<commit_message>
Added the second phase of the E. Method and the requirements
</commit_message>
<xml_diff>
--- a/Engineering Method/Método de ingeniería.docx
+++ b/Engineering Method/Método de ingeniería.docx
@@ -24,15 +24,13 @@
       <w:pPr>
         <w:jc w:val="center"/>
         <w:rPr>
-          <w:rFonts w:ascii="Arial" w:hAnsi="Arial" w:cs="Arial"/>
-          <w:sz w:val="24"/>
+          <w:rFonts w:cs="Arial"/>
           <w:szCs w:val="24"/>
         </w:rPr>
       </w:pPr>
       <w:r>
         <w:rPr>
-          <w:rFonts w:ascii="Arial" w:hAnsi="Arial" w:cs="Arial"/>
-          <w:sz w:val="24"/>
+          <w:rFonts w:cs="Arial"/>
           <w:szCs w:val="24"/>
         </w:rPr>
         <w:t>Algoritmos y Estructuras de Datos</w:t>
@@ -42,8 +40,7 @@
       <w:pPr>
         <w:jc w:val="center"/>
         <w:rPr>
-          <w:rFonts w:ascii="Arial" w:hAnsi="Arial" w:cs="Arial"/>
-          <w:sz w:val="24"/>
+          <w:rFonts w:cs="Arial"/>
           <w:szCs w:val="24"/>
         </w:rPr>
       </w:pPr>
@@ -66,11 +63,11 @@
       </w:sdtPr>
       <w:sdtEndPr>
         <w:rPr>
-          <w:rFonts w:asciiTheme="minorHAnsi" w:hAnsiTheme="minorHAnsi" w:cstheme="minorBidi"/>
+          <w:rFonts w:cstheme="minorBidi"/>
           <w:bCs/>
           <w:noProof/>
           <w:color w:val="auto"/>
-          <w:sz w:val="22"/>
+          <w:sz w:val="24"/>
         </w:rPr>
       </w:sdtEndPr>
       <w:sdtContent>
@@ -103,7 +100,7 @@
               <w:tab w:val="right" w:leader="underscore" w:pos="9350"/>
             </w:tabs>
             <w:rPr>
-              <w:rFonts w:eastAsiaTheme="minorEastAsia" w:cstheme="minorBidi"/>
+              <w:rFonts w:asciiTheme="minorHAnsi" w:eastAsiaTheme="minorEastAsia" w:hAnsiTheme="minorHAnsi" w:cstheme="minorBidi"/>
               <w:b w:val="0"/>
               <w:bCs w:val="0"/>
               <w:caps w:val="0"/>
@@ -115,7 +112,7 @@
           </w:pPr>
           <w:r>
             <w:rPr>
-              <w:rFonts w:ascii="Arial" w:hAnsi="Arial" w:cs="Arial"/>
+              <w:rFonts w:cs="Arial"/>
               <w:b w:val="0"/>
               <w:bCs w:val="0"/>
               <w:caps w:val="0"/>
@@ -125,7 +122,7 @@
           </w:r>
           <w:r>
             <w:rPr>
-              <w:rFonts w:ascii="Arial" w:hAnsi="Arial" w:cs="Arial"/>
+              <w:rFonts w:cs="Arial"/>
               <w:b w:val="0"/>
               <w:bCs w:val="0"/>
               <w:caps w:val="0"/>
@@ -135,7 +132,7 @@
           </w:r>
           <w:r>
             <w:rPr>
-              <w:rFonts w:ascii="Arial" w:hAnsi="Arial" w:cs="Arial"/>
+              <w:rFonts w:cs="Arial"/>
               <w:b w:val="0"/>
               <w:bCs w:val="0"/>
               <w:caps w:val="0"/>
@@ -143,7 +140,7 @@
             </w:rPr>
             <w:fldChar w:fldCharType="separate"/>
           </w:r>
-          <w:hyperlink w:anchor="_Toc18768315" w:history="1">
+          <w:hyperlink w:anchor="_Toc18773663" w:history="1">
             <w:r>
               <w:rPr>
                 <w:rStyle w:val="Hyperlink"/>
@@ -170,7 +167,7 @@
                 <w:noProof/>
                 <w:webHidden/>
               </w:rPr>
-              <w:instrText xml:space="preserve"> PAGEREF _Toc18768315 \h </w:instrText>
+              <w:instrText xml:space="preserve"> PAGEREF _Toc18773663 \h </w:instrText>
             </w:r>
             <w:r>
               <w:rPr>
@@ -190,7 +187,7 @@
                 <w:noProof/>
                 <w:webHidden/>
               </w:rPr>
-              <w:t>1</w:t>
+              <w:t>2</w:t>
             </w:r>
             <w:r>
               <w:rPr>
@@ -208,7 +205,7 @@
               <w:tab w:val="right" w:leader="underscore" w:pos="9350"/>
             </w:tabs>
             <w:rPr>
-              <w:rFonts w:eastAsiaTheme="minorEastAsia" w:cstheme="minorBidi"/>
+              <w:rFonts w:asciiTheme="minorHAnsi" w:eastAsiaTheme="minorEastAsia" w:hAnsiTheme="minorHAnsi" w:cstheme="minorBidi"/>
               <w:smallCaps w:val="0"/>
               <w:noProof/>
               <w:sz w:val="22"/>
@@ -216,7 +213,7 @@
               <w:lang w:val="en-US"/>
             </w:rPr>
           </w:pPr>
-          <w:hyperlink w:anchor="_Toc18768316" w:history="1">
+          <w:hyperlink w:anchor="_Toc18773664" w:history="1">
             <w:r>
               <w:rPr>
                 <w:rStyle w:val="Hyperlink"/>
@@ -243,7 +240,7 @@
                 <w:noProof/>
                 <w:webHidden/>
               </w:rPr>
-              <w:instrText xml:space="preserve"> PAGEREF _Toc18768316 \h </w:instrText>
+              <w:instrText xml:space="preserve"> PAGEREF _Toc18773664 \h </w:instrText>
             </w:r>
             <w:r>
               <w:rPr>
@@ -263,7 +260,7 @@
                 <w:noProof/>
                 <w:webHidden/>
               </w:rPr>
-              <w:t>1</w:t>
+              <w:t>2</w:t>
             </w:r>
             <w:r>
               <w:rPr>
@@ -281,7 +278,7 @@
               <w:tab w:val="right" w:leader="underscore" w:pos="9350"/>
             </w:tabs>
             <w:rPr>
-              <w:rFonts w:eastAsiaTheme="minorEastAsia" w:cstheme="minorBidi"/>
+              <w:rFonts w:asciiTheme="minorHAnsi" w:eastAsiaTheme="minorEastAsia" w:hAnsiTheme="minorHAnsi" w:cstheme="minorBidi"/>
               <w:smallCaps w:val="0"/>
               <w:noProof/>
               <w:sz w:val="22"/>
@@ -289,7 +286,7 @@
               <w:lang w:val="en-US"/>
             </w:rPr>
           </w:pPr>
-          <w:hyperlink w:anchor="_Toc18768317" w:history="1">
+          <w:hyperlink w:anchor="_Toc18773665" w:history="1">
             <w:r>
               <w:rPr>
                 <w:rStyle w:val="Hyperlink"/>
@@ -316,7 +313,7 @@
                 <w:noProof/>
                 <w:webHidden/>
               </w:rPr>
-              <w:instrText xml:space="preserve"> PAGEREF _Toc18768317 \h </w:instrText>
+              <w:instrText xml:space="preserve"> PAGEREF _Toc18773665 \h </w:instrText>
             </w:r>
             <w:r>
               <w:rPr>
@@ -354,7 +351,7 @@
               <w:tab w:val="right" w:leader="underscore" w:pos="9350"/>
             </w:tabs>
             <w:rPr>
-              <w:rFonts w:eastAsiaTheme="minorEastAsia" w:cstheme="minorBidi"/>
+              <w:rFonts w:asciiTheme="minorHAnsi" w:eastAsiaTheme="minorEastAsia" w:hAnsiTheme="minorHAnsi" w:cstheme="minorBidi"/>
               <w:smallCaps w:val="0"/>
               <w:noProof/>
               <w:sz w:val="22"/>
@@ -362,7 +359,7 @@
               <w:lang w:val="en-US"/>
             </w:rPr>
           </w:pPr>
-          <w:hyperlink w:anchor="_Toc18768318" w:history="1">
+          <w:hyperlink w:anchor="_Toc18773666" w:history="1">
             <w:r>
               <w:rPr>
                 <w:rStyle w:val="Hyperlink"/>
@@ -389,7 +386,7 @@
                 <w:noProof/>
                 <w:webHidden/>
               </w:rPr>
-              <w:instrText xml:space="preserve"> PAGEREF _Toc18768318 \h </w:instrText>
+              <w:instrText xml:space="preserve"> PAGEREF _Toc18773666 \h </w:instrText>
             </w:r>
             <w:r>
               <w:rPr>
@@ -427,7 +424,7 @@
               <w:tab w:val="right" w:leader="underscore" w:pos="9350"/>
             </w:tabs>
             <w:rPr>
-              <w:rFonts w:eastAsiaTheme="minorEastAsia" w:cstheme="minorBidi"/>
+              <w:rFonts w:asciiTheme="minorHAnsi" w:eastAsiaTheme="minorEastAsia" w:hAnsiTheme="minorHAnsi" w:cstheme="minorBidi"/>
               <w:b w:val="0"/>
               <w:bCs w:val="0"/>
               <w:caps w:val="0"/>
@@ -437,7 +434,7 @@
               <w:lang w:val="en-US"/>
             </w:rPr>
           </w:pPr>
-          <w:hyperlink w:anchor="_Toc18768319" w:history="1">
+          <w:hyperlink w:anchor="_Toc18773667" w:history="1">
             <w:r>
               <w:rPr>
                 <w:rStyle w:val="Hyperlink"/>
@@ -464,7 +461,7 @@
                 <w:noProof/>
                 <w:webHidden/>
               </w:rPr>
-              <w:instrText xml:space="preserve"> PAGEREF _Toc18768319 \h </w:instrText>
+              <w:instrText xml:space="preserve"> PAGEREF _Toc18773667 \h </w:instrText>
             </w:r>
             <w:r>
               <w:rPr>
@@ -502,7 +499,7 @@
               <w:tab w:val="right" w:leader="underscore" w:pos="9350"/>
             </w:tabs>
             <w:rPr>
-              <w:rFonts w:eastAsiaTheme="minorEastAsia" w:cstheme="minorBidi"/>
+              <w:rFonts w:asciiTheme="minorHAnsi" w:eastAsiaTheme="minorEastAsia" w:hAnsiTheme="minorHAnsi" w:cstheme="minorBidi"/>
               <w:b w:val="0"/>
               <w:bCs w:val="0"/>
               <w:caps w:val="0"/>
@@ -512,7 +509,7 @@
               <w:lang w:val="en-US"/>
             </w:rPr>
           </w:pPr>
-          <w:hyperlink w:anchor="_Toc18768320" w:history="1">
+          <w:hyperlink w:anchor="_Toc18773668" w:history="1">
             <w:r>
               <w:rPr>
                 <w:rStyle w:val="Hyperlink"/>
@@ -539,7 +536,7 @@
                 <w:noProof/>
                 <w:webHidden/>
               </w:rPr>
-              <w:instrText xml:space="preserve"> PAGEREF _Toc18768320 \h </w:instrText>
+              <w:instrText xml:space="preserve"> PAGEREF _Toc18773668 \h </w:instrText>
             </w:r>
             <w:r>
               <w:rPr>
@@ -559,7 +556,7 @@
                 <w:noProof/>
                 <w:webHidden/>
               </w:rPr>
-              <w:t>2</w:t>
+              <w:t>3</w:t>
             </w:r>
             <w:r>
               <w:rPr>
@@ -577,7 +574,7 @@
               <w:tab w:val="right" w:leader="underscore" w:pos="9350"/>
             </w:tabs>
             <w:rPr>
-              <w:rFonts w:eastAsiaTheme="minorEastAsia" w:cstheme="minorBidi"/>
+              <w:rFonts w:asciiTheme="minorHAnsi" w:eastAsiaTheme="minorEastAsia" w:hAnsiTheme="minorHAnsi" w:cstheme="minorBidi"/>
               <w:smallCaps w:val="0"/>
               <w:noProof/>
               <w:sz w:val="22"/>
@@ -585,7 +582,7 @@
               <w:lang w:val="en-US"/>
             </w:rPr>
           </w:pPr>
-          <w:hyperlink w:anchor="_Toc18768321" w:history="1">
+          <w:hyperlink w:anchor="_Toc18773669" w:history="1">
             <w:r>
               <w:rPr>
                 <w:rStyle w:val="Hyperlink"/>
@@ -612,7 +609,7 @@
                 <w:noProof/>
                 <w:webHidden/>
               </w:rPr>
-              <w:instrText xml:space="preserve"> PAGEREF _Toc18768321 \h </w:instrText>
+              <w:instrText xml:space="preserve"> PAGEREF _Toc18773669 \h </w:instrText>
             </w:r>
             <w:r>
               <w:rPr>
@@ -632,7 +629,7 @@
                 <w:noProof/>
                 <w:webHidden/>
               </w:rPr>
-              <w:t>2</w:t>
+              <w:t>3</w:t>
             </w:r>
             <w:r>
               <w:rPr>
@@ -650,7 +647,7 @@
               <w:tab w:val="right" w:leader="underscore" w:pos="9350"/>
             </w:tabs>
             <w:rPr>
-              <w:rFonts w:eastAsiaTheme="minorEastAsia" w:cstheme="minorBidi"/>
+              <w:rFonts w:asciiTheme="minorHAnsi" w:eastAsiaTheme="minorEastAsia" w:hAnsiTheme="minorHAnsi" w:cstheme="minorBidi"/>
               <w:b w:val="0"/>
               <w:bCs w:val="0"/>
               <w:caps w:val="0"/>
@@ -660,7 +657,7 @@
               <w:lang w:val="en-US"/>
             </w:rPr>
           </w:pPr>
-          <w:hyperlink w:anchor="_Toc18768322" w:history="1">
+          <w:hyperlink w:anchor="_Toc18773670" w:history="1">
             <w:r>
               <w:rPr>
                 <w:rStyle w:val="Hyperlink"/>
@@ -687,7 +684,7 @@
                 <w:noProof/>
                 <w:webHidden/>
               </w:rPr>
-              <w:instrText xml:space="preserve"> PAGEREF _Toc18768322 \h </w:instrText>
+              <w:instrText xml:space="preserve"> PAGEREF _Toc18773670 \h </w:instrText>
             </w:r>
             <w:r>
               <w:rPr>
@@ -707,7 +704,7 @@
                 <w:noProof/>
                 <w:webHidden/>
               </w:rPr>
-              <w:t>2</w:t>
+              <w:t>3</w:t>
             </w:r>
             <w:r>
               <w:rPr>
@@ -725,7 +722,7 @@
               <w:tab w:val="right" w:leader="underscore" w:pos="9350"/>
             </w:tabs>
             <w:rPr>
-              <w:rFonts w:eastAsiaTheme="minorEastAsia" w:cstheme="minorBidi"/>
+              <w:rFonts w:asciiTheme="minorHAnsi" w:eastAsiaTheme="minorEastAsia" w:hAnsiTheme="minorHAnsi" w:cstheme="minorBidi"/>
               <w:smallCaps w:val="0"/>
               <w:noProof/>
               <w:sz w:val="22"/>
@@ -733,7 +730,7 @@
               <w:lang w:val="en-US"/>
             </w:rPr>
           </w:pPr>
-          <w:hyperlink w:anchor="_Toc18768323" w:history="1">
+          <w:hyperlink w:anchor="_Toc18773671" w:history="1">
             <w:r>
               <w:rPr>
                 <w:rStyle w:val="Hyperlink"/>
@@ -760,7 +757,7 @@
                 <w:noProof/>
                 <w:webHidden/>
               </w:rPr>
-              <w:instrText xml:space="preserve"> PAGEREF _Toc18768323 \h </w:instrText>
+              <w:instrText xml:space="preserve"> PAGEREF _Toc18773671 \h </w:instrText>
             </w:r>
             <w:r>
               <w:rPr>
@@ -780,7 +777,7 @@
                 <w:noProof/>
                 <w:webHidden/>
               </w:rPr>
-              <w:t>2</w:t>
+              <w:t>3</w:t>
             </w:r>
             <w:r>
               <w:rPr>
@@ -798,7 +795,7 @@
               <w:tab w:val="right" w:leader="underscore" w:pos="9350"/>
             </w:tabs>
             <w:rPr>
-              <w:rFonts w:eastAsiaTheme="minorEastAsia" w:cstheme="minorBidi"/>
+              <w:rFonts w:asciiTheme="minorHAnsi" w:eastAsiaTheme="minorEastAsia" w:hAnsiTheme="minorHAnsi" w:cstheme="minorBidi"/>
               <w:smallCaps w:val="0"/>
               <w:noProof/>
               <w:sz w:val="22"/>
@@ -806,7 +803,7 @@
               <w:lang w:val="en-US"/>
             </w:rPr>
           </w:pPr>
-          <w:hyperlink w:anchor="_Toc18768324" w:history="1">
+          <w:hyperlink w:anchor="_Toc18773672" w:history="1">
             <w:r>
               <w:rPr>
                 <w:rStyle w:val="Hyperlink"/>
@@ -833,7 +830,7 @@
                 <w:noProof/>
                 <w:webHidden/>
               </w:rPr>
-              <w:instrText xml:space="preserve"> PAGEREF _Toc18768324 \h </w:instrText>
+              <w:instrText xml:space="preserve"> PAGEREF _Toc18773672 \h </w:instrText>
             </w:r>
             <w:r>
               <w:rPr>
@@ -853,7 +850,7 @@
                 <w:noProof/>
                 <w:webHidden/>
               </w:rPr>
-              <w:t>2</w:t>
+              <w:t>3</w:t>
             </w:r>
             <w:r>
               <w:rPr>
@@ -871,7 +868,7 @@
               <w:tab w:val="right" w:leader="underscore" w:pos="9350"/>
             </w:tabs>
             <w:rPr>
-              <w:rFonts w:eastAsiaTheme="minorEastAsia" w:cstheme="minorBidi"/>
+              <w:rFonts w:asciiTheme="minorHAnsi" w:eastAsiaTheme="minorEastAsia" w:hAnsiTheme="minorHAnsi" w:cstheme="minorBidi"/>
               <w:b w:val="0"/>
               <w:bCs w:val="0"/>
               <w:caps w:val="0"/>
@@ -881,7 +878,7 @@
               <w:lang w:val="en-US"/>
             </w:rPr>
           </w:pPr>
-          <w:hyperlink w:anchor="_Toc18768325" w:history="1">
+          <w:hyperlink w:anchor="_Toc18773673" w:history="1">
             <w:r>
               <w:rPr>
                 <w:rStyle w:val="Hyperlink"/>
@@ -908,7 +905,7 @@
                 <w:noProof/>
                 <w:webHidden/>
               </w:rPr>
-              <w:instrText xml:space="preserve"> PAGEREF _Toc18768325 \h </w:instrText>
+              <w:instrText xml:space="preserve"> PAGEREF _Toc18773673 \h </w:instrText>
             </w:r>
             <w:r>
               <w:rPr>
@@ -928,7 +925,7 @@
                 <w:noProof/>
                 <w:webHidden/>
               </w:rPr>
-              <w:t>2</w:t>
+              <w:t>3</w:t>
             </w:r>
             <w:r>
               <w:rPr>
@@ -946,7 +943,7 @@
               <w:tab w:val="right" w:leader="underscore" w:pos="9350"/>
             </w:tabs>
             <w:rPr>
-              <w:rFonts w:eastAsiaTheme="minorEastAsia" w:cstheme="minorBidi"/>
+              <w:rFonts w:asciiTheme="minorHAnsi" w:eastAsiaTheme="minorEastAsia" w:hAnsiTheme="minorHAnsi" w:cstheme="minorBidi"/>
               <w:smallCaps w:val="0"/>
               <w:noProof/>
               <w:sz w:val="22"/>
@@ -954,7 +951,7 @@
               <w:lang w:val="en-US"/>
             </w:rPr>
           </w:pPr>
-          <w:hyperlink w:anchor="_Toc18768326" w:history="1">
+          <w:hyperlink w:anchor="_Toc18773674" w:history="1">
             <w:r>
               <w:rPr>
                 <w:rStyle w:val="Hyperlink"/>
@@ -981,7 +978,7 @@
                 <w:noProof/>
                 <w:webHidden/>
               </w:rPr>
-              <w:instrText xml:space="preserve"> PAGEREF _Toc18768326 \h </w:instrText>
+              <w:instrText xml:space="preserve"> PAGEREF _Toc18773674 \h </w:instrText>
             </w:r>
             <w:r>
               <w:rPr>
@@ -1001,7 +998,7 @@
                 <w:noProof/>
                 <w:webHidden/>
               </w:rPr>
-              <w:t>2</w:t>
+              <w:t>3</w:t>
             </w:r>
             <w:r>
               <w:rPr>
@@ -1019,7 +1016,7 @@
               <w:tab w:val="right" w:leader="underscore" w:pos="9350"/>
             </w:tabs>
             <w:rPr>
-              <w:rFonts w:eastAsiaTheme="minorEastAsia" w:cstheme="minorBidi"/>
+              <w:rFonts w:asciiTheme="minorHAnsi" w:eastAsiaTheme="minorEastAsia" w:hAnsiTheme="minorHAnsi" w:cstheme="minorBidi"/>
               <w:smallCaps w:val="0"/>
               <w:noProof/>
               <w:sz w:val="22"/>
@@ -1027,7 +1024,7 @@
               <w:lang w:val="en-US"/>
             </w:rPr>
           </w:pPr>
-          <w:hyperlink w:anchor="_Toc18768327" w:history="1">
+          <w:hyperlink w:anchor="_Toc18773675" w:history="1">
             <w:r>
               <w:rPr>
                 <w:rStyle w:val="Hyperlink"/>
@@ -1054,7 +1051,7 @@
                 <w:noProof/>
                 <w:webHidden/>
               </w:rPr>
-              <w:instrText xml:space="preserve"> PAGEREF _Toc18768327 \h </w:instrText>
+              <w:instrText xml:space="preserve"> PAGEREF _Toc18773675 \h </w:instrText>
             </w:r>
             <w:r>
               <w:rPr>
@@ -1074,7 +1071,7 @@
                 <w:noProof/>
                 <w:webHidden/>
               </w:rPr>
-              <w:t>2</w:t>
+              <w:t>3</w:t>
             </w:r>
             <w:r>
               <w:rPr>
@@ -1092,7 +1089,7 @@
               <w:tab w:val="right" w:leader="underscore" w:pos="9350"/>
             </w:tabs>
             <w:rPr>
-              <w:rFonts w:eastAsiaTheme="minorEastAsia" w:cstheme="minorBidi"/>
+              <w:rFonts w:asciiTheme="minorHAnsi" w:eastAsiaTheme="minorEastAsia" w:hAnsiTheme="minorHAnsi" w:cstheme="minorBidi"/>
               <w:smallCaps w:val="0"/>
               <w:noProof/>
               <w:sz w:val="22"/>
@@ -1100,7 +1097,7 @@
               <w:lang w:val="en-US"/>
             </w:rPr>
           </w:pPr>
-          <w:hyperlink w:anchor="_Toc18768328" w:history="1">
+          <w:hyperlink w:anchor="_Toc18773676" w:history="1">
             <w:r>
               <w:rPr>
                 <w:rStyle w:val="Hyperlink"/>
@@ -1127,7 +1124,7 @@
                 <w:noProof/>
                 <w:webHidden/>
               </w:rPr>
-              <w:instrText xml:space="preserve"> PAGEREF _Toc18768328 \h </w:instrText>
+              <w:instrText xml:space="preserve"> PAGEREF _Toc18773676 \h </w:instrText>
             </w:r>
             <w:r>
               <w:rPr>
@@ -1147,7 +1144,7 @@
                 <w:noProof/>
                 <w:webHidden/>
               </w:rPr>
-              <w:t>2</w:t>
+              <w:t>3</w:t>
             </w:r>
             <w:r>
               <w:rPr>
@@ -1165,7 +1162,7 @@
               <w:tab w:val="right" w:leader="underscore" w:pos="9350"/>
             </w:tabs>
             <w:rPr>
-              <w:rFonts w:eastAsiaTheme="minorEastAsia" w:cstheme="minorBidi"/>
+              <w:rFonts w:asciiTheme="minorHAnsi" w:eastAsiaTheme="minorEastAsia" w:hAnsiTheme="minorHAnsi" w:cstheme="minorBidi"/>
               <w:b w:val="0"/>
               <w:bCs w:val="0"/>
               <w:caps w:val="0"/>
@@ -1175,7 +1172,7 @@
               <w:lang w:val="en-US"/>
             </w:rPr>
           </w:pPr>
-          <w:hyperlink w:anchor="_Toc18768329" w:history="1">
+          <w:hyperlink w:anchor="_Toc18773677" w:history="1">
             <w:r>
               <w:rPr>
                 <w:rStyle w:val="Hyperlink"/>
@@ -1202,7 +1199,7 @@
                 <w:noProof/>
                 <w:webHidden/>
               </w:rPr>
-              <w:instrText xml:space="preserve"> PAGEREF _Toc18768329 \h </w:instrText>
+              <w:instrText xml:space="preserve"> PAGEREF _Toc18773677 \h </w:instrText>
             </w:r>
             <w:r>
               <w:rPr>
@@ -1222,7 +1219,7 @@
                 <w:noProof/>
                 <w:webHidden/>
               </w:rPr>
-              <w:t>2</w:t>
+              <w:t>3</w:t>
             </w:r>
             <w:r>
               <w:rPr>
@@ -1240,7 +1237,7 @@
               <w:tab w:val="right" w:leader="underscore" w:pos="9350"/>
             </w:tabs>
             <w:rPr>
-              <w:rFonts w:eastAsiaTheme="minorEastAsia" w:cstheme="minorBidi"/>
+              <w:rFonts w:asciiTheme="minorHAnsi" w:eastAsiaTheme="minorEastAsia" w:hAnsiTheme="minorHAnsi" w:cstheme="minorBidi"/>
               <w:b w:val="0"/>
               <w:bCs w:val="0"/>
               <w:caps w:val="0"/>
@@ -1250,7 +1247,7 @@
               <w:lang w:val="en-US"/>
             </w:rPr>
           </w:pPr>
-          <w:hyperlink w:anchor="_Toc18768330" w:history="1">
+          <w:hyperlink w:anchor="_Toc18773678" w:history="1">
             <w:r>
               <w:rPr>
                 <w:rStyle w:val="Hyperlink"/>
@@ -1277,7 +1274,7 @@
                 <w:noProof/>
                 <w:webHidden/>
               </w:rPr>
-              <w:instrText xml:space="preserve"> PAGEREF _Toc18768330 \h </w:instrText>
+              <w:instrText xml:space="preserve"> PAGEREF _Toc18773678 \h </w:instrText>
             </w:r>
             <w:r>
               <w:rPr>
@@ -1297,7 +1294,7 @@
                 <w:noProof/>
                 <w:webHidden/>
               </w:rPr>
-              <w:t>2</w:t>
+              <w:t>3</w:t>
             </w:r>
             <w:r>
               <w:rPr>
@@ -1311,7 +1308,7 @@
         <w:p>
           <w:r>
             <w:rPr>
-              <w:rFonts w:ascii="Arial" w:hAnsi="Arial" w:cs="Arial"/>
+              <w:rFonts w:cs="Arial"/>
               <w:b/>
               <w:bCs/>
               <w:caps/>
@@ -1327,8 +1324,7 @@
       <w:pPr>
         <w:jc w:val="center"/>
         <w:rPr>
-          <w:rFonts w:ascii="Arial" w:hAnsi="Arial" w:cs="Arial"/>
-          <w:sz w:val="24"/>
+          <w:rFonts w:cs="Arial"/>
           <w:szCs w:val="24"/>
         </w:rPr>
       </w:pPr>
@@ -1337,8 +1333,7 @@
       <w:pPr>
         <w:jc w:val="center"/>
         <w:rPr>
-          <w:rFonts w:ascii="Arial" w:hAnsi="Arial" w:cs="Arial"/>
-          <w:sz w:val="24"/>
+          <w:rFonts w:cs="Arial"/>
           <w:szCs w:val="24"/>
         </w:rPr>
       </w:pPr>
@@ -1347,8 +1342,7 @@
       <w:pPr>
         <w:jc w:val="center"/>
         <w:rPr>
-          <w:rFonts w:ascii="Arial" w:hAnsi="Arial" w:cs="Arial"/>
-          <w:sz w:val="24"/>
+          <w:rFonts w:cs="Arial"/>
           <w:szCs w:val="24"/>
         </w:rPr>
       </w:pPr>
@@ -1357,8 +1351,7 @@
       <w:pPr>
         <w:jc w:val="center"/>
         <w:rPr>
-          <w:rFonts w:ascii="Arial" w:hAnsi="Arial" w:cs="Arial"/>
-          <w:sz w:val="24"/>
+          <w:rFonts w:cs="Arial"/>
           <w:szCs w:val="24"/>
         </w:rPr>
       </w:pPr>
@@ -1367,8 +1360,7 @@
       <w:pPr>
         <w:jc w:val="center"/>
         <w:rPr>
-          <w:rFonts w:ascii="Arial" w:hAnsi="Arial" w:cs="Arial"/>
-          <w:sz w:val="24"/>
+          <w:rFonts w:cs="Arial"/>
           <w:szCs w:val="24"/>
         </w:rPr>
       </w:pPr>
@@ -1377,8 +1369,7 @@
       <w:pPr>
         <w:jc w:val="center"/>
         <w:rPr>
-          <w:rFonts w:ascii="Arial" w:hAnsi="Arial" w:cs="Arial"/>
-          <w:sz w:val="24"/>
+          <w:rFonts w:cs="Arial"/>
           <w:szCs w:val="24"/>
         </w:rPr>
       </w:pPr>
@@ -1387,8 +1378,7 @@
       <w:pPr>
         <w:jc w:val="center"/>
         <w:rPr>
-          <w:rFonts w:ascii="Arial" w:hAnsi="Arial" w:cs="Arial"/>
-          <w:sz w:val="24"/>
+          <w:rFonts w:cs="Arial"/>
           <w:szCs w:val="24"/>
         </w:rPr>
       </w:pPr>
@@ -1397,13 +1387,19 @@
       <w:pPr>
         <w:jc w:val="center"/>
         <w:rPr>
-          <w:rFonts w:ascii="Arial" w:hAnsi="Arial" w:cs="Arial"/>
-          <w:sz w:val="24"/>
+          <w:rFonts w:cs="Arial"/>
           <w:szCs w:val="24"/>
         </w:rPr>
       </w:pPr>
-      <w:bookmarkStart w:id="0" w:name="_GoBack"/>
-      <w:bookmarkEnd w:id="0"/>
+    </w:p>
+    <w:p>
+      <w:pPr>
+        <w:jc w:val="center"/>
+        <w:rPr>
+          <w:rFonts w:cs="Arial"/>
+          <w:szCs w:val="24"/>
+        </w:rPr>
+      </w:pPr>
     </w:p>
     <w:p>
       <w:pPr>
@@ -1412,86 +1408,79 @@
           <w:b w:val="0"/>
         </w:rPr>
       </w:pPr>
-      <w:bookmarkStart w:id="1" w:name="_Toc18768315"/>
+      <w:bookmarkStart w:id="0" w:name="_Toc18773663"/>
       <w:r>
         <w:lastRenderedPageBreak/>
         <w:t>Identificación del problema</w:t>
       </w:r>
+      <w:bookmarkEnd w:id="0"/>
+    </w:p>
+    <w:p>
+      <w:pPr>
+        <w:pStyle w:val="Heading2"/>
+      </w:pPr>
+      <w:bookmarkStart w:id="1" w:name="_Toc18773664"/>
+      <w:r>
+        <w:t>Contextualización</w:t>
+      </w:r>
       <w:bookmarkEnd w:id="1"/>
     </w:p>
     <w:p>
       <w:pPr>
+        <w:rPr>
+          <w:rFonts w:cs="Arial"/>
+          <w:szCs w:val="24"/>
+        </w:rPr>
+      </w:pPr>
+      <w:r>
+        <w:rPr>
+          <w:rFonts w:cs="Arial"/>
+          <w:szCs w:val="24"/>
+        </w:rPr>
+        <w:t>Minecraft es un videojuego de construcción muy famoso, de tipo mundo abierto o sandbox. El juego usa un modelo de construcción basado en bloques que representan diferentes materiales. Estos bloques son almacenados en un inventario de tal forma que el usuario los tenga siempre disponible. Sin embargo, actualmente el sistema que maneja el inventario se considera ineficiente. Por otra parte, los jugadores no están del todo satisfechos con el juego y han solicitado en varias ocasiones que se añadan funciones que mejoren su experiencia.</w:t>
+      </w:r>
+    </w:p>
+    <w:p>
+      <w:pPr>
         <w:pStyle w:val="Heading2"/>
       </w:pPr>
-      <w:bookmarkStart w:id="2" w:name="_Toc18768316"/>
-      <w:r>
-        <w:t>Contextualización</w:t>
+      <w:bookmarkStart w:id="2" w:name="_Toc18773665"/>
+      <w:r>
+        <w:t>Problema</w:t>
       </w:r>
       <w:bookmarkEnd w:id="2"/>
     </w:p>
     <w:p>
       <w:pPr>
-        <w:jc w:val="both"/>
-        <w:rPr>
-          <w:rFonts w:ascii="Arial" w:hAnsi="Arial" w:cs="Arial"/>
-          <w:sz w:val="24"/>
+        <w:rPr>
+          <w:rFonts w:cs="Arial"/>
           <w:szCs w:val="24"/>
         </w:rPr>
       </w:pPr>
       <w:r>
         <w:rPr>
-          <w:rFonts w:ascii="Arial" w:hAnsi="Arial" w:cs="Arial"/>
-          <w:sz w:val="24"/>
+          <w:rFonts w:cs="Arial"/>
           <w:szCs w:val="24"/>
         </w:rPr>
-        <w:t>Minecraft es un videojuego de construcción muy famoso, de tipo mundo abierto o sandbox. El juego usa un modelo de construcción basado en bloques que representan diferentes materiales. Estos bloques son almacenados en un inventario de tal forma que el usuario los tenga siempre disponible. Sin embargo, actualmente el sistema que maneja el inventario se considera ineficiente. Por otra parte, los jugadores no están del todo satisfechos con el juego y han solicitado en varias ocasiones que se añadan funciones que mejoren su experiencia.</w:t>
+        <w:t xml:space="preserve">Se requiere implementar una solución a la ineficiencia con la que se maneja el inventario del juego, reduciendo el consumo de memoria que este genera. Adicionalmente, es necesario implementar dos nuevas funciones: Acceso rápido y Construcción. Lo anterior, para mejorar el funcionamiento del juego y satisfacer a las demandas de los jugadores. </w:t>
+      </w:r>
+      <w:r>
+        <w:rPr>
+          <w:rFonts w:cs="Arial"/>
+          <w:szCs w:val="24"/>
+        </w:rPr>
+        <w:t xml:space="preserve"> </w:t>
       </w:r>
     </w:p>
     <w:p>
       <w:pPr>
         <w:pStyle w:val="Heading2"/>
       </w:pPr>
-      <w:bookmarkStart w:id="3" w:name="_Toc18768317"/>
-      <w:r>
-        <w:t>Problema</w:t>
+      <w:bookmarkStart w:id="3" w:name="_Toc18773666"/>
+      <w:r>
+        <w:t>Necesidades</w:t>
       </w:r>
       <w:bookmarkEnd w:id="3"/>
-    </w:p>
-    <w:p>
-      <w:pPr>
-        <w:jc w:val="both"/>
-        <w:rPr>
-          <w:rFonts w:ascii="Arial" w:hAnsi="Arial" w:cs="Arial"/>
-          <w:sz w:val="24"/>
-          <w:szCs w:val="24"/>
-        </w:rPr>
-      </w:pPr>
-      <w:r>
-        <w:rPr>
-          <w:rFonts w:ascii="Arial" w:hAnsi="Arial" w:cs="Arial"/>
-          <w:sz w:val="24"/>
-          <w:szCs w:val="24"/>
-        </w:rPr>
-        <w:t xml:space="preserve">Se requiere implementar una solución a la ineficiencia con la que se maneja el inventario del juego, reduciendo el consumo de memoria que este genera. Adicionalmente, es necesario implementar dos nuevas funciones: Acceso rápido y Construcción. Lo anterior, para mejorar el funcionamiento del juego y satisfacer a las demandas de los jugadores. </w:t>
-      </w:r>
-      <w:r>
-        <w:rPr>
-          <w:rFonts w:ascii="Arial" w:hAnsi="Arial" w:cs="Arial"/>
-          <w:sz w:val="24"/>
-          <w:szCs w:val="24"/>
-        </w:rPr>
-        <w:t xml:space="preserve"> </w:t>
-      </w:r>
-    </w:p>
-    <w:p>
-      <w:pPr>
-        <w:pStyle w:val="Heading2"/>
-      </w:pPr>
-      <w:bookmarkStart w:id="4" w:name="_Toc18768318"/>
-      <w:r>
-        <w:t>Necesidades</w:t>
-      </w:r>
-      <w:bookmarkEnd w:id="4"/>
     </w:p>
     <w:p>
       <w:pPr>
@@ -1500,33 +1489,28 @@
           <w:ilvl w:val="0"/>
           <w:numId w:val="4"/>
         </w:numPr>
-        <w:jc w:val="both"/>
-        <w:rPr>
-          <w:rFonts w:ascii="Arial" w:hAnsi="Arial" w:cs="Arial"/>
-          <w:sz w:val="24"/>
+        <w:rPr>
+          <w:rFonts w:cs="Arial"/>
           <w:szCs w:val="24"/>
         </w:rPr>
       </w:pPr>
       <w:r>
         <w:rPr>
-          <w:rFonts w:ascii="Arial" w:hAnsi="Arial" w:cs="Arial"/>
-          <w:sz w:val="24"/>
+          <w:rFonts w:cs="Arial"/>
           <w:szCs w:val="24"/>
         </w:rPr>
         <w:t xml:space="preserve">Se debe </w:t>
       </w:r>
       <w:r>
         <w:rPr>
-          <w:rFonts w:ascii="Arial" w:hAnsi="Arial" w:cs="Arial"/>
-          <w:sz w:val="24"/>
+          <w:rFonts w:cs="Arial"/>
           <w:szCs w:val="24"/>
         </w:rPr>
         <w:t>proponer una forma eficiente para acceder a los bloques del sistema, resolviendo el problema del consumo de RAM por parte del juego</w:t>
       </w:r>
       <w:r>
         <w:rPr>
-          <w:rFonts w:ascii="Arial" w:hAnsi="Arial" w:cs="Arial"/>
-          <w:sz w:val="24"/>
+          <w:rFonts w:cs="Arial"/>
           <w:szCs w:val="24"/>
         </w:rPr>
         <w:t>.</w:t>
@@ -1539,50 +1523,43 @@
           <w:ilvl w:val="0"/>
           <w:numId w:val="4"/>
         </w:numPr>
-        <w:jc w:val="both"/>
-        <w:rPr>
-          <w:rFonts w:ascii="Arial" w:hAnsi="Arial" w:cs="Arial"/>
-          <w:sz w:val="24"/>
+        <w:rPr>
+          <w:rFonts w:cs="Arial"/>
           <w:szCs w:val="24"/>
         </w:rPr>
       </w:pPr>
       <w:r>
         <w:rPr>
-          <w:rFonts w:ascii="Arial" w:hAnsi="Arial" w:cs="Arial"/>
-          <w:sz w:val="24"/>
+          <w:rFonts w:cs="Arial"/>
           <w:szCs w:val="24"/>
         </w:rPr>
         <w:t>Se requiere i</w:t>
       </w:r>
       <w:r>
         <w:rPr>
-          <w:rFonts w:ascii="Arial" w:hAnsi="Arial" w:cs="Arial"/>
-          <w:sz w:val="24"/>
+          <w:rFonts w:cs="Arial"/>
           <w:szCs w:val="24"/>
         </w:rPr>
         <w:t xml:space="preserve">mplementar las </w:t>
       </w:r>
       <w:r>
         <w:rPr>
-          <w:rFonts w:ascii="Arial" w:hAnsi="Arial" w:cs="Arial"/>
-          <w:sz w:val="24"/>
+          <w:rFonts w:cs="Arial"/>
           <w:szCs w:val="24"/>
         </w:rPr>
         <w:t>funciones</w:t>
       </w:r>
       <w:r>
         <w:rPr>
-          <w:rFonts w:ascii="Arial" w:hAnsi="Arial" w:cs="Arial"/>
-          <w:sz w:val="24"/>
+          <w:rFonts w:cs="Arial"/>
           <w:szCs w:val="24"/>
         </w:rPr>
         <w:t xml:space="preserve"> de modalidad de </w:t>
       </w:r>
       <w:r>
         <w:rPr>
-          <w:rFonts w:ascii="Arial" w:hAnsi="Arial" w:cs="Arial"/>
+          <w:rFonts w:cs="Arial"/>
           <w:i/>
-          <w:sz w:val="24"/>
           <w:szCs w:val="24"/>
           <w:u w:val="single"/>
         </w:rPr>
@@ -1590,17 +1567,15 @@
       </w:r>
       <w:r>
         <w:rPr>
-          <w:rFonts w:ascii="Arial" w:hAnsi="Arial" w:cs="Arial"/>
-          <w:sz w:val="24"/>
+          <w:rFonts w:cs="Arial"/>
           <w:szCs w:val="24"/>
         </w:rPr>
         <w:t xml:space="preserve"> y </w:t>
       </w:r>
       <w:r>
         <w:rPr>
-          <w:rFonts w:ascii="Arial" w:hAnsi="Arial" w:cs="Arial"/>
+          <w:rFonts w:cs="Arial"/>
           <w:i/>
-          <w:sz w:val="24"/>
           <w:szCs w:val="24"/>
           <w:u w:val="single"/>
         </w:rPr>
@@ -1608,32 +1583,28 @@
       </w:r>
       <w:r>
         <w:rPr>
-          <w:rFonts w:ascii="Arial" w:hAnsi="Arial" w:cs="Arial"/>
-          <w:sz w:val="24"/>
+          <w:rFonts w:cs="Arial"/>
           <w:szCs w:val="24"/>
         </w:rPr>
         <w:t xml:space="preserve">, </w:t>
       </w:r>
       <w:r>
         <w:rPr>
-          <w:rFonts w:ascii="Arial" w:hAnsi="Arial" w:cs="Arial"/>
-          <w:sz w:val="24"/>
+          <w:rFonts w:cs="Arial"/>
           <w:szCs w:val="24"/>
         </w:rPr>
         <w:t xml:space="preserve">por medio del </w:t>
       </w:r>
       <w:r>
         <w:rPr>
-          <w:rFonts w:ascii="Arial" w:hAnsi="Arial" w:cs="Arial"/>
-          <w:sz w:val="24"/>
+          <w:rFonts w:cs="Arial"/>
           <w:szCs w:val="24"/>
         </w:rPr>
         <w:t>uso adecuado de estructuras de datos</w:t>
       </w:r>
       <w:r>
         <w:rPr>
-          <w:rFonts w:ascii="Arial" w:hAnsi="Arial" w:cs="Arial"/>
-          <w:sz w:val="24"/>
+          <w:rFonts w:cs="Arial"/>
           <w:szCs w:val="24"/>
         </w:rPr>
         <w:t>.</w:t>
@@ -1646,25 +1617,21 @@
           <w:ilvl w:val="0"/>
           <w:numId w:val="4"/>
         </w:numPr>
-        <w:jc w:val="both"/>
-        <w:rPr>
-          <w:rFonts w:ascii="Arial" w:hAnsi="Arial" w:cs="Arial"/>
-          <w:sz w:val="24"/>
+        <w:rPr>
+          <w:rFonts w:cs="Arial"/>
           <w:szCs w:val="24"/>
         </w:rPr>
       </w:pPr>
       <w:r>
         <w:rPr>
-          <w:rFonts w:ascii="Arial" w:hAnsi="Arial" w:cs="Arial"/>
-          <w:sz w:val="24"/>
+          <w:rFonts w:cs="Arial"/>
           <w:szCs w:val="24"/>
         </w:rPr>
         <w:t>Se solicita p</w:t>
       </w:r>
       <w:r>
         <w:rPr>
-          <w:rFonts w:ascii="Arial" w:hAnsi="Arial" w:cs="Arial"/>
-          <w:sz w:val="24"/>
+          <w:rFonts w:cs="Arial"/>
           <w:szCs w:val="24"/>
         </w:rPr>
         <w:t>roponer una visualización intuitiva para percibir los nuevos cambios del sistema y de esta forma atraer a nuevos usuarios al mundo de Minecraft.</w:t>
@@ -1672,22 +1639,310 @@
     </w:p>
     <w:p>
       <w:pPr>
+        <w:rPr>
+          <w:rFonts w:cs="Arial"/>
+          <w:szCs w:val="24"/>
+        </w:rPr>
+      </w:pPr>
+    </w:p>
+    <w:p>
+      <w:pPr>
         <w:pStyle w:val="Heading1"/>
       </w:pPr>
-      <w:bookmarkStart w:id="5" w:name="_Toc18768319"/>
+      <w:bookmarkStart w:id="4" w:name="_Toc18773667"/>
       <w:r>
         <w:t>Recopilación</w:t>
       </w:r>
       <w:r>
         <w:t xml:space="preserve"> de información</w:t>
       </w:r>
+      <w:bookmarkEnd w:id="4"/>
+    </w:p>
+    <w:p>
+      <w:r>
+        <w:t>Con el objetivo de tener más claro el problema, decidimos investigar un poco más frente a como funciona el juego</w:t>
+      </w:r>
+      <w:r>
+        <w:t xml:space="preserve">, </w:t>
+      </w:r>
+      <w:r>
+        <w:t>cuales estructuras son usadas, de que manera son usadas y como manejan los datos.</w:t>
+      </w:r>
+      <w:r>
+        <w:t xml:space="preserve"> Adicionalmente, quisimos saber un poco más sobre el contexto del juego y, de esta forma, entender</w:t>
+      </w:r>
+      <w:r>
+        <w:t xml:space="preserve"> las peticiones de los </w:t>
+      </w:r>
+    </w:p>
+    <w:p>
+      <w:pPr>
+        <w:pStyle w:val="ListParagraph"/>
+        <w:numPr>
+          <w:ilvl w:val="0"/>
+          <w:numId w:val="13"/>
+        </w:numPr>
+      </w:pPr>
+      <w:r>
+        <w:t>Valores de datos: Con esto, se hace referencia a distintos tipos de objetos y bloques manejados en el juego. “</w:t>
+      </w:r>
+      <w:r>
+        <w:t>Los ID de bloques son usados para definir bloques que situados en el mundo y en el inventario (incluyendo objetos en cofres y dejados en el mundo). Los ID de objetos sólo son válidos para objetos. Cada espacio en el inventario tiene un número único.</w:t>
+      </w:r>
+      <w:r>
+        <w:t xml:space="preserve">” </w:t>
+      </w:r>
+      <w:sdt>
+        <w:sdtPr>
+          <w:id w:val="-1060547514"/>
+          <w:citation/>
+        </w:sdtPr>
+        <w:sdtContent>
+          <w:r>
+            <w:fldChar w:fldCharType="begin"/>
+          </w:r>
+          <w:r>
+            <w:instrText xml:space="preserve"> CITATION GAM \l 9226 </w:instrText>
+          </w:r>
+          <w:r>
+            <w:fldChar w:fldCharType="separate"/>
+          </w:r>
+          <w:r>
+            <w:rPr>
+              <w:noProof/>
+            </w:rPr>
+            <w:t>(GAMEPEDIA, s.f.)</w:t>
+          </w:r>
+          <w:r>
+            <w:fldChar w:fldCharType="end"/>
+          </w:r>
+        </w:sdtContent>
+      </w:sdt>
+    </w:p>
+    <w:p>
+      <w:pPr>
+        <w:pStyle w:val="ListParagraph"/>
+        <w:numPr>
+          <w:ilvl w:val="0"/>
+          <w:numId w:val="13"/>
+        </w:numPr>
+      </w:pPr>
+      <w:r>
+        <w:t>Modos de juego de Minecraft:</w:t>
+      </w:r>
+    </w:p>
+    <w:p>
+      <w:pPr>
+        <w:pStyle w:val="ListParagraph"/>
+        <w:numPr>
+          <w:ilvl w:val="1"/>
+          <w:numId w:val="13"/>
+        </w:numPr>
+      </w:pPr>
+      <w:r>
+        <w:t>Supervivencia:</w:t>
+      </w:r>
+    </w:p>
+    <w:p>
+      <w:pPr>
+        <w:pStyle w:val="ListParagraph"/>
+        <w:numPr>
+          <w:ilvl w:val="2"/>
+          <w:numId w:val="13"/>
+        </w:numPr>
+      </w:pPr>
+      <w:r>
+        <w:rPr>
+          <w:lang w:val="en-US"/>
+        </w:rPr>
+        <w:t>“</w:t>
+      </w:r>
+      <w:r>
+        <w:rPr>
+          <w:lang w:val="en-US"/>
+        </w:rPr>
+        <w:t>Players must collect resources, build structures, battle mobs, manage hunger, and explore the world in an effort to thrive and survive.</w:t>
+      </w:r>
+      <w:r>
+        <w:rPr>
+          <w:lang w:val="en-US"/>
+        </w:rPr>
+        <w:t>”</w:t>
+      </w:r>
+      <w:r>
+        <w:rPr>
+          <w:lang w:val="en-US"/>
+        </w:rPr>
+        <w:t xml:space="preserve"> </w:t>
+      </w:r>
+      <w:sdt>
+        <w:sdtPr>
+          <w:rPr>
+            <w:lang w:val="en-US"/>
+          </w:rPr>
+          <w:id w:val="-163093295"/>
+          <w:citation/>
+        </w:sdtPr>
+        <w:sdtContent>
+          <w:r>
+            <w:rPr>
+              <w:lang w:val="en-US"/>
+            </w:rPr>
+            <w:fldChar w:fldCharType="begin"/>
+          </w:r>
+          <w:r>
+            <w:instrText xml:space="preserve"> CITATION GAM1 \l 9226 </w:instrText>
+          </w:r>
+          <w:r>
+            <w:rPr>
+              <w:lang w:val="en-US"/>
+            </w:rPr>
+            <w:fldChar w:fldCharType="separate"/>
+          </w:r>
+          <w:r>
+            <w:rPr>
+              <w:noProof/>
+            </w:rPr>
+            <w:t>(GAMEPEDIA, s.f.)</w:t>
+          </w:r>
+          <w:r>
+            <w:rPr>
+              <w:lang w:val="en-US"/>
+            </w:rPr>
+            <w:fldChar w:fldCharType="end"/>
+          </w:r>
+        </w:sdtContent>
+      </w:sdt>
+      <w:r>
+        <w:t xml:space="preserve"> </w:t>
+      </w:r>
+      <w:r>
+        <w:t xml:space="preserve">Aquí, los jugadores deben buscar recursos e irlos agregando </w:t>
+      </w:r>
+      <w:r>
+        <w:t xml:space="preserve">a su inventario. </w:t>
+      </w:r>
+      <w:r>
+        <w:t xml:space="preserve">Al ir consiguiendo cada </w:t>
+      </w:r>
+      <w:r>
+        <w:lastRenderedPageBreak/>
+        <w:t>vez más materiales, estos pueden ser usados para “</w:t>
+      </w:r>
+      <w:proofErr w:type="spellStart"/>
+      <w:r>
+        <w:t>craftear</w:t>
+      </w:r>
+      <w:proofErr w:type="spellEnd"/>
+      <w:r>
+        <w:t>” diferentes objetos o incluso nuevos bloques de mejores materiales.</w:t>
+      </w:r>
+    </w:p>
+    <w:p>
+      <w:pPr>
+        <w:pStyle w:val="ListParagraph"/>
+        <w:numPr>
+          <w:ilvl w:val="1"/>
+          <w:numId w:val="13"/>
+        </w:numPr>
+      </w:pPr>
+      <w:r>
+        <w:t>Creativo:</w:t>
+      </w:r>
+    </w:p>
+    <w:p>
+      <w:pPr>
+        <w:pStyle w:val="ListParagraph"/>
+        <w:numPr>
+          <w:ilvl w:val="2"/>
+          <w:numId w:val="13"/>
+        </w:numPr>
+      </w:pPr>
+      <w:r>
+        <w:rPr>
+          <w:lang w:val="en-US"/>
+        </w:rPr>
+        <w:t>“</w:t>
+      </w:r>
+      <w:r>
+        <w:rPr>
+          <w:lang w:val="en-US"/>
+        </w:rPr>
+        <w:t>Creative mode strips away the survival aspects of Minecraft and allows players to easily create and destroy structures and mechanisms.</w:t>
+      </w:r>
+      <w:r>
+        <w:rPr>
+          <w:lang w:val="en-US"/>
+        </w:rPr>
+        <w:t>”</w:t>
+      </w:r>
+      <w:r>
+        <w:rPr>
+          <w:lang w:val="en-US"/>
+        </w:rPr>
+        <w:t xml:space="preserve"> </w:t>
+      </w:r>
+      <w:sdt>
+        <w:sdtPr>
+          <w:rPr>
+            <w:lang w:val="en-US"/>
+          </w:rPr>
+          <w:id w:val="935714895"/>
+          <w:citation/>
+        </w:sdtPr>
+        <w:sdtContent>
+          <w:r>
+            <w:rPr>
+              <w:lang w:val="en-US"/>
+            </w:rPr>
+            <w:fldChar w:fldCharType="begin"/>
+          </w:r>
+          <w:r>
+            <w:instrText xml:space="preserve"> CITATION GAM2 \l 9226 </w:instrText>
+          </w:r>
+          <w:r>
+            <w:rPr>
+              <w:lang w:val="en-US"/>
+            </w:rPr>
+            <w:fldChar w:fldCharType="separate"/>
+          </w:r>
+          <w:r>
+            <w:rPr>
+              <w:noProof/>
+            </w:rPr>
+            <w:t>(GAMEPEDIA, s.f.)</w:t>
+          </w:r>
+          <w:r>
+            <w:rPr>
+              <w:lang w:val="en-US"/>
+            </w:rPr>
+            <w:fldChar w:fldCharType="end"/>
+          </w:r>
+        </w:sdtContent>
+      </w:sdt>
+      <w:r>
+        <w:t xml:space="preserve"> </w:t>
+      </w:r>
+      <w:r>
+        <w:t>En este caso no hay un l</w:t>
+      </w:r>
+      <w:r>
+        <w:t>ímite de bloques para que el jugador pueda dejar volar su imaginación. De esta forma</w:t>
+      </w:r>
+      <w:r>
+        <w:t>,</w:t>
+      </w:r>
+      <w:bookmarkStart w:id="5" w:name="_GoBack"/>
       <w:bookmarkEnd w:id="5"/>
+      <w:r>
+        <w:t xml:space="preserve"> el almacenamiento se maneja diferente, pues no hay que guardar el número de bloques que se tienen de cierto material, ya que este siempre estará disponible. </w:t>
+      </w:r>
     </w:p>
     <w:p>
       <w:pPr>
         <w:pStyle w:val="Heading1"/>
       </w:pPr>
-      <w:bookmarkStart w:id="6" w:name="_Toc18768320"/>
+      <w:bookmarkStart w:id="6" w:name="_Toc18773668"/>
       <w:r>
         <w:t>Búsqueda de soluciones creativas</w:t>
       </w:r>
@@ -1700,7 +1955,7 @@
       <w:pPr>
         <w:pStyle w:val="Heading2"/>
       </w:pPr>
-      <w:bookmarkStart w:id="7" w:name="_Toc18768321"/>
+      <w:bookmarkStart w:id="7" w:name="_Toc18773669"/>
       <w:r>
         <w:t>Lluvia de ideas</w:t>
       </w:r>
@@ -1708,10 +1963,8 @@
     </w:p>
     <w:p>
       <w:pPr>
-        <w:jc w:val="both"/>
-        <w:rPr>
-          <w:rFonts w:ascii="Arial" w:hAnsi="Arial" w:cs="Arial"/>
-          <w:sz w:val="24"/>
+        <w:rPr>
+          <w:rFonts w:cs="Arial"/>
           <w:szCs w:val="24"/>
         </w:rPr>
       </w:pPr>
@@ -1720,7 +1973,7 @@
       <w:pPr>
         <w:pStyle w:val="Heading1"/>
       </w:pPr>
-      <w:bookmarkStart w:id="8" w:name="_Toc18768322"/>
+      <w:bookmarkStart w:id="8" w:name="_Toc18773670"/>
       <w:r>
         <w:t>Transición de las Ideas a los Diseños Preliminares</w:t>
       </w:r>
@@ -1730,7 +1983,7 @@
       <w:pPr>
         <w:pStyle w:val="Heading2"/>
       </w:pPr>
-      <w:bookmarkStart w:id="9" w:name="_Toc18768323"/>
+      <w:bookmarkStart w:id="9" w:name="_Toc18773671"/>
       <w:r>
         <w:t>Alternativas rechazadas</w:t>
       </w:r>
@@ -1738,10 +1991,8 @@
     </w:p>
     <w:p>
       <w:pPr>
-        <w:jc w:val="both"/>
-        <w:rPr>
-          <w:rFonts w:ascii="Arial" w:hAnsi="Arial" w:cs="Arial"/>
-          <w:sz w:val="24"/>
+        <w:rPr>
+          <w:rFonts w:cs="Arial"/>
           <w:szCs w:val="24"/>
         </w:rPr>
       </w:pPr>
@@ -1750,7 +2001,7 @@
       <w:pPr>
         <w:pStyle w:val="Heading2"/>
       </w:pPr>
-      <w:bookmarkStart w:id="10" w:name="_Toc18768324"/>
+      <w:bookmarkStart w:id="10" w:name="_Toc18773672"/>
       <w:r>
         <w:t>Alternativas</w:t>
       </w:r>
@@ -1763,7 +2014,7 @@
       <w:pPr>
         <w:pStyle w:val="Heading1"/>
       </w:pPr>
-      <w:bookmarkStart w:id="11" w:name="_Toc18768325"/>
+      <w:bookmarkStart w:id="11" w:name="_Toc18773673"/>
       <w:r>
         <w:t>Evaluación y Selección de la Mejor Solución</w:t>
       </w:r>
@@ -1776,7 +2027,7 @@
       <w:r>
         <w:tab/>
       </w:r>
-      <w:bookmarkStart w:id="12" w:name="_Toc18768326"/>
+      <w:bookmarkStart w:id="12" w:name="_Toc18773674"/>
       <w:r>
         <w:t>Criterios</w:t>
       </w:r>
@@ -1786,8 +2037,7 @@
       <w:pPr>
         <w:pStyle w:val="ListParagraph"/>
         <w:rPr>
-          <w:rFonts w:ascii="Arial" w:hAnsi="Arial" w:cs="Arial"/>
-          <w:sz w:val="24"/>
+          <w:rFonts w:cs="Arial"/>
           <w:szCs w:val="24"/>
         </w:rPr>
       </w:pPr>
@@ -1796,9 +2046,8 @@
       <w:pPr>
         <w:pStyle w:val="Heading2"/>
       </w:pPr>
-      <w:bookmarkStart w:id="13" w:name="_Toc18768327"/>
-      <w:r>
-        <w:lastRenderedPageBreak/>
+      <w:bookmarkStart w:id="13" w:name="_Toc18773675"/>
+      <w:r>
         <w:t>Evaluación</w:t>
       </w:r>
       <w:bookmarkEnd w:id="13"/>
@@ -1807,7 +2056,7 @@
       <w:pPr>
         <w:pStyle w:val="Heading2"/>
       </w:pPr>
-      <w:bookmarkStart w:id="14" w:name="_Toc18768328"/>
+      <w:bookmarkStart w:id="14" w:name="_Toc18773676"/>
       <w:r>
         <w:t>Selección</w:t>
       </w:r>
@@ -1817,7 +2066,7 @@
       <w:pPr>
         <w:pStyle w:val="Heading1"/>
       </w:pPr>
-      <w:bookmarkStart w:id="15" w:name="_Toc18768329"/>
+      <w:bookmarkStart w:id="15" w:name="_Toc18773677"/>
       <w:r>
         <w:t>Preparación de Informes y Especificaciones</w:t>
       </w:r>
@@ -1826,14 +2075,12 @@
     <w:p>
       <w:pPr>
         <w:rPr>
-          <w:rFonts w:ascii="Arial" w:hAnsi="Arial" w:cs="Arial"/>
-          <w:sz w:val="24"/>
-        </w:rPr>
-      </w:pPr>
-      <w:r>
-        <w:rPr>
-          <w:rFonts w:ascii="Arial" w:hAnsi="Arial" w:cs="Arial"/>
-          <w:sz w:val="24"/>
+          <w:rFonts w:cs="Arial"/>
+        </w:rPr>
+      </w:pPr>
+      <w:r>
+        <w:rPr>
+          <w:rFonts w:cs="Arial"/>
         </w:rPr>
         <w:t>Etapa en desarrollo.</w:t>
       </w:r>
@@ -1842,7 +2089,7 @@
       <w:pPr>
         <w:pStyle w:val="Heading1"/>
       </w:pPr>
-      <w:bookmarkStart w:id="16" w:name="_Toc18768330"/>
+      <w:bookmarkStart w:id="16" w:name="_Toc18773678"/>
       <w:r>
         <w:t>Implementación del Diseño</w:t>
       </w:r>
@@ -1856,16 +2103,14 @@
         <w:adjustRightInd w:val="0"/>
         <w:spacing w:line="240" w:lineRule="auto"/>
         <w:rPr>
-          <w:rFonts w:ascii="Arial" w:hAnsi="Arial" w:cs="Arial"/>
+          <w:rFonts w:cs="Arial"/>
           <w:noProof/>
-          <w:sz w:val="24"/>
           <w:lang w:val="en-US"/>
         </w:rPr>
       </w:pPr>
       <w:r>
         <w:rPr>
-          <w:rFonts w:ascii="Arial" w:hAnsi="Arial" w:cs="Arial"/>
-          <w:sz w:val="24"/>
+          <w:rFonts w:cs="Arial"/>
           <w:lang w:val="en-US"/>
         </w:rPr>
         <w:t xml:space="preserve">Etapa por </w:t>
@@ -1873,39 +2118,34 @@
       <w:proofErr w:type="spellStart"/>
       <w:r>
         <w:rPr>
-          <w:rFonts w:ascii="Arial" w:hAnsi="Arial" w:cs="Arial"/>
-          <w:sz w:val="24"/>
+          <w:rFonts w:cs="Arial"/>
           <w:lang w:val="en-US"/>
         </w:rPr>
         <w:t>desarrollar.</w:t>
       </w:r>
       <w:r>
         <w:rPr>
-          <w:rFonts w:ascii="Arial" w:hAnsi="Arial" w:cs="Arial"/>
-          <w:sz w:val="24"/>
+          <w:rFonts w:cs="Arial"/>
         </w:rPr>
         <w:fldChar w:fldCharType="begin" w:fldLock="1"/>
       </w:r>
       <w:r>
         <w:rPr>
-          <w:rFonts w:ascii="Arial" w:hAnsi="Arial" w:cs="Arial"/>
-          <w:sz w:val="24"/>
+          <w:rFonts w:cs="Arial"/>
           <w:lang w:val="en-US"/>
         </w:rPr>
         <w:instrText xml:space="preserve">ADDIN Mendeley Bibliography CSL_BIBLIOGRAPHY </w:instrText>
       </w:r>
       <w:r>
         <w:rPr>
-          <w:rFonts w:ascii="Arial" w:hAnsi="Arial" w:cs="Arial"/>
-          <w:sz w:val="24"/>
+          <w:rFonts w:cs="Arial"/>
         </w:rPr>
         <w:fldChar w:fldCharType="separate"/>
       </w:r>
       <w:r>
         <w:rPr>
-          <w:rFonts w:ascii="Arial" w:hAnsi="Arial" w:cs="Arial"/>
+          <w:rFonts w:cs="Arial"/>
           <w:noProof/>
-          <w:sz w:val="24"/>
           <w:szCs w:val="24"/>
           <w:lang w:val="en-US"/>
         </w:rPr>
@@ -1914,9 +2154,8 @@
       <w:proofErr w:type="spellEnd"/>
       <w:r>
         <w:rPr>
-          <w:rFonts w:ascii="Arial" w:hAnsi="Arial" w:cs="Arial"/>
+          <w:rFonts w:cs="Arial"/>
           <w:noProof/>
-          <w:sz w:val="24"/>
           <w:szCs w:val="24"/>
           <w:lang w:val="en-US"/>
         </w:rPr>
@@ -1926,14 +2165,12 @@
     <w:p>
       <w:pPr>
         <w:rPr>
-          <w:rFonts w:ascii="Arial" w:hAnsi="Arial" w:cs="Arial"/>
-          <w:sz w:val="24"/>
-        </w:rPr>
-      </w:pPr>
-      <w:r>
-        <w:rPr>
-          <w:rFonts w:ascii="Arial" w:hAnsi="Arial" w:cs="Arial"/>
-          <w:sz w:val="24"/>
+          <w:rFonts w:cs="Arial"/>
+        </w:rPr>
+      </w:pPr>
+      <w:r>
+        <w:rPr>
+          <w:rFonts w:cs="Arial"/>
         </w:rPr>
         <w:fldChar w:fldCharType="end"/>
       </w:r>
@@ -2283,6 +2520,119 @@
     </w:lvl>
   </w:abstractNum>
   <w:abstractNum w:abstractNumId="2" w15:restartNumberingAfterBreak="0">
+    <w:nsid w:val="146639B4"/>
+    <w:multiLevelType w:val="hybridMultilevel"/>
+    <w:tmpl w:val="E5DA8652"/>
+    <w:lvl w:ilvl="0" w:tplc="0409000B">
+      <w:start w:val="1"/>
+      <w:numFmt w:val="bullet"/>
+      <w:lvlText w:val=""/>
+      <w:lvlJc w:val="left"/>
+      <w:pPr>
+        <w:ind w:left="720" w:hanging="360"/>
+      </w:pPr>
+      <w:rPr>
+        <w:rFonts w:ascii="Wingdings" w:hAnsi="Wingdings" w:hint="default"/>
+      </w:rPr>
+    </w:lvl>
+    <w:lvl w:ilvl="1" w:tplc="04090003">
+      <w:start w:val="1"/>
+      <w:numFmt w:val="bullet"/>
+      <w:lvlText w:val="o"/>
+      <w:lvlJc w:val="left"/>
+      <w:pPr>
+        <w:ind w:left="1440" w:hanging="360"/>
+      </w:pPr>
+      <w:rPr>
+        <w:rFonts w:ascii="Courier New" w:hAnsi="Courier New" w:cs="Courier New" w:hint="default"/>
+      </w:rPr>
+    </w:lvl>
+    <w:lvl w:ilvl="2" w:tplc="04090005">
+      <w:start w:val="1"/>
+      <w:numFmt w:val="bullet"/>
+      <w:lvlText w:val=""/>
+      <w:lvlJc w:val="left"/>
+      <w:pPr>
+        <w:ind w:left="2160" w:hanging="360"/>
+      </w:pPr>
+      <w:rPr>
+        <w:rFonts w:ascii="Wingdings" w:hAnsi="Wingdings" w:hint="default"/>
+      </w:rPr>
+    </w:lvl>
+    <w:lvl w:ilvl="3" w:tplc="04090001" w:tentative="1">
+      <w:start w:val="1"/>
+      <w:numFmt w:val="bullet"/>
+      <w:lvlText w:val=""/>
+      <w:lvlJc w:val="left"/>
+      <w:pPr>
+        <w:ind w:left="2880" w:hanging="360"/>
+      </w:pPr>
+      <w:rPr>
+        <w:rFonts w:ascii="Symbol" w:hAnsi="Symbol" w:hint="default"/>
+      </w:rPr>
+    </w:lvl>
+    <w:lvl w:ilvl="4" w:tplc="04090003" w:tentative="1">
+      <w:start w:val="1"/>
+      <w:numFmt w:val="bullet"/>
+      <w:lvlText w:val="o"/>
+      <w:lvlJc w:val="left"/>
+      <w:pPr>
+        <w:ind w:left="3600" w:hanging="360"/>
+      </w:pPr>
+      <w:rPr>
+        <w:rFonts w:ascii="Courier New" w:hAnsi="Courier New" w:cs="Courier New" w:hint="default"/>
+      </w:rPr>
+    </w:lvl>
+    <w:lvl w:ilvl="5" w:tplc="04090005" w:tentative="1">
+      <w:start w:val="1"/>
+      <w:numFmt w:val="bullet"/>
+      <w:lvlText w:val=""/>
+      <w:lvlJc w:val="left"/>
+      <w:pPr>
+        <w:ind w:left="4320" w:hanging="360"/>
+      </w:pPr>
+      <w:rPr>
+        <w:rFonts w:ascii="Wingdings" w:hAnsi="Wingdings" w:hint="default"/>
+      </w:rPr>
+    </w:lvl>
+    <w:lvl w:ilvl="6" w:tplc="04090001" w:tentative="1">
+      <w:start w:val="1"/>
+      <w:numFmt w:val="bullet"/>
+      <w:lvlText w:val=""/>
+      <w:lvlJc w:val="left"/>
+      <w:pPr>
+        <w:ind w:left="5040" w:hanging="360"/>
+      </w:pPr>
+      <w:rPr>
+        <w:rFonts w:ascii="Symbol" w:hAnsi="Symbol" w:hint="default"/>
+      </w:rPr>
+    </w:lvl>
+    <w:lvl w:ilvl="7" w:tplc="04090003" w:tentative="1">
+      <w:start w:val="1"/>
+      <w:numFmt w:val="bullet"/>
+      <w:lvlText w:val="o"/>
+      <w:lvlJc w:val="left"/>
+      <w:pPr>
+        <w:ind w:left="5760" w:hanging="360"/>
+      </w:pPr>
+      <w:rPr>
+        <w:rFonts w:ascii="Courier New" w:hAnsi="Courier New" w:cs="Courier New" w:hint="default"/>
+      </w:rPr>
+    </w:lvl>
+    <w:lvl w:ilvl="8" w:tplc="04090005" w:tentative="1">
+      <w:start w:val="1"/>
+      <w:numFmt w:val="bullet"/>
+      <w:lvlText w:val=""/>
+      <w:lvlJc w:val="left"/>
+      <w:pPr>
+        <w:ind w:left="6480" w:hanging="360"/>
+      </w:pPr>
+      <w:rPr>
+        <w:rFonts w:ascii="Wingdings" w:hAnsi="Wingdings" w:hint="default"/>
+      </w:rPr>
+    </w:lvl>
+  </w:abstractNum>
+  <w:abstractNum w:abstractNumId="3" w15:restartNumberingAfterBreak="0">
     <w:nsid w:val="25753FAF"/>
     <w:multiLevelType w:val="hybridMultilevel"/>
     <w:tmpl w:val="DFEE728A"/>
@@ -2368,7 +2718,7 @@
       </w:pPr>
     </w:lvl>
   </w:abstractNum>
-  <w:abstractNum w:abstractNumId="3" w15:restartNumberingAfterBreak="0">
+  <w:abstractNum w:abstractNumId="4" w15:restartNumberingAfterBreak="0">
     <w:nsid w:val="27C605FA"/>
     <w:multiLevelType w:val="hybridMultilevel"/>
     <w:tmpl w:val="11568CB6"/>
@@ -2454,7 +2804,7 @@
       </w:pPr>
     </w:lvl>
   </w:abstractNum>
-  <w:abstractNum w:abstractNumId="4" w15:restartNumberingAfterBreak="0">
+  <w:abstractNum w:abstractNumId="5" w15:restartNumberingAfterBreak="0">
     <w:nsid w:val="324C47FC"/>
     <w:multiLevelType w:val="hybridMultilevel"/>
     <w:tmpl w:val="BC129450"/>
@@ -2567,7 +2917,7 @@
       </w:rPr>
     </w:lvl>
   </w:abstractNum>
-  <w:abstractNum w:abstractNumId="5" w15:restartNumberingAfterBreak="0">
+  <w:abstractNum w:abstractNumId="6" w15:restartNumberingAfterBreak="0">
     <w:nsid w:val="3C1D7230"/>
     <w:multiLevelType w:val="hybridMultilevel"/>
     <w:tmpl w:val="E9E82FA6"/>
@@ -2653,7 +3003,7 @@
       </w:pPr>
     </w:lvl>
   </w:abstractNum>
-  <w:abstractNum w:abstractNumId="6" w15:restartNumberingAfterBreak="0">
+  <w:abstractNum w:abstractNumId="7" w15:restartNumberingAfterBreak="0">
     <w:nsid w:val="4693441A"/>
     <w:multiLevelType w:val="hybridMultilevel"/>
     <w:tmpl w:val="5F84D290"/>
@@ -2746,7 +3096,7 @@
       </w:pPr>
     </w:lvl>
   </w:abstractNum>
-  <w:abstractNum w:abstractNumId="7" w15:restartNumberingAfterBreak="0">
+  <w:abstractNum w:abstractNumId="8" w15:restartNumberingAfterBreak="0">
     <w:nsid w:val="472E03B7"/>
     <w:multiLevelType w:val="hybridMultilevel"/>
     <w:tmpl w:val="4FDE61C4"/>
@@ -2859,7 +3209,7 @@
       </w:rPr>
     </w:lvl>
   </w:abstractNum>
-  <w:abstractNum w:abstractNumId="8" w15:restartNumberingAfterBreak="0">
+  <w:abstractNum w:abstractNumId="9" w15:restartNumberingAfterBreak="0">
     <w:nsid w:val="475F5A5F"/>
     <w:multiLevelType w:val="hybridMultilevel"/>
     <w:tmpl w:val="821CFE06"/>
@@ -2972,7 +3322,7 @@
       </w:rPr>
     </w:lvl>
   </w:abstractNum>
-  <w:abstractNum w:abstractNumId="9" w15:restartNumberingAfterBreak="0">
+  <w:abstractNum w:abstractNumId="10" w15:restartNumberingAfterBreak="0">
     <w:nsid w:val="5440623F"/>
     <w:multiLevelType w:val="hybridMultilevel"/>
     <w:tmpl w:val="9724D4FA"/>
@@ -3061,7 +3411,7 @@
       </w:pPr>
     </w:lvl>
   </w:abstractNum>
-  <w:abstractNum w:abstractNumId="10" w15:restartNumberingAfterBreak="0">
+  <w:abstractNum w:abstractNumId="11" w15:restartNumberingAfterBreak="0">
     <w:nsid w:val="6D8B3F35"/>
     <w:multiLevelType w:val="hybridMultilevel"/>
     <w:tmpl w:val="38FEFA42"/>
@@ -3174,7 +3524,7 @@
       </w:rPr>
     </w:lvl>
   </w:abstractNum>
-  <w:abstractNum w:abstractNumId="11" w15:restartNumberingAfterBreak="0">
+  <w:abstractNum w:abstractNumId="12" w15:restartNumberingAfterBreak="0">
     <w:nsid w:val="75FD4999"/>
     <w:multiLevelType w:val="hybridMultilevel"/>
     <w:tmpl w:val="6AB4FBB0"/>
@@ -3261,40 +3611,43 @@
     </w:lvl>
   </w:abstractNum>
   <w:num w:numId="1">
-    <w:abstractNumId w:val="6"/>
+    <w:abstractNumId w:val="7"/>
   </w:num>
   <w:num w:numId="2">
     <w:abstractNumId w:val="0"/>
   </w:num>
   <w:num w:numId="3">
-    <w:abstractNumId w:val="4"/>
+    <w:abstractNumId w:val="5"/>
   </w:num>
   <w:num w:numId="4">
+    <w:abstractNumId w:val="10"/>
+  </w:num>
+  <w:num w:numId="5">
+    <w:abstractNumId w:val="11"/>
+  </w:num>
+  <w:num w:numId="6">
     <w:abstractNumId w:val="9"/>
   </w:num>
-  <w:num w:numId="5">
-    <w:abstractNumId w:val="10"/>
-  </w:num>
-  <w:num w:numId="6">
+  <w:num w:numId="7">
     <w:abstractNumId w:val="8"/>
-  </w:num>
-  <w:num w:numId="7">
-    <w:abstractNumId w:val="7"/>
   </w:num>
   <w:num w:numId="8">
     <w:abstractNumId w:val="1"/>
   </w:num>
   <w:num w:numId="9">
-    <w:abstractNumId w:val="2"/>
+    <w:abstractNumId w:val="3"/>
   </w:num>
   <w:num w:numId="10">
-    <w:abstractNumId w:val="3"/>
+    <w:abstractNumId w:val="4"/>
   </w:num>
   <w:num w:numId="11">
-    <w:abstractNumId w:val="11"/>
+    <w:abstractNumId w:val="12"/>
   </w:num>
   <w:num w:numId="12">
-    <w:abstractNumId w:val="5"/>
+    <w:abstractNumId w:val="6"/>
+  </w:num>
+  <w:num w:numId="13">
+    <w:abstractNumId w:val="2"/>
   </w:num>
 </w:numbering>
 </file>
@@ -3696,7 +4049,13 @@
   <w:style w:type="paragraph" w:default="1" w:styleId="Normal">
     <w:name w:val="Normal"/>
     <w:qFormat/>
+    <w:rsid w:val="000D616A"/>
+    <w:pPr>
+      <w:jc w:val="both"/>
+    </w:pPr>
     <w:rPr>
+      <w:rFonts w:ascii="Arial" w:hAnsi="Arial"/>
+      <w:sz w:val="24"/>
       <w:lang w:val="es-CO"/>
     </w:rPr>
   </w:style>
@@ -3715,7 +4074,7 @@
       <w:outlineLvl w:val="0"/>
     </w:pPr>
     <w:rPr>
-      <w:rFonts w:ascii="Arial" w:eastAsiaTheme="majorEastAsia" w:hAnsi="Arial" w:cstheme="majorBidi"/>
+      <w:rFonts w:eastAsiaTheme="majorEastAsia" w:cstheme="majorBidi"/>
       <w:b/>
       <w:sz w:val="28"/>
       <w:szCs w:val="32"/>
@@ -3738,7 +4097,7 @@
       <w:outlineLvl w:val="1"/>
     </w:pPr>
     <w:rPr>
-      <w:rFonts w:ascii="Arial" w:eastAsiaTheme="majorEastAsia" w:hAnsi="Arial" w:cstheme="majorBidi"/>
+      <w:rFonts w:eastAsiaTheme="majorEastAsia" w:cstheme="majorBidi"/>
       <w:i/>
       <w:sz w:val="26"/>
       <w:szCs w:val="26"/>
@@ -4430,11 +4789,39 @@
 </file>
 
 <file path=customXml/item1.xml><?xml version="1.0" encoding="utf-8"?>
-<b:Sources xmlns:b="http://schemas.openxmlformats.org/officeDocument/2006/bibliography" xmlns="http://schemas.openxmlformats.org/officeDocument/2006/bibliography" SelectedStyle="\APASixthEditionOfficeOnline.xsl" StyleName="APA" Version="6"/>
+<b:Sources xmlns:b="http://schemas.openxmlformats.org/officeDocument/2006/bibliography" xmlns="http://schemas.openxmlformats.org/officeDocument/2006/bibliography" SelectedStyle="\APASixthEditionOfficeOnline.xsl" StyleName="APA" Version="6">
+  <b:Source>
+    <b:Tag>GAM</b:Tag>
+    <b:SourceType>InternetSite</b:SourceType>
+    <b:Guid>{E167AF8F-1B45-4A2E-8644-A91334D80B11}</b:Guid>
+    <b:Title>GAMEPEDIA</b:Title>
+    <b:InternetSiteTitle>Minecraft WIKI</b:InternetSiteTitle>
+    <b:URL>https://minecraft-es.gamepedia.com/Valores_de_datos</b:URL>
+    <b:RefOrder>1</b:RefOrder>
+  </b:Source>
+  <b:Source>
+    <b:Tag>GAM1</b:Tag>
+    <b:SourceType>InternetSite</b:SourceType>
+    <b:Guid>{AAE2DB77-E1F9-4ADE-9FFA-4BCA9D653755}</b:Guid>
+    <b:Title>GAMEPEDIA</b:Title>
+    <b:InternetSiteTitle>Minecraft WIKI</b:InternetSiteTitle>
+    <b:URL>https://minecraft.gamepedia.com/Survival</b:URL>
+    <b:RefOrder>2</b:RefOrder>
+  </b:Source>
+  <b:Source>
+    <b:Tag>GAM2</b:Tag>
+    <b:SourceType>InternetSite</b:SourceType>
+    <b:Guid>{F62F36D1-41D6-4539-A9E2-79DB3B9DD7D1}</b:Guid>
+    <b:Title>GAMEPEDIA</b:Title>
+    <b:InternetSiteTitle>Minecraft WIKI</b:InternetSiteTitle>
+    <b:URL>https://minecraft.gamepedia.com/Creative</b:URL>
+    <b:RefOrder>3</b:RefOrder>
+  </b:Source>
+</b:Sources>
 </file>
 
 <file path=customXml/itemProps1.xml><?xml version="1.0" encoding="utf-8"?>
-<ds:datastoreItem xmlns:ds="http://schemas.openxmlformats.org/officeDocument/2006/customXml" ds:itemID="{4FFDEFCB-47B4-4070-81E7-45DC90DACAD2}">
+<ds:datastoreItem xmlns:ds="http://schemas.openxmlformats.org/officeDocument/2006/customXml" ds:itemID="{B486B7EA-792D-4360-9913-304EC212853A}">
   <ds:schemaRefs>
     <ds:schemaRef ds:uri="http://schemas.openxmlformats.org/officeDocument/2006/bibliography"/>
   </ds:schemaRefs>

</xml_diff>

<commit_message>
Busqueda de Soluciones Creativas has been added
</commit_message>
<xml_diff>
--- a/Engineering Method/Método de ingeniería.docx
+++ b/Engineering Method/Método de ingeniería.docx
@@ -1,21 +1,23 @@
 
 <file path=word/document.xml><?xml version="1.0" encoding="utf-8"?>
-<w:document xmlns:wpc="http://schemas.microsoft.com/office/word/2010/wordprocessingCanvas" xmlns:cx="http://schemas.microsoft.com/office/drawing/2014/chartex" xmlns:cx1="http://schemas.microsoft.com/office/drawing/2015/9/8/chartex" xmlns:cx2="http://schemas.microsoft.com/office/drawing/2015/10/21/chartex" xmlns:cx3="http://schemas.microsoft.com/office/drawing/2016/5/9/chartex" xmlns:cx4="http://schemas.microsoft.com/office/drawing/2016/5/10/chartex" xmlns:cx5="http://schemas.microsoft.com/office/drawing/2016/5/11/chartex" xmlns:cx6="http://schemas.microsoft.com/office/drawing/2016/5/12/chartex" xmlns:cx7="http://schemas.microsoft.com/office/drawing/2016/5/13/chartex" xmlns:cx8="http://schemas.microsoft.com/office/drawing/2016/5/14/chartex" xmlns:mc="http://schemas.openxmlformats.org/markup-compatibility/2006" xmlns:aink="http://schemas.microsoft.com/office/drawing/2016/ink" xmlns:am3d="http://schemas.microsoft.com/office/drawing/2017/model3d" xmlns:o="urn:schemas-microsoft-com:office:office" xmlns:r="http://schemas.openxmlformats.org/officeDocument/2006/relationships" xmlns:m="http://schemas.openxmlformats.org/officeDocument/2006/math" xmlns:v="urn:schemas-microsoft-com:vml" xmlns:wp14="http://schemas.microsoft.com/office/word/2010/wordprocessingDrawing" xmlns:wp="http://schemas.openxmlformats.org/drawingml/2006/wordprocessingDrawing" xmlns:w10="urn:schemas-microsoft-com:office:word" xmlns:w="http://schemas.openxmlformats.org/wordprocessingml/2006/main" xmlns:w14="http://schemas.microsoft.com/office/word/2010/wordml" xmlns:w15="http://schemas.microsoft.com/office/word/2012/wordml" xmlns:w16cid="http://schemas.microsoft.com/office/word/2016/wordml/cid" xmlns:w16se="http://schemas.microsoft.com/office/word/2015/wordml/symex" xmlns:wpg="http://schemas.microsoft.com/office/word/2010/wordprocessingGroup" xmlns:wpi="http://schemas.microsoft.com/office/word/2010/wordprocessingInk" xmlns:wne="http://schemas.microsoft.com/office/word/2006/wordml" xmlns:wps="http://schemas.microsoft.com/office/word/2010/wordprocessingShape" mc:Ignorable="w14 w15 w16se w16cid wp14">
+<w:document xmlns:wpc="http://schemas.microsoft.com/office/word/2010/wordprocessingCanvas" xmlns:mc="http://schemas.openxmlformats.org/markup-compatibility/2006" xmlns:o="urn:schemas-microsoft-com:office:office" xmlns:r="http://schemas.openxmlformats.org/officeDocument/2006/relationships" xmlns:m="http://schemas.openxmlformats.org/officeDocument/2006/math" xmlns:v="urn:schemas-microsoft-com:vml" xmlns:wp14="http://schemas.microsoft.com/office/word/2010/wordprocessingDrawing" xmlns:wp="http://schemas.openxmlformats.org/drawingml/2006/wordprocessingDrawing" xmlns:w10="urn:schemas-microsoft-com:office:word" xmlns:w="http://schemas.openxmlformats.org/wordprocessingml/2006/main" xmlns:w14="http://schemas.microsoft.com/office/word/2010/wordml" xmlns:w15="http://schemas.microsoft.com/office/word/2012/wordml" xmlns:wpg="http://schemas.microsoft.com/office/word/2010/wordprocessingGroup" xmlns:wpi="http://schemas.microsoft.com/office/word/2010/wordprocessingInk" xmlns:wne="http://schemas.microsoft.com/office/word/2006/wordml" xmlns:wps="http://schemas.microsoft.com/office/word/2010/wordprocessingShape" mc:Ignorable="w14 w15 wp14">
   <w:body>
     <w:p>
       <w:pPr>
-        <w:pStyle w:val="Title"/>
+        <w:pStyle w:val="Puesto"/>
         <w:ind w:firstLine="720"/>
         <w:jc w:val="center"/>
         <w:rPr>
+          <w:rFonts w:ascii="Arial" w:hAnsi="Arial" w:cs="Arial"/>
           <w:b/>
-          <w:sz w:val="48"/>
-        </w:rPr>
-      </w:pPr>
-      <w:r>
-        <w:rPr>
+          <w:sz w:val="44"/>
+        </w:rPr>
+      </w:pPr>
+      <w:r>
+        <w:rPr>
+          <w:rFonts w:ascii="Arial" w:hAnsi="Arial" w:cs="Arial"/>
           <w:b/>
-          <w:sz w:val="48"/>
+          <w:sz w:val="44"/>
         </w:rPr>
         <w:t>Método de ingeniería</w:t>
       </w:r>
@@ -33,6 +35,13 @@
           <w:rFonts w:cs="Arial"/>
           <w:szCs w:val="24"/>
         </w:rPr>
+        <w:t xml:space="preserve">         </w:t>
+      </w:r>
+      <w:r>
+        <w:rPr>
+          <w:rFonts w:cs="Arial"/>
+          <w:szCs w:val="24"/>
+        </w:rPr>
         <w:t>Algoritmos y Estructuras de Datos</w:t>
       </w:r>
     </w:p>
@@ -44,6 +53,8 @@
           <w:szCs w:val="24"/>
         </w:rPr>
       </w:pPr>
+      <w:bookmarkStart w:id="0" w:name="_GoBack"/>
+      <w:bookmarkEnd w:id="0"/>
     </w:p>
     <w:sdt>
       <w:sdtPr>
@@ -63,7 +74,6 @@
       </w:sdtPr>
       <w:sdtEndPr>
         <w:rPr>
-          <w:rFonts w:cstheme="minorBidi"/>
           <w:bCs/>
           <w:noProof/>
           <w:color w:val="auto"/>
@@ -73,7 +83,7 @@
       <w:sdtContent>
         <w:p>
           <w:pPr>
-            <w:pStyle w:val="TOCHeading"/>
+            <w:pStyle w:val="TtulodeTDC"/>
             <w:rPr>
               <w:rFonts w:ascii="Arial" w:hAnsi="Arial" w:cs="Arial"/>
               <w:b/>
@@ -95,12 +105,12 @@
         </w:p>
         <w:p>
           <w:pPr>
-            <w:pStyle w:val="TOC1"/>
+            <w:pStyle w:val="TDC1"/>
             <w:tabs>
               <w:tab w:val="right" w:leader="underscore" w:pos="9350"/>
             </w:tabs>
             <w:rPr>
-              <w:rFonts w:asciiTheme="minorHAnsi" w:eastAsiaTheme="minorEastAsia" w:hAnsiTheme="minorHAnsi" w:cstheme="minorBidi"/>
+              <w:rFonts w:eastAsiaTheme="minorEastAsia" w:cs="Arial"/>
               <w:b w:val="0"/>
               <w:bCs w:val="0"/>
               <w:caps w:val="0"/>
@@ -143,13 +153,15 @@
           <w:hyperlink w:anchor="_Toc18773663" w:history="1">
             <w:r>
               <w:rPr>
-                <w:rStyle w:val="Hyperlink"/>
+                <w:rStyle w:val="Hipervnculo"/>
+                <w:rFonts w:cs="Arial"/>
                 <w:noProof/>
               </w:rPr>
               <w:t>Identificación del problema</w:t>
             </w:r>
             <w:r>
               <w:rPr>
+                <w:rFonts w:cs="Arial"/>
                 <w:noProof/>
                 <w:webHidden/>
               </w:rPr>
@@ -157,6 +169,7 @@
             </w:r>
             <w:r>
               <w:rPr>
+                <w:rFonts w:cs="Arial"/>
                 <w:noProof/>
                 <w:webHidden/>
               </w:rPr>
@@ -164,6 +177,7 @@
             </w:r>
             <w:r>
               <w:rPr>
+                <w:rFonts w:cs="Arial"/>
                 <w:noProof/>
                 <w:webHidden/>
               </w:rPr>
@@ -171,12 +185,14 @@
             </w:r>
             <w:r>
               <w:rPr>
-                <w:noProof/>
-                <w:webHidden/>
-              </w:rPr>
-            </w:r>
-            <w:r>
-              <w:rPr>
+                <w:rFonts w:cs="Arial"/>
+                <w:noProof/>
+                <w:webHidden/>
+              </w:rPr>
+            </w:r>
+            <w:r>
+              <w:rPr>
+                <w:rFonts w:cs="Arial"/>
                 <w:noProof/>
                 <w:webHidden/>
               </w:rPr>
@@ -184,6 +200,7 @@
             </w:r>
             <w:r>
               <w:rPr>
+                <w:rFonts w:cs="Arial"/>
                 <w:noProof/>
                 <w:webHidden/>
               </w:rPr>
@@ -191,6 +208,7 @@
             </w:r>
             <w:r>
               <w:rPr>
+                <w:rFonts w:cs="Arial"/>
                 <w:noProof/>
                 <w:webHidden/>
               </w:rPr>
@@ -200,12 +218,12 @@
         </w:p>
         <w:p>
           <w:pPr>
-            <w:pStyle w:val="TOC2"/>
+            <w:pStyle w:val="TDC2"/>
             <w:tabs>
               <w:tab w:val="right" w:leader="underscore" w:pos="9350"/>
             </w:tabs>
             <w:rPr>
-              <w:rFonts w:asciiTheme="minorHAnsi" w:eastAsiaTheme="minorEastAsia" w:hAnsiTheme="minorHAnsi" w:cstheme="minorBidi"/>
+              <w:rFonts w:eastAsiaTheme="minorEastAsia" w:cs="Arial"/>
               <w:smallCaps w:val="0"/>
               <w:noProof/>
               <w:sz w:val="22"/>
@@ -216,13 +234,15 @@
           <w:hyperlink w:anchor="_Toc18773664" w:history="1">
             <w:r>
               <w:rPr>
-                <w:rStyle w:val="Hyperlink"/>
+                <w:rStyle w:val="Hipervnculo"/>
+                <w:rFonts w:cs="Arial"/>
                 <w:noProof/>
               </w:rPr>
               <w:t>Contextualización</w:t>
             </w:r>
             <w:r>
               <w:rPr>
+                <w:rFonts w:cs="Arial"/>
                 <w:noProof/>
                 <w:webHidden/>
               </w:rPr>
@@ -230,6 +250,7 @@
             </w:r>
             <w:r>
               <w:rPr>
+                <w:rFonts w:cs="Arial"/>
                 <w:noProof/>
                 <w:webHidden/>
               </w:rPr>
@@ -237,6 +258,7 @@
             </w:r>
             <w:r>
               <w:rPr>
+                <w:rFonts w:cs="Arial"/>
                 <w:noProof/>
                 <w:webHidden/>
               </w:rPr>
@@ -244,12 +266,14 @@
             </w:r>
             <w:r>
               <w:rPr>
-                <w:noProof/>
-                <w:webHidden/>
-              </w:rPr>
-            </w:r>
-            <w:r>
-              <w:rPr>
+                <w:rFonts w:cs="Arial"/>
+                <w:noProof/>
+                <w:webHidden/>
+              </w:rPr>
+            </w:r>
+            <w:r>
+              <w:rPr>
+                <w:rFonts w:cs="Arial"/>
                 <w:noProof/>
                 <w:webHidden/>
               </w:rPr>
@@ -257,6 +281,7 @@
             </w:r>
             <w:r>
               <w:rPr>
+                <w:rFonts w:cs="Arial"/>
                 <w:noProof/>
                 <w:webHidden/>
               </w:rPr>
@@ -264,6 +289,7 @@
             </w:r>
             <w:r>
               <w:rPr>
+                <w:rFonts w:cs="Arial"/>
                 <w:noProof/>
                 <w:webHidden/>
               </w:rPr>
@@ -273,12 +299,12 @@
         </w:p>
         <w:p>
           <w:pPr>
-            <w:pStyle w:val="TOC2"/>
+            <w:pStyle w:val="TDC2"/>
             <w:tabs>
               <w:tab w:val="right" w:leader="underscore" w:pos="9350"/>
             </w:tabs>
             <w:rPr>
-              <w:rFonts w:asciiTheme="minorHAnsi" w:eastAsiaTheme="minorEastAsia" w:hAnsiTheme="minorHAnsi" w:cstheme="minorBidi"/>
+              <w:rFonts w:eastAsiaTheme="minorEastAsia" w:cs="Arial"/>
               <w:smallCaps w:val="0"/>
               <w:noProof/>
               <w:sz w:val="22"/>
@@ -289,13 +315,15 @@
           <w:hyperlink w:anchor="_Toc18773665" w:history="1">
             <w:r>
               <w:rPr>
-                <w:rStyle w:val="Hyperlink"/>
+                <w:rStyle w:val="Hipervnculo"/>
+                <w:rFonts w:cs="Arial"/>
                 <w:noProof/>
               </w:rPr>
               <w:t>Problema</w:t>
             </w:r>
             <w:r>
               <w:rPr>
+                <w:rFonts w:cs="Arial"/>
                 <w:noProof/>
                 <w:webHidden/>
               </w:rPr>
@@ -303,6 +331,7 @@
             </w:r>
             <w:r>
               <w:rPr>
+                <w:rFonts w:cs="Arial"/>
                 <w:noProof/>
                 <w:webHidden/>
               </w:rPr>
@@ -310,6 +339,7 @@
             </w:r>
             <w:r>
               <w:rPr>
+                <w:rFonts w:cs="Arial"/>
                 <w:noProof/>
                 <w:webHidden/>
               </w:rPr>
@@ -317,12 +347,14 @@
             </w:r>
             <w:r>
               <w:rPr>
-                <w:noProof/>
-                <w:webHidden/>
-              </w:rPr>
-            </w:r>
-            <w:r>
-              <w:rPr>
+                <w:rFonts w:cs="Arial"/>
+                <w:noProof/>
+                <w:webHidden/>
+              </w:rPr>
+            </w:r>
+            <w:r>
+              <w:rPr>
+                <w:rFonts w:cs="Arial"/>
                 <w:noProof/>
                 <w:webHidden/>
               </w:rPr>
@@ -330,6 +362,7 @@
             </w:r>
             <w:r>
               <w:rPr>
+                <w:rFonts w:cs="Arial"/>
                 <w:noProof/>
                 <w:webHidden/>
               </w:rPr>
@@ -337,6 +370,7 @@
             </w:r>
             <w:r>
               <w:rPr>
+                <w:rFonts w:cs="Arial"/>
                 <w:noProof/>
                 <w:webHidden/>
               </w:rPr>
@@ -346,12 +380,12 @@
         </w:p>
         <w:p>
           <w:pPr>
-            <w:pStyle w:val="TOC2"/>
+            <w:pStyle w:val="TDC2"/>
             <w:tabs>
               <w:tab w:val="right" w:leader="underscore" w:pos="9350"/>
             </w:tabs>
             <w:rPr>
-              <w:rFonts w:asciiTheme="minorHAnsi" w:eastAsiaTheme="minorEastAsia" w:hAnsiTheme="minorHAnsi" w:cstheme="minorBidi"/>
+              <w:rFonts w:eastAsiaTheme="minorEastAsia" w:cs="Arial"/>
               <w:smallCaps w:val="0"/>
               <w:noProof/>
               <w:sz w:val="22"/>
@@ -362,13 +396,15 @@
           <w:hyperlink w:anchor="_Toc18773666" w:history="1">
             <w:r>
               <w:rPr>
-                <w:rStyle w:val="Hyperlink"/>
+                <w:rStyle w:val="Hipervnculo"/>
+                <w:rFonts w:cs="Arial"/>
                 <w:noProof/>
               </w:rPr>
               <w:t>Necesidades</w:t>
             </w:r>
             <w:r>
               <w:rPr>
+                <w:rFonts w:cs="Arial"/>
                 <w:noProof/>
                 <w:webHidden/>
               </w:rPr>
@@ -376,6 +412,7 @@
             </w:r>
             <w:r>
               <w:rPr>
+                <w:rFonts w:cs="Arial"/>
                 <w:noProof/>
                 <w:webHidden/>
               </w:rPr>
@@ -383,6 +420,7 @@
             </w:r>
             <w:r>
               <w:rPr>
+                <w:rFonts w:cs="Arial"/>
                 <w:noProof/>
                 <w:webHidden/>
               </w:rPr>
@@ -390,12 +428,14 @@
             </w:r>
             <w:r>
               <w:rPr>
-                <w:noProof/>
-                <w:webHidden/>
-              </w:rPr>
-            </w:r>
-            <w:r>
-              <w:rPr>
+                <w:rFonts w:cs="Arial"/>
+                <w:noProof/>
+                <w:webHidden/>
+              </w:rPr>
+            </w:r>
+            <w:r>
+              <w:rPr>
+                <w:rFonts w:cs="Arial"/>
                 <w:noProof/>
                 <w:webHidden/>
               </w:rPr>
@@ -403,6 +443,7 @@
             </w:r>
             <w:r>
               <w:rPr>
+                <w:rFonts w:cs="Arial"/>
                 <w:noProof/>
                 <w:webHidden/>
               </w:rPr>
@@ -410,6 +451,7 @@
             </w:r>
             <w:r>
               <w:rPr>
+                <w:rFonts w:cs="Arial"/>
                 <w:noProof/>
                 <w:webHidden/>
               </w:rPr>
@@ -419,12 +461,12 @@
         </w:p>
         <w:p>
           <w:pPr>
-            <w:pStyle w:val="TOC1"/>
+            <w:pStyle w:val="TDC1"/>
             <w:tabs>
               <w:tab w:val="right" w:leader="underscore" w:pos="9350"/>
             </w:tabs>
             <w:rPr>
-              <w:rFonts w:asciiTheme="minorHAnsi" w:eastAsiaTheme="minorEastAsia" w:hAnsiTheme="minorHAnsi" w:cstheme="minorBidi"/>
+              <w:rFonts w:eastAsiaTheme="minorEastAsia" w:cs="Arial"/>
               <w:b w:val="0"/>
               <w:bCs w:val="0"/>
               <w:caps w:val="0"/>
@@ -437,13 +479,15 @@
           <w:hyperlink w:anchor="_Toc18773667" w:history="1">
             <w:r>
               <w:rPr>
-                <w:rStyle w:val="Hyperlink"/>
+                <w:rStyle w:val="Hipervnculo"/>
+                <w:rFonts w:cs="Arial"/>
                 <w:noProof/>
               </w:rPr>
               <w:t>Recopilación de información</w:t>
             </w:r>
             <w:r>
               <w:rPr>
+                <w:rFonts w:cs="Arial"/>
                 <w:noProof/>
                 <w:webHidden/>
               </w:rPr>
@@ -451,6 +495,7 @@
             </w:r>
             <w:r>
               <w:rPr>
+                <w:rFonts w:cs="Arial"/>
                 <w:noProof/>
                 <w:webHidden/>
               </w:rPr>
@@ -458,6 +503,7 @@
             </w:r>
             <w:r>
               <w:rPr>
+                <w:rFonts w:cs="Arial"/>
                 <w:noProof/>
                 <w:webHidden/>
               </w:rPr>
@@ -465,12 +511,14 @@
             </w:r>
             <w:r>
               <w:rPr>
-                <w:noProof/>
-                <w:webHidden/>
-              </w:rPr>
-            </w:r>
-            <w:r>
-              <w:rPr>
+                <w:rFonts w:cs="Arial"/>
+                <w:noProof/>
+                <w:webHidden/>
+              </w:rPr>
+            </w:r>
+            <w:r>
+              <w:rPr>
+                <w:rFonts w:cs="Arial"/>
                 <w:noProof/>
                 <w:webHidden/>
               </w:rPr>
@@ -478,6 +526,7 @@
             </w:r>
             <w:r>
               <w:rPr>
+                <w:rFonts w:cs="Arial"/>
                 <w:noProof/>
                 <w:webHidden/>
               </w:rPr>
@@ -485,6 +534,7 @@
             </w:r>
             <w:r>
               <w:rPr>
+                <w:rFonts w:cs="Arial"/>
                 <w:noProof/>
                 <w:webHidden/>
               </w:rPr>
@@ -494,12 +544,12 @@
         </w:p>
         <w:p>
           <w:pPr>
-            <w:pStyle w:val="TOC1"/>
+            <w:pStyle w:val="TDC1"/>
             <w:tabs>
               <w:tab w:val="right" w:leader="underscore" w:pos="9350"/>
             </w:tabs>
             <w:rPr>
-              <w:rFonts w:asciiTheme="minorHAnsi" w:eastAsiaTheme="minorEastAsia" w:hAnsiTheme="minorHAnsi" w:cstheme="minorBidi"/>
+              <w:rFonts w:eastAsiaTheme="minorEastAsia" w:cs="Arial"/>
               <w:b w:val="0"/>
               <w:bCs w:val="0"/>
               <w:caps w:val="0"/>
@@ -512,13 +562,15 @@
           <w:hyperlink w:anchor="_Toc18773668" w:history="1">
             <w:r>
               <w:rPr>
-                <w:rStyle w:val="Hyperlink"/>
+                <w:rStyle w:val="Hipervnculo"/>
+                <w:rFonts w:cs="Arial"/>
                 <w:noProof/>
               </w:rPr>
               <w:t>Búsqueda de soluciones creativas</w:t>
             </w:r>
             <w:r>
               <w:rPr>
+                <w:rFonts w:cs="Arial"/>
                 <w:noProof/>
                 <w:webHidden/>
               </w:rPr>
@@ -526,6 +578,7 @@
             </w:r>
             <w:r>
               <w:rPr>
+                <w:rFonts w:cs="Arial"/>
                 <w:noProof/>
                 <w:webHidden/>
               </w:rPr>
@@ -533,6 +586,7 @@
             </w:r>
             <w:r>
               <w:rPr>
+                <w:rFonts w:cs="Arial"/>
                 <w:noProof/>
                 <w:webHidden/>
               </w:rPr>
@@ -540,12 +594,14 @@
             </w:r>
             <w:r>
               <w:rPr>
-                <w:noProof/>
-                <w:webHidden/>
-              </w:rPr>
-            </w:r>
-            <w:r>
-              <w:rPr>
+                <w:rFonts w:cs="Arial"/>
+                <w:noProof/>
+                <w:webHidden/>
+              </w:rPr>
+            </w:r>
+            <w:r>
+              <w:rPr>
+                <w:rFonts w:cs="Arial"/>
                 <w:noProof/>
                 <w:webHidden/>
               </w:rPr>
@@ -553,6 +609,7 @@
             </w:r>
             <w:r>
               <w:rPr>
+                <w:rFonts w:cs="Arial"/>
                 <w:noProof/>
                 <w:webHidden/>
               </w:rPr>
@@ -560,6 +617,7 @@
             </w:r>
             <w:r>
               <w:rPr>
+                <w:rFonts w:cs="Arial"/>
                 <w:noProof/>
                 <w:webHidden/>
               </w:rPr>
@@ -569,12 +627,12 @@
         </w:p>
         <w:p>
           <w:pPr>
-            <w:pStyle w:val="TOC2"/>
+            <w:pStyle w:val="TDC2"/>
             <w:tabs>
               <w:tab w:val="right" w:leader="underscore" w:pos="9350"/>
             </w:tabs>
             <w:rPr>
-              <w:rFonts w:asciiTheme="minorHAnsi" w:eastAsiaTheme="minorEastAsia" w:hAnsiTheme="minorHAnsi" w:cstheme="minorBidi"/>
+              <w:rFonts w:eastAsiaTheme="minorEastAsia" w:cs="Arial"/>
               <w:smallCaps w:val="0"/>
               <w:noProof/>
               <w:sz w:val="22"/>
@@ -585,13 +643,15 @@
           <w:hyperlink w:anchor="_Toc18773669" w:history="1">
             <w:r>
               <w:rPr>
-                <w:rStyle w:val="Hyperlink"/>
+                <w:rStyle w:val="Hipervnculo"/>
+                <w:rFonts w:cs="Arial"/>
                 <w:noProof/>
               </w:rPr>
               <w:t>Lluvia de ideas</w:t>
             </w:r>
             <w:r>
               <w:rPr>
+                <w:rFonts w:cs="Arial"/>
                 <w:noProof/>
                 <w:webHidden/>
               </w:rPr>
@@ -599,6 +659,7 @@
             </w:r>
             <w:r>
               <w:rPr>
+                <w:rFonts w:cs="Arial"/>
                 <w:noProof/>
                 <w:webHidden/>
               </w:rPr>
@@ -606,6 +667,7 @@
             </w:r>
             <w:r>
               <w:rPr>
+                <w:rFonts w:cs="Arial"/>
                 <w:noProof/>
                 <w:webHidden/>
               </w:rPr>
@@ -613,12 +675,14 @@
             </w:r>
             <w:r>
               <w:rPr>
-                <w:noProof/>
-                <w:webHidden/>
-              </w:rPr>
-            </w:r>
-            <w:r>
-              <w:rPr>
+                <w:rFonts w:cs="Arial"/>
+                <w:noProof/>
+                <w:webHidden/>
+              </w:rPr>
+            </w:r>
+            <w:r>
+              <w:rPr>
+                <w:rFonts w:cs="Arial"/>
                 <w:noProof/>
                 <w:webHidden/>
               </w:rPr>
@@ -626,6 +690,7 @@
             </w:r>
             <w:r>
               <w:rPr>
+                <w:rFonts w:cs="Arial"/>
                 <w:noProof/>
                 <w:webHidden/>
               </w:rPr>
@@ -633,6 +698,7 @@
             </w:r>
             <w:r>
               <w:rPr>
+                <w:rFonts w:cs="Arial"/>
                 <w:noProof/>
                 <w:webHidden/>
               </w:rPr>
@@ -642,12 +708,12 @@
         </w:p>
         <w:p>
           <w:pPr>
-            <w:pStyle w:val="TOC1"/>
+            <w:pStyle w:val="TDC1"/>
             <w:tabs>
               <w:tab w:val="right" w:leader="underscore" w:pos="9350"/>
             </w:tabs>
             <w:rPr>
-              <w:rFonts w:asciiTheme="minorHAnsi" w:eastAsiaTheme="minorEastAsia" w:hAnsiTheme="minorHAnsi" w:cstheme="minorBidi"/>
+              <w:rFonts w:eastAsiaTheme="minorEastAsia" w:cs="Arial"/>
               <w:b w:val="0"/>
               <w:bCs w:val="0"/>
               <w:caps w:val="0"/>
@@ -660,13 +726,15 @@
           <w:hyperlink w:anchor="_Toc18773670" w:history="1">
             <w:r>
               <w:rPr>
-                <w:rStyle w:val="Hyperlink"/>
+                <w:rStyle w:val="Hipervnculo"/>
+                <w:rFonts w:cs="Arial"/>
                 <w:noProof/>
               </w:rPr>
               <w:t>Transición de las Ideas a los Diseños Preliminares</w:t>
             </w:r>
             <w:r>
               <w:rPr>
+                <w:rFonts w:cs="Arial"/>
                 <w:noProof/>
                 <w:webHidden/>
               </w:rPr>
@@ -674,6 +742,7 @@
             </w:r>
             <w:r>
               <w:rPr>
+                <w:rFonts w:cs="Arial"/>
                 <w:noProof/>
                 <w:webHidden/>
               </w:rPr>
@@ -681,6 +750,7 @@
             </w:r>
             <w:r>
               <w:rPr>
+                <w:rFonts w:cs="Arial"/>
                 <w:noProof/>
                 <w:webHidden/>
               </w:rPr>
@@ -688,12 +758,14 @@
             </w:r>
             <w:r>
               <w:rPr>
-                <w:noProof/>
-                <w:webHidden/>
-              </w:rPr>
-            </w:r>
-            <w:r>
-              <w:rPr>
+                <w:rFonts w:cs="Arial"/>
+                <w:noProof/>
+                <w:webHidden/>
+              </w:rPr>
+            </w:r>
+            <w:r>
+              <w:rPr>
+                <w:rFonts w:cs="Arial"/>
                 <w:noProof/>
                 <w:webHidden/>
               </w:rPr>
@@ -701,6 +773,7 @@
             </w:r>
             <w:r>
               <w:rPr>
+                <w:rFonts w:cs="Arial"/>
                 <w:noProof/>
                 <w:webHidden/>
               </w:rPr>
@@ -708,6 +781,7 @@
             </w:r>
             <w:r>
               <w:rPr>
+                <w:rFonts w:cs="Arial"/>
                 <w:noProof/>
                 <w:webHidden/>
               </w:rPr>
@@ -717,12 +791,12 @@
         </w:p>
         <w:p>
           <w:pPr>
-            <w:pStyle w:val="TOC2"/>
+            <w:pStyle w:val="TDC2"/>
             <w:tabs>
               <w:tab w:val="right" w:leader="underscore" w:pos="9350"/>
             </w:tabs>
             <w:rPr>
-              <w:rFonts w:asciiTheme="minorHAnsi" w:eastAsiaTheme="minorEastAsia" w:hAnsiTheme="minorHAnsi" w:cstheme="minorBidi"/>
+              <w:rFonts w:eastAsiaTheme="minorEastAsia" w:cs="Arial"/>
               <w:smallCaps w:val="0"/>
               <w:noProof/>
               <w:sz w:val="22"/>
@@ -733,13 +807,15 @@
           <w:hyperlink w:anchor="_Toc18773671" w:history="1">
             <w:r>
               <w:rPr>
-                <w:rStyle w:val="Hyperlink"/>
+                <w:rStyle w:val="Hipervnculo"/>
+                <w:rFonts w:cs="Arial"/>
                 <w:noProof/>
               </w:rPr>
               <w:t>Alternativas rechazadas</w:t>
             </w:r>
             <w:r>
               <w:rPr>
+                <w:rFonts w:cs="Arial"/>
                 <w:noProof/>
                 <w:webHidden/>
               </w:rPr>
@@ -747,6 +823,7 @@
             </w:r>
             <w:r>
               <w:rPr>
+                <w:rFonts w:cs="Arial"/>
                 <w:noProof/>
                 <w:webHidden/>
               </w:rPr>
@@ -754,6 +831,7 @@
             </w:r>
             <w:r>
               <w:rPr>
+                <w:rFonts w:cs="Arial"/>
                 <w:noProof/>
                 <w:webHidden/>
               </w:rPr>
@@ -761,12 +839,14 @@
             </w:r>
             <w:r>
               <w:rPr>
-                <w:noProof/>
-                <w:webHidden/>
-              </w:rPr>
-            </w:r>
-            <w:r>
-              <w:rPr>
+                <w:rFonts w:cs="Arial"/>
+                <w:noProof/>
+                <w:webHidden/>
+              </w:rPr>
+            </w:r>
+            <w:r>
+              <w:rPr>
+                <w:rFonts w:cs="Arial"/>
                 <w:noProof/>
                 <w:webHidden/>
               </w:rPr>
@@ -774,6 +854,7 @@
             </w:r>
             <w:r>
               <w:rPr>
+                <w:rFonts w:cs="Arial"/>
                 <w:noProof/>
                 <w:webHidden/>
               </w:rPr>
@@ -781,6 +862,7 @@
             </w:r>
             <w:r>
               <w:rPr>
+                <w:rFonts w:cs="Arial"/>
                 <w:noProof/>
                 <w:webHidden/>
               </w:rPr>
@@ -790,12 +872,12 @@
         </w:p>
         <w:p>
           <w:pPr>
-            <w:pStyle w:val="TOC2"/>
+            <w:pStyle w:val="TDC2"/>
             <w:tabs>
               <w:tab w:val="right" w:leader="underscore" w:pos="9350"/>
             </w:tabs>
             <w:rPr>
-              <w:rFonts w:asciiTheme="minorHAnsi" w:eastAsiaTheme="minorEastAsia" w:hAnsiTheme="minorHAnsi" w:cstheme="minorBidi"/>
+              <w:rFonts w:eastAsiaTheme="minorEastAsia" w:cs="Arial"/>
               <w:smallCaps w:val="0"/>
               <w:noProof/>
               <w:sz w:val="22"/>
@@ -806,13 +888,15 @@
           <w:hyperlink w:anchor="_Toc18773672" w:history="1">
             <w:r>
               <w:rPr>
-                <w:rStyle w:val="Hyperlink"/>
+                <w:rStyle w:val="Hipervnculo"/>
+                <w:rFonts w:cs="Arial"/>
                 <w:noProof/>
               </w:rPr>
               <w:t>Alternativas aceptadas</w:t>
             </w:r>
             <w:r>
               <w:rPr>
+                <w:rFonts w:cs="Arial"/>
                 <w:noProof/>
                 <w:webHidden/>
               </w:rPr>
@@ -820,6 +904,7 @@
             </w:r>
             <w:r>
               <w:rPr>
+                <w:rFonts w:cs="Arial"/>
                 <w:noProof/>
                 <w:webHidden/>
               </w:rPr>
@@ -827,6 +912,7 @@
             </w:r>
             <w:r>
               <w:rPr>
+                <w:rFonts w:cs="Arial"/>
                 <w:noProof/>
                 <w:webHidden/>
               </w:rPr>
@@ -834,12 +920,14 @@
             </w:r>
             <w:r>
               <w:rPr>
-                <w:noProof/>
-                <w:webHidden/>
-              </w:rPr>
-            </w:r>
-            <w:r>
-              <w:rPr>
+                <w:rFonts w:cs="Arial"/>
+                <w:noProof/>
+                <w:webHidden/>
+              </w:rPr>
+            </w:r>
+            <w:r>
+              <w:rPr>
+                <w:rFonts w:cs="Arial"/>
                 <w:noProof/>
                 <w:webHidden/>
               </w:rPr>
@@ -847,6 +935,7 @@
             </w:r>
             <w:r>
               <w:rPr>
+                <w:rFonts w:cs="Arial"/>
                 <w:noProof/>
                 <w:webHidden/>
               </w:rPr>
@@ -854,6 +943,7 @@
             </w:r>
             <w:r>
               <w:rPr>
+                <w:rFonts w:cs="Arial"/>
                 <w:noProof/>
                 <w:webHidden/>
               </w:rPr>
@@ -863,12 +953,12 @@
         </w:p>
         <w:p>
           <w:pPr>
-            <w:pStyle w:val="TOC1"/>
+            <w:pStyle w:val="TDC1"/>
             <w:tabs>
               <w:tab w:val="right" w:leader="underscore" w:pos="9350"/>
             </w:tabs>
             <w:rPr>
-              <w:rFonts w:asciiTheme="minorHAnsi" w:eastAsiaTheme="minorEastAsia" w:hAnsiTheme="minorHAnsi" w:cstheme="minorBidi"/>
+              <w:rFonts w:eastAsiaTheme="minorEastAsia" w:cs="Arial"/>
               <w:b w:val="0"/>
               <w:bCs w:val="0"/>
               <w:caps w:val="0"/>
@@ -881,13 +971,15 @@
           <w:hyperlink w:anchor="_Toc18773673" w:history="1">
             <w:r>
               <w:rPr>
-                <w:rStyle w:val="Hyperlink"/>
+                <w:rStyle w:val="Hipervnculo"/>
+                <w:rFonts w:cs="Arial"/>
                 <w:noProof/>
               </w:rPr>
               <w:t>Evaluación y Selección de la Mejor Solución</w:t>
             </w:r>
             <w:r>
               <w:rPr>
+                <w:rFonts w:cs="Arial"/>
                 <w:noProof/>
                 <w:webHidden/>
               </w:rPr>
@@ -895,6 +987,7 @@
             </w:r>
             <w:r>
               <w:rPr>
+                <w:rFonts w:cs="Arial"/>
                 <w:noProof/>
                 <w:webHidden/>
               </w:rPr>
@@ -902,6 +995,7 @@
             </w:r>
             <w:r>
               <w:rPr>
+                <w:rFonts w:cs="Arial"/>
                 <w:noProof/>
                 <w:webHidden/>
               </w:rPr>
@@ -909,12 +1003,14 @@
             </w:r>
             <w:r>
               <w:rPr>
-                <w:noProof/>
-                <w:webHidden/>
-              </w:rPr>
-            </w:r>
-            <w:r>
-              <w:rPr>
+                <w:rFonts w:cs="Arial"/>
+                <w:noProof/>
+                <w:webHidden/>
+              </w:rPr>
+            </w:r>
+            <w:r>
+              <w:rPr>
+                <w:rFonts w:cs="Arial"/>
                 <w:noProof/>
                 <w:webHidden/>
               </w:rPr>
@@ -922,6 +1018,7 @@
             </w:r>
             <w:r>
               <w:rPr>
+                <w:rFonts w:cs="Arial"/>
                 <w:noProof/>
                 <w:webHidden/>
               </w:rPr>
@@ -929,6 +1026,7 @@
             </w:r>
             <w:r>
               <w:rPr>
+                <w:rFonts w:cs="Arial"/>
                 <w:noProof/>
                 <w:webHidden/>
               </w:rPr>
@@ -938,12 +1036,12 @@
         </w:p>
         <w:p>
           <w:pPr>
-            <w:pStyle w:val="TOC2"/>
+            <w:pStyle w:val="TDC2"/>
             <w:tabs>
               <w:tab w:val="right" w:leader="underscore" w:pos="9350"/>
             </w:tabs>
             <w:rPr>
-              <w:rFonts w:asciiTheme="minorHAnsi" w:eastAsiaTheme="minorEastAsia" w:hAnsiTheme="minorHAnsi" w:cstheme="minorBidi"/>
+              <w:rFonts w:eastAsiaTheme="minorEastAsia" w:cs="Arial"/>
               <w:smallCaps w:val="0"/>
               <w:noProof/>
               <w:sz w:val="22"/>
@@ -954,13 +1052,15 @@
           <w:hyperlink w:anchor="_Toc18773674" w:history="1">
             <w:r>
               <w:rPr>
-                <w:rStyle w:val="Hyperlink"/>
+                <w:rStyle w:val="Hipervnculo"/>
+                <w:rFonts w:cs="Arial"/>
                 <w:noProof/>
               </w:rPr>
               <w:t>Criterios</w:t>
             </w:r>
             <w:r>
               <w:rPr>
+                <w:rFonts w:cs="Arial"/>
                 <w:noProof/>
                 <w:webHidden/>
               </w:rPr>
@@ -968,6 +1068,7 @@
             </w:r>
             <w:r>
               <w:rPr>
+                <w:rFonts w:cs="Arial"/>
                 <w:noProof/>
                 <w:webHidden/>
               </w:rPr>
@@ -975,6 +1076,7 @@
             </w:r>
             <w:r>
               <w:rPr>
+                <w:rFonts w:cs="Arial"/>
                 <w:noProof/>
                 <w:webHidden/>
               </w:rPr>
@@ -982,12 +1084,14 @@
             </w:r>
             <w:r>
               <w:rPr>
-                <w:noProof/>
-                <w:webHidden/>
-              </w:rPr>
-            </w:r>
-            <w:r>
-              <w:rPr>
+                <w:rFonts w:cs="Arial"/>
+                <w:noProof/>
+                <w:webHidden/>
+              </w:rPr>
+            </w:r>
+            <w:r>
+              <w:rPr>
+                <w:rFonts w:cs="Arial"/>
                 <w:noProof/>
                 <w:webHidden/>
               </w:rPr>
@@ -995,6 +1099,7 @@
             </w:r>
             <w:r>
               <w:rPr>
+                <w:rFonts w:cs="Arial"/>
                 <w:noProof/>
                 <w:webHidden/>
               </w:rPr>
@@ -1002,6 +1107,7 @@
             </w:r>
             <w:r>
               <w:rPr>
+                <w:rFonts w:cs="Arial"/>
                 <w:noProof/>
                 <w:webHidden/>
               </w:rPr>
@@ -1011,12 +1117,12 @@
         </w:p>
         <w:p>
           <w:pPr>
-            <w:pStyle w:val="TOC2"/>
+            <w:pStyle w:val="TDC2"/>
             <w:tabs>
               <w:tab w:val="right" w:leader="underscore" w:pos="9350"/>
             </w:tabs>
             <w:rPr>
-              <w:rFonts w:asciiTheme="minorHAnsi" w:eastAsiaTheme="minorEastAsia" w:hAnsiTheme="minorHAnsi" w:cstheme="minorBidi"/>
+              <w:rFonts w:eastAsiaTheme="minorEastAsia" w:cs="Arial"/>
               <w:smallCaps w:val="0"/>
               <w:noProof/>
               <w:sz w:val="22"/>
@@ -1027,13 +1133,15 @@
           <w:hyperlink w:anchor="_Toc18773675" w:history="1">
             <w:r>
               <w:rPr>
-                <w:rStyle w:val="Hyperlink"/>
+                <w:rStyle w:val="Hipervnculo"/>
+                <w:rFonts w:cs="Arial"/>
                 <w:noProof/>
               </w:rPr>
               <w:t>Evaluación</w:t>
             </w:r>
             <w:r>
               <w:rPr>
+                <w:rFonts w:cs="Arial"/>
                 <w:noProof/>
                 <w:webHidden/>
               </w:rPr>
@@ -1041,6 +1149,7 @@
             </w:r>
             <w:r>
               <w:rPr>
+                <w:rFonts w:cs="Arial"/>
                 <w:noProof/>
                 <w:webHidden/>
               </w:rPr>
@@ -1048,6 +1157,7 @@
             </w:r>
             <w:r>
               <w:rPr>
+                <w:rFonts w:cs="Arial"/>
                 <w:noProof/>
                 <w:webHidden/>
               </w:rPr>
@@ -1055,12 +1165,14 @@
             </w:r>
             <w:r>
               <w:rPr>
-                <w:noProof/>
-                <w:webHidden/>
-              </w:rPr>
-            </w:r>
-            <w:r>
-              <w:rPr>
+                <w:rFonts w:cs="Arial"/>
+                <w:noProof/>
+                <w:webHidden/>
+              </w:rPr>
+            </w:r>
+            <w:r>
+              <w:rPr>
+                <w:rFonts w:cs="Arial"/>
                 <w:noProof/>
                 <w:webHidden/>
               </w:rPr>
@@ -1068,6 +1180,7 @@
             </w:r>
             <w:r>
               <w:rPr>
+                <w:rFonts w:cs="Arial"/>
                 <w:noProof/>
                 <w:webHidden/>
               </w:rPr>
@@ -1075,6 +1188,7 @@
             </w:r>
             <w:r>
               <w:rPr>
+                <w:rFonts w:cs="Arial"/>
                 <w:noProof/>
                 <w:webHidden/>
               </w:rPr>
@@ -1084,12 +1198,12 @@
         </w:p>
         <w:p>
           <w:pPr>
-            <w:pStyle w:val="TOC2"/>
+            <w:pStyle w:val="TDC2"/>
             <w:tabs>
               <w:tab w:val="right" w:leader="underscore" w:pos="9350"/>
             </w:tabs>
             <w:rPr>
-              <w:rFonts w:asciiTheme="minorHAnsi" w:eastAsiaTheme="minorEastAsia" w:hAnsiTheme="minorHAnsi" w:cstheme="minorBidi"/>
+              <w:rFonts w:eastAsiaTheme="minorEastAsia" w:cs="Arial"/>
               <w:smallCaps w:val="0"/>
               <w:noProof/>
               <w:sz w:val="22"/>
@@ -1100,13 +1214,15 @@
           <w:hyperlink w:anchor="_Toc18773676" w:history="1">
             <w:r>
               <w:rPr>
-                <w:rStyle w:val="Hyperlink"/>
+                <w:rStyle w:val="Hipervnculo"/>
+                <w:rFonts w:cs="Arial"/>
                 <w:noProof/>
               </w:rPr>
               <w:t>Selección</w:t>
             </w:r>
             <w:r>
               <w:rPr>
+                <w:rFonts w:cs="Arial"/>
                 <w:noProof/>
                 <w:webHidden/>
               </w:rPr>
@@ -1114,6 +1230,7 @@
             </w:r>
             <w:r>
               <w:rPr>
+                <w:rFonts w:cs="Arial"/>
                 <w:noProof/>
                 <w:webHidden/>
               </w:rPr>
@@ -1121,6 +1238,7 @@
             </w:r>
             <w:r>
               <w:rPr>
+                <w:rFonts w:cs="Arial"/>
                 <w:noProof/>
                 <w:webHidden/>
               </w:rPr>
@@ -1128,12 +1246,14 @@
             </w:r>
             <w:r>
               <w:rPr>
-                <w:noProof/>
-                <w:webHidden/>
-              </w:rPr>
-            </w:r>
-            <w:r>
-              <w:rPr>
+                <w:rFonts w:cs="Arial"/>
+                <w:noProof/>
+                <w:webHidden/>
+              </w:rPr>
+            </w:r>
+            <w:r>
+              <w:rPr>
+                <w:rFonts w:cs="Arial"/>
                 <w:noProof/>
                 <w:webHidden/>
               </w:rPr>
@@ -1141,6 +1261,7 @@
             </w:r>
             <w:r>
               <w:rPr>
+                <w:rFonts w:cs="Arial"/>
                 <w:noProof/>
                 <w:webHidden/>
               </w:rPr>
@@ -1148,6 +1269,7 @@
             </w:r>
             <w:r>
               <w:rPr>
+                <w:rFonts w:cs="Arial"/>
                 <w:noProof/>
                 <w:webHidden/>
               </w:rPr>
@@ -1157,12 +1279,12 @@
         </w:p>
         <w:p>
           <w:pPr>
-            <w:pStyle w:val="TOC1"/>
+            <w:pStyle w:val="TDC1"/>
             <w:tabs>
               <w:tab w:val="right" w:leader="underscore" w:pos="9350"/>
             </w:tabs>
             <w:rPr>
-              <w:rFonts w:asciiTheme="minorHAnsi" w:eastAsiaTheme="minorEastAsia" w:hAnsiTheme="minorHAnsi" w:cstheme="minorBidi"/>
+              <w:rFonts w:eastAsiaTheme="minorEastAsia" w:cs="Arial"/>
               <w:b w:val="0"/>
               <w:bCs w:val="0"/>
               <w:caps w:val="0"/>
@@ -1175,13 +1297,15 @@
           <w:hyperlink w:anchor="_Toc18773677" w:history="1">
             <w:r>
               <w:rPr>
-                <w:rStyle w:val="Hyperlink"/>
+                <w:rStyle w:val="Hipervnculo"/>
+                <w:rFonts w:cs="Arial"/>
                 <w:noProof/>
               </w:rPr>
               <w:t>Preparación de Informes y Especificaciones</w:t>
             </w:r>
             <w:r>
               <w:rPr>
+                <w:rFonts w:cs="Arial"/>
                 <w:noProof/>
                 <w:webHidden/>
               </w:rPr>
@@ -1189,6 +1313,7 @@
             </w:r>
             <w:r>
               <w:rPr>
+                <w:rFonts w:cs="Arial"/>
                 <w:noProof/>
                 <w:webHidden/>
               </w:rPr>
@@ -1196,6 +1321,7 @@
             </w:r>
             <w:r>
               <w:rPr>
+                <w:rFonts w:cs="Arial"/>
                 <w:noProof/>
                 <w:webHidden/>
               </w:rPr>
@@ -1203,12 +1329,14 @@
             </w:r>
             <w:r>
               <w:rPr>
-                <w:noProof/>
-                <w:webHidden/>
-              </w:rPr>
-            </w:r>
-            <w:r>
-              <w:rPr>
+                <w:rFonts w:cs="Arial"/>
+                <w:noProof/>
+                <w:webHidden/>
+              </w:rPr>
+            </w:r>
+            <w:r>
+              <w:rPr>
+                <w:rFonts w:cs="Arial"/>
                 <w:noProof/>
                 <w:webHidden/>
               </w:rPr>
@@ -1216,6 +1344,7 @@
             </w:r>
             <w:r>
               <w:rPr>
+                <w:rFonts w:cs="Arial"/>
                 <w:noProof/>
                 <w:webHidden/>
               </w:rPr>
@@ -1223,6 +1352,7 @@
             </w:r>
             <w:r>
               <w:rPr>
+                <w:rFonts w:cs="Arial"/>
                 <w:noProof/>
                 <w:webHidden/>
               </w:rPr>
@@ -1232,12 +1362,12 @@
         </w:p>
         <w:p>
           <w:pPr>
-            <w:pStyle w:val="TOC1"/>
+            <w:pStyle w:val="TDC1"/>
             <w:tabs>
               <w:tab w:val="right" w:leader="underscore" w:pos="9350"/>
             </w:tabs>
             <w:rPr>
-              <w:rFonts w:asciiTheme="minorHAnsi" w:eastAsiaTheme="minorEastAsia" w:hAnsiTheme="minorHAnsi" w:cstheme="minorBidi"/>
+              <w:rFonts w:eastAsiaTheme="minorEastAsia" w:cs="Arial"/>
               <w:b w:val="0"/>
               <w:bCs w:val="0"/>
               <w:caps w:val="0"/>
@@ -1250,13 +1380,15 @@
           <w:hyperlink w:anchor="_Toc18773678" w:history="1">
             <w:r>
               <w:rPr>
-                <w:rStyle w:val="Hyperlink"/>
+                <w:rStyle w:val="Hipervnculo"/>
+                <w:rFonts w:cs="Arial"/>
                 <w:noProof/>
               </w:rPr>
               <w:t>Implementación del Diseño</w:t>
             </w:r>
             <w:r>
               <w:rPr>
+                <w:rFonts w:cs="Arial"/>
                 <w:noProof/>
                 <w:webHidden/>
               </w:rPr>
@@ -1264,6 +1396,7 @@
             </w:r>
             <w:r>
               <w:rPr>
+                <w:rFonts w:cs="Arial"/>
                 <w:noProof/>
                 <w:webHidden/>
               </w:rPr>
@@ -1271,6 +1404,7 @@
             </w:r>
             <w:r>
               <w:rPr>
+                <w:rFonts w:cs="Arial"/>
                 <w:noProof/>
                 <w:webHidden/>
               </w:rPr>
@@ -1278,12 +1412,14 @@
             </w:r>
             <w:r>
               <w:rPr>
-                <w:noProof/>
-                <w:webHidden/>
-              </w:rPr>
-            </w:r>
-            <w:r>
-              <w:rPr>
+                <w:rFonts w:cs="Arial"/>
+                <w:noProof/>
+                <w:webHidden/>
+              </w:rPr>
+            </w:r>
+            <w:r>
+              <w:rPr>
+                <w:rFonts w:cs="Arial"/>
                 <w:noProof/>
                 <w:webHidden/>
               </w:rPr>
@@ -1291,6 +1427,7 @@
             </w:r>
             <w:r>
               <w:rPr>
+                <w:rFonts w:cs="Arial"/>
                 <w:noProof/>
                 <w:webHidden/>
               </w:rPr>
@@ -1298,6 +1435,7 @@
             </w:r>
             <w:r>
               <w:rPr>
+                <w:rFonts w:cs="Arial"/>
                 <w:noProof/>
                 <w:webHidden/>
               </w:rPr>
@@ -1306,6 +1444,11 @@
           </w:hyperlink>
         </w:p>
         <w:p>
+          <w:pPr>
+            <w:rPr>
+              <w:rFonts w:cs="Arial"/>
+            </w:rPr>
+          </w:pPr>
           <w:r>
             <w:rPr>
               <w:rFonts w:cs="Arial"/>
@@ -1403,27 +1546,37 @@
     </w:p>
     <w:p>
       <w:pPr>
-        <w:pStyle w:val="Heading1"/>
-        <w:rPr>
+        <w:pStyle w:val="Ttulo1"/>
+        <w:rPr>
+          <w:rFonts w:cs="Arial"/>
           <w:b w:val="0"/>
         </w:rPr>
       </w:pPr>
-      <w:bookmarkStart w:id="0" w:name="_Toc18773663"/>
-      <w:r>
+      <w:bookmarkStart w:id="1" w:name="_Toc18773663"/>
+      <w:r>
+        <w:rPr>
+          <w:rFonts w:cs="Arial"/>
+        </w:rPr>
         <w:lastRenderedPageBreak/>
         <w:t>Identificación del problema</w:t>
       </w:r>
-      <w:bookmarkEnd w:id="0"/>
-    </w:p>
-    <w:p>
-      <w:pPr>
-        <w:pStyle w:val="Heading2"/>
-      </w:pPr>
-      <w:bookmarkStart w:id="1" w:name="_Toc18773664"/>
-      <w:r>
+      <w:bookmarkEnd w:id="1"/>
+    </w:p>
+    <w:p>
+      <w:pPr>
+        <w:pStyle w:val="Ttulo2"/>
+        <w:rPr>
+          <w:rFonts w:cs="Arial"/>
+        </w:rPr>
+      </w:pPr>
+      <w:bookmarkStart w:id="2" w:name="_Toc18773664"/>
+      <w:r>
+        <w:rPr>
+          <w:rFonts w:cs="Arial"/>
+        </w:rPr>
         <w:t>Contextualización</w:t>
       </w:r>
-      <w:bookmarkEnd w:id="1"/>
+      <w:bookmarkEnd w:id="2"/>
     </w:p>
     <w:p>
       <w:pPr>
@@ -1442,13 +1595,19 @@
     </w:p>
     <w:p>
       <w:pPr>
-        <w:pStyle w:val="Heading2"/>
-      </w:pPr>
-      <w:bookmarkStart w:id="2" w:name="_Toc18773665"/>
-      <w:r>
+        <w:pStyle w:val="Ttulo2"/>
+        <w:rPr>
+          <w:rFonts w:cs="Arial"/>
+        </w:rPr>
+      </w:pPr>
+      <w:bookmarkStart w:id="3" w:name="_Toc18773665"/>
+      <w:r>
+        <w:rPr>
+          <w:rFonts w:cs="Arial"/>
+        </w:rPr>
         <w:t>Problema</w:t>
       </w:r>
-      <w:bookmarkEnd w:id="2"/>
+      <w:bookmarkEnd w:id="3"/>
     </w:p>
     <w:p>
       <w:pPr>
@@ -1474,17 +1633,23 @@
     </w:p>
     <w:p>
       <w:pPr>
-        <w:pStyle w:val="Heading2"/>
-      </w:pPr>
-      <w:bookmarkStart w:id="3" w:name="_Toc18773666"/>
-      <w:r>
+        <w:pStyle w:val="Ttulo2"/>
+        <w:rPr>
+          <w:rFonts w:cs="Arial"/>
+        </w:rPr>
+      </w:pPr>
+      <w:bookmarkStart w:id="4" w:name="_Toc18773666"/>
+      <w:r>
+        <w:rPr>
+          <w:rFonts w:cs="Arial"/>
+        </w:rPr>
         <w:t>Necesidades</w:t>
       </w:r>
-      <w:bookmarkEnd w:id="3"/>
-    </w:p>
-    <w:p>
-      <w:pPr>
-        <w:pStyle w:val="ListParagraph"/>
+      <w:bookmarkEnd w:id="4"/>
+    </w:p>
+    <w:p>
+      <w:pPr>
+        <w:pStyle w:val="Prrafodelista"/>
         <w:numPr>
           <w:ilvl w:val="0"/>
           <w:numId w:val="4"/>
@@ -1518,7 +1683,7 @@
     </w:p>
     <w:p>
       <w:pPr>
-        <w:pStyle w:val="ListParagraph"/>
+        <w:pStyle w:val="Prrafodelista"/>
         <w:numPr>
           <w:ilvl w:val="0"/>
           <w:numId w:val="4"/>
@@ -1533,28 +1698,7 @@
           <w:rFonts w:cs="Arial"/>
           <w:szCs w:val="24"/>
         </w:rPr>
-        <w:t>Se requiere i</w:t>
-      </w:r>
-      <w:r>
-        <w:rPr>
-          <w:rFonts w:cs="Arial"/>
-          <w:szCs w:val="24"/>
-        </w:rPr>
-        <w:t xml:space="preserve">mplementar las </w:t>
-      </w:r>
-      <w:r>
-        <w:rPr>
-          <w:rFonts w:cs="Arial"/>
-          <w:szCs w:val="24"/>
-        </w:rPr>
-        <w:t>funciones</w:t>
-      </w:r>
-      <w:r>
-        <w:rPr>
-          <w:rFonts w:cs="Arial"/>
-          <w:szCs w:val="24"/>
-        </w:rPr>
-        <w:t xml:space="preserve"> de modalidad de </w:t>
+        <w:t xml:space="preserve">Se requiere implementar las funciones de modalidad de </w:t>
       </w:r>
       <w:r>
         <w:rPr>
@@ -1600,19 +1744,12 @@
           <w:rFonts w:cs="Arial"/>
           <w:szCs w:val="24"/>
         </w:rPr>
-        <w:t>uso adecuado de estructuras de datos</w:t>
-      </w:r>
-      <w:r>
-        <w:rPr>
-          <w:rFonts w:cs="Arial"/>
-          <w:szCs w:val="24"/>
-        </w:rPr>
-        <w:t>.</w:t>
-      </w:r>
-    </w:p>
-    <w:p>
-      <w:pPr>
-        <w:pStyle w:val="ListParagraph"/>
+        <w:t>uso adecuado de estructuras de datos.</w:t>
+      </w:r>
+    </w:p>
+    <w:p>
+      <w:pPr>
+        <w:pStyle w:val="Prrafodelista"/>
         <w:numPr>
           <w:ilvl w:val="0"/>
           <w:numId w:val="4"/>
@@ -1627,93 +1764,132 @@
           <w:rFonts w:cs="Arial"/>
           <w:szCs w:val="24"/>
         </w:rPr>
-        <w:t>Se solicita p</w:t>
-      </w:r>
-      <w:r>
+        <w:t>Se solicita proponer una visualización intuitiva para percibir los nuevos cambios del sistema y de esta forma atraer a nuevos usuarios al mundo de Minecraft.</w:t>
+      </w:r>
+    </w:p>
+    <w:p>
+      <w:pPr>
         <w:rPr>
           <w:rFonts w:cs="Arial"/>
           <w:szCs w:val="24"/>
         </w:rPr>
-        <w:t>roponer una visualización intuitiva para percibir los nuevos cambios del sistema y de esta forma atraer a nuevos usuarios al mundo de Minecraft.</w:t>
-      </w:r>
-    </w:p>
-    <w:p>
-      <w:pPr>
-        <w:rPr>
-          <w:rFonts w:cs="Arial"/>
-          <w:szCs w:val="24"/>
-        </w:rPr>
-      </w:pPr>
-    </w:p>
-    <w:p>
-      <w:pPr>
-        <w:pStyle w:val="Heading1"/>
-      </w:pPr>
-      <w:bookmarkStart w:id="4" w:name="_Toc18773667"/>
-      <w:r>
+      </w:pPr>
+    </w:p>
+    <w:p>
+      <w:pPr>
+        <w:pStyle w:val="Ttulo1"/>
+        <w:rPr>
+          <w:rFonts w:cs="Arial"/>
+        </w:rPr>
+      </w:pPr>
+      <w:bookmarkStart w:id="5" w:name="_Toc18773667"/>
+      <w:r>
+        <w:rPr>
+          <w:rFonts w:cs="Arial"/>
+        </w:rPr>
         <w:t>Recopilación</w:t>
       </w:r>
       <w:r>
+        <w:rPr>
+          <w:rFonts w:cs="Arial"/>
+        </w:rPr>
         <w:t xml:space="preserve"> de información</w:t>
       </w:r>
-      <w:bookmarkEnd w:id="4"/>
-    </w:p>
-    <w:p>
-      <w:r>
+      <w:bookmarkEnd w:id="5"/>
+    </w:p>
+    <w:p>
+      <w:pPr>
+        <w:rPr>
+          <w:rFonts w:cs="Arial"/>
+        </w:rPr>
+      </w:pPr>
+      <w:r>
+        <w:rPr>
+          <w:rFonts w:cs="Arial"/>
+        </w:rPr>
         <w:t>Con el objetivo de tener más claro el problema, decidimos investigar un poco más frente a como funciona el juego</w:t>
       </w:r>
       <w:r>
+        <w:rPr>
+          <w:rFonts w:cs="Arial"/>
+        </w:rPr>
         <w:t xml:space="preserve">, </w:t>
       </w:r>
       <w:r>
+        <w:rPr>
+          <w:rFonts w:cs="Arial"/>
+        </w:rPr>
         <w:t>cuales estructuras son usadas, de que manera son usadas y como manejan los datos.</w:t>
       </w:r>
       <w:r>
+        <w:rPr>
+          <w:rFonts w:cs="Arial"/>
+        </w:rPr>
         <w:t xml:space="preserve"> Adicionalmente, quisimos saber un poco más sobre el contexto del juego y, de esta forma, entender</w:t>
       </w:r>
       <w:r>
+        <w:rPr>
+          <w:rFonts w:cs="Arial"/>
+        </w:rPr>
         <w:t xml:space="preserve"> las peticiones de los </w:t>
       </w:r>
     </w:p>
     <w:p>
       <w:pPr>
-        <w:pStyle w:val="ListParagraph"/>
+        <w:pStyle w:val="Prrafodelista"/>
         <w:numPr>
           <w:ilvl w:val="0"/>
           <w:numId w:val="13"/>
         </w:numPr>
-      </w:pPr>
-      <w:r>
-        <w:t>Valores de datos: Con esto, se hace referencia a distintos tipos de objetos y bloques manejados en el juego. “</w:t>
-      </w:r>
-      <w:r>
-        <w:t>Los ID de bloques son usados para definir bloques que situados en el mundo y en el inventario (incluyendo objetos en cofres y dejados en el mundo). Los ID de objetos sólo son válidos para objetos. Cada espacio en el inventario tiene un número único.</w:t>
-      </w:r>
-      <w:r>
-        <w:t xml:space="preserve">” </w:t>
+        <w:rPr>
+          <w:rFonts w:cs="Arial"/>
+        </w:rPr>
+      </w:pPr>
+      <w:r>
+        <w:rPr>
+          <w:rFonts w:cs="Arial"/>
+        </w:rPr>
+        <w:t xml:space="preserve">Valores de datos: Con esto, se hace referencia a distintos tipos de objetos y bloques manejados en el juego. “Los ID de bloques son usados para definir bloques que situados en el mundo y en el inventario (incluyendo objetos en cofres y dejados en el mundo). Los ID de objetos sólo son válidos para objetos. Cada espacio en el inventario tiene un número único.” </w:t>
       </w:r>
       <w:sdt>
         <w:sdtPr>
+          <w:rPr>
+            <w:rFonts w:cs="Arial"/>
+          </w:rPr>
           <w:id w:val="-1060547514"/>
           <w:citation/>
         </w:sdtPr>
+        <w:sdtEndPr/>
         <w:sdtContent>
           <w:r>
+            <w:rPr>
+              <w:rFonts w:cs="Arial"/>
+            </w:rPr>
             <w:fldChar w:fldCharType="begin"/>
           </w:r>
           <w:r>
+            <w:rPr>
+              <w:rFonts w:cs="Arial"/>
+            </w:rPr>
             <w:instrText xml:space="preserve"> CITATION GAM \l 9226 </w:instrText>
           </w:r>
           <w:r>
+            <w:rPr>
+              <w:rFonts w:cs="Arial"/>
+            </w:rPr>
             <w:fldChar w:fldCharType="separate"/>
           </w:r>
           <w:r>
             <w:rPr>
+              <w:rFonts w:cs="Arial"/>
               <w:noProof/>
             </w:rPr>
             <w:t>(GAMEPEDIA, s.f.)</w:t>
           </w:r>
           <w:r>
+            <w:rPr>
+              <w:rFonts w:cs="Arial"/>
+            </w:rPr>
             <w:fldChar w:fldCharType="end"/>
           </w:r>
         </w:sdtContent>
@@ -1721,56 +1897,61 @@
     </w:p>
     <w:p>
       <w:pPr>
-        <w:pStyle w:val="ListParagraph"/>
+        <w:pStyle w:val="Prrafodelista"/>
         <w:numPr>
           <w:ilvl w:val="0"/>
           <w:numId w:val="13"/>
         </w:numPr>
-      </w:pPr>
-      <w:r>
+        <w:rPr>
+          <w:rFonts w:cs="Arial"/>
+        </w:rPr>
+      </w:pPr>
+      <w:r>
+        <w:rPr>
+          <w:rFonts w:cs="Arial"/>
+        </w:rPr>
         <w:t>Modos de juego de Minecraft:</w:t>
       </w:r>
     </w:p>
     <w:p>
       <w:pPr>
-        <w:pStyle w:val="ListParagraph"/>
+        <w:pStyle w:val="Prrafodelista"/>
         <w:numPr>
           <w:ilvl w:val="1"/>
           <w:numId w:val="13"/>
         </w:numPr>
-      </w:pPr>
-      <w:r>
+        <w:rPr>
+          <w:rFonts w:cs="Arial"/>
+        </w:rPr>
+      </w:pPr>
+      <w:r>
+        <w:rPr>
+          <w:rFonts w:cs="Arial"/>
+        </w:rPr>
         <w:t>Supervivencia:</w:t>
       </w:r>
     </w:p>
     <w:p>
       <w:pPr>
-        <w:pStyle w:val="ListParagraph"/>
+        <w:pStyle w:val="Prrafodelista"/>
         <w:numPr>
           <w:ilvl w:val="2"/>
           <w:numId w:val="13"/>
         </w:numPr>
-      </w:pPr>
-      <w:r>
-        <w:rPr>
+        <w:rPr>
+          <w:rFonts w:cs="Arial"/>
+        </w:rPr>
+      </w:pPr>
+      <w:r>
+        <w:rPr>
+          <w:rFonts w:cs="Arial"/>
           <w:lang w:val="en-US"/>
         </w:rPr>
-        <w:t>“</w:t>
-      </w:r>
-      <w:r>
-        <w:rPr>
-          <w:lang w:val="en-US"/>
-        </w:rPr>
-        <w:t>Players must collect resources, build structures, battle mobs, manage hunger, and explore the world in an effort to thrive and survive.</w:t>
-      </w:r>
-      <w:r>
-        <w:rPr>
-          <w:lang w:val="en-US"/>
-        </w:rPr>
-        <w:t>”</w:t>
-      </w:r>
-      <w:r>
-        <w:rPr>
+        <w:t>“Players must collect resources, build structures, battle mobs, manage hunger, and explore the world in an effort to thrive and survive.”</w:t>
+      </w:r>
+      <w:r>
+        <w:rPr>
+          <w:rFonts w:cs="Arial"/>
           <w:lang w:val="en-US"/>
         </w:rPr>
         <w:t xml:space="preserve"> </w:t>
@@ -1778,35 +1959,44 @@
       <w:sdt>
         <w:sdtPr>
           <w:rPr>
+            <w:rFonts w:cs="Arial"/>
             <w:lang w:val="en-US"/>
           </w:rPr>
           <w:id w:val="-163093295"/>
           <w:citation/>
         </w:sdtPr>
+        <w:sdtEndPr/>
         <w:sdtContent>
           <w:r>
             <w:rPr>
+              <w:rFonts w:cs="Arial"/>
               <w:lang w:val="en-US"/>
             </w:rPr>
             <w:fldChar w:fldCharType="begin"/>
           </w:r>
           <w:r>
+            <w:rPr>
+              <w:rFonts w:cs="Arial"/>
+            </w:rPr>
             <w:instrText xml:space="preserve"> CITATION GAM1 \l 9226 </w:instrText>
           </w:r>
           <w:r>
             <w:rPr>
+              <w:rFonts w:cs="Arial"/>
               <w:lang w:val="en-US"/>
             </w:rPr>
             <w:fldChar w:fldCharType="separate"/>
           </w:r>
           <w:r>
             <w:rPr>
+              <w:rFonts w:cs="Arial"/>
               <w:noProof/>
             </w:rPr>
             <w:t>(GAMEPEDIA, s.f.)</w:t>
           </w:r>
           <w:r>
             <w:rPr>
+              <w:rFonts w:cs="Arial"/>
               <w:lang w:val="en-US"/>
             </w:rPr>
             <w:fldChar w:fldCharType="end"/>
@@ -1814,106 +2004,122 @@
         </w:sdtContent>
       </w:sdt>
       <w:r>
+        <w:rPr>
+          <w:rFonts w:cs="Arial"/>
+        </w:rPr>
         <w:t xml:space="preserve"> </w:t>
       </w:r>
       <w:r>
+        <w:rPr>
+          <w:rFonts w:cs="Arial"/>
+        </w:rPr>
         <w:t xml:space="preserve">Aquí, los jugadores deben buscar recursos e irlos agregando </w:t>
       </w:r>
       <w:r>
-        <w:t xml:space="preserve">a su inventario. </w:t>
-      </w:r>
-      <w:r>
-        <w:t xml:space="preserve">Al ir consiguiendo cada </w:t>
-      </w:r>
-      <w:r>
+        <w:rPr>
+          <w:rFonts w:cs="Arial"/>
+        </w:rPr>
+        <w:t xml:space="preserve">a su inventario. Al ir consiguiendo cada </w:t>
+      </w:r>
+      <w:r>
+        <w:rPr>
+          <w:rFonts w:cs="Arial"/>
+        </w:rPr>
         <w:lastRenderedPageBreak/>
         <w:t>vez más materiales, estos pueden ser usados para “</w:t>
       </w:r>
       <w:proofErr w:type="spellStart"/>
       <w:r>
+        <w:rPr>
+          <w:rFonts w:cs="Arial"/>
+        </w:rPr>
         <w:t>craftear</w:t>
       </w:r>
       <w:proofErr w:type="spellEnd"/>
       <w:r>
+        <w:rPr>
+          <w:rFonts w:cs="Arial"/>
+        </w:rPr>
         <w:t>” diferentes objetos o incluso nuevos bloques de mejores materiales.</w:t>
       </w:r>
     </w:p>
     <w:p>
       <w:pPr>
-        <w:pStyle w:val="ListParagraph"/>
+        <w:pStyle w:val="Prrafodelista"/>
         <w:numPr>
           <w:ilvl w:val="1"/>
           <w:numId w:val="13"/>
         </w:numPr>
-      </w:pPr>
-      <w:r>
+        <w:rPr>
+          <w:rFonts w:cs="Arial"/>
+        </w:rPr>
+      </w:pPr>
+      <w:r>
+        <w:rPr>
+          <w:rFonts w:cs="Arial"/>
+        </w:rPr>
         <w:t>Creativo:</w:t>
       </w:r>
     </w:p>
     <w:p>
       <w:pPr>
-        <w:pStyle w:val="ListParagraph"/>
+        <w:pStyle w:val="Prrafodelista"/>
         <w:numPr>
           <w:ilvl w:val="2"/>
           <w:numId w:val="13"/>
         </w:numPr>
-      </w:pPr>
-      <w:r>
-        <w:rPr>
+        <w:rPr>
+          <w:rFonts w:cs="Arial"/>
+        </w:rPr>
+      </w:pPr>
+      <w:r>
+        <w:rPr>
+          <w:rFonts w:cs="Arial"/>
           <w:lang w:val="en-US"/>
         </w:rPr>
-        <w:t>“</w:t>
-      </w:r>
-      <w:r>
-        <w:rPr>
-          <w:lang w:val="en-US"/>
-        </w:rPr>
-        <w:t>Creative mode strips away the survival aspects of Minecraft and allows players to easily create and destroy structures and mechanisms.</w:t>
-      </w:r>
-      <w:r>
-        <w:rPr>
-          <w:lang w:val="en-US"/>
-        </w:rPr>
-        <w:t>”</w:t>
-      </w:r>
-      <w:r>
-        <w:rPr>
-          <w:lang w:val="en-US"/>
-        </w:rPr>
-        <w:t xml:space="preserve"> </w:t>
+        <w:t xml:space="preserve">“Creative mode strips away the survival aspects of Minecraft and allows players to easily create and destroy structures and mechanisms.” </w:t>
       </w:r>
       <w:sdt>
         <w:sdtPr>
           <w:rPr>
+            <w:rFonts w:cs="Arial"/>
             <w:lang w:val="en-US"/>
           </w:rPr>
           <w:id w:val="935714895"/>
           <w:citation/>
         </w:sdtPr>
+        <w:sdtEndPr/>
         <w:sdtContent>
           <w:r>
             <w:rPr>
+              <w:rFonts w:cs="Arial"/>
               <w:lang w:val="en-US"/>
             </w:rPr>
             <w:fldChar w:fldCharType="begin"/>
           </w:r>
           <w:r>
+            <w:rPr>
+              <w:rFonts w:cs="Arial"/>
+            </w:rPr>
             <w:instrText xml:space="preserve"> CITATION GAM2 \l 9226 </w:instrText>
           </w:r>
           <w:r>
             <w:rPr>
+              <w:rFonts w:cs="Arial"/>
               <w:lang w:val="en-US"/>
             </w:rPr>
             <w:fldChar w:fldCharType="separate"/>
           </w:r>
           <w:r>
             <w:rPr>
+              <w:rFonts w:cs="Arial"/>
               <w:noProof/>
             </w:rPr>
             <w:t>(GAMEPEDIA, s.f.)</w:t>
           </w:r>
           <w:r>
             <w:rPr>
+              <w:rFonts w:cs="Arial"/>
               <w:lang w:val="en-US"/>
             </w:rPr>
             <w:fldChar w:fldCharType="end"/>
@@ -1921,48 +2127,797 @@
         </w:sdtContent>
       </w:sdt>
       <w:r>
+        <w:rPr>
+          <w:rFonts w:cs="Arial"/>
+        </w:rPr>
         <w:t xml:space="preserve"> </w:t>
       </w:r>
       <w:r>
-        <w:t>En este caso no hay un l</w:t>
-      </w:r>
-      <w:r>
-        <w:t>ímite de bloques para que el jugador pueda dejar volar su imaginación. De esta forma</w:t>
-      </w:r>
-      <w:r>
+        <w:rPr>
+          <w:rFonts w:cs="Arial"/>
+        </w:rPr>
+        <w:t>En este caso no hay un límite de bloques para que el jugador pueda dejar volar su imaginación. De esta forma</w:t>
+      </w:r>
+      <w:r>
+        <w:rPr>
+          <w:rFonts w:cs="Arial"/>
+        </w:rPr>
         <w:t>,</w:t>
       </w:r>
-      <w:bookmarkStart w:id="5" w:name="_GoBack"/>
-      <w:bookmarkEnd w:id="5"/>
-      <w:r>
+      <w:r>
+        <w:rPr>
+          <w:rFonts w:cs="Arial"/>
+        </w:rPr>
         <w:t xml:space="preserve"> el almacenamiento se maneja diferente, pues no hay que guardar el número de bloques que se tienen de cierto material, ya que este siempre estará disponible. </w:t>
       </w:r>
     </w:p>
     <w:p>
       <w:pPr>
-        <w:pStyle w:val="Heading1"/>
+        <w:pStyle w:val="Ttulo1"/>
+        <w:rPr>
+          <w:rFonts w:cs="Arial"/>
+        </w:rPr>
       </w:pPr>
       <w:bookmarkStart w:id="6" w:name="_Toc18773668"/>
       <w:r>
+        <w:rPr>
+          <w:rFonts w:cs="Arial"/>
+        </w:rPr>
         <w:t>Búsqueda de soluciones creativas</w:t>
       </w:r>
       <w:bookmarkEnd w:id="6"/>
       <w:r>
+        <w:rPr>
+          <w:rFonts w:cs="Arial"/>
+        </w:rPr>
         <w:t xml:space="preserve"> </w:t>
       </w:r>
     </w:p>
     <w:p>
       <w:pPr>
-        <w:pStyle w:val="Heading2"/>
-      </w:pPr>
-      <w:bookmarkStart w:id="7" w:name="_Toc18773669"/>
-      <w:r>
-        <w:t>Lluvia de ideas</w:t>
+        <w:rPr>
+          <w:rFonts w:cs="Arial"/>
+        </w:rPr>
+      </w:pPr>
+    </w:p>
+    <w:p>
+      <w:pPr>
+        <w:rPr>
+          <w:rFonts w:cs="Arial"/>
+          <w:szCs w:val="28"/>
+        </w:rPr>
+      </w:pPr>
+      <w:r>
+        <w:rPr>
+          <w:rFonts w:cs="Arial"/>
+          <w:szCs w:val="28"/>
+        </w:rPr>
+        <w:t xml:space="preserve">Dada la necesidad de utilizar diferentes estructuras de datos para diferentes tipos de aplicaciones con el fin de disminuir la complejidad de los algoritmos y mejorar los tiempos de ejecución, se realizó una exploración acerca de los diferentes tipos de estructuras de datos disponibles con el fin de encontrar la que mejor se ajustara a las necesidades del caso. Se omitieron los tipos de datos tradicionales (Arreglo, </w:t>
+      </w:r>
+      <w:proofErr w:type="spellStart"/>
+      <w:r>
+        <w:rPr>
+          <w:rFonts w:cs="Arial"/>
+          <w:szCs w:val="28"/>
+        </w:rPr>
+        <w:t>ArrayList</w:t>
+      </w:r>
+      <w:proofErr w:type="spellEnd"/>
+      <w:r>
+        <w:rPr>
+          <w:rFonts w:cs="Arial"/>
+          <w:szCs w:val="28"/>
+        </w:rPr>
+        <w:t xml:space="preserve">) ya que </w:t>
+      </w:r>
+    </w:p>
+    <w:p>
+      <w:pPr>
+        <w:rPr>
+          <w:rFonts w:cs="Arial"/>
+          <w:i/>
+          <w:szCs w:val="28"/>
+          <w:u w:val="single"/>
+        </w:rPr>
+      </w:pPr>
+      <w:r>
+        <w:rPr>
+          <w:rFonts w:cs="Arial"/>
+          <w:i/>
+          <w:szCs w:val="28"/>
+          <w:u w:val="single"/>
+        </w:rPr>
+        <w:t xml:space="preserve">Alternativa 1. </w:t>
+      </w:r>
+      <w:proofErr w:type="spellStart"/>
+      <w:r>
+        <w:rPr>
+          <w:rFonts w:cs="Arial"/>
+          <w:i/>
+          <w:szCs w:val="28"/>
+          <w:u w:val="single"/>
+        </w:rPr>
+        <w:t>Stacks</w:t>
+      </w:r>
+      <w:proofErr w:type="spellEnd"/>
+      <w:r>
+        <w:rPr>
+          <w:rFonts w:cs="Arial"/>
+          <w:i/>
+          <w:szCs w:val="28"/>
+          <w:u w:val="single"/>
+        </w:rPr>
+        <w:t xml:space="preserve"> Data </w:t>
+      </w:r>
+      <w:proofErr w:type="spellStart"/>
+      <w:r>
+        <w:rPr>
+          <w:rFonts w:cs="Arial"/>
+          <w:i/>
+          <w:szCs w:val="28"/>
+          <w:u w:val="single"/>
+        </w:rPr>
+        <w:t>Structure</w:t>
+      </w:r>
+      <w:proofErr w:type="spellEnd"/>
+      <w:r>
+        <w:rPr>
+          <w:rFonts w:cs="Arial"/>
+          <w:i/>
+          <w:szCs w:val="28"/>
+          <w:u w:val="single"/>
+        </w:rPr>
+        <w:t xml:space="preserve"> </w:t>
+      </w:r>
+    </w:p>
+    <w:p>
+      <w:pPr>
+        <w:ind w:left="708"/>
+        <w:rPr>
+          <w:rFonts w:cs="Arial"/>
+          <w:szCs w:val="28"/>
+        </w:rPr>
+      </w:pPr>
+      <w:proofErr w:type="spellStart"/>
+      <w:r>
+        <w:rPr>
+          <w:rFonts w:cs="Arial"/>
+          <w:szCs w:val="28"/>
+        </w:rPr>
+        <w:t>Stack</w:t>
+      </w:r>
+      <w:proofErr w:type="spellEnd"/>
+      <w:r>
+        <w:rPr>
+          <w:rFonts w:cs="Arial"/>
+          <w:szCs w:val="28"/>
+        </w:rPr>
+        <w:t xml:space="preserve"> o Pila es una estructura de datos linear con un número arbitrario de elementos que sigue un orden particular en cual se realizan las operaciones. Los procedimientos de acceso solamente permiten inserciones y eliminaciones al final de la secuencia (“top”).</w:t>
+      </w:r>
+    </w:p>
+    <w:p>
+      <w:pPr>
+        <w:ind w:firstLine="708"/>
+        <w:rPr>
+          <w:rFonts w:cs="Arial"/>
+          <w:szCs w:val="28"/>
+        </w:rPr>
+      </w:pPr>
+      <w:r>
+        <w:rPr>
+          <w:rFonts w:cs="Arial"/>
+          <w:szCs w:val="28"/>
+        </w:rPr>
+        <w:t xml:space="preserve">Frecuentemente es llamada </w:t>
+      </w:r>
+      <w:proofErr w:type="spellStart"/>
+      <w:r>
+        <w:rPr>
+          <w:rFonts w:cs="Arial"/>
+          <w:szCs w:val="28"/>
+        </w:rPr>
+        <w:t>last</w:t>
+      </w:r>
+      <w:proofErr w:type="spellEnd"/>
+      <w:r>
+        <w:rPr>
+          <w:rFonts w:cs="Arial"/>
+          <w:szCs w:val="28"/>
+        </w:rPr>
+        <w:t>-in-</w:t>
+      </w:r>
+      <w:proofErr w:type="spellStart"/>
+      <w:r>
+        <w:rPr>
+          <w:rFonts w:cs="Arial"/>
+          <w:szCs w:val="28"/>
+        </w:rPr>
+        <w:t>first</w:t>
+      </w:r>
+      <w:proofErr w:type="spellEnd"/>
+      <w:r>
+        <w:rPr>
+          <w:rFonts w:cs="Arial"/>
+          <w:szCs w:val="28"/>
+        </w:rPr>
+        <w:t>-</w:t>
+      </w:r>
+      <w:proofErr w:type="spellStart"/>
+      <w:r>
+        <w:rPr>
+          <w:rFonts w:cs="Arial"/>
+          <w:szCs w:val="28"/>
+        </w:rPr>
+        <w:t>out</w:t>
+      </w:r>
+      <w:proofErr w:type="spellEnd"/>
+      <w:r>
+        <w:rPr>
+          <w:rFonts w:cs="Arial"/>
+          <w:szCs w:val="28"/>
+        </w:rPr>
+        <w:t xml:space="preserve"> o lista LIFO por sus siglas en inglés.   </w:t>
+      </w:r>
+    </w:p>
+    <w:p>
+      <w:pPr>
+        <w:ind w:firstLine="708"/>
+        <w:rPr>
+          <w:rFonts w:cs="Arial"/>
+          <w:szCs w:val="28"/>
+          <w:lang w:val="es-ES"/>
+        </w:rPr>
+      </w:pPr>
+      <w:r>
+        <w:rPr>
+          <w:rFonts w:cs="Arial"/>
+          <w:szCs w:val="28"/>
+          <w:lang w:val="es-ES"/>
+        </w:rPr>
+        <w:t xml:space="preserve">            </w:t>
+      </w:r>
+      <w:r>
+        <w:rPr>
+          <w:rFonts w:cs="Arial"/>
+          <w:noProof/>
+          <w:szCs w:val="28"/>
+          <w:lang w:eastAsia="es-CO"/>
+        </w:rPr>
+        <w:drawing>
+          <wp:anchor distT="0" distB="0" distL="114300" distR="114300" simplePos="0" relativeHeight="251659264" behindDoc="0" locked="0" layoutInCell="1" allowOverlap="1" wp14:anchorId="154F978D" wp14:editId="2975BDC9">
+            <wp:simplePos x="0" y="0"/>
+            <wp:positionH relativeFrom="column">
+              <wp:posOffset>885825</wp:posOffset>
+            </wp:positionH>
+            <wp:positionV relativeFrom="paragraph">
+              <wp:posOffset>20955</wp:posOffset>
+            </wp:positionV>
+            <wp:extent cx="4343400" cy="1112520"/>
+            <wp:effectExtent l="19050" t="19050" r="19050" b="11430"/>
+            <wp:wrapNone/>
+            <wp:docPr id="1" name="Imagen 1"/>
+            <wp:cNvGraphicFramePr>
+              <a:graphicFrameLocks xmlns:a="http://schemas.openxmlformats.org/drawingml/2006/main" noChangeAspect="1"/>
+            </wp:cNvGraphicFramePr>
+            <a:graphic xmlns:a="http://schemas.openxmlformats.org/drawingml/2006/main">
+              <a:graphicData uri="http://schemas.openxmlformats.org/drawingml/2006/picture">
+                <pic:pic xmlns:pic="http://schemas.openxmlformats.org/drawingml/2006/picture">
+                  <pic:nvPicPr>
+                    <pic:cNvPr id="1" name="Captura.PNG"/>
+                    <pic:cNvPicPr/>
+                  </pic:nvPicPr>
+                  <pic:blipFill>
+                    <a:blip r:embed="rId8">
+                      <a:extLst>
+                        <a:ext uri="{28A0092B-C50C-407E-A947-70E740481C1C}">
+                          <a14:useLocalDpi xmlns:a14="http://schemas.microsoft.com/office/drawing/2010/main" val="0"/>
+                        </a:ext>
+                      </a:extLst>
+                    </a:blip>
+                    <a:stretch>
+                      <a:fillRect/>
+                    </a:stretch>
+                  </pic:blipFill>
+                  <pic:spPr>
+                    <a:xfrm>
+                      <a:off x="0" y="0"/>
+                      <a:ext cx="4343400" cy="1112520"/>
+                    </a:xfrm>
+                    <a:prstGeom prst="rect">
+                      <a:avLst/>
+                    </a:prstGeom>
+                    <a:ln w="9525">
+                      <a:solidFill>
+                        <a:schemeClr val="tx1"/>
+                      </a:solidFill>
+                    </a:ln>
+                  </pic:spPr>
+                </pic:pic>
+              </a:graphicData>
+            </a:graphic>
+            <wp14:sizeRelH relativeFrom="page">
+              <wp14:pctWidth>0</wp14:pctWidth>
+            </wp14:sizeRelH>
+            <wp14:sizeRelV relativeFrom="page">
+              <wp14:pctHeight>0</wp14:pctHeight>
+            </wp14:sizeRelV>
+          </wp:anchor>
+        </w:drawing>
+      </w:r>
+    </w:p>
+    <w:p>
+      <w:pPr>
+        <w:rPr>
+          <w:rFonts w:cs="Arial"/>
+          <w:szCs w:val="28"/>
+        </w:rPr>
+      </w:pPr>
+    </w:p>
+    <w:p>
+      <w:pPr>
+        <w:rPr>
+          <w:rFonts w:cs="Arial"/>
+          <w:szCs w:val="28"/>
+        </w:rPr>
+      </w:pPr>
+    </w:p>
+    <w:p>
+      <w:pPr>
+        <w:rPr>
+          <w:rFonts w:cs="Arial"/>
+          <w:szCs w:val="28"/>
+        </w:rPr>
+      </w:pPr>
+    </w:p>
+    <w:p>
+      <w:pPr>
+        <w:rPr>
+          <w:rFonts w:cs="Arial"/>
+          <w:szCs w:val="28"/>
+        </w:rPr>
+      </w:pPr>
+    </w:p>
+    <w:p>
+      <w:pPr>
+        <w:rPr>
+          <w:rFonts w:cs="Arial"/>
+          <w:i/>
+          <w:szCs w:val="28"/>
+          <w:u w:val="single"/>
+        </w:rPr>
+      </w:pPr>
+      <w:r>
+        <w:rPr>
+          <w:rFonts w:cs="Arial"/>
+          <w:i/>
+          <w:szCs w:val="28"/>
+          <w:u w:val="single"/>
+        </w:rPr>
+        <w:t xml:space="preserve">Alternativa 2. </w:t>
+      </w:r>
+      <w:proofErr w:type="spellStart"/>
+      <w:r>
+        <w:rPr>
+          <w:rFonts w:cs="Arial"/>
+          <w:i/>
+          <w:szCs w:val="28"/>
+          <w:u w:val="single"/>
+        </w:rPr>
+        <w:t>Queue</w:t>
+      </w:r>
+      <w:proofErr w:type="spellEnd"/>
+      <w:r>
+        <w:rPr>
+          <w:rFonts w:cs="Arial"/>
+          <w:i/>
+          <w:szCs w:val="28"/>
+          <w:u w:val="single"/>
+        </w:rPr>
+        <w:t xml:space="preserve"> Data </w:t>
+      </w:r>
+      <w:proofErr w:type="spellStart"/>
+      <w:r>
+        <w:rPr>
+          <w:rFonts w:cs="Arial"/>
+          <w:i/>
+          <w:szCs w:val="28"/>
+          <w:u w:val="single"/>
+        </w:rPr>
+        <w:t>Structure</w:t>
+      </w:r>
+      <w:proofErr w:type="spellEnd"/>
+      <w:r>
+        <w:rPr>
+          <w:rFonts w:cs="Arial"/>
+          <w:i/>
+          <w:szCs w:val="28"/>
+          <w:u w:val="single"/>
+        </w:rPr>
+        <w:t xml:space="preserve"> </w:t>
+      </w:r>
+    </w:p>
+    <w:p>
+      <w:pPr>
+        <w:rPr>
+          <w:rFonts w:cs="Arial"/>
+          <w:szCs w:val="28"/>
+        </w:rPr>
+      </w:pPr>
+      <w:proofErr w:type="spellStart"/>
+      <w:r>
+        <w:rPr>
+          <w:rFonts w:cs="Arial"/>
+          <w:szCs w:val="28"/>
+        </w:rPr>
+        <w:t>Queue</w:t>
+      </w:r>
+      <w:proofErr w:type="spellEnd"/>
+      <w:r>
+        <w:rPr>
+          <w:rFonts w:cs="Arial"/>
+          <w:szCs w:val="28"/>
+        </w:rPr>
+        <w:t xml:space="preserve"> o Fila es una estructura de datos linear con un número arbitrario de elementos junto con uno procedimientos de acceso. Dichos procedimientos, solo permiten adiciones en la parte trasera de la Fila (último elemento) y eliminaciones en el ítem que se encuentre al frente de la fila. </w:t>
+      </w:r>
+    </w:p>
+    <w:p>
+      <w:pPr>
+        <w:rPr>
+          <w:rFonts w:cs="Arial"/>
+          <w:szCs w:val="28"/>
+        </w:rPr>
+      </w:pPr>
+      <w:r>
+        <w:rPr>
+          <w:rFonts w:cs="Arial"/>
+          <w:szCs w:val="28"/>
+        </w:rPr>
+        <w:t xml:space="preserve">Frecuentemente es llamada </w:t>
+      </w:r>
+      <w:proofErr w:type="spellStart"/>
+      <w:r>
+        <w:rPr>
+          <w:rFonts w:cs="Arial"/>
+          <w:szCs w:val="28"/>
+        </w:rPr>
+        <w:t>first</w:t>
+      </w:r>
+      <w:proofErr w:type="spellEnd"/>
+      <w:r>
+        <w:rPr>
+          <w:rFonts w:cs="Arial"/>
+          <w:szCs w:val="28"/>
+        </w:rPr>
+        <w:t>-in-</w:t>
+      </w:r>
+      <w:proofErr w:type="spellStart"/>
+      <w:r>
+        <w:rPr>
+          <w:rFonts w:cs="Arial"/>
+          <w:szCs w:val="28"/>
+        </w:rPr>
+        <w:t>first</w:t>
+      </w:r>
+      <w:proofErr w:type="spellEnd"/>
+      <w:r>
+        <w:rPr>
+          <w:rFonts w:cs="Arial"/>
+          <w:szCs w:val="28"/>
+        </w:rPr>
+        <w:t>-</w:t>
+      </w:r>
+      <w:proofErr w:type="spellStart"/>
+      <w:r>
+        <w:rPr>
+          <w:rFonts w:cs="Arial"/>
+          <w:szCs w:val="28"/>
+        </w:rPr>
+        <w:t>out</w:t>
+      </w:r>
+      <w:proofErr w:type="spellEnd"/>
+      <w:r>
+        <w:rPr>
+          <w:rFonts w:cs="Arial"/>
+          <w:szCs w:val="28"/>
+        </w:rPr>
+        <w:t xml:space="preserve"> o lista FIFO por sus siglas en ingles. </w:t>
+      </w:r>
+    </w:p>
+    <w:p>
+      <w:pPr>
+        <w:jc w:val="center"/>
+        <w:rPr>
+          <w:rFonts w:cs="Arial"/>
+          <w:szCs w:val="28"/>
+        </w:rPr>
+      </w:pPr>
+      <w:r>
+        <w:rPr>
+          <w:rFonts w:cs="Arial"/>
+          <w:noProof/>
+          <w:lang w:eastAsia="es-CO"/>
+        </w:rPr>
+        <w:lastRenderedPageBreak/>
+        <w:drawing>
+          <wp:inline distT="0" distB="0" distL="0" distR="0" wp14:anchorId="24FE9F63" wp14:editId="57356ADC">
+            <wp:extent cx="4023360" cy="1185946"/>
+            <wp:effectExtent l="0" t="0" r="0" b="0"/>
+            <wp:docPr id="2" name="Imagen 2"/>
+            <wp:cNvGraphicFramePr>
+              <a:graphicFrameLocks xmlns:a="http://schemas.openxmlformats.org/drawingml/2006/main" noChangeAspect="1"/>
+            </wp:cNvGraphicFramePr>
+            <a:graphic xmlns:a="http://schemas.openxmlformats.org/drawingml/2006/main">
+              <a:graphicData uri="http://schemas.openxmlformats.org/drawingml/2006/picture">
+                <pic:pic xmlns:pic="http://schemas.openxmlformats.org/drawingml/2006/picture">
+                  <pic:nvPicPr>
+                    <pic:cNvPr id="1" name=""/>
+                    <pic:cNvPicPr/>
+                  </pic:nvPicPr>
+                  <pic:blipFill>
+                    <a:blip r:embed="rId9"/>
+                    <a:stretch>
+                      <a:fillRect/>
+                    </a:stretch>
+                  </pic:blipFill>
+                  <pic:spPr>
+                    <a:xfrm>
+                      <a:off x="0" y="0"/>
+                      <a:ext cx="4043620" cy="1191918"/>
+                    </a:xfrm>
+                    <a:prstGeom prst="rect">
+                      <a:avLst/>
+                    </a:prstGeom>
+                  </pic:spPr>
+                </pic:pic>
+              </a:graphicData>
+            </a:graphic>
+          </wp:inline>
+        </w:drawing>
+      </w:r>
+    </w:p>
+    <w:p>
+      <w:pPr>
+        <w:rPr>
+          <w:rFonts w:cs="Arial"/>
+          <w:i/>
+          <w:szCs w:val="28"/>
+          <w:u w:val="single"/>
+        </w:rPr>
+      </w:pPr>
+      <w:r>
+        <w:rPr>
+          <w:rFonts w:cs="Arial"/>
+          <w:i/>
+          <w:szCs w:val="28"/>
+          <w:u w:val="single"/>
+        </w:rPr>
+        <w:t xml:space="preserve">Alternativa 3. Hash </w:t>
+      </w:r>
+      <w:proofErr w:type="spellStart"/>
+      <w:r>
+        <w:rPr>
+          <w:rFonts w:cs="Arial"/>
+          <w:i/>
+          <w:szCs w:val="28"/>
+          <w:u w:val="single"/>
+        </w:rPr>
+        <w:t>Table</w:t>
+      </w:r>
+      <w:proofErr w:type="spellEnd"/>
+      <w:r>
+        <w:rPr>
+          <w:rFonts w:cs="Arial"/>
+          <w:i/>
+          <w:szCs w:val="28"/>
+          <w:u w:val="single"/>
+        </w:rPr>
+        <w:t xml:space="preserve"> Data </w:t>
+      </w:r>
+      <w:proofErr w:type="spellStart"/>
+      <w:r>
+        <w:rPr>
+          <w:rFonts w:cs="Arial"/>
+          <w:i/>
+          <w:szCs w:val="28"/>
+          <w:u w:val="single"/>
+        </w:rPr>
+        <w:t>Structure</w:t>
+      </w:r>
+      <w:proofErr w:type="spellEnd"/>
+      <w:r>
+        <w:rPr>
+          <w:rFonts w:cs="Arial"/>
+          <w:i/>
+          <w:szCs w:val="28"/>
+          <w:u w:val="single"/>
+        </w:rPr>
+        <w:t xml:space="preserve"> </w:t>
+      </w:r>
+    </w:p>
+    <w:p>
+      <w:pPr>
+        <w:rPr>
+          <w:rFonts w:cs="Arial"/>
+          <w:szCs w:val="28"/>
+        </w:rPr>
+      </w:pPr>
+      <w:r>
+        <w:rPr>
+          <w:rFonts w:cs="Arial"/>
+          <w:szCs w:val="28"/>
+        </w:rPr>
+        <w:t xml:space="preserve">Esta estructura de datos utiliza una función especial llamada la función Hash para mapear </w:t>
+      </w:r>
+      <w:proofErr w:type="gramStart"/>
+      <w:r>
+        <w:rPr>
+          <w:rFonts w:cs="Arial"/>
+          <w:szCs w:val="28"/>
+        </w:rPr>
+        <w:t>una</w:t>
+      </w:r>
+      <w:proofErr w:type="gramEnd"/>
+      <w:r>
+        <w:rPr>
+          <w:rFonts w:cs="Arial"/>
+          <w:szCs w:val="28"/>
+        </w:rPr>
+        <w:t xml:space="preserve"> valor dado con una “llave” particular para brindar un acceso más rápido a los elementos que contiene. </w:t>
+      </w:r>
+    </w:p>
+    <w:p>
+      <w:pPr>
+        <w:rPr>
+          <w:rFonts w:cs="Arial"/>
+          <w:szCs w:val="28"/>
+        </w:rPr>
+      </w:pPr>
+      <w:r>
+        <w:rPr>
+          <w:rFonts w:cs="Arial"/>
+          <w:noProof/>
+          <w:szCs w:val="28"/>
+          <w:lang w:eastAsia="es-CO"/>
+        </w:rPr>
+        <w:drawing>
+          <wp:anchor distT="0" distB="0" distL="114300" distR="114300" simplePos="0" relativeHeight="251660288" behindDoc="1" locked="0" layoutInCell="1" allowOverlap="1" wp14:anchorId="37516838" wp14:editId="4917EE35">
+            <wp:simplePos x="0" y="0"/>
+            <wp:positionH relativeFrom="column">
+              <wp:posOffset>1966595</wp:posOffset>
+            </wp:positionH>
+            <wp:positionV relativeFrom="paragraph">
+              <wp:posOffset>5080</wp:posOffset>
+            </wp:positionV>
+            <wp:extent cx="2475398" cy="1807136"/>
+            <wp:effectExtent l="0" t="0" r="1270" b="3175"/>
+            <wp:wrapNone/>
+            <wp:docPr id="3" name="Imagen 3"/>
+            <wp:cNvGraphicFramePr>
+              <a:graphicFrameLocks xmlns:a="http://schemas.openxmlformats.org/drawingml/2006/main" noChangeAspect="1"/>
+            </wp:cNvGraphicFramePr>
+            <a:graphic xmlns:a="http://schemas.openxmlformats.org/drawingml/2006/main">
+              <a:graphicData uri="http://schemas.openxmlformats.org/drawingml/2006/picture">
+                <pic:pic xmlns:pic="http://schemas.openxmlformats.org/drawingml/2006/picture">
+                  <pic:nvPicPr>
+                    <pic:cNvPr id="3" name="descarga.png"/>
+                    <pic:cNvPicPr/>
+                  </pic:nvPicPr>
+                  <pic:blipFill>
+                    <a:blip r:embed="rId10">
+                      <a:extLst>
+                        <a:ext uri="{28A0092B-C50C-407E-A947-70E740481C1C}">
+                          <a14:useLocalDpi xmlns:a14="http://schemas.microsoft.com/office/drawing/2010/main" val="0"/>
+                        </a:ext>
+                      </a:extLst>
+                    </a:blip>
+                    <a:stretch>
+                      <a:fillRect/>
+                    </a:stretch>
+                  </pic:blipFill>
+                  <pic:spPr>
+                    <a:xfrm>
+                      <a:off x="0" y="0"/>
+                      <a:ext cx="2475398" cy="1807136"/>
+                    </a:xfrm>
+                    <a:prstGeom prst="rect">
+                      <a:avLst/>
+                    </a:prstGeom>
+                  </pic:spPr>
+                </pic:pic>
+              </a:graphicData>
+            </a:graphic>
+            <wp14:sizeRelH relativeFrom="page">
+              <wp14:pctWidth>0</wp14:pctWidth>
+            </wp14:sizeRelH>
+            <wp14:sizeRelV relativeFrom="page">
+              <wp14:pctHeight>0</wp14:pctHeight>
+            </wp14:sizeRelV>
+          </wp:anchor>
+        </w:drawing>
+      </w:r>
+    </w:p>
+    <w:p>
+      <w:pPr>
+        <w:rPr>
+          <w:rFonts w:cs="Arial"/>
+          <w:szCs w:val="28"/>
+        </w:rPr>
+      </w:pPr>
+    </w:p>
+    <w:p>
+      <w:pPr>
+        <w:rPr>
+          <w:rFonts w:cs="Arial"/>
+          <w:szCs w:val="28"/>
+        </w:rPr>
+      </w:pPr>
+    </w:p>
+    <w:p>
+      <w:pPr>
+        <w:rPr>
+          <w:rFonts w:cs="Arial"/>
+          <w:szCs w:val="28"/>
+        </w:rPr>
+      </w:pPr>
+    </w:p>
+    <w:p>
+      <w:pPr>
+        <w:rPr>
+          <w:rFonts w:cs="Arial"/>
+          <w:szCs w:val="28"/>
+        </w:rPr>
+      </w:pPr>
+    </w:p>
+    <w:p>
+      <w:pPr>
+        <w:rPr>
+          <w:rFonts w:cs="Arial"/>
+          <w:szCs w:val="28"/>
+        </w:rPr>
+      </w:pPr>
+    </w:p>
+    <w:p>
+      <w:pPr>
+        <w:rPr>
+          <w:rFonts w:cs="Arial"/>
+          <w:szCs w:val="24"/>
+        </w:rPr>
+      </w:pPr>
+    </w:p>
+    <w:p>
+      <w:pPr>
+        <w:pStyle w:val="Ttulo1"/>
+        <w:rPr>
+          <w:rFonts w:cs="Arial"/>
+        </w:rPr>
+      </w:pPr>
+      <w:bookmarkStart w:id="7" w:name="_Toc18773670"/>
+      <w:r>
+        <w:rPr>
+          <w:rFonts w:cs="Arial"/>
+        </w:rPr>
+        <w:t>Transición de las Ideas a los Diseños Preliminares</w:t>
       </w:r>
       <w:bookmarkEnd w:id="7"/>
     </w:p>
     <w:p>
       <w:pPr>
+        <w:pStyle w:val="Ttulo2"/>
+        <w:rPr>
+          <w:rFonts w:cs="Arial"/>
+        </w:rPr>
+      </w:pPr>
+      <w:bookmarkStart w:id="8" w:name="_Toc18773671"/>
+      <w:r>
+        <w:rPr>
+          <w:rFonts w:cs="Arial"/>
+        </w:rPr>
+        <w:t>Alternativas rechazadas</w:t>
+      </w:r>
+      <w:bookmarkEnd w:id="8"/>
+    </w:p>
+    <w:p>
+      <w:pPr>
         <w:rPr>
           <w:rFonts w:cs="Arial"/>
           <w:szCs w:val="24"/>
@@ -1971,26 +2926,67 @@
     </w:p>
     <w:p>
       <w:pPr>
-        <w:pStyle w:val="Heading1"/>
-      </w:pPr>
-      <w:bookmarkStart w:id="8" w:name="_Toc18773670"/>
-      <w:r>
-        <w:t>Transición de las Ideas a los Diseños Preliminares</w:t>
-      </w:r>
-      <w:bookmarkEnd w:id="8"/>
-    </w:p>
-    <w:p>
-      <w:pPr>
-        <w:pStyle w:val="Heading2"/>
-      </w:pPr>
-      <w:bookmarkStart w:id="9" w:name="_Toc18773671"/>
-      <w:r>
-        <w:t>Alternativas rechazadas</w:t>
+        <w:pStyle w:val="Ttulo2"/>
+        <w:rPr>
+          <w:rFonts w:cs="Arial"/>
+        </w:rPr>
+      </w:pPr>
+      <w:bookmarkStart w:id="9" w:name="_Toc18773672"/>
+      <w:r>
+        <w:rPr>
+          <w:rFonts w:cs="Arial"/>
+        </w:rPr>
+        <w:t>Alternativas</w:t>
+      </w:r>
+      <w:r>
+        <w:rPr>
+          <w:rFonts w:cs="Arial"/>
+        </w:rPr>
+        <w:t xml:space="preserve"> aceptadas</w:t>
       </w:r>
       <w:bookmarkEnd w:id="9"/>
     </w:p>
     <w:p>
       <w:pPr>
+        <w:pStyle w:val="Ttulo1"/>
+        <w:rPr>
+          <w:rFonts w:cs="Arial"/>
+        </w:rPr>
+      </w:pPr>
+      <w:bookmarkStart w:id="10" w:name="_Toc18773673"/>
+      <w:r>
+        <w:rPr>
+          <w:rFonts w:cs="Arial"/>
+        </w:rPr>
+        <w:t>Evaluación y Selección de la Mejor Solución</w:t>
+      </w:r>
+      <w:bookmarkEnd w:id="10"/>
+    </w:p>
+    <w:p>
+      <w:pPr>
+        <w:pStyle w:val="Ttulo2"/>
+        <w:rPr>
+          <w:rFonts w:cs="Arial"/>
+        </w:rPr>
+      </w:pPr>
+      <w:r>
+        <w:rPr>
+          <w:rFonts w:cs="Arial"/>
+        </w:rPr>
+        <w:tab/>
+      </w:r>
+      <w:bookmarkStart w:id="11" w:name="_Toc18773674"/>
+      <w:r>
+        <w:rPr>
+          <w:rFonts w:cs="Arial"/>
+        </w:rPr>
+        <w:t>Criterios</w:t>
+      </w:r>
+      <w:bookmarkEnd w:id="11"/>
+    </w:p>
+    <w:p>
+      <w:pPr>
+        <w:pStyle w:val="Prrafodelista"/>
         <w:rPr>
           <w:rFonts w:cs="Arial"/>
           <w:szCs w:val="24"/>
@@ -1999,101 +2995,80 @@
     </w:p>
     <w:p>
       <w:pPr>
-        <w:pStyle w:val="Heading2"/>
-      </w:pPr>
-      <w:bookmarkStart w:id="10" w:name="_Toc18773672"/>
-      <w:r>
-        <w:t>Alternativas</w:t>
-      </w:r>
-      <w:r>
-        <w:t xml:space="preserve"> aceptadas</w:t>
-      </w:r>
-      <w:bookmarkEnd w:id="10"/>
-    </w:p>
-    <w:p>
-      <w:pPr>
-        <w:pStyle w:val="Heading1"/>
-      </w:pPr>
-      <w:bookmarkStart w:id="11" w:name="_Toc18773673"/>
-      <w:r>
-        <w:t>Evaluación y Selección de la Mejor Solución</w:t>
-      </w:r>
-      <w:bookmarkEnd w:id="11"/>
-    </w:p>
-    <w:p>
-      <w:pPr>
-        <w:pStyle w:val="Heading2"/>
-      </w:pPr>
-      <w:r>
-        <w:tab/>
-      </w:r>
-      <w:bookmarkStart w:id="12" w:name="_Toc18773674"/>
-      <w:r>
-        <w:t>Criterios</w:t>
+        <w:pStyle w:val="Ttulo2"/>
+        <w:rPr>
+          <w:rFonts w:cs="Arial"/>
+        </w:rPr>
+      </w:pPr>
+      <w:bookmarkStart w:id="12" w:name="_Toc18773675"/>
+      <w:r>
+        <w:rPr>
+          <w:rFonts w:cs="Arial"/>
+        </w:rPr>
+        <w:t>Evaluación</w:t>
       </w:r>
       <w:bookmarkEnd w:id="12"/>
     </w:p>
     <w:p>
       <w:pPr>
-        <w:pStyle w:val="ListParagraph"/>
-        <w:rPr>
-          <w:rFonts w:cs="Arial"/>
-          <w:szCs w:val="24"/>
-        </w:rPr>
-      </w:pPr>
-    </w:p>
-    <w:p>
-      <w:pPr>
-        <w:pStyle w:val="Heading2"/>
-      </w:pPr>
-      <w:bookmarkStart w:id="13" w:name="_Toc18773675"/>
-      <w:r>
-        <w:t>Evaluación</w:t>
+        <w:pStyle w:val="Ttulo2"/>
+        <w:rPr>
+          <w:rFonts w:cs="Arial"/>
+        </w:rPr>
+      </w:pPr>
+      <w:bookmarkStart w:id="13" w:name="_Toc18773676"/>
+      <w:r>
+        <w:rPr>
+          <w:rFonts w:cs="Arial"/>
+        </w:rPr>
+        <w:t>Selección</w:t>
       </w:r>
       <w:bookmarkEnd w:id="13"/>
     </w:p>
     <w:p>
       <w:pPr>
-        <w:pStyle w:val="Heading2"/>
-      </w:pPr>
-      <w:bookmarkStart w:id="14" w:name="_Toc18773676"/>
-      <w:r>
-        <w:t>Selección</w:t>
+        <w:pStyle w:val="Ttulo1"/>
+        <w:rPr>
+          <w:rFonts w:cs="Arial"/>
+        </w:rPr>
+      </w:pPr>
+      <w:bookmarkStart w:id="14" w:name="_Toc18773677"/>
+      <w:r>
+        <w:rPr>
+          <w:rFonts w:cs="Arial"/>
+        </w:rPr>
+        <w:t>Preparación de Informes y Especificaciones</w:t>
       </w:r>
       <w:bookmarkEnd w:id="14"/>
     </w:p>
     <w:p>
       <w:pPr>
-        <w:pStyle w:val="Heading1"/>
-      </w:pPr>
-      <w:bookmarkStart w:id="15" w:name="_Toc18773677"/>
-      <w:r>
-        <w:t>Preparación de Informes y Especificaciones</w:t>
+        <w:rPr>
+          <w:rFonts w:cs="Arial"/>
+        </w:rPr>
+      </w:pPr>
+      <w:r>
+        <w:rPr>
+          <w:rFonts w:cs="Arial"/>
+        </w:rPr>
+        <w:t>Etapa en desarrollo.</w:t>
+      </w:r>
+    </w:p>
+    <w:p>
+      <w:pPr>
+        <w:pStyle w:val="Ttulo1"/>
+        <w:rPr>
+          <w:rFonts w:cs="Arial"/>
+        </w:rPr>
+      </w:pPr>
+      <w:bookmarkStart w:id="15" w:name="_Toc18773678"/>
+      <w:r>
+        <w:rPr>
+          <w:rFonts w:cs="Arial"/>
+        </w:rPr>
+        <w:t>Implementación del Diseño</w:t>
       </w:r>
       <w:bookmarkEnd w:id="15"/>
-    </w:p>
-    <w:p>
-      <w:pPr>
-        <w:rPr>
-          <w:rFonts w:cs="Arial"/>
-        </w:rPr>
-      </w:pPr>
-      <w:r>
-        <w:rPr>
-          <w:rFonts w:cs="Arial"/>
-        </w:rPr>
-        <w:t>Etapa en desarrollo.</w:t>
-      </w:r>
-    </w:p>
-    <w:p>
-      <w:pPr>
-        <w:pStyle w:val="Heading1"/>
-      </w:pPr>
-      <w:bookmarkStart w:id="16" w:name="_Toc18773678"/>
-      <w:r>
-        <w:t>Implementación del Diseño</w:t>
-      </w:r>
-      <w:bookmarkEnd w:id="16"/>
     </w:p>
     <w:p>
       <w:pPr>
@@ -2108,12 +3083,21 @@
           <w:lang w:val="en-US"/>
         </w:rPr>
       </w:pPr>
+      <w:proofErr w:type="spellStart"/>
       <w:r>
         <w:rPr>
           <w:rFonts w:cs="Arial"/>
           <w:lang w:val="en-US"/>
         </w:rPr>
-        <w:t xml:space="preserve">Etapa por </w:t>
+        <w:t>Etapa</w:t>
+      </w:r>
+      <w:proofErr w:type="spellEnd"/>
+      <w:r>
+        <w:rPr>
+          <w:rFonts w:cs="Arial"/>
+          <w:lang w:val="en-US"/>
+        </w:rPr>
+        <w:t xml:space="preserve"> </w:t>
       </w:r>
       <w:proofErr w:type="spellStart"/>
       <w:r>
@@ -2121,8 +3105,25 @@
           <w:rFonts w:cs="Arial"/>
           <w:lang w:val="en-US"/>
         </w:rPr>
+        <w:t>por</w:t>
+      </w:r>
+      <w:proofErr w:type="spellEnd"/>
+      <w:r>
+        <w:rPr>
+          <w:rFonts w:cs="Arial"/>
+          <w:lang w:val="en-US"/>
+        </w:rPr>
+        <w:t xml:space="preserve"> </w:t>
+      </w:r>
+      <w:proofErr w:type="spellStart"/>
+      <w:r>
+        <w:rPr>
+          <w:rFonts w:cs="Arial"/>
+          <w:lang w:val="en-US"/>
+        </w:rPr>
         <w:t>desarrollar.</w:t>
       </w:r>
+      <w:proofErr w:type="spellEnd"/>
       <w:r>
         <w:rPr>
           <w:rFonts w:cs="Arial"/>
@@ -2149,17 +3150,7 @@
           <w:szCs w:val="24"/>
           <w:lang w:val="en-US"/>
         </w:rPr>
-        <w:t>Use</w:t>
-      </w:r>
-      <w:proofErr w:type="spellEnd"/>
-      <w:r>
-        <w:rPr>
-          <w:rFonts w:cs="Arial"/>
-          <w:noProof/>
-          <w:szCs w:val="24"/>
-          <w:lang w:val="en-US"/>
-        </w:rPr>
-        <w:t xml:space="preserve"> the "Insert Citation" button to add citations to this document.</w:t>
+        <w:t>Use the "Insert Citation" button to add citations to this document.</w:t>
       </w:r>
     </w:p>
     <w:p>
@@ -2176,8 +3167,8 @@
       </w:r>
     </w:p>
     <w:sectPr>
-      <w:headerReference w:type="default" r:id="rId8"/>
-      <w:footerReference w:type="default" r:id="rId9"/>
+      <w:headerReference w:type="default" r:id="rId11"/>
+      <w:footerReference w:type="default" r:id="rId12"/>
       <w:pgSz w:w="12240" w:h="15840"/>
       <w:pgMar w:top="1440" w:right="1440" w:bottom="1440" w:left="1440" w:header="720" w:footer="720" w:gutter="0"/>
       <w:cols w:space="720"/>
@@ -2188,7 +3179,7 @@
 </file>
 
 <file path=word/endnotes.xml><?xml version="1.0" encoding="utf-8"?>
-<w:endnotes xmlns:wpc="http://schemas.microsoft.com/office/word/2010/wordprocessingCanvas" xmlns:cx="http://schemas.microsoft.com/office/drawing/2014/chartex" xmlns:cx1="http://schemas.microsoft.com/office/drawing/2015/9/8/chartex" xmlns:cx2="http://schemas.microsoft.com/office/drawing/2015/10/21/chartex" xmlns:cx3="http://schemas.microsoft.com/office/drawing/2016/5/9/chartex" xmlns:cx4="http://schemas.microsoft.com/office/drawing/2016/5/10/chartex" xmlns:cx5="http://schemas.microsoft.com/office/drawing/2016/5/11/chartex" xmlns:cx6="http://schemas.microsoft.com/office/drawing/2016/5/12/chartex" xmlns:cx7="http://schemas.microsoft.com/office/drawing/2016/5/13/chartex" xmlns:cx8="http://schemas.microsoft.com/office/drawing/2016/5/14/chartex" xmlns:mc="http://schemas.openxmlformats.org/markup-compatibility/2006" xmlns:aink="http://schemas.microsoft.com/office/drawing/2016/ink" xmlns:am3d="http://schemas.microsoft.com/office/drawing/2017/model3d" xmlns:o="urn:schemas-microsoft-com:office:office" xmlns:r="http://schemas.openxmlformats.org/officeDocument/2006/relationships" xmlns:m="http://schemas.openxmlformats.org/officeDocument/2006/math" xmlns:v="urn:schemas-microsoft-com:vml" xmlns:wp14="http://schemas.microsoft.com/office/word/2010/wordprocessingDrawing" xmlns:wp="http://schemas.openxmlformats.org/drawingml/2006/wordprocessingDrawing" xmlns:w10="urn:schemas-microsoft-com:office:word" xmlns:w="http://schemas.openxmlformats.org/wordprocessingml/2006/main" xmlns:w14="http://schemas.microsoft.com/office/word/2010/wordml" xmlns:w15="http://schemas.microsoft.com/office/word/2012/wordml" xmlns:w16cid="http://schemas.microsoft.com/office/word/2016/wordml/cid" xmlns:w16se="http://schemas.microsoft.com/office/word/2015/wordml/symex" xmlns:wpg="http://schemas.microsoft.com/office/word/2010/wordprocessingGroup" xmlns:wpi="http://schemas.microsoft.com/office/word/2010/wordprocessingInk" xmlns:wne="http://schemas.microsoft.com/office/word/2006/wordml" xmlns:wps="http://schemas.microsoft.com/office/word/2010/wordprocessingShape" mc:Ignorable="w14 w15 w16se w16cid wp14">
+<w:endnotes xmlns:wpc="http://schemas.microsoft.com/office/word/2010/wordprocessingCanvas" xmlns:mc="http://schemas.openxmlformats.org/markup-compatibility/2006" xmlns:o="urn:schemas-microsoft-com:office:office" xmlns:r="http://schemas.openxmlformats.org/officeDocument/2006/relationships" xmlns:m="http://schemas.openxmlformats.org/officeDocument/2006/math" xmlns:v="urn:schemas-microsoft-com:vml" xmlns:wp14="http://schemas.microsoft.com/office/word/2010/wordprocessingDrawing" xmlns:wp="http://schemas.openxmlformats.org/drawingml/2006/wordprocessingDrawing" xmlns:w10="urn:schemas-microsoft-com:office:word" xmlns:w="http://schemas.openxmlformats.org/wordprocessingml/2006/main" xmlns:w14="http://schemas.microsoft.com/office/word/2010/wordml" xmlns:w15="http://schemas.microsoft.com/office/word/2012/wordml" xmlns:wpg="http://schemas.microsoft.com/office/word/2010/wordprocessingGroup" xmlns:wpi="http://schemas.microsoft.com/office/word/2010/wordprocessingInk" xmlns:wne="http://schemas.microsoft.com/office/word/2006/wordml" xmlns:wps="http://schemas.microsoft.com/office/word/2010/wordprocessingShape" mc:Ignorable="w14 w15 wp14">
   <w:endnote w:type="separator" w:id="-1">
     <w:p>
       <w:pPr>
@@ -2213,7 +3204,7 @@
 </file>
 
 <file path=word/footer1.xml><?xml version="1.0" encoding="utf-8"?>
-<w:ftr xmlns:wpc="http://schemas.microsoft.com/office/word/2010/wordprocessingCanvas" xmlns:cx="http://schemas.microsoft.com/office/drawing/2014/chartex" xmlns:cx1="http://schemas.microsoft.com/office/drawing/2015/9/8/chartex" xmlns:cx2="http://schemas.microsoft.com/office/drawing/2015/10/21/chartex" xmlns:cx3="http://schemas.microsoft.com/office/drawing/2016/5/9/chartex" xmlns:cx4="http://schemas.microsoft.com/office/drawing/2016/5/10/chartex" xmlns:cx5="http://schemas.microsoft.com/office/drawing/2016/5/11/chartex" xmlns:cx6="http://schemas.microsoft.com/office/drawing/2016/5/12/chartex" xmlns:cx7="http://schemas.microsoft.com/office/drawing/2016/5/13/chartex" xmlns:cx8="http://schemas.microsoft.com/office/drawing/2016/5/14/chartex" xmlns:mc="http://schemas.openxmlformats.org/markup-compatibility/2006" xmlns:aink="http://schemas.microsoft.com/office/drawing/2016/ink" xmlns:am3d="http://schemas.microsoft.com/office/drawing/2017/model3d" xmlns:o="urn:schemas-microsoft-com:office:office" xmlns:r="http://schemas.openxmlformats.org/officeDocument/2006/relationships" xmlns:m="http://schemas.openxmlformats.org/officeDocument/2006/math" xmlns:v="urn:schemas-microsoft-com:vml" xmlns:wp14="http://schemas.microsoft.com/office/word/2010/wordprocessingDrawing" xmlns:wp="http://schemas.openxmlformats.org/drawingml/2006/wordprocessingDrawing" xmlns:w10="urn:schemas-microsoft-com:office:word" xmlns:w="http://schemas.openxmlformats.org/wordprocessingml/2006/main" xmlns:w14="http://schemas.microsoft.com/office/word/2010/wordml" xmlns:w15="http://schemas.microsoft.com/office/word/2012/wordml" xmlns:w16cid="http://schemas.microsoft.com/office/word/2016/wordml/cid" xmlns:w16se="http://schemas.microsoft.com/office/word/2015/wordml/symex" xmlns:wpg="http://schemas.microsoft.com/office/word/2010/wordprocessingGroup" xmlns:wpi="http://schemas.microsoft.com/office/word/2010/wordprocessingInk" xmlns:wne="http://schemas.microsoft.com/office/word/2006/wordml" xmlns:wps="http://schemas.microsoft.com/office/word/2010/wordprocessingShape" mc:Ignorable="w14 w15 w16se w16cid wp14">
+<w:ftr xmlns:wpc="http://schemas.microsoft.com/office/word/2010/wordprocessingCanvas" xmlns:mc="http://schemas.openxmlformats.org/markup-compatibility/2006" xmlns:o="urn:schemas-microsoft-com:office:office" xmlns:r="http://schemas.openxmlformats.org/officeDocument/2006/relationships" xmlns:m="http://schemas.openxmlformats.org/officeDocument/2006/math" xmlns:v="urn:schemas-microsoft-com:vml" xmlns:wp14="http://schemas.microsoft.com/office/word/2010/wordprocessingDrawing" xmlns:wp="http://schemas.openxmlformats.org/drawingml/2006/wordprocessingDrawing" xmlns:w10="urn:schemas-microsoft-com:office:word" xmlns:w="http://schemas.openxmlformats.org/wordprocessingml/2006/main" xmlns:w14="http://schemas.microsoft.com/office/word/2010/wordml" xmlns:w15="http://schemas.microsoft.com/office/word/2012/wordml" xmlns:wpg="http://schemas.microsoft.com/office/word/2010/wordprocessingGroup" xmlns:wpi="http://schemas.microsoft.com/office/word/2010/wordprocessingInk" xmlns:wne="http://schemas.microsoft.com/office/word/2006/wordml" xmlns:wps="http://schemas.microsoft.com/office/word/2010/wordprocessingShape" mc:Ignorable="w14 w15 wp14">
   <w:sdt>
     <w:sdtPr>
       <w:id w:val="653881552"/>
@@ -2231,7 +3222,7 @@
     <w:sdtContent>
       <w:p>
         <w:pPr>
-          <w:pStyle w:val="Footer"/>
+          <w:pStyle w:val="Piedepgina"/>
           <w:pBdr>
             <w:top w:val="single" w:sz="4" w:space="1" w:color="D9D9D9" w:themeColor="background1" w:themeShade="D9"/>
           </w:pBdr>
@@ -2250,7 +3241,7 @@
           <w:rPr>
             <w:noProof/>
           </w:rPr>
-          <w:t>6</w:t>
+          <w:t>1</w:t>
         </w:r>
         <w:r>
           <w:rPr>
@@ -2273,14 +3264,14 @@
   </w:sdt>
   <w:p>
     <w:pPr>
-      <w:pStyle w:val="Footer"/>
+      <w:pStyle w:val="Piedepgina"/>
     </w:pPr>
   </w:p>
 </w:ftr>
 </file>
 
 <file path=word/footnotes.xml><?xml version="1.0" encoding="utf-8"?>
-<w:footnotes xmlns:wpc="http://schemas.microsoft.com/office/word/2010/wordprocessingCanvas" xmlns:cx="http://schemas.microsoft.com/office/drawing/2014/chartex" xmlns:cx1="http://schemas.microsoft.com/office/drawing/2015/9/8/chartex" xmlns:cx2="http://schemas.microsoft.com/office/drawing/2015/10/21/chartex" xmlns:cx3="http://schemas.microsoft.com/office/drawing/2016/5/9/chartex" xmlns:cx4="http://schemas.microsoft.com/office/drawing/2016/5/10/chartex" xmlns:cx5="http://schemas.microsoft.com/office/drawing/2016/5/11/chartex" xmlns:cx6="http://schemas.microsoft.com/office/drawing/2016/5/12/chartex" xmlns:cx7="http://schemas.microsoft.com/office/drawing/2016/5/13/chartex" xmlns:cx8="http://schemas.microsoft.com/office/drawing/2016/5/14/chartex" xmlns:mc="http://schemas.openxmlformats.org/markup-compatibility/2006" xmlns:aink="http://schemas.microsoft.com/office/drawing/2016/ink" xmlns:am3d="http://schemas.microsoft.com/office/drawing/2017/model3d" xmlns:o="urn:schemas-microsoft-com:office:office" xmlns:r="http://schemas.openxmlformats.org/officeDocument/2006/relationships" xmlns:m="http://schemas.openxmlformats.org/officeDocument/2006/math" xmlns:v="urn:schemas-microsoft-com:vml" xmlns:wp14="http://schemas.microsoft.com/office/word/2010/wordprocessingDrawing" xmlns:wp="http://schemas.openxmlformats.org/drawingml/2006/wordprocessingDrawing" xmlns:w10="urn:schemas-microsoft-com:office:word" xmlns:w="http://schemas.openxmlformats.org/wordprocessingml/2006/main" xmlns:w14="http://schemas.microsoft.com/office/word/2010/wordml" xmlns:w15="http://schemas.microsoft.com/office/word/2012/wordml" xmlns:w16cid="http://schemas.microsoft.com/office/word/2016/wordml/cid" xmlns:w16se="http://schemas.microsoft.com/office/word/2015/wordml/symex" xmlns:wpg="http://schemas.microsoft.com/office/word/2010/wordprocessingGroup" xmlns:wpi="http://schemas.microsoft.com/office/word/2010/wordprocessingInk" xmlns:wne="http://schemas.microsoft.com/office/word/2006/wordml" xmlns:wps="http://schemas.microsoft.com/office/word/2010/wordprocessingShape" mc:Ignorable="w14 w15 w16se w16cid wp14">
+<w:footnotes xmlns:wpc="http://schemas.microsoft.com/office/word/2010/wordprocessingCanvas" xmlns:mc="http://schemas.openxmlformats.org/markup-compatibility/2006" xmlns:o="urn:schemas-microsoft-com:office:office" xmlns:r="http://schemas.openxmlformats.org/officeDocument/2006/relationships" xmlns:m="http://schemas.openxmlformats.org/officeDocument/2006/math" xmlns:v="urn:schemas-microsoft-com:vml" xmlns:wp14="http://schemas.microsoft.com/office/word/2010/wordprocessingDrawing" xmlns:wp="http://schemas.openxmlformats.org/drawingml/2006/wordprocessingDrawing" xmlns:w10="urn:schemas-microsoft-com:office:word" xmlns:w="http://schemas.openxmlformats.org/wordprocessingml/2006/main" xmlns:w14="http://schemas.microsoft.com/office/word/2010/wordml" xmlns:w15="http://schemas.microsoft.com/office/word/2012/wordml" xmlns:wpg="http://schemas.microsoft.com/office/word/2010/wordprocessingGroup" xmlns:wpi="http://schemas.microsoft.com/office/word/2010/wordprocessingInk" xmlns:wne="http://schemas.microsoft.com/office/word/2006/wordml" xmlns:wps="http://schemas.microsoft.com/office/word/2010/wordprocessingShape" mc:Ignorable="w14 w15 wp14">
   <w:footnote w:type="separator" w:id="-1">
     <w:p>
       <w:pPr>
@@ -2305,13 +3296,21 @@
 </file>
 
 <file path=word/header1.xml><?xml version="1.0" encoding="utf-8"?>
-<w:hdr xmlns:wpc="http://schemas.microsoft.com/office/word/2010/wordprocessingCanvas" xmlns:cx="http://schemas.microsoft.com/office/drawing/2014/chartex" xmlns:cx1="http://schemas.microsoft.com/office/drawing/2015/9/8/chartex" xmlns:cx2="http://schemas.microsoft.com/office/drawing/2015/10/21/chartex" xmlns:cx3="http://schemas.microsoft.com/office/drawing/2016/5/9/chartex" xmlns:cx4="http://schemas.microsoft.com/office/drawing/2016/5/10/chartex" xmlns:cx5="http://schemas.microsoft.com/office/drawing/2016/5/11/chartex" xmlns:cx6="http://schemas.microsoft.com/office/drawing/2016/5/12/chartex" xmlns:cx7="http://schemas.microsoft.com/office/drawing/2016/5/13/chartex" xmlns:cx8="http://schemas.microsoft.com/office/drawing/2016/5/14/chartex" xmlns:mc="http://schemas.openxmlformats.org/markup-compatibility/2006" xmlns:aink="http://schemas.microsoft.com/office/drawing/2016/ink" xmlns:am3d="http://schemas.microsoft.com/office/drawing/2017/model3d" xmlns:o="urn:schemas-microsoft-com:office:office" xmlns:r="http://schemas.openxmlformats.org/officeDocument/2006/relationships" xmlns:m="http://schemas.openxmlformats.org/officeDocument/2006/math" xmlns:v="urn:schemas-microsoft-com:vml" xmlns:wp14="http://schemas.microsoft.com/office/word/2010/wordprocessingDrawing" xmlns:wp="http://schemas.openxmlformats.org/drawingml/2006/wordprocessingDrawing" xmlns:w10="urn:schemas-microsoft-com:office:word" xmlns:w="http://schemas.openxmlformats.org/wordprocessingml/2006/main" xmlns:w14="http://schemas.microsoft.com/office/word/2010/wordml" xmlns:w15="http://schemas.microsoft.com/office/word/2012/wordml" xmlns:w16cid="http://schemas.microsoft.com/office/word/2016/wordml/cid" xmlns:w16se="http://schemas.microsoft.com/office/word/2015/wordml/symex" xmlns:wpg="http://schemas.microsoft.com/office/word/2010/wordprocessingGroup" xmlns:wpi="http://schemas.microsoft.com/office/word/2010/wordprocessingInk" xmlns:wne="http://schemas.microsoft.com/office/word/2006/wordml" xmlns:wps="http://schemas.microsoft.com/office/word/2010/wordprocessingShape" mc:Ignorable="w14 w15 w16se w16cid wp14">
+<w:hdr xmlns:wpc="http://schemas.microsoft.com/office/word/2010/wordprocessingCanvas" xmlns:mc="http://schemas.openxmlformats.org/markup-compatibility/2006" xmlns:o="urn:schemas-microsoft-com:office:office" xmlns:r="http://schemas.openxmlformats.org/officeDocument/2006/relationships" xmlns:m="http://schemas.openxmlformats.org/officeDocument/2006/math" xmlns:v="urn:schemas-microsoft-com:vml" xmlns:wp14="http://schemas.microsoft.com/office/word/2010/wordprocessingDrawing" xmlns:wp="http://schemas.openxmlformats.org/drawingml/2006/wordprocessingDrawing" xmlns:w10="urn:schemas-microsoft-com:office:word" xmlns:w="http://schemas.openxmlformats.org/wordprocessingml/2006/main" xmlns:w14="http://schemas.microsoft.com/office/word/2010/wordml" xmlns:w15="http://schemas.microsoft.com/office/word/2012/wordml" xmlns:wpg="http://schemas.microsoft.com/office/word/2010/wordprocessingGroup" xmlns:wpi="http://schemas.microsoft.com/office/word/2010/wordprocessingInk" xmlns:wne="http://schemas.microsoft.com/office/word/2006/wordml" xmlns:wps="http://schemas.microsoft.com/office/word/2010/wordprocessingShape" mc:Ignorable="w14 w15 wp14">
   <w:p>
     <w:pPr>
-      <w:pStyle w:val="Header"/>
+      <w:pStyle w:val="Encabezado"/>
       <w:jc w:val="center"/>
+      <w:rPr>
+        <w:i/>
+        <w:sz w:val="22"/>
+      </w:rPr>
     </w:pPr>
     <w:r>
+      <w:rPr>
+        <w:i/>
+        <w:sz w:val="22"/>
+      </w:rPr>
       <w:t>Nicolás Penagos – Mateo Loaiza – Juan José Calderón</w:t>
     </w:r>
   </w:p>
@@ -2319,8 +3318,8 @@
 </file>
 
 <file path=word/numbering.xml><?xml version="1.0" encoding="utf-8"?>
-<w:numbering xmlns:wpc="http://schemas.microsoft.com/office/word/2010/wordprocessingCanvas" xmlns:cx="http://schemas.microsoft.com/office/drawing/2014/chartex" xmlns:cx1="http://schemas.microsoft.com/office/drawing/2015/9/8/chartex" xmlns:cx2="http://schemas.microsoft.com/office/drawing/2015/10/21/chartex" xmlns:cx3="http://schemas.microsoft.com/office/drawing/2016/5/9/chartex" xmlns:cx4="http://schemas.microsoft.com/office/drawing/2016/5/10/chartex" xmlns:cx5="http://schemas.microsoft.com/office/drawing/2016/5/11/chartex" xmlns:cx6="http://schemas.microsoft.com/office/drawing/2016/5/12/chartex" xmlns:cx7="http://schemas.microsoft.com/office/drawing/2016/5/13/chartex" xmlns:cx8="http://schemas.microsoft.com/office/drawing/2016/5/14/chartex" xmlns:mc="http://schemas.openxmlformats.org/markup-compatibility/2006" xmlns:aink="http://schemas.microsoft.com/office/drawing/2016/ink" xmlns:am3d="http://schemas.microsoft.com/office/drawing/2017/model3d" xmlns:o="urn:schemas-microsoft-com:office:office" xmlns:r="http://schemas.openxmlformats.org/officeDocument/2006/relationships" xmlns:m="http://schemas.openxmlformats.org/officeDocument/2006/math" xmlns:v="urn:schemas-microsoft-com:vml" xmlns:wp14="http://schemas.microsoft.com/office/word/2010/wordprocessingDrawing" xmlns:wp="http://schemas.openxmlformats.org/drawingml/2006/wordprocessingDrawing" xmlns:w10="urn:schemas-microsoft-com:office:word" xmlns:w="http://schemas.openxmlformats.org/wordprocessingml/2006/main" xmlns:w14="http://schemas.microsoft.com/office/word/2010/wordml" xmlns:w15="http://schemas.microsoft.com/office/word/2012/wordml" xmlns:w16cid="http://schemas.microsoft.com/office/word/2016/wordml/cid" xmlns:w16se="http://schemas.microsoft.com/office/word/2015/wordml/symex" xmlns:wpg="http://schemas.microsoft.com/office/word/2010/wordprocessingGroup" xmlns:wpi="http://schemas.microsoft.com/office/word/2010/wordprocessingInk" xmlns:wne="http://schemas.microsoft.com/office/word/2006/wordml" xmlns:wps="http://schemas.microsoft.com/office/word/2010/wordprocessingShape" mc:Ignorable="w14 w15 w16se w16cid wp14">
-  <w:abstractNum w:abstractNumId="0" w15:restartNumberingAfterBreak="0">
+<w:numbering xmlns:wpc="http://schemas.microsoft.com/office/word/2010/wordprocessingCanvas" xmlns:mc="http://schemas.openxmlformats.org/markup-compatibility/2006" xmlns:o="urn:schemas-microsoft-com:office:office" xmlns:r="http://schemas.openxmlformats.org/officeDocument/2006/relationships" xmlns:m="http://schemas.openxmlformats.org/officeDocument/2006/math" xmlns:v="urn:schemas-microsoft-com:vml" xmlns:wp14="http://schemas.microsoft.com/office/word/2010/wordprocessingDrawing" xmlns:wp="http://schemas.openxmlformats.org/drawingml/2006/wordprocessingDrawing" xmlns:w10="urn:schemas-microsoft-com:office:word" xmlns:w="http://schemas.openxmlformats.org/wordprocessingml/2006/main" xmlns:w14="http://schemas.microsoft.com/office/word/2010/wordml" xmlns:w15="http://schemas.microsoft.com/office/word/2012/wordml" xmlns:wpg="http://schemas.microsoft.com/office/word/2010/wordprocessingGroup" xmlns:wpi="http://schemas.microsoft.com/office/word/2010/wordprocessingInk" xmlns:wne="http://schemas.microsoft.com/office/word/2006/wordml" xmlns:wps="http://schemas.microsoft.com/office/word/2010/wordprocessingShape" mc:Ignorable="w14 w15 wp14">
+  <w:abstractNum w:abstractNumId="0">
     <w:nsid w:val="01AF4C53"/>
     <w:multiLevelType w:val="hybridMultilevel"/>
     <w:tmpl w:val="646E50CA"/>
@@ -2433,7 +3432,7 @@
       </w:rPr>
     </w:lvl>
   </w:abstractNum>
-  <w:abstractNum w:abstractNumId="1" w15:restartNumberingAfterBreak="0">
+  <w:abstractNum w:abstractNumId="1">
     <w:nsid w:val="12A2116C"/>
     <w:multiLevelType w:val="hybridMultilevel"/>
     <w:tmpl w:val="F9EED612"/>
@@ -2519,7 +3518,7 @@
       </w:pPr>
     </w:lvl>
   </w:abstractNum>
-  <w:abstractNum w:abstractNumId="2" w15:restartNumberingAfterBreak="0">
+  <w:abstractNum w:abstractNumId="2">
     <w:nsid w:val="146639B4"/>
     <w:multiLevelType w:val="hybridMultilevel"/>
     <w:tmpl w:val="E5DA8652"/>
@@ -2632,7 +3631,7 @@
       </w:rPr>
     </w:lvl>
   </w:abstractNum>
-  <w:abstractNum w:abstractNumId="3" w15:restartNumberingAfterBreak="0">
+  <w:abstractNum w:abstractNumId="3">
     <w:nsid w:val="25753FAF"/>
     <w:multiLevelType w:val="hybridMultilevel"/>
     <w:tmpl w:val="DFEE728A"/>
@@ -2718,7 +3717,7 @@
       </w:pPr>
     </w:lvl>
   </w:abstractNum>
-  <w:abstractNum w:abstractNumId="4" w15:restartNumberingAfterBreak="0">
+  <w:abstractNum w:abstractNumId="4">
     <w:nsid w:val="27C605FA"/>
     <w:multiLevelType w:val="hybridMultilevel"/>
     <w:tmpl w:val="11568CB6"/>
@@ -2804,7 +3803,7 @@
       </w:pPr>
     </w:lvl>
   </w:abstractNum>
-  <w:abstractNum w:abstractNumId="5" w15:restartNumberingAfterBreak="0">
+  <w:abstractNum w:abstractNumId="5">
     <w:nsid w:val="324C47FC"/>
     <w:multiLevelType w:val="hybridMultilevel"/>
     <w:tmpl w:val="BC129450"/>
@@ -2917,7 +3916,7 @@
       </w:rPr>
     </w:lvl>
   </w:abstractNum>
-  <w:abstractNum w:abstractNumId="6" w15:restartNumberingAfterBreak="0">
+  <w:abstractNum w:abstractNumId="6">
     <w:nsid w:val="3C1D7230"/>
     <w:multiLevelType w:val="hybridMultilevel"/>
     <w:tmpl w:val="E9E82FA6"/>
@@ -3003,7 +4002,7 @@
       </w:pPr>
     </w:lvl>
   </w:abstractNum>
-  <w:abstractNum w:abstractNumId="7" w15:restartNumberingAfterBreak="0">
+  <w:abstractNum w:abstractNumId="7">
     <w:nsid w:val="4693441A"/>
     <w:multiLevelType w:val="hybridMultilevel"/>
     <w:tmpl w:val="5F84D290"/>
@@ -3096,7 +4095,7 @@
       </w:pPr>
     </w:lvl>
   </w:abstractNum>
-  <w:abstractNum w:abstractNumId="8" w15:restartNumberingAfterBreak="0">
+  <w:abstractNum w:abstractNumId="8">
     <w:nsid w:val="472E03B7"/>
     <w:multiLevelType w:val="hybridMultilevel"/>
     <w:tmpl w:val="4FDE61C4"/>
@@ -3209,7 +4208,7 @@
       </w:rPr>
     </w:lvl>
   </w:abstractNum>
-  <w:abstractNum w:abstractNumId="9" w15:restartNumberingAfterBreak="0">
+  <w:abstractNum w:abstractNumId="9">
     <w:nsid w:val="475F5A5F"/>
     <w:multiLevelType w:val="hybridMultilevel"/>
     <w:tmpl w:val="821CFE06"/>
@@ -3322,7 +4321,7 @@
       </w:rPr>
     </w:lvl>
   </w:abstractNum>
-  <w:abstractNum w:abstractNumId="10" w15:restartNumberingAfterBreak="0">
+  <w:abstractNum w:abstractNumId="10">
     <w:nsid w:val="5440623F"/>
     <w:multiLevelType w:val="hybridMultilevel"/>
     <w:tmpl w:val="9724D4FA"/>
@@ -3411,7 +4410,7 @@
       </w:pPr>
     </w:lvl>
   </w:abstractNum>
-  <w:abstractNum w:abstractNumId="11" w15:restartNumberingAfterBreak="0">
+  <w:abstractNum w:abstractNumId="11">
     <w:nsid w:val="6D8B3F35"/>
     <w:multiLevelType w:val="hybridMultilevel"/>
     <w:tmpl w:val="38FEFA42"/>
@@ -3524,7 +4523,7 @@
       </w:rPr>
     </w:lvl>
   </w:abstractNum>
-  <w:abstractNum w:abstractNumId="12" w15:restartNumberingAfterBreak="0">
+  <w:abstractNum w:abstractNumId="12">
     <w:nsid w:val="75FD4999"/>
     <w:multiLevelType w:val="hybridMultilevel"/>
     <w:tmpl w:val="6AB4FBB0"/>
@@ -3653,7 +4652,7 @@
 </file>
 
 <file path=word/styles.xml><?xml version="1.0" encoding="utf-8"?>
-<w:styles xmlns:mc="http://schemas.openxmlformats.org/markup-compatibility/2006" xmlns:r="http://schemas.openxmlformats.org/officeDocument/2006/relationships" xmlns:w="http://schemas.openxmlformats.org/wordprocessingml/2006/main" xmlns:w14="http://schemas.microsoft.com/office/word/2010/wordml" xmlns:w15="http://schemas.microsoft.com/office/word/2012/wordml" xmlns:w16cid="http://schemas.microsoft.com/office/word/2016/wordml/cid" xmlns:w16se="http://schemas.microsoft.com/office/word/2015/wordml/symex" mc:Ignorable="w14 w15 w16se w16cid">
+<w:styles xmlns:mc="http://schemas.openxmlformats.org/markup-compatibility/2006" xmlns:r="http://schemas.openxmlformats.org/officeDocument/2006/relationships" xmlns:w="http://schemas.openxmlformats.org/wordprocessingml/2006/main" xmlns:w14="http://schemas.microsoft.com/office/word/2010/wordml" xmlns:w15="http://schemas.microsoft.com/office/word/2012/wordml" mc:Ignorable="w14 w15">
   <w:docDefaults>
     <w:rPrDefault>
       <w:rPr>
@@ -3669,7 +4668,7 @@
       </w:pPr>
     </w:pPrDefault>
   </w:docDefaults>
-  <w:latentStyles w:defLockedState="0" w:defUIPriority="99" w:defSemiHidden="0" w:defUnhideWhenUsed="0" w:defQFormat="0" w:count="375">
+  <w:latentStyles w:defLockedState="0" w:defUIPriority="99" w:defSemiHidden="0" w:defUnhideWhenUsed="0" w:defQFormat="0" w:count="371">
     <w:lsdException w:name="Normal" w:uiPriority="0" w:qFormat="1"/>
     <w:lsdException w:name="heading 1" w:uiPriority="9" w:qFormat="1"/>
     <w:lsdException w:name="heading 2" w:semiHidden="1" w:uiPriority="9" w:unhideWhenUsed="1" w:qFormat="1"/>
@@ -4041,10 +5040,6 @@
     <w:lsdException w:name="List Table 5 Dark Accent 6" w:uiPriority="50"/>
     <w:lsdException w:name="List Table 6 Colorful Accent 6" w:uiPriority="51"/>
     <w:lsdException w:name="List Table 7 Colorful Accent 6" w:uiPriority="52"/>
-    <w:lsdException w:name="Mention" w:semiHidden="1" w:unhideWhenUsed="1"/>
-    <w:lsdException w:name="Smart Hyperlink" w:semiHidden="1" w:unhideWhenUsed="1"/>
-    <w:lsdException w:name="Hashtag" w:semiHidden="1" w:unhideWhenUsed="1"/>
-    <w:lsdException w:name="Unresolved Mention" w:semiHidden="1" w:unhideWhenUsed="1"/>
   </w:latentStyles>
   <w:style w:type="paragraph" w:default="1" w:styleId="Normal">
     <w:name w:val="Normal"/>
@@ -4059,11 +5054,11 @@
       <w:lang w:val="es-CO"/>
     </w:rPr>
   </w:style>
-  <w:style w:type="paragraph" w:styleId="Heading1">
+  <w:style w:type="paragraph" w:styleId="Ttulo1">
     <w:name w:val="heading 1"/>
     <w:basedOn w:val="Normal"/>
     <w:next w:val="Normal"/>
-    <w:link w:val="Heading1Char"/>
+    <w:link w:val="Ttulo1Car"/>
     <w:uiPriority w:val="9"/>
     <w:qFormat/>
     <w:rsid w:val="00AE25E4"/>
@@ -4080,11 +5075,11 @@
       <w:szCs w:val="32"/>
     </w:rPr>
   </w:style>
-  <w:style w:type="paragraph" w:styleId="Heading2">
+  <w:style w:type="paragraph" w:styleId="Ttulo2">
     <w:name w:val="heading 2"/>
     <w:basedOn w:val="Normal"/>
     <w:next w:val="Normal"/>
-    <w:link w:val="Heading2Char"/>
+    <w:link w:val="Ttulo2Car"/>
     <w:uiPriority w:val="9"/>
     <w:unhideWhenUsed/>
     <w:qFormat/>
@@ -4103,13 +5098,13 @@
       <w:szCs w:val="26"/>
     </w:rPr>
   </w:style>
-  <w:style w:type="character" w:default="1" w:styleId="DefaultParagraphFont">
+  <w:style w:type="character" w:default="1" w:styleId="Fuentedeprrafopredeter">
     <w:name w:val="Default Paragraph Font"/>
     <w:uiPriority w:val="1"/>
     <w:semiHidden/>
     <w:unhideWhenUsed/>
   </w:style>
-  <w:style w:type="table" w:default="1" w:styleId="TableNormal">
+  <w:style w:type="table" w:default="1" w:styleId="Tablanormal">
     <w:name w:val="Normal Table"/>
     <w:uiPriority w:val="99"/>
     <w:semiHidden/>
@@ -4124,13 +5119,13 @@
       </w:tblCellMar>
     </w:tblPr>
   </w:style>
-  <w:style w:type="numbering" w:default="1" w:styleId="NoList">
+  <w:style w:type="numbering" w:default="1" w:styleId="Sinlista">
     <w:name w:val="No List"/>
     <w:uiPriority w:val="99"/>
     <w:semiHidden/>
     <w:unhideWhenUsed/>
   </w:style>
-  <w:style w:type="paragraph" w:styleId="ListParagraph">
+  <w:style w:type="paragraph" w:styleId="Prrafodelista">
     <w:name w:val="List Paragraph"/>
     <w:basedOn w:val="Normal"/>
     <w:uiPriority w:val="34"/>
@@ -4141,10 +5136,10 @@
       <w:contextualSpacing/>
     </w:pPr>
   </w:style>
-  <w:style w:type="paragraph" w:styleId="Header">
+  <w:style w:type="paragraph" w:styleId="Encabezado">
     <w:name w:val="header"/>
     <w:basedOn w:val="Normal"/>
-    <w:link w:val="HeaderChar"/>
+    <w:link w:val="EncabezadoCar"/>
     <w:uiPriority w:val="99"/>
     <w:unhideWhenUsed/>
     <w:rsid w:val="00D656E9"/>
@@ -4156,20 +5151,20 @@
       <w:spacing w:after="0" w:line="240" w:lineRule="auto"/>
     </w:pPr>
   </w:style>
-  <w:style w:type="character" w:customStyle="1" w:styleId="HeaderChar">
-    <w:name w:val="Header Char"/>
-    <w:basedOn w:val="DefaultParagraphFont"/>
-    <w:link w:val="Header"/>
+  <w:style w:type="character" w:customStyle="1" w:styleId="EncabezadoCar">
+    <w:name w:val="Encabezado Car"/>
+    <w:basedOn w:val="Fuentedeprrafopredeter"/>
+    <w:link w:val="Encabezado"/>
     <w:uiPriority w:val="99"/>
     <w:rsid w:val="00D656E9"/>
     <w:rPr>
       <w:lang w:val="es-CO"/>
     </w:rPr>
   </w:style>
-  <w:style w:type="paragraph" w:styleId="Footer">
+  <w:style w:type="paragraph" w:styleId="Piedepgina">
     <w:name w:val="footer"/>
     <w:basedOn w:val="Normal"/>
-    <w:link w:val="FooterChar"/>
+    <w:link w:val="PiedepginaCar"/>
     <w:uiPriority w:val="99"/>
     <w:unhideWhenUsed/>
     <w:rsid w:val="00D656E9"/>
@@ -4181,21 +5176,21 @@
       <w:spacing w:after="0" w:line="240" w:lineRule="auto"/>
     </w:pPr>
   </w:style>
-  <w:style w:type="character" w:customStyle="1" w:styleId="FooterChar">
-    <w:name w:val="Footer Char"/>
-    <w:basedOn w:val="DefaultParagraphFont"/>
-    <w:link w:val="Footer"/>
+  <w:style w:type="character" w:customStyle="1" w:styleId="PiedepginaCar">
+    <w:name w:val="Pie de página Car"/>
+    <w:basedOn w:val="Fuentedeprrafopredeter"/>
+    <w:link w:val="Piedepgina"/>
     <w:uiPriority w:val="99"/>
     <w:rsid w:val="00D656E9"/>
     <w:rPr>
       <w:lang w:val="es-CO"/>
     </w:rPr>
   </w:style>
-  <w:style w:type="paragraph" w:styleId="Title">
+  <w:style w:type="paragraph" w:styleId="Puesto">
     <w:name w:val="Title"/>
     <w:basedOn w:val="Normal"/>
     <w:next w:val="Normal"/>
-    <w:link w:val="TitleChar"/>
+    <w:link w:val="PuestoCar"/>
     <w:uiPriority w:val="10"/>
     <w:qFormat/>
     <w:rsid w:val="00651E53"/>
@@ -4211,10 +5206,10 @@
       <w:szCs w:val="56"/>
     </w:rPr>
   </w:style>
-  <w:style w:type="character" w:customStyle="1" w:styleId="TitleChar">
-    <w:name w:val="Title Char"/>
-    <w:basedOn w:val="DefaultParagraphFont"/>
-    <w:link w:val="Title"/>
+  <w:style w:type="character" w:customStyle="1" w:styleId="PuestoCar">
+    <w:name w:val="Puesto Car"/>
+    <w:basedOn w:val="Fuentedeprrafopredeter"/>
+    <w:link w:val="Puesto"/>
     <w:uiPriority w:val="10"/>
     <w:rsid w:val="00651E53"/>
     <w:rPr>
@@ -4226,10 +5221,10 @@
       <w:lang w:val="es-CO"/>
     </w:rPr>
   </w:style>
-  <w:style w:type="character" w:customStyle="1" w:styleId="Heading1Char">
-    <w:name w:val="Heading 1 Char"/>
-    <w:basedOn w:val="DefaultParagraphFont"/>
-    <w:link w:val="Heading1"/>
+  <w:style w:type="character" w:customStyle="1" w:styleId="Ttulo1Car">
+    <w:name w:val="Título 1 Car"/>
+    <w:basedOn w:val="Fuentedeprrafopredeter"/>
+    <w:link w:val="Ttulo1"/>
     <w:uiPriority w:val="9"/>
     <w:rsid w:val="00AE25E4"/>
     <w:rPr>
@@ -4240,10 +5235,10 @@
       <w:lang w:val="es-CO"/>
     </w:rPr>
   </w:style>
-  <w:style w:type="character" w:customStyle="1" w:styleId="Heading2Char">
-    <w:name w:val="Heading 2 Char"/>
-    <w:basedOn w:val="DefaultParagraphFont"/>
-    <w:link w:val="Heading2"/>
+  <w:style w:type="character" w:customStyle="1" w:styleId="Ttulo2Car">
+    <w:name w:val="Título 2 Car"/>
+    <w:basedOn w:val="Fuentedeprrafopredeter"/>
+    <w:link w:val="Ttulo2"/>
     <w:uiPriority w:val="9"/>
     <w:rsid w:val="00AE25E4"/>
     <w:rPr>
@@ -4254,9 +5249,9 @@
       <w:lang w:val="es-CO"/>
     </w:rPr>
   </w:style>
-  <w:style w:type="paragraph" w:styleId="TOCHeading">
+  <w:style w:type="paragraph" w:styleId="TtulodeTDC">
     <w:name w:val="TOC Heading"/>
-    <w:basedOn w:val="Heading1"/>
+    <w:basedOn w:val="Ttulo1"/>
     <w:next w:val="Normal"/>
     <w:uiPriority w:val="39"/>
     <w:unhideWhenUsed/>
@@ -4273,7 +5268,7 @@
       <w:lang w:val="en-US"/>
     </w:rPr>
   </w:style>
-  <w:style w:type="paragraph" w:styleId="TOC1">
+  <w:style w:type="paragraph" w:styleId="TDC1">
     <w:name w:val="toc 1"/>
     <w:basedOn w:val="Normal"/>
     <w:next w:val="Normal"/>
@@ -4293,7 +5288,7 @@
       <w:szCs w:val="20"/>
     </w:rPr>
   </w:style>
-  <w:style w:type="paragraph" w:styleId="TOC2">
+  <w:style w:type="paragraph" w:styleId="TDC2">
     <w:name w:val="toc 2"/>
     <w:basedOn w:val="Normal"/>
     <w:next w:val="Normal"/>
@@ -4312,9 +5307,9 @@
       <w:szCs w:val="20"/>
     </w:rPr>
   </w:style>
-  <w:style w:type="character" w:styleId="Hyperlink">
+  <w:style w:type="character" w:styleId="Hipervnculo">
     <w:name w:val="Hyperlink"/>
-    <w:basedOn w:val="DefaultParagraphFont"/>
+    <w:basedOn w:val="Fuentedeprrafopredeter"/>
     <w:uiPriority w:val="99"/>
     <w:unhideWhenUsed/>
     <w:rsid w:val="0009510F"/>
@@ -4323,7 +5318,7 @@
       <w:u w:val="single"/>
     </w:rPr>
   </w:style>
-  <w:style w:type="paragraph" w:styleId="TOC3">
+  <w:style w:type="paragraph" w:styleId="TDC3">
     <w:name w:val="toc 3"/>
     <w:basedOn w:val="Normal"/>
     <w:next w:val="Normal"/>
@@ -4343,7 +5338,7 @@
       <w:szCs w:val="20"/>
     </w:rPr>
   </w:style>
-  <w:style w:type="paragraph" w:styleId="TOC4">
+  <w:style w:type="paragraph" w:styleId="TDC4">
     <w:name w:val="toc 4"/>
     <w:basedOn w:val="Normal"/>
     <w:next w:val="Normal"/>
@@ -4361,7 +5356,7 @@
       <w:szCs w:val="18"/>
     </w:rPr>
   </w:style>
-  <w:style w:type="paragraph" w:styleId="TOC5">
+  <w:style w:type="paragraph" w:styleId="TDC5">
     <w:name w:val="toc 5"/>
     <w:basedOn w:val="Normal"/>
     <w:next w:val="Normal"/>
@@ -4379,7 +5374,7 @@
       <w:szCs w:val="18"/>
     </w:rPr>
   </w:style>
-  <w:style w:type="paragraph" w:styleId="TOC6">
+  <w:style w:type="paragraph" w:styleId="TDC6">
     <w:name w:val="toc 6"/>
     <w:basedOn w:val="Normal"/>
     <w:next w:val="Normal"/>
@@ -4397,7 +5392,7 @@
       <w:szCs w:val="18"/>
     </w:rPr>
   </w:style>
-  <w:style w:type="paragraph" w:styleId="TOC7">
+  <w:style w:type="paragraph" w:styleId="TDC7">
     <w:name w:val="toc 7"/>
     <w:basedOn w:val="Normal"/>
     <w:next w:val="Normal"/>
@@ -4415,7 +5410,7 @@
       <w:szCs w:val="18"/>
     </w:rPr>
   </w:style>
-  <w:style w:type="paragraph" w:styleId="TOC8">
+  <w:style w:type="paragraph" w:styleId="TDC8">
     <w:name w:val="toc 8"/>
     <w:basedOn w:val="Normal"/>
     <w:next w:val="Normal"/>
@@ -4433,7 +5428,7 @@
       <w:szCs w:val="18"/>
     </w:rPr>
   </w:style>
-  <w:style w:type="paragraph" w:styleId="TOC9">
+  <w:style w:type="paragraph" w:styleId="TDC9">
     <w:name w:val="toc 9"/>
     <w:basedOn w:val="Normal"/>
     <w:next w:val="Normal"/>
@@ -4451,7 +5446,7 @@
       <w:szCs w:val="18"/>
     </w:rPr>
   </w:style>
-  <w:style w:type="paragraph" w:styleId="Bibliography">
+  <w:style w:type="paragraph" w:styleId="Bibliografa">
     <w:name w:val="Bibliography"/>
     <w:basedOn w:val="Normal"/>
     <w:next w:val="Normal"/>
@@ -4459,9 +5454,9 @@
     <w:unhideWhenUsed/>
     <w:rsid w:val="002239FA"/>
   </w:style>
-  <w:style w:type="character" w:styleId="FollowedHyperlink">
+  <w:style w:type="character" w:styleId="Hipervnculovisitado">
     <w:name w:val="FollowedHyperlink"/>
-    <w:basedOn w:val="DefaultParagraphFont"/>
+    <w:basedOn w:val="Fuentedeprrafopredeter"/>
     <w:uiPriority w:val="99"/>
     <w:semiHidden/>
     <w:unhideWhenUsed/>
@@ -4471,15 +5466,16 @@
       <w:u w:val="single"/>
     </w:rPr>
   </w:style>
-  <w:style w:type="table" w:styleId="TableGrid">
+  <w:style w:type="table" w:styleId="Tablaconcuadrcula">
     <w:name w:val="Table Grid"/>
-    <w:basedOn w:val="TableNormal"/>
+    <w:basedOn w:val="Tablanormal"/>
     <w:uiPriority w:val="39"/>
     <w:rsid w:val="0048615A"/>
     <w:pPr>
       <w:spacing w:after="0" w:line="240" w:lineRule="auto"/>
     </w:pPr>
     <w:tblPr>
+      <w:tblInd w:w="0" w:type="dxa"/>
       <w:tblBorders>
         <w:top w:val="single" w:sz="4" w:space="0" w:color="auto"/>
         <w:left w:val="single" w:sz="4" w:space="0" w:color="auto"/>
@@ -4488,6 +5484,12 @@
         <w:insideH w:val="single" w:sz="4" w:space="0" w:color="auto"/>
         <w:insideV w:val="single" w:sz="4" w:space="0" w:color="auto"/>
       </w:tblBorders>
+      <w:tblCellMar>
+        <w:top w:w="0" w:type="dxa"/>
+        <w:left w:w="108" w:type="dxa"/>
+        <w:bottom w:w="0" w:type="dxa"/>
+        <w:right w:w="108" w:type="dxa"/>
+      </w:tblCellMar>
     </w:tblPr>
   </w:style>
 </w:styles>
@@ -4821,7 +5823,7 @@
 </file>
 
 <file path=customXml/itemProps1.xml><?xml version="1.0" encoding="utf-8"?>
-<ds:datastoreItem xmlns:ds="http://schemas.openxmlformats.org/officeDocument/2006/customXml" ds:itemID="{B486B7EA-792D-4360-9913-304EC212853A}">
+<ds:datastoreItem xmlns:ds="http://schemas.openxmlformats.org/officeDocument/2006/customXml" ds:itemID="{37567540-58D1-4D9D-B632-7F270B49EF5A}">
   <ds:schemaRefs>
     <ds:schemaRef ds:uri="http://schemas.openxmlformats.org/officeDocument/2006/bibliography"/>
   </ds:schemaRefs>

</xml_diff>

<commit_message>
Phase four is in development
</commit_message>
<xml_diff>
--- a/Engineering Method/Método de ingeniería.docx
+++ b/Engineering Method/Método de ingeniería.docx
@@ -53,8 +53,6 @@
           <w:szCs w:val="24"/>
         </w:rPr>
       </w:pPr>
-      <w:bookmarkStart w:id="0" w:name="_GoBack"/>
-      <w:bookmarkEnd w:id="0"/>
     </w:p>
     <w:sdt>
       <w:sdtPr>
@@ -1547,12 +1545,13 @@
     <w:p>
       <w:pPr>
         <w:pStyle w:val="Ttulo1"/>
+        <w:spacing w:line="360" w:lineRule="auto"/>
         <w:rPr>
           <w:rFonts w:cs="Arial"/>
           <w:b w:val="0"/>
         </w:rPr>
       </w:pPr>
-      <w:bookmarkStart w:id="1" w:name="_Toc18773663"/>
+      <w:bookmarkStart w:id="0" w:name="_Toc18773663"/>
       <w:r>
         <w:rPr>
           <w:rFonts w:cs="Arial"/>
@@ -1560,26 +1559,61 @@
         <w:lastRenderedPageBreak/>
         <w:t>Identificación del problema</w:t>
       </w:r>
+      <w:bookmarkEnd w:id="0"/>
+    </w:p>
+    <w:p>
+      <w:pPr>
+        <w:pStyle w:val="Ttulo2"/>
+        <w:spacing w:line="360" w:lineRule="auto"/>
+        <w:rPr>
+          <w:rFonts w:cs="Arial"/>
+        </w:rPr>
+      </w:pPr>
+      <w:bookmarkStart w:id="1" w:name="_Toc18773664"/>
+      <w:r>
+        <w:rPr>
+          <w:rFonts w:cs="Arial"/>
+        </w:rPr>
+        <w:t>Contextualización</w:t>
+      </w:r>
       <w:bookmarkEnd w:id="1"/>
     </w:p>
     <w:p>
       <w:pPr>
+        <w:spacing w:line="360" w:lineRule="auto"/>
+        <w:rPr>
+          <w:rFonts w:cs="Arial"/>
+          <w:szCs w:val="24"/>
+        </w:rPr>
+      </w:pPr>
+      <w:r>
+        <w:rPr>
+          <w:rFonts w:cs="Arial"/>
+          <w:szCs w:val="24"/>
+        </w:rPr>
+        <w:t>Minecraft es un videojuego de construcción muy famoso, de tipo mundo abierto o sandbox. El juego usa un modelo de construcción basado en bloques que representan diferentes materiales. Estos bloques son almacenados en un inventario de tal forma que el usuario los tenga siempre disponible. Sin embargo, actualmente el sistema que maneja el inventario se considera ineficiente. Por otra parte, los jugadores no están del todo satisfechos con el juego y han solicitado en varias ocasiones que se añadan funciones que mejoren su experiencia.</w:t>
+      </w:r>
+    </w:p>
+    <w:p>
+      <w:pPr>
         <w:pStyle w:val="Ttulo2"/>
-        <w:rPr>
-          <w:rFonts w:cs="Arial"/>
-        </w:rPr>
-      </w:pPr>
-      <w:bookmarkStart w:id="2" w:name="_Toc18773664"/>
-      <w:r>
-        <w:rPr>
-          <w:rFonts w:cs="Arial"/>
-        </w:rPr>
-        <w:t>Contextualización</w:t>
+        <w:spacing w:line="360" w:lineRule="auto"/>
+        <w:rPr>
+          <w:rFonts w:cs="Arial"/>
+        </w:rPr>
+      </w:pPr>
+      <w:bookmarkStart w:id="2" w:name="_Toc18773665"/>
+      <w:r>
+        <w:rPr>
+          <w:rFonts w:cs="Arial"/>
+        </w:rPr>
+        <w:t>Problema</w:t>
       </w:r>
       <w:bookmarkEnd w:id="2"/>
     </w:p>
     <w:p>
       <w:pPr>
+        <w:spacing w:line="360" w:lineRule="auto"/>
         <w:rPr>
           <w:rFonts w:cs="Arial"/>
           <w:szCs w:val="24"/>
@@ -1590,62 +1624,32 @@
           <w:rFonts w:cs="Arial"/>
           <w:szCs w:val="24"/>
         </w:rPr>
-        <w:t>Minecraft es un videojuego de construcción muy famoso, de tipo mundo abierto o sandbox. El juego usa un modelo de construcción basado en bloques que representan diferentes materiales. Estos bloques son almacenados en un inventario de tal forma que el usuario los tenga siempre disponible. Sin embargo, actualmente el sistema que maneja el inventario se considera ineficiente. Por otra parte, los jugadores no están del todo satisfechos con el juego y han solicitado en varias ocasiones que se añadan funciones que mejoren su experiencia.</w:t>
+        <w:t xml:space="preserve">Se requiere implementar una solución a la ineficiencia con la que se maneja el inventario del juego, reduciendo el consumo de memoria que este genera. Adicionalmente, es necesario implementar dos nuevas funciones: Acceso rápido y Construcción. Lo anterior, para mejorar el funcionamiento del juego y satisfacer a las demandas de los jugadores. </w:t>
+      </w:r>
+      <w:r>
+        <w:rPr>
+          <w:rFonts w:cs="Arial"/>
+          <w:szCs w:val="24"/>
+        </w:rPr>
+        <w:t xml:space="preserve"> </w:t>
       </w:r>
     </w:p>
     <w:p>
       <w:pPr>
         <w:pStyle w:val="Ttulo2"/>
-        <w:rPr>
-          <w:rFonts w:cs="Arial"/>
-        </w:rPr>
-      </w:pPr>
-      <w:bookmarkStart w:id="3" w:name="_Toc18773665"/>
-      <w:r>
-        <w:rPr>
-          <w:rFonts w:cs="Arial"/>
-        </w:rPr>
-        <w:t>Problema</w:t>
+        <w:spacing w:line="360" w:lineRule="auto"/>
+        <w:rPr>
+          <w:rFonts w:cs="Arial"/>
+        </w:rPr>
+      </w:pPr>
+      <w:bookmarkStart w:id="3" w:name="_Toc18773666"/>
+      <w:r>
+        <w:rPr>
+          <w:rFonts w:cs="Arial"/>
+        </w:rPr>
+        <w:t>Necesidades</w:t>
       </w:r>
       <w:bookmarkEnd w:id="3"/>
-    </w:p>
-    <w:p>
-      <w:pPr>
-        <w:rPr>
-          <w:rFonts w:cs="Arial"/>
-          <w:szCs w:val="24"/>
-        </w:rPr>
-      </w:pPr>
-      <w:r>
-        <w:rPr>
-          <w:rFonts w:cs="Arial"/>
-          <w:szCs w:val="24"/>
-        </w:rPr>
-        <w:t xml:space="preserve">Se requiere implementar una solución a la ineficiencia con la que se maneja el inventario del juego, reduciendo el consumo de memoria que este genera. Adicionalmente, es necesario implementar dos nuevas funciones: Acceso rápido y Construcción. Lo anterior, para mejorar el funcionamiento del juego y satisfacer a las demandas de los jugadores. </w:t>
-      </w:r>
-      <w:r>
-        <w:rPr>
-          <w:rFonts w:cs="Arial"/>
-          <w:szCs w:val="24"/>
-        </w:rPr>
-        <w:t xml:space="preserve"> </w:t>
-      </w:r>
-    </w:p>
-    <w:p>
-      <w:pPr>
-        <w:pStyle w:val="Ttulo2"/>
-        <w:rPr>
-          <w:rFonts w:cs="Arial"/>
-        </w:rPr>
-      </w:pPr>
-      <w:bookmarkStart w:id="4" w:name="_Toc18773666"/>
-      <w:r>
-        <w:rPr>
-          <w:rFonts w:cs="Arial"/>
-        </w:rPr>
-        <w:t>Necesidades</w:t>
-      </w:r>
-      <w:bookmarkEnd w:id="4"/>
     </w:p>
     <w:p>
       <w:pPr>
@@ -1654,6 +1658,7 @@
           <w:ilvl w:val="0"/>
           <w:numId w:val="4"/>
         </w:numPr>
+        <w:spacing w:line="360" w:lineRule="auto"/>
         <w:rPr>
           <w:rFonts w:cs="Arial"/>
           <w:szCs w:val="24"/>
@@ -1688,6 +1693,7 @@
           <w:ilvl w:val="0"/>
           <w:numId w:val="4"/>
         </w:numPr>
+        <w:spacing w:line="360" w:lineRule="auto"/>
         <w:rPr>
           <w:rFonts w:cs="Arial"/>
           <w:szCs w:val="24"/>
@@ -1754,6 +1760,7 @@
           <w:ilvl w:val="0"/>
           <w:numId w:val="4"/>
         </w:numPr>
+        <w:spacing w:line="360" w:lineRule="auto"/>
         <w:rPr>
           <w:rFonts w:cs="Arial"/>
           <w:szCs w:val="24"/>
@@ -1769,6 +1776,7 @@
     </w:p>
     <w:p>
       <w:pPr>
+        <w:spacing w:line="360" w:lineRule="auto"/>
         <w:rPr>
           <w:rFonts w:cs="Arial"/>
           <w:szCs w:val="24"/>
@@ -1778,11 +1786,12 @@
     <w:p>
       <w:pPr>
         <w:pStyle w:val="Ttulo1"/>
-        <w:rPr>
-          <w:rFonts w:cs="Arial"/>
-        </w:rPr>
-      </w:pPr>
-      <w:bookmarkStart w:id="5" w:name="_Toc18773667"/>
+        <w:spacing w:line="360" w:lineRule="auto"/>
+        <w:rPr>
+          <w:rFonts w:cs="Arial"/>
+        </w:rPr>
+      </w:pPr>
+      <w:bookmarkStart w:id="4" w:name="_Toc18773667"/>
       <w:r>
         <w:rPr>
           <w:rFonts w:cs="Arial"/>
@@ -1795,10 +1804,11 @@
         </w:rPr>
         <w:t xml:space="preserve"> de información</w:t>
       </w:r>
-      <w:bookmarkEnd w:id="5"/>
-    </w:p>
-    <w:p>
-      <w:pPr>
+      <w:bookmarkEnd w:id="4"/>
+    </w:p>
+    <w:p>
+      <w:pPr>
+        <w:spacing w:line="360" w:lineRule="auto"/>
         <w:rPr>
           <w:rFonts w:cs="Arial"/>
         </w:rPr>
@@ -1841,14 +1851,16 @@
           <w:ilvl w:val="0"/>
           <w:numId w:val="13"/>
         </w:numPr>
-        <w:rPr>
-          <w:rFonts w:cs="Arial"/>
-        </w:rPr>
-      </w:pPr>
-      <w:r>
-        <w:rPr>
-          <w:rFonts w:cs="Arial"/>
-        </w:rPr>
+        <w:spacing w:line="360" w:lineRule="auto"/>
+        <w:rPr>
+          <w:rFonts w:cs="Arial"/>
+        </w:rPr>
+      </w:pPr>
+      <w:r>
+        <w:rPr>
+          <w:rFonts w:cs="Arial"/>
+        </w:rPr>
+        <w:lastRenderedPageBreak/>
         <w:t xml:space="preserve">Valores de datos: Con esto, se hace referencia a distintos tipos de objetos y bloques manejados en el juego. “Los ID de bloques son usados para definir bloques que situados en el mundo y en el inventario (incluyendo objetos en cofres y dejados en el mundo). Los ID de objetos sólo son válidos para objetos. Cada espacio en el inventario tiene un número único.” </w:t>
       </w:r>
       <w:sdt>
@@ -1902,6 +1914,7 @@
           <w:ilvl w:val="0"/>
           <w:numId w:val="13"/>
         </w:numPr>
+        <w:spacing w:line="360" w:lineRule="auto"/>
         <w:rPr>
           <w:rFonts w:cs="Arial"/>
         </w:rPr>
@@ -1920,6 +1933,7 @@
           <w:ilvl w:val="1"/>
           <w:numId w:val="13"/>
         </w:numPr>
+        <w:spacing w:line="360" w:lineRule="auto"/>
         <w:rPr>
           <w:rFonts w:cs="Arial"/>
         </w:rPr>
@@ -1938,6 +1952,7 @@
           <w:ilvl w:val="2"/>
           <w:numId w:val="13"/>
         </w:numPr>
+        <w:spacing w:line="360" w:lineRule="auto"/>
         <w:rPr>
           <w:rFonts w:cs="Arial"/>
         </w:rPr>
@@ -2019,14 +2034,7 @@
         <w:rPr>
           <w:rFonts w:cs="Arial"/>
         </w:rPr>
-        <w:t xml:space="preserve">a su inventario. Al ir consiguiendo cada </w:t>
-      </w:r>
-      <w:r>
-        <w:rPr>
-          <w:rFonts w:cs="Arial"/>
-        </w:rPr>
-        <w:lastRenderedPageBreak/>
-        <w:t>vez más materiales, estos pueden ser usados para “</w:t>
+        <w:t>a su inventario. Al ir consiguiendo cada vez más materiales, estos pueden ser usados para “</w:t>
       </w:r>
       <w:proofErr w:type="spellStart"/>
       <w:r>
@@ -2050,6 +2058,7 @@
           <w:ilvl w:val="1"/>
           <w:numId w:val="13"/>
         </w:numPr>
+        <w:spacing w:line="360" w:lineRule="auto"/>
         <w:rPr>
           <w:rFonts w:cs="Arial"/>
         </w:rPr>
@@ -2068,6 +2077,7 @@
           <w:ilvl w:val="2"/>
           <w:numId w:val="13"/>
         </w:numPr>
+        <w:spacing w:line="360" w:lineRule="auto"/>
         <w:rPr>
           <w:rFonts w:cs="Arial"/>
         </w:rPr>
@@ -2154,18 +2164,19 @@
     <w:p>
       <w:pPr>
         <w:pStyle w:val="Ttulo1"/>
-        <w:rPr>
-          <w:rFonts w:cs="Arial"/>
-        </w:rPr>
-      </w:pPr>
-      <w:bookmarkStart w:id="6" w:name="_Toc18773668"/>
+        <w:spacing w:line="360" w:lineRule="auto"/>
+        <w:rPr>
+          <w:rFonts w:cs="Arial"/>
+        </w:rPr>
+      </w:pPr>
+      <w:bookmarkStart w:id="5" w:name="_Toc18773668"/>
       <w:r>
         <w:rPr>
           <w:rFonts w:cs="Arial"/>
         </w:rPr>
         <w:t>Búsqueda de soluciones creativas</w:t>
       </w:r>
-      <w:bookmarkEnd w:id="6"/>
+      <w:bookmarkEnd w:id="5"/>
       <w:r>
         <w:rPr>
           <w:rFonts w:cs="Arial"/>
@@ -2175,24 +2186,55 @@
     </w:p>
     <w:p>
       <w:pPr>
-        <w:rPr>
-          <w:rFonts w:cs="Arial"/>
-        </w:rPr>
-      </w:pPr>
-    </w:p>
-    <w:p>
-      <w:pPr>
-        <w:rPr>
-          <w:rFonts w:cs="Arial"/>
-          <w:szCs w:val="28"/>
-        </w:rPr>
-      </w:pPr>
-      <w:r>
-        <w:rPr>
-          <w:rFonts w:cs="Arial"/>
-          <w:szCs w:val="28"/>
-        </w:rPr>
-        <w:t xml:space="preserve">Dada la necesidad de utilizar diferentes estructuras de datos para diferentes tipos de aplicaciones con el fin de disminuir la complejidad de los algoritmos y mejorar los tiempos de ejecución, se realizó una exploración acerca de los diferentes tipos de estructuras de datos disponibles con el fin de encontrar la que mejor se ajustara a las necesidades del caso. Se omitieron los tipos de datos tradicionales (Arreglo, </w:t>
+        <w:spacing w:line="360" w:lineRule="auto"/>
+      </w:pPr>
+    </w:p>
+    <w:p>
+      <w:pPr>
+        <w:spacing w:line="360" w:lineRule="auto"/>
+        <w:jc w:val="center"/>
+        <w:rPr>
+          <w:rFonts w:cs="Arial"/>
+        </w:rPr>
+      </w:pPr>
+      <w:r>
+        <w:rPr>
+          <w:rFonts w:cs="Arial"/>
+        </w:rPr>
+        <w:t>Requerimiento 1:</w:t>
+      </w:r>
+    </w:p>
+    <w:p>
+      <w:pPr>
+        <w:spacing w:line="360" w:lineRule="auto"/>
+        <w:jc w:val="center"/>
+        <w:rPr>
+          <w:rFonts w:cs="Arial"/>
+        </w:rPr>
+      </w:pPr>
+    </w:p>
+    <w:p>
+      <w:pPr>
+        <w:spacing w:line="360" w:lineRule="auto"/>
+        <w:rPr>
+          <w:rFonts w:cs="Arial"/>
+          <w:szCs w:val="28"/>
+        </w:rPr>
+      </w:pPr>
+      <w:r>
+        <w:rPr>
+          <w:rFonts w:cs="Arial"/>
+          <w:szCs w:val="28"/>
+        </w:rPr>
+        <w:t xml:space="preserve">Dada la necesidad de utilizar diferentes estructuras de datos para diferentes tipos de aplicaciones con el fin de disminuir la complejidad de los algoritmos y mejorar los tiempos de ejecución, se realizó una exploración acerca de los diferentes tipos de estructuras de </w:t>
+      </w:r>
+      <w:r>
+        <w:rPr>
+          <w:rFonts w:cs="Arial"/>
+          <w:szCs w:val="28"/>
+        </w:rPr>
+        <w:lastRenderedPageBreak/>
+        <w:t xml:space="preserve">datos disponibles con el fin de encontrar la que mejor se ajustara a las necesidades del caso. Se omitieron los tipos de datos tradicionales (Arreglo, </w:t>
       </w:r>
       <w:proofErr w:type="spellStart"/>
       <w:r>
@@ -2213,6 +2255,7 @@
     </w:p>
     <w:p>
       <w:pPr>
+        <w:spacing w:line="360" w:lineRule="auto"/>
         <w:rPr>
           <w:rFonts w:cs="Arial"/>
           <w:i/>
@@ -2272,6 +2315,7 @@
     </w:p>
     <w:p>
       <w:pPr>
+        <w:spacing w:line="360" w:lineRule="auto"/>
         <w:ind w:left="708"/>
         <w:rPr>
           <w:rFonts w:cs="Arial"/>
@@ -2297,6 +2341,7 @@
     </w:p>
     <w:p>
       <w:pPr>
+        <w:spacing w:line="360" w:lineRule="auto"/>
         <w:ind w:firstLine="708"/>
         <w:rPr>
           <w:rFonts w:cs="Arial"/>
@@ -2361,6 +2406,7 @@
     </w:p>
     <w:p>
       <w:pPr>
+        <w:spacing w:line="360" w:lineRule="auto"/>
         <w:ind w:firstLine="708"/>
         <w:rPr>
           <w:rFonts w:cs="Arial"/>
@@ -2447,38 +2493,43 @@
     </w:p>
     <w:p>
       <w:pPr>
-        <w:rPr>
-          <w:rFonts w:cs="Arial"/>
-          <w:szCs w:val="28"/>
-        </w:rPr>
-      </w:pPr>
-    </w:p>
-    <w:p>
-      <w:pPr>
-        <w:rPr>
-          <w:rFonts w:cs="Arial"/>
-          <w:szCs w:val="28"/>
-        </w:rPr>
-      </w:pPr>
-    </w:p>
-    <w:p>
-      <w:pPr>
-        <w:rPr>
-          <w:rFonts w:cs="Arial"/>
-          <w:szCs w:val="28"/>
-        </w:rPr>
-      </w:pPr>
-    </w:p>
-    <w:p>
-      <w:pPr>
-        <w:rPr>
-          <w:rFonts w:cs="Arial"/>
-          <w:szCs w:val="28"/>
-        </w:rPr>
-      </w:pPr>
-    </w:p>
-    <w:p>
-      <w:pPr>
+        <w:spacing w:line="360" w:lineRule="auto"/>
+        <w:rPr>
+          <w:rFonts w:cs="Arial"/>
+          <w:szCs w:val="28"/>
+        </w:rPr>
+      </w:pPr>
+    </w:p>
+    <w:p>
+      <w:pPr>
+        <w:spacing w:line="360" w:lineRule="auto"/>
+        <w:rPr>
+          <w:rFonts w:cs="Arial"/>
+          <w:szCs w:val="28"/>
+        </w:rPr>
+      </w:pPr>
+    </w:p>
+    <w:p>
+      <w:pPr>
+        <w:spacing w:line="360" w:lineRule="auto"/>
+        <w:rPr>
+          <w:rFonts w:cs="Arial"/>
+          <w:szCs w:val="28"/>
+        </w:rPr>
+      </w:pPr>
+    </w:p>
+    <w:p>
+      <w:pPr>
+        <w:spacing w:line="360" w:lineRule="auto"/>
+        <w:rPr>
+          <w:rFonts w:cs="Arial"/>
+          <w:szCs w:val="28"/>
+        </w:rPr>
+      </w:pPr>
+    </w:p>
+    <w:p>
+      <w:pPr>
+        <w:spacing w:line="360" w:lineRule="auto"/>
         <w:rPr>
           <w:rFonts w:cs="Arial"/>
           <w:i/>
@@ -2538,6 +2589,7 @@
     </w:p>
     <w:p>
       <w:pPr>
+        <w:spacing w:line="360" w:lineRule="auto"/>
         <w:rPr>
           <w:rFonts w:cs="Arial"/>
           <w:szCs w:val="28"/>
@@ -2562,6 +2614,7 @@
     </w:p>
     <w:p>
       <w:pPr>
+        <w:spacing w:line="360" w:lineRule="auto"/>
         <w:rPr>
           <w:rFonts w:cs="Arial"/>
           <w:szCs w:val="28"/>
@@ -2625,6 +2678,7 @@
     </w:p>
     <w:p>
       <w:pPr>
+        <w:spacing w:line="360" w:lineRule="auto"/>
         <w:jc w:val="center"/>
         <w:rPr>
           <w:rFonts w:cs="Arial"/>
@@ -2637,7 +2691,6 @@
           <w:noProof/>
           <w:lang w:eastAsia="es-CO"/>
         </w:rPr>
-        <w:lastRenderedPageBreak/>
         <w:drawing>
           <wp:inline distT="0" distB="0" distL="0" distR="0" wp14:anchorId="24FE9F63" wp14:editId="57356ADC">
             <wp:extent cx="4023360" cy="1185946"/>
@@ -2677,6 +2730,7 @@
     </w:p>
     <w:p>
       <w:pPr>
+        <w:spacing w:line="360" w:lineRule="auto"/>
         <w:rPr>
           <w:rFonts w:cs="Arial"/>
           <w:i/>
@@ -2736,16 +2790,18 @@
     </w:p>
     <w:p>
       <w:pPr>
-        <w:rPr>
-          <w:rFonts w:cs="Arial"/>
-          <w:szCs w:val="28"/>
-        </w:rPr>
-      </w:pPr>
-      <w:r>
-        <w:rPr>
-          <w:rFonts w:cs="Arial"/>
-          <w:szCs w:val="28"/>
-        </w:rPr>
+        <w:spacing w:line="360" w:lineRule="auto"/>
+        <w:rPr>
+          <w:rFonts w:cs="Arial"/>
+          <w:szCs w:val="28"/>
+        </w:rPr>
+      </w:pPr>
+      <w:r>
+        <w:rPr>
+          <w:rFonts w:cs="Arial"/>
+          <w:szCs w:val="28"/>
+        </w:rPr>
+        <w:lastRenderedPageBreak/>
         <w:t xml:space="preserve">Esta estructura de datos utiliza una función especial llamada la función Hash para mapear </w:t>
       </w:r>
       <w:proofErr w:type="gramStart"/>
@@ -2767,6 +2823,7 @@
     </w:p>
     <w:p>
       <w:pPr>
+        <w:spacing w:line="360" w:lineRule="auto"/>
         <w:rPr>
           <w:rFonts w:cs="Arial"/>
           <w:szCs w:val="28"/>
@@ -2780,7 +2837,7 @@
           <w:lang w:eastAsia="es-CO"/>
         </w:rPr>
         <w:drawing>
-          <wp:anchor distT="0" distB="0" distL="114300" distR="114300" simplePos="0" relativeHeight="251660288" behindDoc="1" locked="0" layoutInCell="1" allowOverlap="1" wp14:anchorId="37516838" wp14:editId="4917EE35">
+          <wp:anchor distT="0" distB="0" distL="114300" distR="114300" simplePos="0" relativeHeight="251660288" behindDoc="1" locked="0" layoutInCell="1" allowOverlap="1" wp14:anchorId="37516838" wp14:editId="14A61285">
             <wp:simplePos x="0" y="0"/>
             <wp:positionH relativeFrom="column">
               <wp:posOffset>1966595</wp:posOffset>
@@ -2789,7 +2846,7 @@
               <wp:posOffset>5080</wp:posOffset>
             </wp:positionV>
             <wp:extent cx="2475398" cy="1807136"/>
-            <wp:effectExtent l="0" t="0" r="1270" b="3175"/>
+            <wp:effectExtent l="19050" t="19050" r="20320" b="22225"/>
             <wp:wrapNone/>
             <wp:docPr id="3" name="Imagen 3"/>
             <wp:cNvGraphicFramePr>
@@ -2822,6 +2879,11 @@
                     <a:prstGeom prst="rect">
                       <a:avLst/>
                     </a:prstGeom>
+                    <a:ln>
+                      <a:solidFill>
+                        <a:schemeClr val="tx1"/>
+                      </a:solidFill>
+                    </a:ln>
                   </pic:spPr>
                 </pic:pic>
               </a:graphicData>
@@ -2838,46 +2900,309 @@
     </w:p>
     <w:p>
       <w:pPr>
-        <w:rPr>
-          <w:rFonts w:cs="Arial"/>
-          <w:szCs w:val="28"/>
-        </w:rPr>
-      </w:pPr>
-    </w:p>
-    <w:p>
-      <w:pPr>
-        <w:rPr>
-          <w:rFonts w:cs="Arial"/>
-          <w:szCs w:val="28"/>
-        </w:rPr>
-      </w:pPr>
-    </w:p>
-    <w:p>
-      <w:pPr>
-        <w:rPr>
-          <w:rFonts w:cs="Arial"/>
-          <w:szCs w:val="28"/>
-        </w:rPr>
-      </w:pPr>
-    </w:p>
-    <w:p>
-      <w:pPr>
-        <w:rPr>
-          <w:rFonts w:cs="Arial"/>
-          <w:szCs w:val="28"/>
-        </w:rPr>
-      </w:pPr>
-    </w:p>
-    <w:p>
-      <w:pPr>
-        <w:rPr>
-          <w:rFonts w:cs="Arial"/>
-          <w:szCs w:val="28"/>
-        </w:rPr>
-      </w:pPr>
-    </w:p>
-    <w:p>
-      <w:pPr>
+        <w:spacing w:line="360" w:lineRule="auto"/>
+        <w:rPr>
+          <w:rFonts w:cs="Arial"/>
+          <w:szCs w:val="28"/>
+        </w:rPr>
+      </w:pPr>
+    </w:p>
+    <w:p>
+      <w:pPr>
+        <w:spacing w:line="360" w:lineRule="auto"/>
+        <w:rPr>
+          <w:rFonts w:cs="Arial"/>
+          <w:szCs w:val="28"/>
+        </w:rPr>
+      </w:pPr>
+    </w:p>
+    <w:p>
+      <w:pPr>
+        <w:spacing w:line="360" w:lineRule="auto"/>
+        <w:rPr>
+          <w:rFonts w:cs="Arial"/>
+          <w:szCs w:val="28"/>
+        </w:rPr>
+      </w:pPr>
+    </w:p>
+    <w:p>
+      <w:pPr>
+        <w:spacing w:line="360" w:lineRule="auto"/>
+        <w:rPr>
+          <w:rFonts w:cs="Arial"/>
+          <w:szCs w:val="28"/>
+        </w:rPr>
+      </w:pPr>
+    </w:p>
+    <w:p>
+      <w:pPr>
+        <w:spacing w:line="360" w:lineRule="auto"/>
+        <w:rPr>
+          <w:rFonts w:cs="Arial"/>
+          <w:szCs w:val="28"/>
+        </w:rPr>
+      </w:pPr>
+    </w:p>
+    <w:p>
+      <w:pPr>
+        <w:spacing w:line="360" w:lineRule="auto"/>
+        <w:jc w:val="center"/>
+        <w:rPr>
+          <w:rFonts w:cs="Arial"/>
+          <w:szCs w:val="28"/>
+        </w:rPr>
+      </w:pPr>
+    </w:p>
+    <w:p>
+      <w:pPr>
+        <w:spacing w:line="360" w:lineRule="auto"/>
+        <w:jc w:val="center"/>
+        <w:rPr>
+          <w:rFonts w:cs="Arial"/>
+        </w:rPr>
+      </w:pPr>
+      <w:r>
+        <w:rPr>
+          <w:rFonts w:cs="Arial"/>
+        </w:rPr>
+        <w:t>Requerimiento</w:t>
+      </w:r>
+      <w:r>
+        <w:rPr>
+          <w:rFonts w:cs="Arial"/>
+        </w:rPr>
+        <w:t xml:space="preserve"> 2</w:t>
+      </w:r>
+      <w:r>
+        <w:rPr>
+          <w:rFonts w:cs="Arial"/>
+        </w:rPr>
+        <w:t>:</w:t>
+      </w:r>
+    </w:p>
+    <w:p>
+      <w:pPr>
+        <w:spacing w:line="360" w:lineRule="auto"/>
+        <w:rPr>
+          <w:rFonts w:cs="Arial"/>
+        </w:rPr>
+      </w:pPr>
+      <w:r>
+        <w:rPr>
+          <w:rFonts w:cs="Arial"/>
+        </w:rPr>
+        <w:t xml:space="preserve">Se propone utilizar una estructura de datos tipo </w:t>
+      </w:r>
+      <w:proofErr w:type="spellStart"/>
+      <w:r>
+        <w:rPr>
+          <w:rFonts w:cs="Arial"/>
+        </w:rPr>
+        <w:t>Stack</w:t>
+      </w:r>
+      <w:proofErr w:type="spellEnd"/>
+      <w:r>
+        <w:rPr>
+          <w:rFonts w:cs="Arial"/>
+        </w:rPr>
+        <w:t xml:space="preserve"> o </w:t>
+      </w:r>
+      <w:proofErr w:type="spellStart"/>
+      <w:r>
+        <w:rPr>
+          <w:rFonts w:cs="Arial"/>
+        </w:rPr>
+        <w:t>Queue</w:t>
+      </w:r>
+      <w:proofErr w:type="spellEnd"/>
+      <w:r>
+        <w:rPr>
+          <w:rFonts w:cs="Arial"/>
+        </w:rPr>
+        <w:t xml:space="preserve"> anteriormente mencionadas paras implementar las dos nuevas funcionalidades, ya que ambas funcionalidades solo permiten adicionar bloques del mismo tipo si necesidad de ningún tipo de comprobación. </w:t>
+      </w:r>
+    </w:p>
+    <w:p>
+      <w:pPr>
+        <w:spacing w:line="360" w:lineRule="auto"/>
+        <w:jc w:val="center"/>
+        <w:rPr>
+          <w:rFonts w:cs="Arial"/>
+        </w:rPr>
+      </w:pPr>
+      <w:r>
+        <w:rPr>
+          <w:rFonts w:cs="Arial"/>
+        </w:rPr>
+        <w:t>Requerimiento</w:t>
+      </w:r>
+      <w:r>
+        <w:rPr>
+          <w:rFonts w:cs="Arial"/>
+        </w:rPr>
+        <w:t xml:space="preserve"> 3</w:t>
+      </w:r>
+      <w:r>
+        <w:rPr>
+          <w:rFonts w:cs="Arial"/>
+        </w:rPr>
+        <w:t>:</w:t>
+      </w:r>
+    </w:p>
+    <w:p>
+      <w:pPr>
+        <w:spacing w:line="360" w:lineRule="auto"/>
+        <w:jc w:val="left"/>
+        <w:rPr>
+          <w:rFonts w:cs="Arial"/>
+          <w:szCs w:val="28"/>
+        </w:rPr>
+      </w:pPr>
+      <w:r>
+        <w:rPr>
+          <w:rFonts w:cs="Arial"/>
+          <w:szCs w:val="28"/>
+        </w:rPr>
+        <w:t>Se propone el diseño de una interfaz gráfica intuitiva</w:t>
+      </w:r>
+      <w:r>
+        <w:rPr>
+          <w:rFonts w:cs="Arial"/>
+          <w:szCs w:val="28"/>
+        </w:rPr>
+        <w:t xml:space="preserve"> que tenga las siguientes características: </w:t>
+      </w:r>
+    </w:p>
+    <w:p>
+      <w:pPr>
+        <w:spacing w:line="360" w:lineRule="auto"/>
+        <w:ind w:left="720"/>
+        <w:rPr>
+          <w:rFonts w:cs="Arial"/>
+          <w:szCs w:val="28"/>
+        </w:rPr>
+      </w:pPr>
+      <w:r>
+        <w:rPr>
+          <w:rFonts w:cs="Arial"/>
+          <w:szCs w:val="28"/>
+        </w:rPr>
+        <w:t xml:space="preserve">1. Permita almacenar solamente bloques del mismo tipo en la barra de acceso rápido. </w:t>
+      </w:r>
+    </w:p>
+    <w:p>
+      <w:pPr>
+        <w:spacing w:line="360" w:lineRule="auto"/>
+        <w:ind w:left="720"/>
+        <w:rPr>
+          <w:rFonts w:cs="Arial"/>
+          <w:szCs w:val="28"/>
+        </w:rPr>
+      </w:pPr>
+      <w:r>
+        <w:rPr>
+          <w:rFonts w:cs="Arial"/>
+          <w:szCs w:val="28"/>
+        </w:rPr>
+        <w:t>2. Permita tener una n barras de acceso rápido para la modalidad de construcción.</w:t>
+      </w:r>
+    </w:p>
+    <w:p>
+      <w:pPr>
+        <w:spacing w:line="360" w:lineRule="auto"/>
+        <w:ind w:left="720"/>
+        <w:rPr>
+          <w:rFonts w:cs="Arial"/>
+          <w:szCs w:val="28"/>
+        </w:rPr>
+      </w:pPr>
+      <w:r>
+        <w:rPr>
+          <w:rFonts w:cs="Arial"/>
+          <w:szCs w:val="28"/>
+        </w:rPr>
+        <w:t>3. Permita al u</w:t>
+      </w:r>
+      <w:r>
+        <w:rPr>
+          <w:rFonts w:cs="Arial"/>
+          <w:szCs w:val="28"/>
+        </w:rPr>
+        <w:t>suario identificar</w:t>
+      </w:r>
+      <w:r>
+        <w:rPr>
+          <w:rFonts w:cs="Arial"/>
+          <w:szCs w:val="28"/>
+        </w:rPr>
+        <w:t xml:space="preserve"> por medio de imágenes que </w:t>
+      </w:r>
+      <w:r>
+        <w:rPr>
+          <w:rFonts w:cs="Arial"/>
+          <w:szCs w:val="28"/>
+        </w:rPr>
+        <w:t>contengan</w:t>
+      </w:r>
+      <w:r>
+        <w:rPr>
+          <w:rFonts w:cs="Arial"/>
+          <w:szCs w:val="28"/>
+        </w:rPr>
+        <w:t xml:space="preserve"> </w:t>
+      </w:r>
+      <w:r>
+        <w:rPr>
+          <w:rFonts w:cs="Arial"/>
+          <w:szCs w:val="28"/>
+        </w:rPr>
+        <w:t xml:space="preserve">miniaturas </w:t>
+      </w:r>
+      <w:r>
+        <w:rPr>
+          <w:rFonts w:cs="Arial"/>
+          <w:szCs w:val="28"/>
+        </w:rPr>
+        <w:t xml:space="preserve">el tipo de bloque que se está usando. </w:t>
+      </w:r>
+    </w:p>
+    <w:p>
+      <w:pPr>
+        <w:spacing w:line="360" w:lineRule="auto"/>
+        <w:ind w:left="720"/>
+        <w:rPr>
+          <w:rFonts w:cs="Arial"/>
+          <w:szCs w:val="28"/>
+        </w:rPr>
+      </w:pPr>
+      <w:r>
+        <w:rPr>
+          <w:rFonts w:cs="Arial"/>
+          <w:szCs w:val="28"/>
+        </w:rPr>
+        <w:t>4. Conserve la estética y estilo visual del videojuego para atraer a los usuarios.</w:t>
+      </w:r>
+    </w:p>
+    <w:p>
+      <w:pPr>
+        <w:spacing w:line="360" w:lineRule="auto"/>
+        <w:ind w:left="720"/>
+        <w:rPr>
+          <w:rFonts w:cs="Arial"/>
+          <w:szCs w:val="28"/>
+        </w:rPr>
+      </w:pPr>
+      <w:r>
+        <w:rPr>
+          <w:rFonts w:cs="Arial"/>
+          <w:szCs w:val="28"/>
+        </w:rPr>
+        <w:t xml:space="preserve">5. Sea fácil de utilizar y contenga pocos botones para facilitar la tarea del usuario. </w:t>
+      </w:r>
+    </w:p>
+    <w:p>
+      <w:pPr>
+        <w:spacing w:line="360" w:lineRule="auto"/>
         <w:rPr>
           <w:rFonts w:cs="Arial"/>
           <w:szCs w:val="24"/>
@@ -2887,46 +3212,90 @@
     <w:p>
       <w:pPr>
         <w:pStyle w:val="Ttulo1"/>
-        <w:rPr>
-          <w:rFonts w:cs="Arial"/>
-        </w:rPr>
-      </w:pPr>
-      <w:bookmarkStart w:id="7" w:name="_Toc18773670"/>
+        <w:spacing w:line="360" w:lineRule="auto"/>
+        <w:rPr>
+          <w:rFonts w:cs="Arial"/>
+        </w:rPr>
+      </w:pPr>
+      <w:bookmarkStart w:id="6" w:name="_Toc18773670"/>
       <w:r>
         <w:rPr>
           <w:rFonts w:cs="Arial"/>
         </w:rPr>
         <w:t>Transición de las Ideas a los Diseños Preliminares</w:t>
       </w:r>
+      <w:bookmarkEnd w:id="6"/>
+    </w:p>
+    <w:p>
+      <w:pPr>
+        <w:spacing w:line="360" w:lineRule="auto"/>
+      </w:pPr>
+    </w:p>
+    <w:p>
+      <w:pPr>
+        <w:pStyle w:val="Ttulo2"/>
+        <w:spacing w:line="360" w:lineRule="auto"/>
+        <w:rPr>
+          <w:rFonts w:cs="Arial"/>
+        </w:rPr>
+      </w:pPr>
+      <w:bookmarkStart w:id="7" w:name="_Toc18773671"/>
+      <w:r>
+        <w:rPr>
+          <w:rFonts w:cs="Arial"/>
+        </w:rPr>
+        <w:t>Alternativas rechazadas</w:t>
+      </w:r>
       <w:bookmarkEnd w:id="7"/>
     </w:p>
     <w:p>
+      <w:bookmarkStart w:id="8" w:name="_GoBack"/>
+      <w:bookmarkEnd w:id="8"/>
+    </w:p>
+    <w:p>
+      <w:pPr>
+        <w:spacing w:line="360" w:lineRule="auto"/>
+      </w:pPr>
+      <w:r>
+        <w:t xml:space="preserve">En primer lugar, se descarta utilizar la estructura de datos </w:t>
+      </w:r>
+      <w:proofErr w:type="spellStart"/>
+      <w:r>
+        <w:t>Queue</w:t>
+      </w:r>
+      <w:proofErr w:type="spellEnd"/>
+      <w:r>
+        <w:t xml:space="preserve"> para la implementación de las funcionalidades Construcción y Acceso Rápido dado a que no hay necesidad de </w:t>
+      </w:r>
+      <w:r>
+        <w:t xml:space="preserve">utilizar </w:t>
+      </w:r>
+      <w:r>
+        <w:t xml:space="preserve">una jerarquía en entrada/salida </w:t>
+      </w:r>
+      <w:r>
+        <w:t xml:space="preserve">de </w:t>
+      </w:r>
+      <w:r>
+        <w:t xml:space="preserve">bloques puesto todos los bloques que se almacenaran serán del mismo </w:t>
+      </w:r>
+      <w:r>
+        <w:t>tipo</w:t>
+      </w:r>
+      <w:r>
+        <w:t>.</w:t>
+      </w:r>
+      <w:r>
+        <w:t xml:space="preserve"> En otras palabras, no hay diferente en el que el bloque que se utilice sea el primero que se obtuvo o el último. En</w:t>
+      </w:r>
+      <w:r>
+        <w:t xml:space="preserve"> segundo lugar…</w:t>
+      </w:r>
+    </w:p>
+    <w:p>
       <w:pPr>
         <w:pStyle w:val="Ttulo2"/>
-        <w:rPr>
-          <w:rFonts w:cs="Arial"/>
-        </w:rPr>
-      </w:pPr>
-      <w:bookmarkStart w:id="8" w:name="_Toc18773671"/>
-      <w:r>
-        <w:rPr>
-          <w:rFonts w:cs="Arial"/>
-        </w:rPr>
-        <w:t>Alternativas rechazadas</w:t>
-      </w:r>
-      <w:bookmarkEnd w:id="8"/>
-    </w:p>
-    <w:p>
-      <w:pPr>
-        <w:rPr>
-          <w:rFonts w:cs="Arial"/>
-          <w:szCs w:val="24"/>
-        </w:rPr>
-      </w:pPr>
-    </w:p>
-    <w:p>
-      <w:pPr>
-        <w:pStyle w:val="Ttulo2"/>
+        <w:spacing w:line="360" w:lineRule="auto"/>
         <w:rPr>
           <w:rFonts w:cs="Arial"/>
         </w:rPr>
@@ -2946,6 +3315,93 @@
       </w:r>
       <w:bookmarkEnd w:id="9"/>
     </w:p>
+    <w:p/>
+    <w:p>
+      <w:pPr>
+        <w:pStyle w:val="Prrafodelista"/>
+        <w:numPr>
+          <w:ilvl w:val="0"/>
+          <w:numId w:val="15"/>
+        </w:numPr>
+        <w:spacing w:line="360" w:lineRule="auto"/>
+      </w:pPr>
+      <w:r>
+        <w:t xml:space="preserve">El uso de Hash </w:t>
+      </w:r>
+      <w:proofErr w:type="spellStart"/>
+      <w:r>
+        <w:t>Table</w:t>
+      </w:r>
+      <w:proofErr w:type="spellEnd"/>
+      <w:r>
+        <w:t xml:space="preserve"> es de vital importancia para reducir la complejidad y los tiempos de ejecución de los algoritmos utilizados para hacer referencia hacia el elemento deseado y así conectarlo de manera directa con el contador interno del sistema. </w:t>
+      </w:r>
+    </w:p>
+    <w:p>
+      <w:pPr>
+        <w:pStyle w:val="Prrafodelista"/>
+        <w:spacing w:line="360" w:lineRule="auto"/>
+        <w:ind w:left="1440"/>
+      </w:pPr>
+    </w:p>
+    <w:p>
+      <w:pPr>
+        <w:pStyle w:val="Prrafodelista"/>
+        <w:numPr>
+          <w:ilvl w:val="0"/>
+          <w:numId w:val="15"/>
+        </w:numPr>
+        <w:spacing w:line="360" w:lineRule="auto"/>
+      </w:pPr>
+      <w:r>
+        <w:t xml:space="preserve">Por simplicidad se utilizara </w:t>
+      </w:r>
+      <w:proofErr w:type="spellStart"/>
+      <w:r>
+        <w:t>Stack</w:t>
+      </w:r>
+      <w:proofErr w:type="spellEnd"/>
+      <w:r>
+        <w:t xml:space="preserve"> como estructura de datos escogida para las implementación de las nuevas funcionalidades del </w:t>
+      </w:r>
+      <w:r>
+        <w:t>sistema (</w:t>
+      </w:r>
+      <w:r>
+        <w:t>Acceso Rápido / Construcción).</w:t>
+      </w:r>
+    </w:p>
+    <w:p>
+      <w:pPr>
+        <w:pStyle w:val="Prrafodelista"/>
+        <w:spacing w:line="360" w:lineRule="auto"/>
+        <w:ind w:left="1440"/>
+      </w:pPr>
+    </w:p>
+    <w:p>
+      <w:pPr>
+        <w:pStyle w:val="Prrafodelista"/>
+        <w:numPr>
+          <w:ilvl w:val="0"/>
+          <w:numId w:val="15"/>
+        </w:numPr>
+        <w:spacing w:line="360" w:lineRule="auto"/>
+      </w:pPr>
+      <w:r>
+        <w:t xml:space="preserve">Se implementara una interfaz gráfica intuitiva de la manera como se plantea anteriormente debido a que no es una tarea sumamente tediosa y que por el contrario, puede traer grandes beneficios </w:t>
+      </w:r>
+      <w:r>
+        <w:t xml:space="preserve">para la experiencia de los usuarios. </w:t>
+      </w:r>
+    </w:p>
+    <w:p/>
+    <w:p/>
+    <w:p/>
+    <w:p/>
+    <w:p/>
+    <w:p/>
+    <w:p/>
+    <w:p/>
     <w:p>
       <w:pPr>
         <w:pStyle w:val="Ttulo1"/>
@@ -3123,7 +3579,6 @@
         </w:rPr>
         <w:t>desarrollar.</w:t>
       </w:r>
-      <w:proofErr w:type="spellEnd"/>
       <w:r>
         <w:rPr>
           <w:rFonts w:cs="Arial"/>
@@ -3150,7 +3605,17 @@
           <w:szCs w:val="24"/>
           <w:lang w:val="en-US"/>
         </w:rPr>
-        <w:t>Use the "Insert Citation" button to add citations to this document.</w:t>
+        <w:t>Use</w:t>
+      </w:r>
+      <w:proofErr w:type="spellEnd"/>
+      <w:r>
+        <w:rPr>
+          <w:rFonts w:cs="Arial"/>
+          <w:noProof/>
+          <w:szCs w:val="24"/>
+          <w:lang w:val="en-US"/>
+        </w:rPr>
+        <w:t xml:space="preserve"> the "Insert Citation" button to add citations to this document.</w:t>
       </w:r>
     </w:p>
     <w:p>
@@ -3241,7 +3706,7 @@
           <w:rPr>
             <w:noProof/>
           </w:rPr>
-          <w:t>1</w:t>
+          <w:t>7</w:t>
         </w:r>
         <w:r>
           <w:rPr>
@@ -3632,6 +4097,119 @@
     </w:lvl>
   </w:abstractNum>
   <w:abstractNum w:abstractNumId="3">
+    <w:nsid w:val="1DF33713"/>
+    <w:multiLevelType w:val="hybridMultilevel"/>
+    <w:tmpl w:val="30D262B4"/>
+    <w:lvl w:ilvl="0" w:tplc="240A000D">
+      <w:start w:val="1"/>
+      <w:numFmt w:val="bullet"/>
+      <w:lvlText w:val=""/>
+      <w:lvlJc w:val="left"/>
+      <w:pPr>
+        <w:ind w:left="720" w:hanging="360"/>
+      </w:pPr>
+      <w:rPr>
+        <w:rFonts w:ascii="Wingdings" w:hAnsi="Wingdings" w:hint="default"/>
+      </w:rPr>
+    </w:lvl>
+    <w:lvl w:ilvl="1" w:tplc="240A0003" w:tentative="1">
+      <w:start w:val="1"/>
+      <w:numFmt w:val="bullet"/>
+      <w:lvlText w:val="o"/>
+      <w:lvlJc w:val="left"/>
+      <w:pPr>
+        <w:ind w:left="1440" w:hanging="360"/>
+      </w:pPr>
+      <w:rPr>
+        <w:rFonts w:ascii="Courier New" w:hAnsi="Courier New" w:cs="Courier New" w:hint="default"/>
+      </w:rPr>
+    </w:lvl>
+    <w:lvl w:ilvl="2" w:tplc="240A0005" w:tentative="1">
+      <w:start w:val="1"/>
+      <w:numFmt w:val="bullet"/>
+      <w:lvlText w:val=""/>
+      <w:lvlJc w:val="left"/>
+      <w:pPr>
+        <w:ind w:left="2160" w:hanging="360"/>
+      </w:pPr>
+      <w:rPr>
+        <w:rFonts w:ascii="Wingdings" w:hAnsi="Wingdings" w:hint="default"/>
+      </w:rPr>
+    </w:lvl>
+    <w:lvl w:ilvl="3" w:tplc="240A0001" w:tentative="1">
+      <w:start w:val="1"/>
+      <w:numFmt w:val="bullet"/>
+      <w:lvlText w:val=""/>
+      <w:lvlJc w:val="left"/>
+      <w:pPr>
+        <w:ind w:left="2880" w:hanging="360"/>
+      </w:pPr>
+      <w:rPr>
+        <w:rFonts w:ascii="Symbol" w:hAnsi="Symbol" w:hint="default"/>
+      </w:rPr>
+    </w:lvl>
+    <w:lvl w:ilvl="4" w:tplc="240A0003" w:tentative="1">
+      <w:start w:val="1"/>
+      <w:numFmt w:val="bullet"/>
+      <w:lvlText w:val="o"/>
+      <w:lvlJc w:val="left"/>
+      <w:pPr>
+        <w:ind w:left="3600" w:hanging="360"/>
+      </w:pPr>
+      <w:rPr>
+        <w:rFonts w:ascii="Courier New" w:hAnsi="Courier New" w:cs="Courier New" w:hint="default"/>
+      </w:rPr>
+    </w:lvl>
+    <w:lvl w:ilvl="5" w:tplc="240A0005" w:tentative="1">
+      <w:start w:val="1"/>
+      <w:numFmt w:val="bullet"/>
+      <w:lvlText w:val=""/>
+      <w:lvlJc w:val="left"/>
+      <w:pPr>
+        <w:ind w:left="4320" w:hanging="360"/>
+      </w:pPr>
+      <w:rPr>
+        <w:rFonts w:ascii="Wingdings" w:hAnsi="Wingdings" w:hint="default"/>
+      </w:rPr>
+    </w:lvl>
+    <w:lvl w:ilvl="6" w:tplc="240A0001" w:tentative="1">
+      <w:start w:val="1"/>
+      <w:numFmt w:val="bullet"/>
+      <w:lvlText w:val=""/>
+      <w:lvlJc w:val="left"/>
+      <w:pPr>
+        <w:ind w:left="5040" w:hanging="360"/>
+      </w:pPr>
+      <w:rPr>
+        <w:rFonts w:ascii="Symbol" w:hAnsi="Symbol" w:hint="default"/>
+      </w:rPr>
+    </w:lvl>
+    <w:lvl w:ilvl="7" w:tplc="240A0003" w:tentative="1">
+      <w:start w:val="1"/>
+      <w:numFmt w:val="bullet"/>
+      <w:lvlText w:val="o"/>
+      <w:lvlJc w:val="left"/>
+      <w:pPr>
+        <w:ind w:left="5760" w:hanging="360"/>
+      </w:pPr>
+      <w:rPr>
+        <w:rFonts w:ascii="Courier New" w:hAnsi="Courier New" w:cs="Courier New" w:hint="default"/>
+      </w:rPr>
+    </w:lvl>
+    <w:lvl w:ilvl="8" w:tplc="240A0005" w:tentative="1">
+      <w:start w:val="1"/>
+      <w:numFmt w:val="bullet"/>
+      <w:lvlText w:val=""/>
+      <w:lvlJc w:val="left"/>
+      <w:pPr>
+        <w:ind w:left="6480" w:hanging="360"/>
+      </w:pPr>
+      <w:rPr>
+        <w:rFonts w:ascii="Wingdings" w:hAnsi="Wingdings" w:hint="default"/>
+      </w:rPr>
+    </w:lvl>
+  </w:abstractNum>
+  <w:abstractNum w:abstractNumId="4">
     <w:nsid w:val="25753FAF"/>
     <w:multiLevelType w:val="hybridMultilevel"/>
     <w:tmpl w:val="DFEE728A"/>
@@ -3717,7 +4295,7 @@
       </w:pPr>
     </w:lvl>
   </w:abstractNum>
-  <w:abstractNum w:abstractNumId="4">
+  <w:abstractNum w:abstractNumId="5">
     <w:nsid w:val="27C605FA"/>
     <w:multiLevelType w:val="hybridMultilevel"/>
     <w:tmpl w:val="11568CB6"/>
@@ -3803,7 +4381,7 @@
       </w:pPr>
     </w:lvl>
   </w:abstractNum>
-  <w:abstractNum w:abstractNumId="5">
+  <w:abstractNum w:abstractNumId="6">
     <w:nsid w:val="324C47FC"/>
     <w:multiLevelType w:val="hybridMultilevel"/>
     <w:tmpl w:val="BC129450"/>
@@ -3916,7 +4494,7 @@
       </w:rPr>
     </w:lvl>
   </w:abstractNum>
-  <w:abstractNum w:abstractNumId="6">
+  <w:abstractNum w:abstractNumId="7">
     <w:nsid w:val="3C1D7230"/>
     <w:multiLevelType w:val="hybridMultilevel"/>
     <w:tmpl w:val="E9E82FA6"/>
@@ -4002,7 +4580,7 @@
       </w:pPr>
     </w:lvl>
   </w:abstractNum>
-  <w:abstractNum w:abstractNumId="7">
+  <w:abstractNum w:abstractNumId="8">
     <w:nsid w:val="4693441A"/>
     <w:multiLevelType w:val="hybridMultilevel"/>
     <w:tmpl w:val="5F84D290"/>
@@ -4095,7 +4673,7 @@
       </w:pPr>
     </w:lvl>
   </w:abstractNum>
-  <w:abstractNum w:abstractNumId="8">
+  <w:abstractNum w:abstractNumId="9">
     <w:nsid w:val="472E03B7"/>
     <w:multiLevelType w:val="hybridMultilevel"/>
     <w:tmpl w:val="4FDE61C4"/>
@@ -4208,7 +4786,7 @@
       </w:rPr>
     </w:lvl>
   </w:abstractNum>
-  <w:abstractNum w:abstractNumId="9">
+  <w:abstractNum w:abstractNumId="10">
     <w:nsid w:val="475F5A5F"/>
     <w:multiLevelType w:val="hybridMultilevel"/>
     <w:tmpl w:val="821CFE06"/>
@@ -4321,7 +4899,120 @@
       </w:rPr>
     </w:lvl>
   </w:abstractNum>
-  <w:abstractNum w:abstractNumId="10">
+  <w:abstractNum w:abstractNumId="11">
+    <w:nsid w:val="4D225E7D"/>
+    <w:multiLevelType w:val="hybridMultilevel"/>
+    <w:tmpl w:val="60F61E78"/>
+    <w:lvl w:ilvl="0" w:tplc="240A000D">
+      <w:start w:val="1"/>
+      <w:numFmt w:val="bullet"/>
+      <w:lvlText w:val=""/>
+      <w:lvlJc w:val="left"/>
+      <w:pPr>
+        <w:ind w:left="1440" w:hanging="360"/>
+      </w:pPr>
+      <w:rPr>
+        <w:rFonts w:ascii="Wingdings" w:hAnsi="Wingdings" w:hint="default"/>
+      </w:rPr>
+    </w:lvl>
+    <w:lvl w:ilvl="1" w:tplc="240A0003" w:tentative="1">
+      <w:start w:val="1"/>
+      <w:numFmt w:val="bullet"/>
+      <w:lvlText w:val="o"/>
+      <w:lvlJc w:val="left"/>
+      <w:pPr>
+        <w:ind w:left="2160" w:hanging="360"/>
+      </w:pPr>
+      <w:rPr>
+        <w:rFonts w:ascii="Courier New" w:hAnsi="Courier New" w:cs="Courier New" w:hint="default"/>
+      </w:rPr>
+    </w:lvl>
+    <w:lvl w:ilvl="2" w:tplc="240A0005" w:tentative="1">
+      <w:start w:val="1"/>
+      <w:numFmt w:val="bullet"/>
+      <w:lvlText w:val=""/>
+      <w:lvlJc w:val="left"/>
+      <w:pPr>
+        <w:ind w:left="2880" w:hanging="360"/>
+      </w:pPr>
+      <w:rPr>
+        <w:rFonts w:ascii="Wingdings" w:hAnsi="Wingdings" w:hint="default"/>
+      </w:rPr>
+    </w:lvl>
+    <w:lvl w:ilvl="3" w:tplc="240A0001" w:tentative="1">
+      <w:start w:val="1"/>
+      <w:numFmt w:val="bullet"/>
+      <w:lvlText w:val=""/>
+      <w:lvlJc w:val="left"/>
+      <w:pPr>
+        <w:ind w:left="3600" w:hanging="360"/>
+      </w:pPr>
+      <w:rPr>
+        <w:rFonts w:ascii="Symbol" w:hAnsi="Symbol" w:hint="default"/>
+      </w:rPr>
+    </w:lvl>
+    <w:lvl w:ilvl="4" w:tplc="240A0003" w:tentative="1">
+      <w:start w:val="1"/>
+      <w:numFmt w:val="bullet"/>
+      <w:lvlText w:val="o"/>
+      <w:lvlJc w:val="left"/>
+      <w:pPr>
+        <w:ind w:left="4320" w:hanging="360"/>
+      </w:pPr>
+      <w:rPr>
+        <w:rFonts w:ascii="Courier New" w:hAnsi="Courier New" w:cs="Courier New" w:hint="default"/>
+      </w:rPr>
+    </w:lvl>
+    <w:lvl w:ilvl="5" w:tplc="240A0005" w:tentative="1">
+      <w:start w:val="1"/>
+      <w:numFmt w:val="bullet"/>
+      <w:lvlText w:val=""/>
+      <w:lvlJc w:val="left"/>
+      <w:pPr>
+        <w:ind w:left="5040" w:hanging="360"/>
+      </w:pPr>
+      <w:rPr>
+        <w:rFonts w:ascii="Wingdings" w:hAnsi="Wingdings" w:hint="default"/>
+      </w:rPr>
+    </w:lvl>
+    <w:lvl w:ilvl="6" w:tplc="240A0001" w:tentative="1">
+      <w:start w:val="1"/>
+      <w:numFmt w:val="bullet"/>
+      <w:lvlText w:val=""/>
+      <w:lvlJc w:val="left"/>
+      <w:pPr>
+        <w:ind w:left="5760" w:hanging="360"/>
+      </w:pPr>
+      <w:rPr>
+        <w:rFonts w:ascii="Symbol" w:hAnsi="Symbol" w:hint="default"/>
+      </w:rPr>
+    </w:lvl>
+    <w:lvl w:ilvl="7" w:tplc="240A0003" w:tentative="1">
+      <w:start w:val="1"/>
+      <w:numFmt w:val="bullet"/>
+      <w:lvlText w:val="o"/>
+      <w:lvlJc w:val="left"/>
+      <w:pPr>
+        <w:ind w:left="6480" w:hanging="360"/>
+      </w:pPr>
+      <w:rPr>
+        <w:rFonts w:ascii="Courier New" w:hAnsi="Courier New" w:cs="Courier New" w:hint="default"/>
+      </w:rPr>
+    </w:lvl>
+    <w:lvl w:ilvl="8" w:tplc="240A0005" w:tentative="1">
+      <w:start w:val="1"/>
+      <w:numFmt w:val="bullet"/>
+      <w:lvlText w:val=""/>
+      <w:lvlJc w:val="left"/>
+      <w:pPr>
+        <w:ind w:left="7200" w:hanging="360"/>
+      </w:pPr>
+      <w:rPr>
+        <w:rFonts w:ascii="Wingdings" w:hAnsi="Wingdings" w:hint="default"/>
+      </w:rPr>
+    </w:lvl>
+  </w:abstractNum>
+  <w:abstractNum w:abstractNumId="12">
     <w:nsid w:val="5440623F"/>
     <w:multiLevelType w:val="hybridMultilevel"/>
     <w:tmpl w:val="9724D4FA"/>
@@ -4410,7 +5101,7 @@
       </w:pPr>
     </w:lvl>
   </w:abstractNum>
-  <w:abstractNum w:abstractNumId="11">
+  <w:abstractNum w:abstractNumId="13">
     <w:nsid w:val="6D8B3F35"/>
     <w:multiLevelType w:val="hybridMultilevel"/>
     <w:tmpl w:val="38FEFA42"/>
@@ -4523,7 +5214,7 @@
       </w:rPr>
     </w:lvl>
   </w:abstractNum>
-  <w:abstractNum w:abstractNumId="12">
+  <w:abstractNum w:abstractNumId="14">
     <w:nsid w:val="75FD4999"/>
     <w:multiLevelType w:val="hybridMultilevel"/>
     <w:tmpl w:val="6AB4FBB0"/>
@@ -4610,43 +5301,49 @@
     </w:lvl>
   </w:abstractNum>
   <w:num w:numId="1">
-    <w:abstractNumId w:val="7"/>
+    <w:abstractNumId w:val="8"/>
   </w:num>
   <w:num w:numId="2">
     <w:abstractNumId w:val="0"/>
   </w:num>
   <w:num w:numId="3">
-    <w:abstractNumId w:val="5"/>
+    <w:abstractNumId w:val="6"/>
   </w:num>
   <w:num w:numId="4">
+    <w:abstractNumId w:val="12"/>
+  </w:num>
+  <w:num w:numId="5">
+    <w:abstractNumId w:val="13"/>
+  </w:num>
+  <w:num w:numId="6">
     <w:abstractNumId w:val="10"/>
   </w:num>
-  <w:num w:numId="5">
-    <w:abstractNumId w:val="11"/>
-  </w:num>
-  <w:num w:numId="6">
+  <w:num w:numId="7">
     <w:abstractNumId w:val="9"/>
-  </w:num>
-  <w:num w:numId="7">
-    <w:abstractNumId w:val="8"/>
   </w:num>
   <w:num w:numId="8">
     <w:abstractNumId w:val="1"/>
   </w:num>
   <w:num w:numId="9">
-    <w:abstractNumId w:val="3"/>
+    <w:abstractNumId w:val="4"/>
   </w:num>
   <w:num w:numId="10">
-    <w:abstractNumId w:val="4"/>
+    <w:abstractNumId w:val="5"/>
   </w:num>
   <w:num w:numId="11">
-    <w:abstractNumId w:val="12"/>
+    <w:abstractNumId w:val="14"/>
   </w:num>
   <w:num w:numId="12">
-    <w:abstractNumId w:val="6"/>
+    <w:abstractNumId w:val="7"/>
   </w:num>
   <w:num w:numId="13">
     <w:abstractNumId w:val="2"/>
+  </w:num>
+  <w:num w:numId="14">
+    <w:abstractNumId w:val="3"/>
+  </w:num>
+  <w:num w:numId="15">
+    <w:abstractNumId w:val="11"/>
   </w:num>
 </w:numbering>
 </file>
@@ -5823,7 +6520,7 @@
 </file>
 
 <file path=customXml/itemProps1.xml><?xml version="1.0" encoding="utf-8"?>
-<ds:datastoreItem xmlns:ds="http://schemas.openxmlformats.org/officeDocument/2006/customXml" ds:itemID="{37567540-58D1-4D9D-B632-7F270B49EF5A}">
+<ds:datastoreItem xmlns:ds="http://schemas.openxmlformats.org/officeDocument/2006/customXml" ds:itemID="{696C564D-773B-4B58-9E08-73F288ECD311}">
   <ds:schemaRefs>
     <ds:schemaRef ds:uri="http://schemas.openxmlformats.org/officeDocument/2006/bibliography"/>
   </ds:schemaRefs>

</xml_diff>

<commit_message>
Double checked the 4th phase
</commit_message>
<xml_diff>
--- a/Engineering Method/Método de ingeniería.docx
+++ b/Engineering Method/Método de ingeniería.docx
@@ -1,10 +1,10 @@
 
 <file path=word/document.xml><?xml version="1.0" encoding="utf-8"?>
-<w:document xmlns:wpc="http://schemas.microsoft.com/office/word/2010/wordprocessingCanvas" xmlns:mc="http://schemas.openxmlformats.org/markup-compatibility/2006" xmlns:o="urn:schemas-microsoft-com:office:office" xmlns:r="http://schemas.openxmlformats.org/officeDocument/2006/relationships" xmlns:m="http://schemas.openxmlformats.org/officeDocument/2006/math" xmlns:v="urn:schemas-microsoft-com:vml" xmlns:wp14="http://schemas.microsoft.com/office/word/2010/wordprocessingDrawing" xmlns:wp="http://schemas.openxmlformats.org/drawingml/2006/wordprocessingDrawing" xmlns:w10="urn:schemas-microsoft-com:office:word" xmlns:w="http://schemas.openxmlformats.org/wordprocessingml/2006/main" xmlns:w14="http://schemas.microsoft.com/office/word/2010/wordml" xmlns:w15="http://schemas.microsoft.com/office/word/2012/wordml" xmlns:wpg="http://schemas.microsoft.com/office/word/2010/wordprocessingGroup" xmlns:wpi="http://schemas.microsoft.com/office/word/2010/wordprocessingInk" xmlns:wne="http://schemas.microsoft.com/office/word/2006/wordml" xmlns:wps="http://schemas.microsoft.com/office/word/2010/wordprocessingShape" mc:Ignorable="w14 w15 wp14">
+<w:document xmlns:wpc="http://schemas.microsoft.com/office/word/2010/wordprocessingCanvas" xmlns:cx="http://schemas.microsoft.com/office/drawing/2014/chartex" xmlns:cx1="http://schemas.microsoft.com/office/drawing/2015/9/8/chartex" xmlns:cx2="http://schemas.microsoft.com/office/drawing/2015/10/21/chartex" xmlns:cx3="http://schemas.microsoft.com/office/drawing/2016/5/9/chartex" xmlns:cx4="http://schemas.microsoft.com/office/drawing/2016/5/10/chartex" xmlns:cx5="http://schemas.microsoft.com/office/drawing/2016/5/11/chartex" xmlns:cx6="http://schemas.microsoft.com/office/drawing/2016/5/12/chartex" xmlns:cx7="http://schemas.microsoft.com/office/drawing/2016/5/13/chartex" xmlns:cx8="http://schemas.microsoft.com/office/drawing/2016/5/14/chartex" xmlns:mc="http://schemas.openxmlformats.org/markup-compatibility/2006" xmlns:aink="http://schemas.microsoft.com/office/drawing/2016/ink" xmlns:am3d="http://schemas.microsoft.com/office/drawing/2017/model3d" xmlns:o="urn:schemas-microsoft-com:office:office" xmlns:r="http://schemas.openxmlformats.org/officeDocument/2006/relationships" xmlns:m="http://schemas.openxmlformats.org/officeDocument/2006/math" xmlns:v="urn:schemas-microsoft-com:vml" xmlns:wp14="http://schemas.microsoft.com/office/word/2010/wordprocessingDrawing" xmlns:wp="http://schemas.openxmlformats.org/drawingml/2006/wordprocessingDrawing" xmlns:w10="urn:schemas-microsoft-com:office:word" xmlns:w="http://schemas.openxmlformats.org/wordprocessingml/2006/main" xmlns:w14="http://schemas.microsoft.com/office/word/2010/wordml" xmlns:w15="http://schemas.microsoft.com/office/word/2012/wordml" xmlns:w16cid="http://schemas.microsoft.com/office/word/2016/wordml/cid" xmlns:w16se="http://schemas.microsoft.com/office/word/2015/wordml/symex" xmlns:wpg="http://schemas.microsoft.com/office/word/2010/wordprocessingGroup" xmlns:wpi="http://schemas.microsoft.com/office/word/2010/wordprocessingInk" xmlns:wne="http://schemas.microsoft.com/office/word/2006/wordml" xmlns:wps="http://schemas.microsoft.com/office/word/2010/wordprocessingShape" mc:Ignorable="w14 w15 w16se w16cid wp14">
   <w:body>
     <w:p>
       <w:pPr>
-        <w:pStyle w:val="Puesto"/>
+        <w:pStyle w:val="Title"/>
         <w:ind w:firstLine="720"/>
         <w:jc w:val="center"/>
         <w:rPr>
@@ -81,7 +81,7 @@
       <w:sdtContent>
         <w:p>
           <w:pPr>
-            <w:pStyle w:val="TtulodeTDC"/>
+            <w:pStyle w:val="TOCHeading"/>
             <w:rPr>
               <w:rFonts w:ascii="Arial" w:hAnsi="Arial" w:cs="Arial"/>
               <w:b/>
@@ -103,12 +103,12 @@
         </w:p>
         <w:p>
           <w:pPr>
-            <w:pStyle w:val="TDC1"/>
+            <w:pStyle w:val="TOC1"/>
             <w:tabs>
               <w:tab w:val="right" w:leader="underscore" w:pos="9350"/>
             </w:tabs>
             <w:rPr>
-              <w:rFonts w:eastAsiaTheme="minorEastAsia" w:cs="Arial"/>
+              <w:rFonts w:asciiTheme="minorHAnsi" w:eastAsiaTheme="minorEastAsia" w:hAnsiTheme="minorHAnsi" w:cstheme="minorBidi"/>
               <w:b w:val="0"/>
               <w:bCs w:val="0"/>
               <w:caps w:val="0"/>
@@ -148,10 +148,10 @@
             </w:rPr>
             <w:fldChar w:fldCharType="separate"/>
           </w:r>
-          <w:hyperlink w:anchor="_Toc18773663" w:history="1">
-            <w:r>
-              <w:rPr>
-                <w:rStyle w:val="Hipervnculo"/>
+          <w:hyperlink w:anchor="_Toc18790970" w:history="1">
+            <w:r>
+              <w:rPr>
+                <w:rStyle w:val="Hyperlink"/>
                 <w:rFonts w:cs="Arial"/>
                 <w:noProof/>
               </w:rPr>
@@ -159,7 +159,6 @@
             </w:r>
             <w:r>
               <w:rPr>
-                <w:rFonts w:cs="Arial"/>
                 <w:noProof/>
                 <w:webHidden/>
               </w:rPr>
@@ -167,7 +166,6 @@
             </w:r>
             <w:r>
               <w:rPr>
-                <w:rFonts w:cs="Arial"/>
                 <w:noProof/>
                 <w:webHidden/>
               </w:rPr>
@@ -175,22 +173,19 @@
             </w:r>
             <w:r>
               <w:rPr>
-                <w:rFonts w:cs="Arial"/>
-                <w:noProof/>
-                <w:webHidden/>
-              </w:rPr>
-              <w:instrText xml:space="preserve"> PAGEREF _Toc18773663 \h </w:instrText>
-            </w:r>
-            <w:r>
-              <w:rPr>
-                <w:rFonts w:cs="Arial"/>
-                <w:noProof/>
-                <w:webHidden/>
-              </w:rPr>
-            </w:r>
-            <w:r>
-              <w:rPr>
-                <w:rFonts w:cs="Arial"/>
+                <w:noProof/>
+                <w:webHidden/>
+              </w:rPr>
+              <w:instrText xml:space="preserve"> PAGEREF _Toc18790970 \h </w:instrText>
+            </w:r>
+            <w:r>
+              <w:rPr>
+                <w:noProof/>
+                <w:webHidden/>
+              </w:rPr>
+            </w:r>
+            <w:r>
+              <w:rPr>
                 <w:noProof/>
                 <w:webHidden/>
               </w:rPr>
@@ -198,7 +193,6 @@
             </w:r>
             <w:r>
               <w:rPr>
-                <w:rFonts w:cs="Arial"/>
                 <w:noProof/>
                 <w:webHidden/>
               </w:rPr>
@@ -206,7 +200,6 @@
             </w:r>
             <w:r>
               <w:rPr>
-                <w:rFonts w:cs="Arial"/>
                 <w:noProof/>
                 <w:webHidden/>
               </w:rPr>
@@ -216,12 +209,12 @@
         </w:p>
         <w:p>
           <w:pPr>
-            <w:pStyle w:val="TDC2"/>
+            <w:pStyle w:val="TOC2"/>
             <w:tabs>
               <w:tab w:val="right" w:leader="underscore" w:pos="9350"/>
             </w:tabs>
             <w:rPr>
-              <w:rFonts w:eastAsiaTheme="minorEastAsia" w:cs="Arial"/>
+              <w:rFonts w:asciiTheme="minorHAnsi" w:eastAsiaTheme="minorEastAsia" w:hAnsiTheme="minorHAnsi" w:cstheme="minorBidi"/>
               <w:smallCaps w:val="0"/>
               <w:noProof/>
               <w:sz w:val="22"/>
@@ -229,10 +222,10 @@
               <w:lang w:val="en-US"/>
             </w:rPr>
           </w:pPr>
-          <w:hyperlink w:anchor="_Toc18773664" w:history="1">
-            <w:r>
-              <w:rPr>
-                <w:rStyle w:val="Hipervnculo"/>
+          <w:hyperlink w:anchor="_Toc18790971" w:history="1">
+            <w:r>
+              <w:rPr>
+                <w:rStyle w:val="Hyperlink"/>
                 <w:rFonts w:cs="Arial"/>
                 <w:noProof/>
               </w:rPr>
@@ -240,7 +233,6 @@
             </w:r>
             <w:r>
               <w:rPr>
-                <w:rFonts w:cs="Arial"/>
                 <w:noProof/>
                 <w:webHidden/>
               </w:rPr>
@@ -248,7 +240,6 @@
             </w:r>
             <w:r>
               <w:rPr>
-                <w:rFonts w:cs="Arial"/>
                 <w:noProof/>
                 <w:webHidden/>
               </w:rPr>
@@ -256,22 +247,19 @@
             </w:r>
             <w:r>
               <w:rPr>
-                <w:rFonts w:cs="Arial"/>
-                <w:noProof/>
-                <w:webHidden/>
-              </w:rPr>
-              <w:instrText xml:space="preserve"> PAGEREF _Toc18773664 \h </w:instrText>
-            </w:r>
-            <w:r>
-              <w:rPr>
-                <w:rFonts w:cs="Arial"/>
-                <w:noProof/>
-                <w:webHidden/>
-              </w:rPr>
-            </w:r>
-            <w:r>
-              <w:rPr>
-                <w:rFonts w:cs="Arial"/>
+                <w:noProof/>
+                <w:webHidden/>
+              </w:rPr>
+              <w:instrText xml:space="preserve"> PAGEREF _Toc18790971 \h </w:instrText>
+            </w:r>
+            <w:r>
+              <w:rPr>
+                <w:noProof/>
+                <w:webHidden/>
+              </w:rPr>
+            </w:r>
+            <w:r>
+              <w:rPr>
                 <w:noProof/>
                 <w:webHidden/>
               </w:rPr>
@@ -279,7 +267,6 @@
             </w:r>
             <w:r>
               <w:rPr>
-                <w:rFonts w:cs="Arial"/>
                 <w:noProof/>
                 <w:webHidden/>
               </w:rPr>
@@ -287,7 +274,6 @@
             </w:r>
             <w:r>
               <w:rPr>
-                <w:rFonts w:cs="Arial"/>
                 <w:noProof/>
                 <w:webHidden/>
               </w:rPr>
@@ -297,12 +283,12 @@
         </w:p>
         <w:p>
           <w:pPr>
-            <w:pStyle w:val="TDC2"/>
+            <w:pStyle w:val="TOC2"/>
             <w:tabs>
               <w:tab w:val="right" w:leader="underscore" w:pos="9350"/>
             </w:tabs>
             <w:rPr>
-              <w:rFonts w:eastAsiaTheme="minorEastAsia" w:cs="Arial"/>
+              <w:rFonts w:asciiTheme="minorHAnsi" w:eastAsiaTheme="minorEastAsia" w:hAnsiTheme="minorHAnsi" w:cstheme="minorBidi"/>
               <w:smallCaps w:val="0"/>
               <w:noProof/>
               <w:sz w:val="22"/>
@@ -310,10 +296,10 @@
               <w:lang w:val="en-US"/>
             </w:rPr>
           </w:pPr>
-          <w:hyperlink w:anchor="_Toc18773665" w:history="1">
-            <w:r>
-              <w:rPr>
-                <w:rStyle w:val="Hipervnculo"/>
+          <w:hyperlink w:anchor="_Toc18790972" w:history="1">
+            <w:r>
+              <w:rPr>
+                <w:rStyle w:val="Hyperlink"/>
                 <w:rFonts w:cs="Arial"/>
                 <w:noProof/>
               </w:rPr>
@@ -321,7 +307,6 @@
             </w:r>
             <w:r>
               <w:rPr>
-                <w:rFonts w:cs="Arial"/>
                 <w:noProof/>
                 <w:webHidden/>
               </w:rPr>
@@ -329,7 +314,6 @@
             </w:r>
             <w:r>
               <w:rPr>
-                <w:rFonts w:cs="Arial"/>
                 <w:noProof/>
                 <w:webHidden/>
               </w:rPr>
@@ -337,22 +321,19 @@
             </w:r>
             <w:r>
               <w:rPr>
-                <w:rFonts w:cs="Arial"/>
-                <w:noProof/>
-                <w:webHidden/>
-              </w:rPr>
-              <w:instrText xml:space="preserve"> PAGEREF _Toc18773665 \h </w:instrText>
-            </w:r>
-            <w:r>
-              <w:rPr>
-                <w:rFonts w:cs="Arial"/>
-                <w:noProof/>
-                <w:webHidden/>
-              </w:rPr>
-            </w:r>
-            <w:r>
-              <w:rPr>
-                <w:rFonts w:cs="Arial"/>
+                <w:noProof/>
+                <w:webHidden/>
+              </w:rPr>
+              <w:instrText xml:space="preserve"> PAGEREF _Toc18790972 \h </w:instrText>
+            </w:r>
+            <w:r>
+              <w:rPr>
+                <w:noProof/>
+                <w:webHidden/>
+              </w:rPr>
+            </w:r>
+            <w:r>
+              <w:rPr>
                 <w:noProof/>
                 <w:webHidden/>
               </w:rPr>
@@ -360,7 +341,6 @@
             </w:r>
             <w:r>
               <w:rPr>
-                <w:rFonts w:cs="Arial"/>
                 <w:noProof/>
                 <w:webHidden/>
               </w:rPr>
@@ -368,7 +348,6 @@
             </w:r>
             <w:r>
               <w:rPr>
-                <w:rFonts w:cs="Arial"/>
                 <w:noProof/>
                 <w:webHidden/>
               </w:rPr>
@@ -378,12 +357,12 @@
         </w:p>
         <w:p>
           <w:pPr>
-            <w:pStyle w:val="TDC2"/>
+            <w:pStyle w:val="TOC2"/>
             <w:tabs>
               <w:tab w:val="right" w:leader="underscore" w:pos="9350"/>
             </w:tabs>
             <w:rPr>
-              <w:rFonts w:eastAsiaTheme="minorEastAsia" w:cs="Arial"/>
+              <w:rFonts w:asciiTheme="minorHAnsi" w:eastAsiaTheme="minorEastAsia" w:hAnsiTheme="minorHAnsi" w:cstheme="minorBidi"/>
               <w:smallCaps w:val="0"/>
               <w:noProof/>
               <w:sz w:val="22"/>
@@ -391,10 +370,10 @@
               <w:lang w:val="en-US"/>
             </w:rPr>
           </w:pPr>
-          <w:hyperlink w:anchor="_Toc18773666" w:history="1">
-            <w:r>
-              <w:rPr>
-                <w:rStyle w:val="Hipervnculo"/>
+          <w:hyperlink w:anchor="_Toc18790973" w:history="1">
+            <w:r>
+              <w:rPr>
+                <w:rStyle w:val="Hyperlink"/>
                 <w:rFonts w:cs="Arial"/>
                 <w:noProof/>
               </w:rPr>
@@ -402,7 +381,6 @@
             </w:r>
             <w:r>
               <w:rPr>
-                <w:rFonts w:cs="Arial"/>
                 <w:noProof/>
                 <w:webHidden/>
               </w:rPr>
@@ -410,7 +388,6 @@
             </w:r>
             <w:r>
               <w:rPr>
-                <w:rFonts w:cs="Arial"/>
                 <w:noProof/>
                 <w:webHidden/>
               </w:rPr>
@@ -418,22 +395,19 @@
             </w:r>
             <w:r>
               <w:rPr>
-                <w:rFonts w:cs="Arial"/>
-                <w:noProof/>
-                <w:webHidden/>
-              </w:rPr>
-              <w:instrText xml:space="preserve"> PAGEREF _Toc18773666 \h </w:instrText>
-            </w:r>
-            <w:r>
-              <w:rPr>
-                <w:rFonts w:cs="Arial"/>
-                <w:noProof/>
-                <w:webHidden/>
-              </w:rPr>
-            </w:r>
-            <w:r>
-              <w:rPr>
-                <w:rFonts w:cs="Arial"/>
+                <w:noProof/>
+                <w:webHidden/>
+              </w:rPr>
+              <w:instrText xml:space="preserve"> PAGEREF _Toc18790973 \h </w:instrText>
+            </w:r>
+            <w:r>
+              <w:rPr>
+                <w:noProof/>
+                <w:webHidden/>
+              </w:rPr>
+            </w:r>
+            <w:r>
+              <w:rPr>
                 <w:noProof/>
                 <w:webHidden/>
               </w:rPr>
@@ -441,7 +415,6 @@
             </w:r>
             <w:r>
               <w:rPr>
-                <w:rFonts w:cs="Arial"/>
                 <w:noProof/>
                 <w:webHidden/>
               </w:rPr>
@@ -449,7 +422,6 @@
             </w:r>
             <w:r>
               <w:rPr>
-                <w:rFonts w:cs="Arial"/>
                 <w:noProof/>
                 <w:webHidden/>
               </w:rPr>
@@ -459,12 +431,12 @@
         </w:p>
         <w:p>
           <w:pPr>
-            <w:pStyle w:val="TDC1"/>
+            <w:pStyle w:val="TOC1"/>
             <w:tabs>
               <w:tab w:val="right" w:leader="underscore" w:pos="9350"/>
             </w:tabs>
             <w:rPr>
-              <w:rFonts w:eastAsiaTheme="minorEastAsia" w:cs="Arial"/>
+              <w:rFonts w:asciiTheme="minorHAnsi" w:eastAsiaTheme="minorEastAsia" w:hAnsiTheme="minorHAnsi" w:cstheme="minorBidi"/>
               <w:b w:val="0"/>
               <w:bCs w:val="0"/>
               <w:caps w:val="0"/>
@@ -474,10 +446,10 @@
               <w:lang w:val="en-US"/>
             </w:rPr>
           </w:pPr>
-          <w:hyperlink w:anchor="_Toc18773667" w:history="1">
-            <w:r>
-              <w:rPr>
-                <w:rStyle w:val="Hipervnculo"/>
+          <w:hyperlink w:anchor="_Toc18790974" w:history="1">
+            <w:r>
+              <w:rPr>
+                <w:rStyle w:val="Hyperlink"/>
                 <w:rFonts w:cs="Arial"/>
                 <w:noProof/>
               </w:rPr>
@@ -485,7 +457,6 @@
             </w:r>
             <w:r>
               <w:rPr>
-                <w:rFonts w:cs="Arial"/>
                 <w:noProof/>
                 <w:webHidden/>
               </w:rPr>
@@ -493,7 +464,6 @@
             </w:r>
             <w:r>
               <w:rPr>
-                <w:rFonts w:cs="Arial"/>
                 <w:noProof/>
                 <w:webHidden/>
               </w:rPr>
@@ -501,22 +471,19 @@
             </w:r>
             <w:r>
               <w:rPr>
-                <w:rFonts w:cs="Arial"/>
-                <w:noProof/>
-                <w:webHidden/>
-              </w:rPr>
-              <w:instrText xml:space="preserve"> PAGEREF _Toc18773667 \h </w:instrText>
-            </w:r>
-            <w:r>
-              <w:rPr>
-                <w:rFonts w:cs="Arial"/>
-                <w:noProof/>
-                <w:webHidden/>
-              </w:rPr>
-            </w:r>
-            <w:r>
-              <w:rPr>
-                <w:rFonts w:cs="Arial"/>
+                <w:noProof/>
+                <w:webHidden/>
+              </w:rPr>
+              <w:instrText xml:space="preserve"> PAGEREF _Toc18790974 \h </w:instrText>
+            </w:r>
+            <w:r>
+              <w:rPr>
+                <w:noProof/>
+                <w:webHidden/>
+              </w:rPr>
+            </w:r>
+            <w:r>
+              <w:rPr>
                 <w:noProof/>
                 <w:webHidden/>
               </w:rPr>
@@ -524,7 +491,6 @@
             </w:r>
             <w:r>
               <w:rPr>
-                <w:rFonts w:cs="Arial"/>
                 <w:noProof/>
                 <w:webHidden/>
               </w:rPr>
@@ -532,7 +498,6 @@
             </w:r>
             <w:r>
               <w:rPr>
-                <w:rFonts w:cs="Arial"/>
                 <w:noProof/>
                 <w:webHidden/>
               </w:rPr>
@@ -542,12 +507,12 @@
         </w:p>
         <w:p>
           <w:pPr>
-            <w:pStyle w:val="TDC1"/>
+            <w:pStyle w:val="TOC1"/>
             <w:tabs>
               <w:tab w:val="right" w:leader="underscore" w:pos="9350"/>
             </w:tabs>
             <w:rPr>
-              <w:rFonts w:eastAsiaTheme="minorEastAsia" w:cs="Arial"/>
+              <w:rFonts w:asciiTheme="minorHAnsi" w:eastAsiaTheme="minorEastAsia" w:hAnsiTheme="minorHAnsi" w:cstheme="minorBidi"/>
               <w:b w:val="0"/>
               <w:bCs w:val="0"/>
               <w:caps w:val="0"/>
@@ -557,10 +522,10 @@
               <w:lang w:val="en-US"/>
             </w:rPr>
           </w:pPr>
-          <w:hyperlink w:anchor="_Toc18773668" w:history="1">
-            <w:r>
-              <w:rPr>
-                <w:rStyle w:val="Hipervnculo"/>
+          <w:hyperlink w:anchor="_Toc18790975" w:history="1">
+            <w:r>
+              <w:rPr>
+                <w:rStyle w:val="Hyperlink"/>
                 <w:rFonts w:cs="Arial"/>
                 <w:noProof/>
               </w:rPr>
@@ -568,7 +533,6 @@
             </w:r>
             <w:r>
               <w:rPr>
-                <w:rFonts w:cs="Arial"/>
                 <w:noProof/>
                 <w:webHidden/>
               </w:rPr>
@@ -576,7 +540,6 @@
             </w:r>
             <w:r>
               <w:rPr>
-                <w:rFonts w:cs="Arial"/>
                 <w:noProof/>
                 <w:webHidden/>
               </w:rPr>
@@ -584,22 +547,19 @@
             </w:r>
             <w:r>
               <w:rPr>
-                <w:rFonts w:cs="Arial"/>
-                <w:noProof/>
-                <w:webHidden/>
-              </w:rPr>
-              <w:instrText xml:space="preserve"> PAGEREF _Toc18773668 \h </w:instrText>
-            </w:r>
-            <w:r>
-              <w:rPr>
-                <w:rFonts w:cs="Arial"/>
-                <w:noProof/>
-                <w:webHidden/>
-              </w:rPr>
-            </w:r>
-            <w:r>
-              <w:rPr>
-                <w:rFonts w:cs="Arial"/>
+                <w:noProof/>
+                <w:webHidden/>
+              </w:rPr>
+              <w:instrText xml:space="preserve"> PAGEREF _Toc18790975 \h </w:instrText>
+            </w:r>
+            <w:r>
+              <w:rPr>
+                <w:noProof/>
+                <w:webHidden/>
+              </w:rPr>
+            </w:r>
+            <w:r>
+              <w:rPr>
                 <w:noProof/>
                 <w:webHidden/>
               </w:rPr>
@@ -607,7 +567,6 @@
             </w:r>
             <w:r>
               <w:rPr>
-                <w:rFonts w:cs="Arial"/>
                 <w:noProof/>
                 <w:webHidden/>
               </w:rPr>
@@ -615,7 +574,6 @@
             </w:r>
             <w:r>
               <w:rPr>
-                <w:rFonts w:cs="Arial"/>
                 <w:noProof/>
                 <w:webHidden/>
               </w:rPr>
@@ -625,12 +583,12 @@
         </w:p>
         <w:p>
           <w:pPr>
-            <w:pStyle w:val="TDC2"/>
+            <w:pStyle w:val="TOC2"/>
             <w:tabs>
               <w:tab w:val="right" w:leader="underscore" w:pos="9350"/>
             </w:tabs>
             <w:rPr>
-              <w:rFonts w:eastAsiaTheme="minorEastAsia" w:cs="Arial"/>
+              <w:rFonts w:asciiTheme="minorHAnsi" w:eastAsiaTheme="minorEastAsia" w:hAnsiTheme="minorHAnsi" w:cstheme="minorBidi"/>
               <w:smallCaps w:val="0"/>
               <w:noProof/>
               <w:sz w:val="22"/>
@@ -638,18 +596,16 @@
               <w:lang w:val="en-US"/>
             </w:rPr>
           </w:pPr>
-          <w:hyperlink w:anchor="_Toc18773669" w:history="1">
-            <w:r>
-              <w:rPr>
-                <w:rStyle w:val="Hipervnculo"/>
-                <w:rFonts w:cs="Arial"/>
-                <w:noProof/>
-              </w:rPr>
-              <w:t>Lluvia de ideas</w:t>
-            </w:r>
-            <w:r>
-              <w:rPr>
-                <w:rFonts w:cs="Arial"/>
+          <w:hyperlink w:anchor="_Toc18790976" w:history="1">
+            <w:r>
+              <w:rPr>
+                <w:rStyle w:val="Hyperlink"/>
+                <w:noProof/>
+              </w:rPr>
+              <w:t>Requerimiento 1</w:t>
+            </w:r>
+            <w:r>
+              <w:rPr>
                 <w:noProof/>
                 <w:webHidden/>
               </w:rPr>
@@ -657,7 +613,6 @@
             </w:r>
             <w:r>
               <w:rPr>
-                <w:rFonts w:cs="Arial"/>
                 <w:noProof/>
                 <w:webHidden/>
               </w:rPr>
@@ -665,22 +620,19 @@
             </w:r>
             <w:r>
               <w:rPr>
-                <w:rFonts w:cs="Arial"/>
-                <w:noProof/>
-                <w:webHidden/>
-              </w:rPr>
-              <w:instrText xml:space="preserve"> PAGEREF _Toc18773669 \h </w:instrText>
-            </w:r>
-            <w:r>
-              <w:rPr>
-                <w:rFonts w:cs="Arial"/>
-                <w:noProof/>
-                <w:webHidden/>
-              </w:rPr>
-            </w:r>
-            <w:r>
-              <w:rPr>
-                <w:rFonts w:cs="Arial"/>
+                <w:noProof/>
+                <w:webHidden/>
+              </w:rPr>
+              <w:instrText xml:space="preserve"> PAGEREF _Toc18790976 \h </w:instrText>
+            </w:r>
+            <w:r>
+              <w:rPr>
+                <w:noProof/>
+                <w:webHidden/>
+              </w:rPr>
+            </w:r>
+            <w:r>
+              <w:rPr>
                 <w:noProof/>
                 <w:webHidden/>
               </w:rPr>
@@ -688,7 +640,6 @@
             </w:r>
             <w:r>
               <w:rPr>
-                <w:rFonts w:cs="Arial"/>
                 <w:noProof/>
                 <w:webHidden/>
               </w:rPr>
@@ -696,7 +647,6 @@
             </w:r>
             <w:r>
               <w:rPr>
-                <w:rFonts w:cs="Arial"/>
                 <w:noProof/>
                 <w:webHidden/>
               </w:rPr>
@@ -706,12 +656,380 @@
         </w:p>
         <w:p>
           <w:pPr>
-            <w:pStyle w:val="TDC1"/>
+            <w:pStyle w:val="TOC3"/>
             <w:tabs>
               <w:tab w:val="right" w:leader="underscore" w:pos="9350"/>
             </w:tabs>
             <w:rPr>
-              <w:rFonts w:eastAsiaTheme="minorEastAsia" w:cs="Arial"/>
+              <w:rFonts w:asciiTheme="minorHAnsi" w:eastAsiaTheme="minorEastAsia" w:hAnsiTheme="minorHAnsi" w:cstheme="minorBidi"/>
+              <w:i w:val="0"/>
+              <w:iCs w:val="0"/>
+              <w:noProof/>
+              <w:sz w:val="22"/>
+              <w:szCs w:val="22"/>
+              <w:lang w:val="en-US"/>
+            </w:rPr>
+          </w:pPr>
+          <w:hyperlink w:anchor="_Toc18790977" w:history="1">
+            <w:r>
+              <w:rPr>
+                <w:rStyle w:val="Hyperlink"/>
+                <w:noProof/>
+              </w:rPr>
+              <w:t>Alternativa 1. Stacks Data Structure</w:t>
+            </w:r>
+            <w:r>
+              <w:rPr>
+                <w:noProof/>
+                <w:webHidden/>
+              </w:rPr>
+              <w:tab/>
+            </w:r>
+            <w:r>
+              <w:rPr>
+                <w:noProof/>
+                <w:webHidden/>
+              </w:rPr>
+              <w:fldChar w:fldCharType="begin"/>
+            </w:r>
+            <w:r>
+              <w:rPr>
+                <w:noProof/>
+                <w:webHidden/>
+              </w:rPr>
+              <w:instrText xml:space="preserve"> PAGEREF _Toc18790977 \h </w:instrText>
+            </w:r>
+            <w:r>
+              <w:rPr>
+                <w:noProof/>
+                <w:webHidden/>
+              </w:rPr>
+            </w:r>
+            <w:r>
+              <w:rPr>
+                <w:noProof/>
+                <w:webHidden/>
+              </w:rPr>
+              <w:fldChar w:fldCharType="separate"/>
+            </w:r>
+            <w:r>
+              <w:rPr>
+                <w:noProof/>
+                <w:webHidden/>
+              </w:rPr>
+              <w:t>4</w:t>
+            </w:r>
+            <w:r>
+              <w:rPr>
+                <w:noProof/>
+                <w:webHidden/>
+              </w:rPr>
+              <w:fldChar w:fldCharType="end"/>
+            </w:r>
+          </w:hyperlink>
+        </w:p>
+        <w:p>
+          <w:pPr>
+            <w:pStyle w:val="TOC3"/>
+            <w:tabs>
+              <w:tab w:val="right" w:leader="underscore" w:pos="9350"/>
+            </w:tabs>
+            <w:rPr>
+              <w:rFonts w:asciiTheme="minorHAnsi" w:eastAsiaTheme="minorEastAsia" w:hAnsiTheme="minorHAnsi" w:cstheme="minorBidi"/>
+              <w:i w:val="0"/>
+              <w:iCs w:val="0"/>
+              <w:noProof/>
+              <w:sz w:val="22"/>
+              <w:szCs w:val="22"/>
+              <w:lang w:val="en-US"/>
+            </w:rPr>
+          </w:pPr>
+          <w:hyperlink w:anchor="_Toc18790978" w:history="1">
+            <w:r>
+              <w:rPr>
+                <w:rStyle w:val="Hyperlink"/>
+                <w:noProof/>
+              </w:rPr>
+              <w:t>Alternativa 2. Queue Data Structure</w:t>
+            </w:r>
+            <w:r>
+              <w:rPr>
+                <w:noProof/>
+                <w:webHidden/>
+              </w:rPr>
+              <w:tab/>
+            </w:r>
+            <w:r>
+              <w:rPr>
+                <w:noProof/>
+                <w:webHidden/>
+              </w:rPr>
+              <w:fldChar w:fldCharType="begin"/>
+            </w:r>
+            <w:r>
+              <w:rPr>
+                <w:noProof/>
+                <w:webHidden/>
+              </w:rPr>
+              <w:instrText xml:space="preserve"> PAGEREF _Toc18790978 \h </w:instrText>
+            </w:r>
+            <w:r>
+              <w:rPr>
+                <w:noProof/>
+                <w:webHidden/>
+              </w:rPr>
+            </w:r>
+            <w:r>
+              <w:rPr>
+                <w:noProof/>
+                <w:webHidden/>
+              </w:rPr>
+              <w:fldChar w:fldCharType="separate"/>
+            </w:r>
+            <w:r>
+              <w:rPr>
+                <w:noProof/>
+                <w:webHidden/>
+              </w:rPr>
+              <w:t>4</w:t>
+            </w:r>
+            <w:r>
+              <w:rPr>
+                <w:noProof/>
+                <w:webHidden/>
+              </w:rPr>
+              <w:fldChar w:fldCharType="end"/>
+            </w:r>
+          </w:hyperlink>
+        </w:p>
+        <w:p>
+          <w:pPr>
+            <w:pStyle w:val="TOC3"/>
+            <w:tabs>
+              <w:tab w:val="right" w:leader="underscore" w:pos="9350"/>
+            </w:tabs>
+            <w:rPr>
+              <w:rFonts w:asciiTheme="minorHAnsi" w:eastAsiaTheme="minorEastAsia" w:hAnsiTheme="minorHAnsi" w:cstheme="minorBidi"/>
+              <w:i w:val="0"/>
+              <w:iCs w:val="0"/>
+              <w:noProof/>
+              <w:sz w:val="22"/>
+              <w:szCs w:val="22"/>
+              <w:lang w:val="en-US"/>
+            </w:rPr>
+          </w:pPr>
+          <w:hyperlink w:anchor="_Toc18790979" w:history="1">
+            <w:r>
+              <w:rPr>
+                <w:rStyle w:val="Hyperlink"/>
+                <w:noProof/>
+              </w:rPr>
+              <w:t>Alternativa 3. Hash Table Data Structure</w:t>
+            </w:r>
+            <w:r>
+              <w:rPr>
+                <w:noProof/>
+                <w:webHidden/>
+              </w:rPr>
+              <w:tab/>
+            </w:r>
+            <w:r>
+              <w:rPr>
+                <w:noProof/>
+                <w:webHidden/>
+              </w:rPr>
+              <w:fldChar w:fldCharType="begin"/>
+            </w:r>
+            <w:r>
+              <w:rPr>
+                <w:noProof/>
+                <w:webHidden/>
+              </w:rPr>
+              <w:instrText xml:space="preserve"> PAGEREF _Toc18790979 \h </w:instrText>
+            </w:r>
+            <w:r>
+              <w:rPr>
+                <w:noProof/>
+                <w:webHidden/>
+              </w:rPr>
+            </w:r>
+            <w:r>
+              <w:rPr>
+                <w:noProof/>
+                <w:webHidden/>
+              </w:rPr>
+              <w:fldChar w:fldCharType="separate"/>
+            </w:r>
+            <w:r>
+              <w:rPr>
+                <w:noProof/>
+                <w:webHidden/>
+              </w:rPr>
+              <w:t>4</w:t>
+            </w:r>
+            <w:r>
+              <w:rPr>
+                <w:noProof/>
+                <w:webHidden/>
+              </w:rPr>
+              <w:fldChar w:fldCharType="end"/>
+            </w:r>
+          </w:hyperlink>
+        </w:p>
+        <w:p>
+          <w:pPr>
+            <w:pStyle w:val="TOC2"/>
+            <w:tabs>
+              <w:tab w:val="right" w:leader="underscore" w:pos="9350"/>
+            </w:tabs>
+            <w:rPr>
+              <w:rFonts w:asciiTheme="minorHAnsi" w:eastAsiaTheme="minorEastAsia" w:hAnsiTheme="minorHAnsi" w:cstheme="minorBidi"/>
+              <w:smallCaps w:val="0"/>
+              <w:noProof/>
+              <w:sz w:val="22"/>
+              <w:szCs w:val="22"/>
+              <w:lang w:val="en-US"/>
+            </w:rPr>
+          </w:pPr>
+          <w:hyperlink w:anchor="_Toc18790980" w:history="1">
+            <w:r>
+              <w:rPr>
+                <w:rStyle w:val="Hyperlink"/>
+                <w:noProof/>
+              </w:rPr>
+              <w:t>Requerimiento 2</w:t>
+            </w:r>
+            <w:r>
+              <w:rPr>
+                <w:noProof/>
+                <w:webHidden/>
+              </w:rPr>
+              <w:tab/>
+            </w:r>
+            <w:r>
+              <w:rPr>
+                <w:noProof/>
+                <w:webHidden/>
+              </w:rPr>
+              <w:fldChar w:fldCharType="begin"/>
+            </w:r>
+            <w:r>
+              <w:rPr>
+                <w:noProof/>
+                <w:webHidden/>
+              </w:rPr>
+              <w:instrText xml:space="preserve"> PAGEREF _Toc18790980 \h </w:instrText>
+            </w:r>
+            <w:r>
+              <w:rPr>
+                <w:noProof/>
+                <w:webHidden/>
+              </w:rPr>
+            </w:r>
+            <w:r>
+              <w:rPr>
+                <w:noProof/>
+                <w:webHidden/>
+              </w:rPr>
+              <w:fldChar w:fldCharType="separate"/>
+            </w:r>
+            <w:r>
+              <w:rPr>
+                <w:noProof/>
+                <w:webHidden/>
+              </w:rPr>
+              <w:t>5</w:t>
+            </w:r>
+            <w:r>
+              <w:rPr>
+                <w:noProof/>
+                <w:webHidden/>
+              </w:rPr>
+              <w:fldChar w:fldCharType="end"/>
+            </w:r>
+          </w:hyperlink>
+        </w:p>
+        <w:p>
+          <w:pPr>
+            <w:pStyle w:val="TOC2"/>
+            <w:tabs>
+              <w:tab w:val="right" w:leader="underscore" w:pos="9350"/>
+            </w:tabs>
+            <w:rPr>
+              <w:rFonts w:asciiTheme="minorHAnsi" w:eastAsiaTheme="minorEastAsia" w:hAnsiTheme="minorHAnsi" w:cstheme="minorBidi"/>
+              <w:smallCaps w:val="0"/>
+              <w:noProof/>
+              <w:sz w:val="22"/>
+              <w:szCs w:val="22"/>
+              <w:lang w:val="en-US"/>
+            </w:rPr>
+          </w:pPr>
+          <w:hyperlink w:anchor="_Toc18790981" w:history="1">
+            <w:r>
+              <w:rPr>
+                <w:rStyle w:val="Hyperlink"/>
+                <w:noProof/>
+              </w:rPr>
+              <w:t>Requerimiento 3</w:t>
+            </w:r>
+            <w:r>
+              <w:rPr>
+                <w:noProof/>
+                <w:webHidden/>
+              </w:rPr>
+              <w:tab/>
+            </w:r>
+            <w:r>
+              <w:rPr>
+                <w:noProof/>
+                <w:webHidden/>
+              </w:rPr>
+              <w:fldChar w:fldCharType="begin"/>
+            </w:r>
+            <w:r>
+              <w:rPr>
+                <w:noProof/>
+                <w:webHidden/>
+              </w:rPr>
+              <w:instrText xml:space="preserve"> PAGEREF _Toc18790981 \h </w:instrText>
+            </w:r>
+            <w:r>
+              <w:rPr>
+                <w:noProof/>
+                <w:webHidden/>
+              </w:rPr>
+            </w:r>
+            <w:r>
+              <w:rPr>
+                <w:noProof/>
+                <w:webHidden/>
+              </w:rPr>
+              <w:fldChar w:fldCharType="separate"/>
+            </w:r>
+            <w:r>
+              <w:rPr>
+                <w:noProof/>
+                <w:webHidden/>
+              </w:rPr>
+              <w:t>5</w:t>
+            </w:r>
+            <w:r>
+              <w:rPr>
+                <w:noProof/>
+                <w:webHidden/>
+              </w:rPr>
+              <w:fldChar w:fldCharType="end"/>
+            </w:r>
+          </w:hyperlink>
+        </w:p>
+        <w:p>
+          <w:pPr>
+            <w:pStyle w:val="TOC1"/>
+            <w:tabs>
+              <w:tab w:val="right" w:leader="underscore" w:pos="9350"/>
+            </w:tabs>
+            <w:rPr>
+              <w:rFonts w:asciiTheme="minorHAnsi" w:eastAsiaTheme="minorEastAsia" w:hAnsiTheme="minorHAnsi" w:cstheme="minorBidi"/>
               <w:b w:val="0"/>
               <w:bCs w:val="0"/>
               <w:caps w:val="0"/>
@@ -721,10 +1039,10 @@
               <w:lang w:val="en-US"/>
             </w:rPr>
           </w:pPr>
-          <w:hyperlink w:anchor="_Toc18773670" w:history="1">
-            <w:r>
-              <w:rPr>
-                <w:rStyle w:val="Hipervnculo"/>
+          <w:hyperlink w:anchor="_Toc18790982" w:history="1">
+            <w:r>
+              <w:rPr>
+                <w:rStyle w:val="Hyperlink"/>
                 <w:rFonts w:cs="Arial"/>
                 <w:noProof/>
               </w:rPr>
@@ -732,7 +1050,6 @@
             </w:r>
             <w:r>
               <w:rPr>
-                <w:rFonts w:cs="Arial"/>
                 <w:noProof/>
                 <w:webHidden/>
               </w:rPr>
@@ -740,7 +1057,6 @@
             </w:r>
             <w:r>
               <w:rPr>
-                <w:rFonts w:cs="Arial"/>
                 <w:noProof/>
                 <w:webHidden/>
               </w:rPr>
@@ -748,22 +1064,19 @@
             </w:r>
             <w:r>
               <w:rPr>
-                <w:rFonts w:cs="Arial"/>
-                <w:noProof/>
-                <w:webHidden/>
-              </w:rPr>
-              <w:instrText xml:space="preserve"> PAGEREF _Toc18773670 \h </w:instrText>
-            </w:r>
-            <w:r>
-              <w:rPr>
-                <w:rFonts w:cs="Arial"/>
-                <w:noProof/>
-                <w:webHidden/>
-              </w:rPr>
-            </w:r>
-            <w:r>
-              <w:rPr>
-                <w:rFonts w:cs="Arial"/>
+                <w:noProof/>
+                <w:webHidden/>
+              </w:rPr>
+              <w:instrText xml:space="preserve"> PAGEREF _Toc18790982 \h </w:instrText>
+            </w:r>
+            <w:r>
+              <w:rPr>
+                <w:noProof/>
+                <w:webHidden/>
+              </w:rPr>
+            </w:r>
+            <w:r>
+              <w:rPr>
                 <w:noProof/>
                 <w:webHidden/>
               </w:rPr>
@@ -771,15 +1084,13 @@
             </w:r>
             <w:r>
               <w:rPr>
-                <w:rFonts w:cs="Arial"/>
-                <w:noProof/>
-                <w:webHidden/>
-              </w:rPr>
-              <w:t>3</w:t>
-            </w:r>
-            <w:r>
-              <w:rPr>
-                <w:rFonts w:cs="Arial"/>
+                <w:noProof/>
+                <w:webHidden/>
+              </w:rPr>
+              <w:t>6</w:t>
+            </w:r>
+            <w:r>
+              <w:rPr>
                 <w:noProof/>
                 <w:webHidden/>
               </w:rPr>
@@ -789,12 +1100,12 @@
         </w:p>
         <w:p>
           <w:pPr>
-            <w:pStyle w:val="TDC2"/>
+            <w:pStyle w:val="TOC2"/>
             <w:tabs>
               <w:tab w:val="right" w:leader="underscore" w:pos="9350"/>
             </w:tabs>
             <w:rPr>
-              <w:rFonts w:eastAsiaTheme="minorEastAsia" w:cs="Arial"/>
+              <w:rFonts w:asciiTheme="minorHAnsi" w:eastAsiaTheme="minorEastAsia" w:hAnsiTheme="minorHAnsi" w:cstheme="minorBidi"/>
               <w:smallCaps w:val="0"/>
               <w:noProof/>
               <w:sz w:val="22"/>
@@ -802,10 +1113,10 @@
               <w:lang w:val="en-US"/>
             </w:rPr>
           </w:pPr>
-          <w:hyperlink w:anchor="_Toc18773671" w:history="1">
-            <w:r>
-              <w:rPr>
-                <w:rStyle w:val="Hipervnculo"/>
+          <w:hyperlink w:anchor="_Toc18790983" w:history="1">
+            <w:r>
+              <w:rPr>
+                <w:rStyle w:val="Hyperlink"/>
                 <w:rFonts w:cs="Arial"/>
                 <w:noProof/>
               </w:rPr>
@@ -813,7 +1124,6 @@
             </w:r>
             <w:r>
               <w:rPr>
-                <w:rFonts w:cs="Arial"/>
                 <w:noProof/>
                 <w:webHidden/>
               </w:rPr>
@@ -821,7 +1131,6 @@
             </w:r>
             <w:r>
               <w:rPr>
-                <w:rFonts w:cs="Arial"/>
                 <w:noProof/>
                 <w:webHidden/>
               </w:rPr>
@@ -829,22 +1138,19 @@
             </w:r>
             <w:r>
               <w:rPr>
-                <w:rFonts w:cs="Arial"/>
-                <w:noProof/>
-                <w:webHidden/>
-              </w:rPr>
-              <w:instrText xml:space="preserve"> PAGEREF _Toc18773671 \h </w:instrText>
-            </w:r>
-            <w:r>
-              <w:rPr>
-                <w:rFonts w:cs="Arial"/>
-                <w:noProof/>
-                <w:webHidden/>
-              </w:rPr>
-            </w:r>
-            <w:r>
-              <w:rPr>
-                <w:rFonts w:cs="Arial"/>
+                <w:noProof/>
+                <w:webHidden/>
+              </w:rPr>
+              <w:instrText xml:space="preserve"> PAGEREF _Toc18790983 \h </w:instrText>
+            </w:r>
+            <w:r>
+              <w:rPr>
+                <w:noProof/>
+                <w:webHidden/>
+              </w:rPr>
+            </w:r>
+            <w:r>
+              <w:rPr>
                 <w:noProof/>
                 <w:webHidden/>
               </w:rPr>
@@ -852,15 +1158,13 @@
             </w:r>
             <w:r>
               <w:rPr>
-                <w:rFonts w:cs="Arial"/>
-                <w:noProof/>
-                <w:webHidden/>
-              </w:rPr>
-              <w:t>3</w:t>
-            </w:r>
-            <w:r>
-              <w:rPr>
-                <w:rFonts w:cs="Arial"/>
+                <w:noProof/>
+                <w:webHidden/>
+              </w:rPr>
+              <w:t>6</w:t>
+            </w:r>
+            <w:r>
+              <w:rPr>
                 <w:noProof/>
                 <w:webHidden/>
               </w:rPr>
@@ -870,12 +1174,12 @@
         </w:p>
         <w:p>
           <w:pPr>
-            <w:pStyle w:val="TDC2"/>
+            <w:pStyle w:val="TOC2"/>
             <w:tabs>
               <w:tab w:val="right" w:leader="underscore" w:pos="9350"/>
             </w:tabs>
             <w:rPr>
-              <w:rFonts w:eastAsiaTheme="minorEastAsia" w:cs="Arial"/>
+              <w:rFonts w:asciiTheme="minorHAnsi" w:eastAsiaTheme="minorEastAsia" w:hAnsiTheme="minorHAnsi" w:cstheme="minorBidi"/>
               <w:smallCaps w:val="0"/>
               <w:noProof/>
               <w:sz w:val="22"/>
@@ -883,10 +1187,10 @@
               <w:lang w:val="en-US"/>
             </w:rPr>
           </w:pPr>
-          <w:hyperlink w:anchor="_Toc18773672" w:history="1">
-            <w:r>
-              <w:rPr>
-                <w:rStyle w:val="Hipervnculo"/>
+          <w:hyperlink w:anchor="_Toc18790984" w:history="1">
+            <w:r>
+              <w:rPr>
+                <w:rStyle w:val="Hyperlink"/>
                 <w:rFonts w:cs="Arial"/>
                 <w:noProof/>
               </w:rPr>
@@ -894,7 +1198,6 @@
             </w:r>
             <w:r>
               <w:rPr>
-                <w:rFonts w:cs="Arial"/>
                 <w:noProof/>
                 <w:webHidden/>
               </w:rPr>
@@ -902,7 +1205,6 @@
             </w:r>
             <w:r>
               <w:rPr>
-                <w:rFonts w:cs="Arial"/>
                 <w:noProof/>
                 <w:webHidden/>
               </w:rPr>
@@ -910,22 +1212,19 @@
             </w:r>
             <w:r>
               <w:rPr>
-                <w:rFonts w:cs="Arial"/>
-                <w:noProof/>
-                <w:webHidden/>
-              </w:rPr>
-              <w:instrText xml:space="preserve"> PAGEREF _Toc18773672 \h </w:instrText>
-            </w:r>
-            <w:r>
-              <w:rPr>
-                <w:rFonts w:cs="Arial"/>
-                <w:noProof/>
-                <w:webHidden/>
-              </w:rPr>
-            </w:r>
-            <w:r>
-              <w:rPr>
-                <w:rFonts w:cs="Arial"/>
+                <w:noProof/>
+                <w:webHidden/>
+              </w:rPr>
+              <w:instrText xml:space="preserve"> PAGEREF _Toc18790984 \h </w:instrText>
+            </w:r>
+            <w:r>
+              <w:rPr>
+                <w:noProof/>
+                <w:webHidden/>
+              </w:rPr>
+            </w:r>
+            <w:r>
+              <w:rPr>
                 <w:noProof/>
                 <w:webHidden/>
               </w:rPr>
@@ -933,15 +1232,13 @@
             </w:r>
             <w:r>
               <w:rPr>
-                <w:rFonts w:cs="Arial"/>
-                <w:noProof/>
-                <w:webHidden/>
-              </w:rPr>
-              <w:t>3</w:t>
-            </w:r>
-            <w:r>
-              <w:rPr>
-                <w:rFonts w:cs="Arial"/>
+                <w:noProof/>
+                <w:webHidden/>
+              </w:rPr>
+              <w:t>6</w:t>
+            </w:r>
+            <w:r>
+              <w:rPr>
                 <w:noProof/>
                 <w:webHidden/>
               </w:rPr>
@@ -951,12 +1248,12 @@
         </w:p>
         <w:p>
           <w:pPr>
-            <w:pStyle w:val="TDC1"/>
+            <w:pStyle w:val="TOC1"/>
             <w:tabs>
               <w:tab w:val="right" w:leader="underscore" w:pos="9350"/>
             </w:tabs>
             <w:rPr>
-              <w:rFonts w:eastAsiaTheme="minorEastAsia" w:cs="Arial"/>
+              <w:rFonts w:asciiTheme="minorHAnsi" w:eastAsiaTheme="minorEastAsia" w:hAnsiTheme="minorHAnsi" w:cstheme="minorBidi"/>
               <w:b w:val="0"/>
               <w:bCs w:val="0"/>
               <w:caps w:val="0"/>
@@ -966,10 +1263,10 @@
               <w:lang w:val="en-US"/>
             </w:rPr>
           </w:pPr>
-          <w:hyperlink w:anchor="_Toc18773673" w:history="1">
-            <w:r>
-              <w:rPr>
-                <w:rStyle w:val="Hipervnculo"/>
+          <w:hyperlink w:anchor="_Toc18790985" w:history="1">
+            <w:r>
+              <w:rPr>
+                <w:rStyle w:val="Hyperlink"/>
                 <w:rFonts w:cs="Arial"/>
                 <w:noProof/>
               </w:rPr>
@@ -977,7 +1274,6 @@
             </w:r>
             <w:r>
               <w:rPr>
-                <w:rFonts w:cs="Arial"/>
                 <w:noProof/>
                 <w:webHidden/>
               </w:rPr>
@@ -985,7 +1281,6 @@
             </w:r>
             <w:r>
               <w:rPr>
-                <w:rFonts w:cs="Arial"/>
                 <w:noProof/>
                 <w:webHidden/>
               </w:rPr>
@@ -993,22 +1288,19 @@
             </w:r>
             <w:r>
               <w:rPr>
-                <w:rFonts w:cs="Arial"/>
-                <w:noProof/>
-                <w:webHidden/>
-              </w:rPr>
-              <w:instrText xml:space="preserve"> PAGEREF _Toc18773673 \h </w:instrText>
-            </w:r>
-            <w:r>
-              <w:rPr>
-                <w:rFonts w:cs="Arial"/>
-                <w:noProof/>
-                <w:webHidden/>
-              </w:rPr>
-            </w:r>
-            <w:r>
-              <w:rPr>
-                <w:rFonts w:cs="Arial"/>
+                <w:noProof/>
+                <w:webHidden/>
+              </w:rPr>
+              <w:instrText xml:space="preserve"> PAGEREF _Toc18790985 \h </w:instrText>
+            </w:r>
+            <w:r>
+              <w:rPr>
+                <w:noProof/>
+                <w:webHidden/>
+              </w:rPr>
+            </w:r>
+            <w:r>
+              <w:rPr>
                 <w:noProof/>
                 <w:webHidden/>
               </w:rPr>
@@ -1016,15 +1308,13 @@
             </w:r>
             <w:r>
               <w:rPr>
-                <w:rFonts w:cs="Arial"/>
-                <w:noProof/>
-                <w:webHidden/>
-              </w:rPr>
-              <w:t>3</w:t>
-            </w:r>
-            <w:r>
-              <w:rPr>
-                <w:rFonts w:cs="Arial"/>
+                <w:noProof/>
+                <w:webHidden/>
+              </w:rPr>
+              <w:t>7</w:t>
+            </w:r>
+            <w:r>
+              <w:rPr>
                 <w:noProof/>
                 <w:webHidden/>
               </w:rPr>
@@ -1034,12 +1324,12 @@
         </w:p>
         <w:p>
           <w:pPr>
-            <w:pStyle w:val="TDC2"/>
+            <w:pStyle w:val="TOC2"/>
             <w:tabs>
               <w:tab w:val="right" w:leader="underscore" w:pos="9350"/>
             </w:tabs>
             <w:rPr>
-              <w:rFonts w:eastAsiaTheme="minorEastAsia" w:cs="Arial"/>
+              <w:rFonts w:asciiTheme="minorHAnsi" w:eastAsiaTheme="minorEastAsia" w:hAnsiTheme="minorHAnsi" w:cstheme="minorBidi"/>
               <w:smallCaps w:val="0"/>
               <w:noProof/>
               <w:sz w:val="22"/>
@@ -1047,18 +1337,16 @@
               <w:lang w:val="en-US"/>
             </w:rPr>
           </w:pPr>
-          <w:hyperlink w:anchor="_Toc18773674" w:history="1">
-            <w:r>
-              <w:rPr>
-                <w:rStyle w:val="Hipervnculo"/>
-                <w:rFonts w:cs="Arial"/>
+          <w:hyperlink w:anchor="_Toc18790986" w:history="1">
+            <w:r>
+              <w:rPr>
+                <w:rStyle w:val="Hyperlink"/>
                 <w:noProof/>
               </w:rPr>
               <w:t>Criterios</w:t>
             </w:r>
             <w:r>
               <w:rPr>
-                <w:rFonts w:cs="Arial"/>
                 <w:noProof/>
                 <w:webHidden/>
               </w:rPr>
@@ -1066,7 +1354,6 @@
             </w:r>
             <w:r>
               <w:rPr>
-                <w:rFonts w:cs="Arial"/>
                 <w:noProof/>
                 <w:webHidden/>
               </w:rPr>
@@ -1074,22 +1361,19 @@
             </w:r>
             <w:r>
               <w:rPr>
-                <w:rFonts w:cs="Arial"/>
-                <w:noProof/>
-                <w:webHidden/>
-              </w:rPr>
-              <w:instrText xml:space="preserve"> PAGEREF _Toc18773674 \h </w:instrText>
-            </w:r>
-            <w:r>
-              <w:rPr>
-                <w:rFonts w:cs="Arial"/>
-                <w:noProof/>
-                <w:webHidden/>
-              </w:rPr>
-            </w:r>
-            <w:r>
-              <w:rPr>
-                <w:rFonts w:cs="Arial"/>
+                <w:noProof/>
+                <w:webHidden/>
+              </w:rPr>
+              <w:instrText xml:space="preserve"> PAGEREF _Toc18790986 \h </w:instrText>
+            </w:r>
+            <w:r>
+              <w:rPr>
+                <w:noProof/>
+                <w:webHidden/>
+              </w:rPr>
+            </w:r>
+            <w:r>
+              <w:rPr>
                 <w:noProof/>
                 <w:webHidden/>
               </w:rPr>
@@ -1097,15 +1381,13 @@
             </w:r>
             <w:r>
               <w:rPr>
-                <w:rFonts w:cs="Arial"/>
-                <w:noProof/>
-                <w:webHidden/>
-              </w:rPr>
-              <w:t>3</w:t>
-            </w:r>
-            <w:r>
-              <w:rPr>
-                <w:rFonts w:cs="Arial"/>
+                <w:noProof/>
+                <w:webHidden/>
+              </w:rPr>
+              <w:t>7</w:t>
+            </w:r>
+            <w:r>
+              <w:rPr>
                 <w:noProof/>
                 <w:webHidden/>
               </w:rPr>
@@ -1115,12 +1397,12 @@
         </w:p>
         <w:p>
           <w:pPr>
-            <w:pStyle w:val="TDC2"/>
+            <w:pStyle w:val="TOC2"/>
             <w:tabs>
               <w:tab w:val="right" w:leader="underscore" w:pos="9350"/>
             </w:tabs>
             <w:rPr>
-              <w:rFonts w:eastAsiaTheme="minorEastAsia" w:cs="Arial"/>
+              <w:rFonts w:asciiTheme="minorHAnsi" w:eastAsiaTheme="minorEastAsia" w:hAnsiTheme="minorHAnsi" w:cstheme="minorBidi"/>
               <w:smallCaps w:val="0"/>
               <w:noProof/>
               <w:sz w:val="22"/>
@@ -1128,18 +1410,16 @@
               <w:lang w:val="en-US"/>
             </w:rPr>
           </w:pPr>
-          <w:hyperlink w:anchor="_Toc18773675" w:history="1">
-            <w:r>
-              <w:rPr>
-                <w:rStyle w:val="Hipervnculo"/>
-                <w:rFonts w:cs="Arial"/>
+          <w:hyperlink w:anchor="_Toc18790987" w:history="1">
+            <w:r>
+              <w:rPr>
+                <w:rStyle w:val="Hyperlink"/>
                 <w:noProof/>
               </w:rPr>
               <w:t>Evaluación</w:t>
             </w:r>
             <w:r>
               <w:rPr>
-                <w:rFonts w:cs="Arial"/>
                 <w:noProof/>
                 <w:webHidden/>
               </w:rPr>
@@ -1147,7 +1427,6 @@
             </w:r>
             <w:r>
               <w:rPr>
-                <w:rFonts w:cs="Arial"/>
                 <w:noProof/>
                 <w:webHidden/>
               </w:rPr>
@@ -1155,22 +1434,19 @@
             </w:r>
             <w:r>
               <w:rPr>
-                <w:rFonts w:cs="Arial"/>
-                <w:noProof/>
-                <w:webHidden/>
-              </w:rPr>
-              <w:instrText xml:space="preserve"> PAGEREF _Toc18773675 \h </w:instrText>
-            </w:r>
-            <w:r>
-              <w:rPr>
-                <w:rFonts w:cs="Arial"/>
-                <w:noProof/>
-                <w:webHidden/>
-              </w:rPr>
-            </w:r>
-            <w:r>
-              <w:rPr>
-                <w:rFonts w:cs="Arial"/>
+                <w:noProof/>
+                <w:webHidden/>
+              </w:rPr>
+              <w:instrText xml:space="preserve"> PAGEREF _Toc18790987 \h </w:instrText>
+            </w:r>
+            <w:r>
+              <w:rPr>
+                <w:noProof/>
+                <w:webHidden/>
+              </w:rPr>
+            </w:r>
+            <w:r>
+              <w:rPr>
                 <w:noProof/>
                 <w:webHidden/>
               </w:rPr>
@@ -1178,15 +1454,13 @@
             </w:r>
             <w:r>
               <w:rPr>
-                <w:rFonts w:cs="Arial"/>
-                <w:noProof/>
-                <w:webHidden/>
-              </w:rPr>
-              <w:t>3</w:t>
-            </w:r>
-            <w:r>
-              <w:rPr>
-                <w:rFonts w:cs="Arial"/>
+                <w:noProof/>
+                <w:webHidden/>
+              </w:rPr>
+              <w:t>7</w:t>
+            </w:r>
+            <w:r>
+              <w:rPr>
                 <w:noProof/>
                 <w:webHidden/>
               </w:rPr>
@@ -1196,12 +1470,12 @@
         </w:p>
         <w:p>
           <w:pPr>
-            <w:pStyle w:val="TDC2"/>
+            <w:pStyle w:val="TOC2"/>
             <w:tabs>
               <w:tab w:val="right" w:leader="underscore" w:pos="9350"/>
             </w:tabs>
             <w:rPr>
-              <w:rFonts w:eastAsiaTheme="minorEastAsia" w:cs="Arial"/>
+              <w:rFonts w:asciiTheme="minorHAnsi" w:eastAsiaTheme="minorEastAsia" w:hAnsiTheme="minorHAnsi" w:cstheme="minorBidi"/>
               <w:smallCaps w:val="0"/>
               <w:noProof/>
               <w:sz w:val="22"/>
@@ -1209,18 +1483,16 @@
               <w:lang w:val="en-US"/>
             </w:rPr>
           </w:pPr>
-          <w:hyperlink w:anchor="_Toc18773676" w:history="1">
-            <w:r>
-              <w:rPr>
-                <w:rStyle w:val="Hipervnculo"/>
-                <w:rFonts w:cs="Arial"/>
+          <w:hyperlink w:anchor="_Toc18790988" w:history="1">
+            <w:r>
+              <w:rPr>
+                <w:rStyle w:val="Hyperlink"/>
                 <w:noProof/>
               </w:rPr>
               <w:t>Selección</w:t>
             </w:r>
             <w:r>
               <w:rPr>
-                <w:rFonts w:cs="Arial"/>
                 <w:noProof/>
                 <w:webHidden/>
               </w:rPr>
@@ -1228,7 +1500,6 @@
             </w:r>
             <w:r>
               <w:rPr>
-                <w:rFonts w:cs="Arial"/>
                 <w:noProof/>
                 <w:webHidden/>
               </w:rPr>
@@ -1236,22 +1507,19 @@
             </w:r>
             <w:r>
               <w:rPr>
-                <w:rFonts w:cs="Arial"/>
-                <w:noProof/>
-                <w:webHidden/>
-              </w:rPr>
-              <w:instrText xml:space="preserve"> PAGEREF _Toc18773676 \h </w:instrText>
-            </w:r>
-            <w:r>
-              <w:rPr>
-                <w:rFonts w:cs="Arial"/>
-                <w:noProof/>
-                <w:webHidden/>
-              </w:rPr>
-            </w:r>
-            <w:r>
-              <w:rPr>
-                <w:rFonts w:cs="Arial"/>
+                <w:noProof/>
+                <w:webHidden/>
+              </w:rPr>
+              <w:instrText xml:space="preserve"> PAGEREF _Toc18790988 \h </w:instrText>
+            </w:r>
+            <w:r>
+              <w:rPr>
+                <w:noProof/>
+                <w:webHidden/>
+              </w:rPr>
+            </w:r>
+            <w:r>
+              <w:rPr>
                 <w:noProof/>
                 <w:webHidden/>
               </w:rPr>
@@ -1259,15 +1527,13 @@
             </w:r>
             <w:r>
               <w:rPr>
-                <w:rFonts w:cs="Arial"/>
-                <w:noProof/>
-                <w:webHidden/>
-              </w:rPr>
-              <w:t>3</w:t>
-            </w:r>
-            <w:r>
-              <w:rPr>
-                <w:rFonts w:cs="Arial"/>
+                <w:noProof/>
+                <w:webHidden/>
+              </w:rPr>
+              <w:t>7</w:t>
+            </w:r>
+            <w:r>
+              <w:rPr>
                 <w:noProof/>
                 <w:webHidden/>
               </w:rPr>
@@ -1277,12 +1543,12 @@
         </w:p>
         <w:p>
           <w:pPr>
-            <w:pStyle w:val="TDC1"/>
+            <w:pStyle w:val="TOC1"/>
             <w:tabs>
               <w:tab w:val="right" w:leader="underscore" w:pos="9350"/>
             </w:tabs>
             <w:rPr>
-              <w:rFonts w:eastAsiaTheme="minorEastAsia" w:cs="Arial"/>
+              <w:rFonts w:asciiTheme="minorHAnsi" w:eastAsiaTheme="minorEastAsia" w:hAnsiTheme="minorHAnsi" w:cstheme="minorBidi"/>
               <w:b w:val="0"/>
               <w:bCs w:val="0"/>
               <w:caps w:val="0"/>
@@ -1292,10 +1558,10 @@
               <w:lang w:val="en-US"/>
             </w:rPr>
           </w:pPr>
-          <w:hyperlink w:anchor="_Toc18773677" w:history="1">
-            <w:r>
-              <w:rPr>
-                <w:rStyle w:val="Hipervnculo"/>
+          <w:hyperlink w:anchor="_Toc18790989" w:history="1">
+            <w:r>
+              <w:rPr>
+                <w:rStyle w:val="Hyperlink"/>
                 <w:rFonts w:cs="Arial"/>
                 <w:noProof/>
               </w:rPr>
@@ -1303,7 +1569,6 @@
             </w:r>
             <w:r>
               <w:rPr>
-                <w:rFonts w:cs="Arial"/>
                 <w:noProof/>
                 <w:webHidden/>
               </w:rPr>
@@ -1311,7 +1576,6 @@
             </w:r>
             <w:r>
               <w:rPr>
-                <w:rFonts w:cs="Arial"/>
                 <w:noProof/>
                 <w:webHidden/>
               </w:rPr>
@@ -1319,22 +1583,19 @@
             </w:r>
             <w:r>
               <w:rPr>
-                <w:rFonts w:cs="Arial"/>
-                <w:noProof/>
-                <w:webHidden/>
-              </w:rPr>
-              <w:instrText xml:space="preserve"> PAGEREF _Toc18773677 \h </w:instrText>
-            </w:r>
-            <w:r>
-              <w:rPr>
-                <w:rFonts w:cs="Arial"/>
-                <w:noProof/>
-                <w:webHidden/>
-              </w:rPr>
-            </w:r>
-            <w:r>
-              <w:rPr>
-                <w:rFonts w:cs="Arial"/>
+                <w:noProof/>
+                <w:webHidden/>
+              </w:rPr>
+              <w:instrText xml:space="preserve"> PAGEREF _Toc18790989 \h </w:instrText>
+            </w:r>
+            <w:r>
+              <w:rPr>
+                <w:noProof/>
+                <w:webHidden/>
+              </w:rPr>
+            </w:r>
+            <w:r>
+              <w:rPr>
                 <w:noProof/>
                 <w:webHidden/>
               </w:rPr>
@@ -1342,15 +1603,13 @@
             </w:r>
             <w:r>
               <w:rPr>
-                <w:rFonts w:cs="Arial"/>
-                <w:noProof/>
-                <w:webHidden/>
-              </w:rPr>
-              <w:t>3</w:t>
-            </w:r>
-            <w:r>
-              <w:rPr>
-                <w:rFonts w:cs="Arial"/>
+                <w:noProof/>
+                <w:webHidden/>
+              </w:rPr>
+              <w:t>7</w:t>
+            </w:r>
+            <w:r>
+              <w:rPr>
                 <w:noProof/>
                 <w:webHidden/>
               </w:rPr>
@@ -1360,12 +1619,12 @@
         </w:p>
         <w:p>
           <w:pPr>
-            <w:pStyle w:val="TDC1"/>
+            <w:pStyle w:val="TOC1"/>
             <w:tabs>
               <w:tab w:val="right" w:leader="underscore" w:pos="9350"/>
             </w:tabs>
             <w:rPr>
-              <w:rFonts w:eastAsiaTheme="minorEastAsia" w:cs="Arial"/>
+              <w:rFonts w:asciiTheme="minorHAnsi" w:eastAsiaTheme="minorEastAsia" w:hAnsiTheme="minorHAnsi" w:cstheme="minorBidi"/>
               <w:b w:val="0"/>
               <w:bCs w:val="0"/>
               <w:caps w:val="0"/>
@@ -1375,10 +1634,10 @@
               <w:lang w:val="en-US"/>
             </w:rPr>
           </w:pPr>
-          <w:hyperlink w:anchor="_Toc18773678" w:history="1">
-            <w:r>
-              <w:rPr>
-                <w:rStyle w:val="Hipervnculo"/>
+          <w:hyperlink w:anchor="_Toc18790990" w:history="1">
+            <w:r>
+              <w:rPr>
+                <w:rStyle w:val="Hyperlink"/>
                 <w:rFonts w:cs="Arial"/>
                 <w:noProof/>
               </w:rPr>
@@ -1386,7 +1645,6 @@
             </w:r>
             <w:r>
               <w:rPr>
-                <w:rFonts w:cs="Arial"/>
                 <w:noProof/>
                 <w:webHidden/>
               </w:rPr>
@@ -1394,7 +1652,6 @@
             </w:r>
             <w:r>
               <w:rPr>
-                <w:rFonts w:cs="Arial"/>
                 <w:noProof/>
                 <w:webHidden/>
               </w:rPr>
@@ -1402,22 +1659,19 @@
             </w:r>
             <w:r>
               <w:rPr>
-                <w:rFonts w:cs="Arial"/>
-                <w:noProof/>
-                <w:webHidden/>
-              </w:rPr>
-              <w:instrText xml:space="preserve"> PAGEREF _Toc18773678 \h </w:instrText>
-            </w:r>
-            <w:r>
-              <w:rPr>
-                <w:rFonts w:cs="Arial"/>
-                <w:noProof/>
-                <w:webHidden/>
-              </w:rPr>
-            </w:r>
-            <w:r>
-              <w:rPr>
-                <w:rFonts w:cs="Arial"/>
+                <w:noProof/>
+                <w:webHidden/>
+              </w:rPr>
+              <w:instrText xml:space="preserve"> PAGEREF _Toc18790990 \h </w:instrText>
+            </w:r>
+            <w:r>
+              <w:rPr>
+                <w:noProof/>
+                <w:webHidden/>
+              </w:rPr>
+            </w:r>
+            <w:r>
+              <w:rPr>
                 <w:noProof/>
                 <w:webHidden/>
               </w:rPr>
@@ -1425,15 +1679,13 @@
             </w:r>
             <w:r>
               <w:rPr>
-                <w:rFonts w:cs="Arial"/>
-                <w:noProof/>
-                <w:webHidden/>
-              </w:rPr>
-              <w:t>3</w:t>
-            </w:r>
-            <w:r>
-              <w:rPr>
-                <w:rFonts w:cs="Arial"/>
+                <w:noProof/>
+                <w:webHidden/>
+              </w:rPr>
+              <w:t>7</w:t>
+            </w:r>
+            <w:r>
+              <w:rPr>
                 <w:noProof/>
                 <w:webHidden/>
               </w:rPr>
@@ -1517,41 +1769,30 @@
     </w:p>
     <w:p>
       <w:pPr>
-        <w:jc w:val="center"/>
         <w:rPr>
           <w:rFonts w:cs="Arial"/>
           <w:szCs w:val="24"/>
         </w:rPr>
-      </w:pPr>
-    </w:p>
-    <w:p>
-      <w:pPr>
-        <w:jc w:val="center"/>
-        <w:rPr>
-          <w:rFonts w:cs="Arial"/>
-          <w:szCs w:val="24"/>
-        </w:rPr>
-      </w:pPr>
-    </w:p>
-    <w:p>
-      <w:pPr>
-        <w:jc w:val="center"/>
-        <w:rPr>
-          <w:rFonts w:cs="Arial"/>
-          <w:szCs w:val="24"/>
-        </w:rPr>
-      </w:pPr>
-    </w:p>
-    <w:p>
-      <w:pPr>
-        <w:pStyle w:val="Ttulo1"/>
+        <w:sectPr>
+          <w:headerReference w:type="default" r:id="rId8"/>
+          <w:footerReference w:type="default" r:id="rId9"/>
+          <w:pgSz w:w="12240" w:h="15840"/>
+          <w:pgMar w:top="1440" w:right="1440" w:bottom="1440" w:left="1440" w:header="720" w:footer="720" w:gutter="0"/>
+          <w:cols w:space="720"/>
+          <w:docGrid w:linePitch="360"/>
+        </w:sectPr>
+      </w:pPr>
+    </w:p>
+    <w:p>
+      <w:pPr>
+        <w:pStyle w:val="Heading1"/>
         <w:spacing w:line="360" w:lineRule="auto"/>
         <w:rPr>
           <w:rFonts w:cs="Arial"/>
           <w:b w:val="0"/>
         </w:rPr>
       </w:pPr>
-      <w:bookmarkStart w:id="0" w:name="_Toc18773663"/>
+      <w:bookmarkStart w:id="0" w:name="_Toc18790970"/>
       <w:r>
         <w:rPr>
           <w:rFonts w:cs="Arial"/>
@@ -1563,13 +1804,13 @@
     </w:p>
     <w:p>
       <w:pPr>
-        <w:pStyle w:val="Ttulo2"/>
+        <w:pStyle w:val="Heading2"/>
         <w:spacing w:line="360" w:lineRule="auto"/>
         <w:rPr>
           <w:rFonts w:cs="Arial"/>
         </w:rPr>
       </w:pPr>
-      <w:bookmarkStart w:id="1" w:name="_Toc18773664"/>
+      <w:bookmarkStart w:id="1" w:name="_Toc18790971"/>
       <w:r>
         <w:rPr>
           <w:rFonts w:cs="Arial"/>
@@ -1596,13 +1837,13 @@
     </w:p>
     <w:p>
       <w:pPr>
-        <w:pStyle w:val="Ttulo2"/>
+        <w:pStyle w:val="Heading2"/>
         <w:spacing w:line="360" w:lineRule="auto"/>
         <w:rPr>
           <w:rFonts w:cs="Arial"/>
         </w:rPr>
       </w:pPr>
-      <w:bookmarkStart w:id="2" w:name="_Toc18773665"/>
+      <w:bookmarkStart w:id="2" w:name="_Toc18790972"/>
       <w:r>
         <w:rPr>
           <w:rFonts w:cs="Arial"/>
@@ -1636,13 +1877,13 @@
     </w:p>
     <w:p>
       <w:pPr>
-        <w:pStyle w:val="Ttulo2"/>
+        <w:pStyle w:val="Heading2"/>
         <w:spacing w:line="360" w:lineRule="auto"/>
         <w:rPr>
           <w:rFonts w:cs="Arial"/>
         </w:rPr>
       </w:pPr>
-      <w:bookmarkStart w:id="3" w:name="_Toc18773666"/>
+      <w:bookmarkStart w:id="3" w:name="_Toc18790973"/>
       <w:r>
         <w:rPr>
           <w:rFonts w:cs="Arial"/>
@@ -1653,7 +1894,7 @@
     </w:p>
     <w:p>
       <w:pPr>
-        <w:pStyle w:val="Prrafodelista"/>
+        <w:pStyle w:val="ListParagraph"/>
         <w:numPr>
           <w:ilvl w:val="0"/>
           <w:numId w:val="4"/>
@@ -1688,7 +1929,7 @@
     </w:p>
     <w:p>
       <w:pPr>
-        <w:pStyle w:val="Prrafodelista"/>
+        <w:pStyle w:val="ListParagraph"/>
         <w:numPr>
           <w:ilvl w:val="0"/>
           <w:numId w:val="4"/>
@@ -1755,7 +1996,7 @@
     </w:p>
     <w:p>
       <w:pPr>
-        <w:pStyle w:val="Prrafodelista"/>
+        <w:pStyle w:val="ListParagraph"/>
         <w:numPr>
           <w:ilvl w:val="0"/>
           <w:numId w:val="4"/>
@@ -1785,13 +2026,13 @@
     </w:p>
     <w:p>
       <w:pPr>
-        <w:pStyle w:val="Ttulo1"/>
+        <w:pStyle w:val="Heading1"/>
         <w:spacing w:line="360" w:lineRule="auto"/>
         <w:rPr>
           <w:rFonts w:cs="Arial"/>
         </w:rPr>
       </w:pPr>
-      <w:bookmarkStart w:id="4" w:name="_Toc18773667"/>
+      <w:bookmarkStart w:id="4" w:name="_Toc18790974"/>
       <w:r>
         <w:rPr>
           <w:rFonts w:cs="Arial"/>
@@ -1846,7 +2087,7 @@
     </w:p>
     <w:p>
       <w:pPr>
-        <w:pStyle w:val="Prrafodelista"/>
+        <w:pStyle w:val="ListParagraph"/>
         <w:numPr>
           <w:ilvl w:val="0"/>
           <w:numId w:val="13"/>
@@ -1909,7 +2150,7 @@
     </w:p>
     <w:p>
       <w:pPr>
-        <w:pStyle w:val="Prrafodelista"/>
+        <w:pStyle w:val="ListParagraph"/>
         <w:numPr>
           <w:ilvl w:val="0"/>
           <w:numId w:val="13"/>
@@ -1928,7 +2169,7 @@
     </w:p>
     <w:p>
       <w:pPr>
-        <w:pStyle w:val="Prrafodelista"/>
+        <w:pStyle w:val="ListParagraph"/>
         <w:numPr>
           <w:ilvl w:val="1"/>
           <w:numId w:val="13"/>
@@ -1947,7 +2188,7 @@
     </w:p>
     <w:p>
       <w:pPr>
-        <w:pStyle w:val="Prrafodelista"/>
+        <w:pStyle w:val="ListParagraph"/>
         <w:numPr>
           <w:ilvl w:val="2"/>
           <w:numId w:val="13"/>
@@ -1992,6 +2233,7 @@
           <w:r>
             <w:rPr>
               <w:rFonts w:cs="Arial"/>
+              <w:lang w:val="en-US"/>
             </w:rPr>
             <w:instrText xml:space="preserve"> CITATION GAM1 \l 9226 </w:instrText>
           </w:r>
@@ -2034,26 +2276,12 @@
         <w:rPr>
           <w:rFonts w:cs="Arial"/>
         </w:rPr>
-        <w:t>a su inventario. Al ir consiguiendo cada vez más materiales, estos pueden ser usados para “</w:t>
-      </w:r>
-      <w:proofErr w:type="spellStart"/>
-      <w:r>
-        <w:rPr>
-          <w:rFonts w:cs="Arial"/>
-        </w:rPr>
-        <w:t>craftear</w:t>
-      </w:r>
-      <w:proofErr w:type="spellEnd"/>
-      <w:r>
-        <w:rPr>
-          <w:rFonts w:cs="Arial"/>
-        </w:rPr>
-        <w:t>” diferentes objetos o incluso nuevos bloques de mejores materiales.</w:t>
-      </w:r>
-    </w:p>
-    <w:p>
-      <w:pPr>
-        <w:pStyle w:val="Prrafodelista"/>
+        <w:t>a su inventario. Al ir consiguiendo cada vez más materiales, estos pueden ser usados para “craftear” diferentes objetos o incluso nuevos bloques de mejores materiales.</w:t>
+      </w:r>
+    </w:p>
+    <w:p>
+      <w:pPr>
+        <w:pStyle w:val="ListParagraph"/>
         <w:numPr>
           <w:ilvl w:val="1"/>
           <w:numId w:val="13"/>
@@ -2072,7 +2300,7 @@
     </w:p>
     <w:p>
       <w:pPr>
-        <w:pStyle w:val="Prrafodelista"/>
+        <w:pStyle w:val="ListParagraph"/>
         <w:numPr>
           <w:ilvl w:val="2"/>
           <w:numId w:val="13"/>
@@ -2110,6 +2338,7 @@
           <w:r>
             <w:rPr>
               <w:rFonts w:cs="Arial"/>
+              <w:lang w:val="en-US"/>
             </w:rPr>
             <w:instrText xml:space="preserve"> CITATION GAM2 \l 9226 </w:instrText>
           </w:r>
@@ -2163,13 +2392,13 @@
     </w:p>
     <w:p>
       <w:pPr>
-        <w:pStyle w:val="Ttulo1"/>
+        <w:pStyle w:val="Heading1"/>
         <w:spacing w:line="360" w:lineRule="auto"/>
         <w:rPr>
           <w:rFonts w:cs="Arial"/>
         </w:rPr>
       </w:pPr>
-      <w:bookmarkStart w:id="5" w:name="_Toc18773668"/>
+      <w:bookmarkStart w:id="5" w:name="_Toc18790975"/>
       <w:r>
         <w:rPr>
           <w:rFonts w:cs="Arial"/>
@@ -2191,31 +2420,17 @@
     </w:p>
     <w:p>
       <w:pPr>
+        <w:pStyle w:val="Heading2"/>
+      </w:pPr>
+      <w:bookmarkStart w:id="6" w:name="_Toc18790976"/>
+      <w:r>
+        <w:t>Requerimiento 1</w:t>
+      </w:r>
+      <w:bookmarkEnd w:id="6"/>
+    </w:p>
+    <w:p>
+      <w:pPr>
         <w:spacing w:line="360" w:lineRule="auto"/>
-        <w:jc w:val="center"/>
-        <w:rPr>
-          <w:rFonts w:cs="Arial"/>
-        </w:rPr>
-      </w:pPr>
-      <w:r>
-        <w:rPr>
-          <w:rFonts w:cs="Arial"/>
-        </w:rPr>
-        <w:t>Requerimiento 1:</w:t>
-      </w:r>
-    </w:p>
-    <w:p>
-      <w:pPr>
-        <w:spacing w:line="360" w:lineRule="auto"/>
-        <w:jc w:val="center"/>
-        <w:rPr>
-          <w:rFonts w:cs="Arial"/>
-        </w:rPr>
-      </w:pPr>
-    </w:p>
-    <w:p>
-      <w:pPr>
-        <w:spacing w:line="360" w:lineRule="auto"/>
         <w:rPr>
           <w:rFonts w:cs="Arial"/>
           <w:szCs w:val="28"/>
@@ -2226,90 +2441,27 @@
           <w:rFonts w:cs="Arial"/>
           <w:szCs w:val="28"/>
         </w:rPr>
-        <w:t xml:space="preserve">Dada la necesidad de utilizar diferentes estructuras de datos para diferentes tipos de aplicaciones con el fin de disminuir la complejidad de los algoritmos y mejorar los tiempos de ejecución, se realizó una exploración acerca de los diferentes tipos de estructuras de </w:t>
+        <w:t>Dada la necesidad de utilizar diferentes estructuras de datos para diferentes tipos de aplicaciones con el fin de disminuir la complejidad de los algoritmos y mejorar los tiempos de ejecución, se realizó una exploración acerca de los diferentes tipos de estructuras de datos disponibles con el fin de encontrar la que mejor se ajustara a las necesidades del caso. Se omitieron los tipos de datos tradicionales (Arreglo, ArrayList)</w:t>
       </w:r>
       <w:r>
         <w:rPr>
           <w:rFonts w:cs="Arial"/>
           <w:szCs w:val="28"/>
         </w:rPr>
+        <w:t>.</w:t>
+      </w:r>
+    </w:p>
+    <w:p>
+      <w:pPr>
+        <w:pStyle w:val="Heading3"/>
+      </w:pPr>
+      <w:bookmarkStart w:id="7" w:name="_Toc18790977"/>
+      <w:r>
         <w:lastRenderedPageBreak/>
-        <w:t xml:space="preserve">datos disponibles con el fin de encontrar la que mejor se ajustara a las necesidades del caso. Se omitieron los tipos de datos tradicionales (Arreglo, </w:t>
-      </w:r>
-      <w:proofErr w:type="spellStart"/>
-      <w:r>
-        <w:rPr>
-          <w:rFonts w:cs="Arial"/>
-          <w:szCs w:val="28"/>
-        </w:rPr>
-        <w:t>ArrayList</w:t>
-      </w:r>
-      <w:proofErr w:type="spellEnd"/>
-      <w:r>
-        <w:rPr>
-          <w:rFonts w:cs="Arial"/>
-          <w:szCs w:val="28"/>
-        </w:rPr>
-        <w:t xml:space="preserve">) ya que </w:t>
-      </w:r>
-    </w:p>
-    <w:p>
-      <w:pPr>
-        <w:spacing w:line="360" w:lineRule="auto"/>
-        <w:rPr>
-          <w:rFonts w:cs="Arial"/>
-          <w:i/>
-          <w:szCs w:val="28"/>
-          <w:u w:val="single"/>
-        </w:rPr>
-      </w:pPr>
-      <w:r>
-        <w:rPr>
-          <w:rFonts w:cs="Arial"/>
-          <w:i/>
-          <w:szCs w:val="28"/>
-          <w:u w:val="single"/>
-        </w:rPr>
-        <w:t xml:space="preserve">Alternativa 1. </w:t>
-      </w:r>
-      <w:proofErr w:type="spellStart"/>
-      <w:r>
-        <w:rPr>
-          <w:rFonts w:cs="Arial"/>
-          <w:i/>
-          <w:szCs w:val="28"/>
-          <w:u w:val="single"/>
-        </w:rPr>
-        <w:t>Stacks</w:t>
-      </w:r>
-      <w:proofErr w:type="spellEnd"/>
-      <w:r>
-        <w:rPr>
-          <w:rFonts w:cs="Arial"/>
-          <w:i/>
-          <w:szCs w:val="28"/>
-          <w:u w:val="single"/>
-        </w:rPr>
-        <w:t xml:space="preserve"> Data </w:t>
-      </w:r>
-      <w:proofErr w:type="spellStart"/>
-      <w:r>
-        <w:rPr>
-          <w:rFonts w:cs="Arial"/>
-          <w:i/>
-          <w:szCs w:val="28"/>
-          <w:u w:val="single"/>
-        </w:rPr>
-        <w:t>Structure</w:t>
-      </w:r>
-      <w:proofErr w:type="spellEnd"/>
-      <w:r>
-        <w:rPr>
-          <w:rFonts w:cs="Arial"/>
-          <w:i/>
-          <w:szCs w:val="28"/>
-          <w:u w:val="single"/>
-        </w:rPr>
+        <w:t>Alternativa 1. Stacks Data Structure</w:t>
+      </w:r>
+      <w:bookmarkEnd w:id="7"/>
+      <w:r>
         <w:t xml:space="preserve"> </w:t>
       </w:r>
     </w:p>
@@ -2322,21 +2474,12 @@
           <w:szCs w:val="28"/>
         </w:rPr>
       </w:pPr>
-      <w:proofErr w:type="spellStart"/>
       <w:r>
         <w:rPr>
           <w:rFonts w:cs="Arial"/>
           <w:szCs w:val="28"/>
         </w:rPr>
-        <w:t>Stack</w:t>
-      </w:r>
-      <w:proofErr w:type="spellEnd"/>
-      <w:r>
-        <w:rPr>
-          <w:rFonts w:cs="Arial"/>
-          <w:szCs w:val="28"/>
-        </w:rPr>
-        <w:t xml:space="preserve"> o Pila es una estructura de datos linear con un número arbitrario de elementos que sigue un orden particular en cual se realizan las operaciones. Los procedimientos de acceso solamente permiten inserciones y eliminaciones al final de la secuencia (“top”).</w:t>
+        <w:t>Stack o Pila es una estructura de datos linear con un número arbitrario de elementos que sigue un orden particular en cual se realizan las operaciones. Los procedimientos de acceso solamente permiten inserciones y eliminaciones al final de la secuencia (“top”).</w:t>
       </w:r>
     </w:p>
     <w:p>
@@ -2353,55 +2496,7 @@
           <w:rFonts w:cs="Arial"/>
           <w:szCs w:val="28"/>
         </w:rPr>
-        <w:t xml:space="preserve">Frecuentemente es llamada </w:t>
-      </w:r>
-      <w:proofErr w:type="spellStart"/>
-      <w:r>
-        <w:rPr>
-          <w:rFonts w:cs="Arial"/>
-          <w:szCs w:val="28"/>
-        </w:rPr>
-        <w:t>last</w:t>
-      </w:r>
-      <w:proofErr w:type="spellEnd"/>
-      <w:r>
-        <w:rPr>
-          <w:rFonts w:cs="Arial"/>
-          <w:szCs w:val="28"/>
-        </w:rPr>
-        <w:t>-in-</w:t>
-      </w:r>
-      <w:proofErr w:type="spellStart"/>
-      <w:r>
-        <w:rPr>
-          <w:rFonts w:cs="Arial"/>
-          <w:szCs w:val="28"/>
-        </w:rPr>
-        <w:t>first</w:t>
-      </w:r>
-      <w:proofErr w:type="spellEnd"/>
-      <w:r>
-        <w:rPr>
-          <w:rFonts w:cs="Arial"/>
-          <w:szCs w:val="28"/>
-        </w:rPr>
-        <w:t>-</w:t>
-      </w:r>
-      <w:proofErr w:type="spellStart"/>
-      <w:r>
-        <w:rPr>
-          <w:rFonts w:cs="Arial"/>
-          <w:szCs w:val="28"/>
-        </w:rPr>
-        <w:t>out</w:t>
-      </w:r>
-      <w:proofErr w:type="spellEnd"/>
-      <w:r>
-        <w:rPr>
-          <w:rFonts w:cs="Arial"/>
-          <w:szCs w:val="28"/>
-        </w:rPr>
-        <w:t xml:space="preserve"> o lista LIFO por sus siglas en inglés.   </w:t>
+        <w:t xml:space="preserve">Frecuentemente es llamada last-in-first-out o lista LIFO por sus siglas en inglés.   </w:t>
       </w:r>
     </w:p>
     <w:p>
@@ -2453,7 +2548,7 @@
                     <pic:cNvPicPr/>
                   </pic:nvPicPr>
                   <pic:blipFill>
-                    <a:blip r:embed="rId8">
+                    <a:blip r:embed="rId10">
                       <a:extLst>
                         <a:ext uri="{28A0092B-C50C-407E-A947-70E740481C1C}">
                           <a14:useLocalDpi xmlns:a14="http://schemas.microsoft.com/office/drawing/2010/main" val="0"/>
@@ -2520,160 +2615,52 @@
     </w:p>
     <w:p>
       <w:pPr>
+        <w:pStyle w:val="Heading3"/>
+      </w:pPr>
+    </w:p>
+    <w:p>
+      <w:pPr>
+        <w:pStyle w:val="Heading3"/>
+      </w:pPr>
+      <w:bookmarkStart w:id="8" w:name="_Toc18790978"/>
+      <w:r>
+        <w:t>Alternativa 2. Queue Data Structure</w:t>
+      </w:r>
+      <w:bookmarkEnd w:id="8"/>
+      <w:r>
+        <w:t xml:space="preserve"> </w:t>
+      </w:r>
+    </w:p>
+    <w:p>
+      <w:pPr>
         <w:spacing w:line="360" w:lineRule="auto"/>
         <w:rPr>
           <w:rFonts w:cs="Arial"/>
           <w:szCs w:val="28"/>
         </w:rPr>
       </w:pPr>
+      <w:r>
+        <w:rPr>
+          <w:rFonts w:cs="Arial"/>
+          <w:szCs w:val="28"/>
+        </w:rPr>
+        <w:t xml:space="preserve">Queue o Fila es una estructura de datos linear con un número arbitrario de elementos junto con uno procedimientos de acceso. Dichos procedimientos, solo permiten adiciones en la parte trasera de la Fila (último elemento) y eliminaciones en el ítem que se encuentre al frente de la fila. </w:t>
+      </w:r>
     </w:p>
     <w:p>
       <w:pPr>
         <w:spacing w:line="360" w:lineRule="auto"/>
         <w:rPr>
           <w:rFonts w:cs="Arial"/>
-          <w:i/>
           <w:szCs w:val="28"/>
-          <w:u w:val="single"/>
-        </w:rPr>
-      </w:pPr>
-      <w:r>
-        <w:rPr>
-          <w:rFonts w:cs="Arial"/>
-          <w:i/>
+        </w:rPr>
+      </w:pPr>
+      <w:r>
+        <w:rPr>
+          <w:rFonts w:cs="Arial"/>
           <w:szCs w:val="28"/>
-          <w:u w:val="single"/>
-        </w:rPr>
-        <w:t xml:space="preserve">Alternativa 2. </w:t>
-      </w:r>
-      <w:proofErr w:type="spellStart"/>
-      <w:r>
-        <w:rPr>
-          <w:rFonts w:cs="Arial"/>
-          <w:i/>
-          <w:szCs w:val="28"/>
-          <w:u w:val="single"/>
-        </w:rPr>
-        <w:t>Queue</w:t>
-      </w:r>
-      <w:proofErr w:type="spellEnd"/>
-      <w:r>
-        <w:rPr>
-          <w:rFonts w:cs="Arial"/>
-          <w:i/>
-          <w:szCs w:val="28"/>
-          <w:u w:val="single"/>
-        </w:rPr>
-        <w:t xml:space="preserve"> Data </w:t>
-      </w:r>
-      <w:proofErr w:type="spellStart"/>
-      <w:r>
-        <w:rPr>
-          <w:rFonts w:cs="Arial"/>
-          <w:i/>
-          <w:szCs w:val="28"/>
-          <w:u w:val="single"/>
-        </w:rPr>
-        <w:t>Structure</w:t>
-      </w:r>
-      <w:proofErr w:type="spellEnd"/>
-      <w:r>
-        <w:rPr>
-          <w:rFonts w:cs="Arial"/>
-          <w:i/>
-          <w:szCs w:val="28"/>
-          <w:u w:val="single"/>
-        </w:rPr>
-        <w:t xml:space="preserve"> </w:t>
-      </w:r>
-    </w:p>
-    <w:p>
-      <w:pPr>
-        <w:spacing w:line="360" w:lineRule="auto"/>
-        <w:rPr>
-          <w:rFonts w:cs="Arial"/>
-          <w:szCs w:val="28"/>
-        </w:rPr>
-      </w:pPr>
-      <w:proofErr w:type="spellStart"/>
-      <w:r>
-        <w:rPr>
-          <w:rFonts w:cs="Arial"/>
-          <w:szCs w:val="28"/>
-        </w:rPr>
-        <w:t>Queue</w:t>
-      </w:r>
-      <w:proofErr w:type="spellEnd"/>
-      <w:r>
-        <w:rPr>
-          <w:rFonts w:cs="Arial"/>
-          <w:szCs w:val="28"/>
-        </w:rPr>
-        <w:t xml:space="preserve"> o Fila es una estructura de datos linear con un número arbitrario de elementos junto con uno procedimientos de acceso. Dichos procedimientos, solo permiten adiciones en la parte trasera de la Fila (último elemento) y eliminaciones en el ítem que se encuentre al frente de la fila. </w:t>
-      </w:r>
-    </w:p>
-    <w:p>
-      <w:pPr>
-        <w:spacing w:line="360" w:lineRule="auto"/>
-        <w:rPr>
-          <w:rFonts w:cs="Arial"/>
-          <w:szCs w:val="28"/>
-        </w:rPr>
-      </w:pPr>
-      <w:r>
-        <w:rPr>
-          <w:rFonts w:cs="Arial"/>
-          <w:szCs w:val="28"/>
-        </w:rPr>
-        <w:t xml:space="preserve">Frecuentemente es llamada </w:t>
-      </w:r>
-      <w:proofErr w:type="spellStart"/>
-      <w:r>
-        <w:rPr>
-          <w:rFonts w:cs="Arial"/>
-          <w:szCs w:val="28"/>
-        </w:rPr>
-        <w:t>first</w:t>
-      </w:r>
-      <w:proofErr w:type="spellEnd"/>
-      <w:r>
-        <w:rPr>
-          <w:rFonts w:cs="Arial"/>
-          <w:szCs w:val="28"/>
-        </w:rPr>
-        <w:t>-in-</w:t>
-      </w:r>
-      <w:proofErr w:type="spellStart"/>
-      <w:r>
-        <w:rPr>
-          <w:rFonts w:cs="Arial"/>
-          <w:szCs w:val="28"/>
-        </w:rPr>
-        <w:t>first</w:t>
-      </w:r>
-      <w:proofErr w:type="spellEnd"/>
-      <w:r>
-        <w:rPr>
-          <w:rFonts w:cs="Arial"/>
-          <w:szCs w:val="28"/>
-        </w:rPr>
-        <w:t>-</w:t>
-      </w:r>
-      <w:proofErr w:type="spellStart"/>
-      <w:r>
-        <w:rPr>
-          <w:rFonts w:cs="Arial"/>
-          <w:szCs w:val="28"/>
-        </w:rPr>
-        <w:t>out</w:t>
-      </w:r>
-      <w:proofErr w:type="spellEnd"/>
-      <w:r>
-        <w:rPr>
-          <w:rFonts w:cs="Arial"/>
-          <w:szCs w:val="28"/>
-        </w:rPr>
-        <w:t xml:space="preserve"> o lista FIFO por sus siglas en ingles. </w:t>
+        </w:rPr>
+        <w:t xml:space="preserve">Frecuentemente es llamada first-in-first-out o lista FIFO por sus siglas en ingles. </w:t>
       </w:r>
     </w:p>
     <w:p>
@@ -2707,7 +2694,7 @@
                     <pic:cNvPicPr/>
                   </pic:nvPicPr>
                   <pic:blipFill>
-                    <a:blip r:embed="rId9"/>
+                    <a:blip r:embed="rId11"/>
                     <a:stretch>
                       <a:fillRect/>
                     </a:stretch>
@@ -2731,94 +2718,50 @@
     <w:p>
       <w:pPr>
         <w:spacing w:line="360" w:lineRule="auto"/>
-        <w:rPr>
-          <w:rFonts w:cs="Arial"/>
-          <w:i/>
+        <w:jc w:val="center"/>
+        <w:rPr>
+          <w:rFonts w:cs="Arial"/>
           <w:szCs w:val="28"/>
-          <w:u w:val="single"/>
-        </w:rPr>
-      </w:pPr>
-      <w:r>
-        <w:rPr>
-          <w:rFonts w:cs="Arial"/>
-          <w:i/>
+        </w:rPr>
+      </w:pPr>
+    </w:p>
+    <w:p>
+      <w:pPr>
+        <w:spacing w:line="360" w:lineRule="auto"/>
+        <w:jc w:val="center"/>
+        <w:rPr>
+          <w:rFonts w:cs="Arial"/>
           <w:szCs w:val="28"/>
-          <w:u w:val="single"/>
-        </w:rPr>
-        <w:t xml:space="preserve">Alternativa 3. Hash </w:t>
-      </w:r>
-      <w:proofErr w:type="spellStart"/>
-      <w:r>
-        <w:rPr>
-          <w:rFonts w:cs="Arial"/>
-          <w:i/>
+        </w:rPr>
+      </w:pPr>
+    </w:p>
+    <w:p>
+      <w:pPr>
+        <w:pStyle w:val="Heading3"/>
+      </w:pPr>
+      <w:bookmarkStart w:id="9" w:name="_Toc18790979"/>
+      <w:r>
+        <w:t>Alternativa 3. Hash Table Data Structure</w:t>
+      </w:r>
+      <w:bookmarkEnd w:id="9"/>
+      <w:r>
+        <w:t xml:space="preserve"> </w:t>
+      </w:r>
+    </w:p>
+    <w:p>
+      <w:pPr>
+        <w:spacing w:line="360" w:lineRule="auto"/>
+        <w:rPr>
+          <w:rFonts w:cs="Arial"/>
           <w:szCs w:val="28"/>
-          <w:u w:val="single"/>
-        </w:rPr>
-        <w:t>Table</w:t>
-      </w:r>
-      <w:proofErr w:type="spellEnd"/>
-      <w:r>
-        <w:rPr>
-          <w:rFonts w:cs="Arial"/>
-          <w:i/>
+        </w:rPr>
+      </w:pPr>
+      <w:r>
+        <w:rPr>
+          <w:rFonts w:cs="Arial"/>
           <w:szCs w:val="28"/>
-          <w:u w:val="single"/>
-        </w:rPr>
-        <w:t xml:space="preserve"> Data </w:t>
-      </w:r>
-      <w:proofErr w:type="spellStart"/>
-      <w:r>
-        <w:rPr>
-          <w:rFonts w:cs="Arial"/>
-          <w:i/>
-          <w:szCs w:val="28"/>
-          <w:u w:val="single"/>
-        </w:rPr>
-        <w:t>Structure</w:t>
-      </w:r>
-      <w:proofErr w:type="spellEnd"/>
-      <w:r>
-        <w:rPr>
-          <w:rFonts w:cs="Arial"/>
-          <w:i/>
-          <w:szCs w:val="28"/>
-          <w:u w:val="single"/>
-        </w:rPr>
-        <w:t xml:space="preserve"> </w:t>
-      </w:r>
-    </w:p>
-    <w:p>
-      <w:pPr>
-        <w:spacing w:line="360" w:lineRule="auto"/>
-        <w:rPr>
-          <w:rFonts w:cs="Arial"/>
-          <w:szCs w:val="28"/>
-        </w:rPr>
-      </w:pPr>
-      <w:r>
-        <w:rPr>
-          <w:rFonts w:cs="Arial"/>
-          <w:szCs w:val="28"/>
-        </w:rPr>
-        <w:lastRenderedPageBreak/>
-        <w:t xml:space="preserve">Esta estructura de datos utiliza una función especial llamada la función Hash para mapear </w:t>
-      </w:r>
-      <w:proofErr w:type="gramStart"/>
-      <w:r>
-        <w:rPr>
-          <w:rFonts w:cs="Arial"/>
-          <w:szCs w:val="28"/>
-        </w:rPr>
-        <w:t>una</w:t>
-      </w:r>
-      <w:proofErr w:type="gramEnd"/>
-      <w:r>
-        <w:rPr>
-          <w:rFonts w:cs="Arial"/>
-          <w:szCs w:val="28"/>
-        </w:rPr>
-        <w:t xml:space="preserve"> valor dado con una “llave” particular para brindar un acceso más rápido a los elementos que contiene. </w:t>
+        </w:rPr>
+        <w:t xml:space="preserve">Esta estructura de datos utiliza una función especial llamada la función Hash para mapear una valor dado con una “llave” particular para brindar un acceso más rápido a los elementos que contiene. </w:t>
       </w:r>
     </w:p>
     <w:p>
@@ -2836,6 +2779,7 @@
           <w:szCs w:val="28"/>
           <w:lang w:eastAsia="es-CO"/>
         </w:rPr>
+        <w:lastRenderedPageBreak/>
         <w:drawing>
           <wp:anchor distT="0" distB="0" distL="114300" distR="114300" simplePos="0" relativeHeight="251660288" behindDoc="1" locked="0" layoutInCell="1" allowOverlap="1" wp14:anchorId="37516838" wp14:editId="14A61285">
             <wp:simplePos x="0" y="0"/>
@@ -2860,7 +2804,7 @@
                     <pic:cNvPicPr/>
                   </pic:nvPicPr>
                   <pic:blipFill>
-                    <a:blip r:embed="rId10">
+                    <a:blip r:embed="rId12">
                       <a:extLst>
                         <a:ext uri="{28A0092B-C50C-407E-A947-70E740481C1C}">
                           <a14:useLocalDpi xmlns:a14="http://schemas.microsoft.com/office/drawing/2010/main" val="0"/>
@@ -2955,99 +2899,37 @@
     </w:p>
     <w:p>
       <w:pPr>
+        <w:pStyle w:val="Heading2"/>
+      </w:pPr>
+      <w:bookmarkStart w:id="10" w:name="_Toc18790980"/>
+      <w:r>
+        <w:t>Requerimiento 2</w:t>
+      </w:r>
+      <w:bookmarkEnd w:id="10"/>
+    </w:p>
+    <w:p>
+      <w:pPr>
         <w:spacing w:line="360" w:lineRule="auto"/>
-        <w:jc w:val="center"/>
-        <w:rPr>
-          <w:rFonts w:cs="Arial"/>
-        </w:rPr>
-      </w:pPr>
-      <w:r>
-        <w:rPr>
-          <w:rFonts w:cs="Arial"/>
-        </w:rPr>
-        <w:t>Requerimiento</w:t>
-      </w:r>
-      <w:r>
-        <w:rPr>
-          <w:rFonts w:cs="Arial"/>
-        </w:rPr>
-        <w:t xml:space="preserve"> 2</w:t>
-      </w:r>
-      <w:r>
-        <w:rPr>
-          <w:rFonts w:cs="Arial"/>
-        </w:rPr>
-        <w:t>:</w:t>
-      </w:r>
-    </w:p>
-    <w:p>
-      <w:pPr>
-        <w:spacing w:line="360" w:lineRule="auto"/>
-        <w:rPr>
-          <w:rFonts w:cs="Arial"/>
-        </w:rPr>
-      </w:pPr>
-      <w:r>
-        <w:rPr>
-          <w:rFonts w:cs="Arial"/>
-        </w:rPr>
-        <w:t xml:space="preserve">Se propone utilizar una estructura de datos tipo </w:t>
-      </w:r>
-      <w:proofErr w:type="spellStart"/>
-      <w:r>
-        <w:rPr>
-          <w:rFonts w:cs="Arial"/>
-        </w:rPr>
-        <w:t>Stack</w:t>
-      </w:r>
-      <w:proofErr w:type="spellEnd"/>
-      <w:r>
-        <w:rPr>
-          <w:rFonts w:cs="Arial"/>
-        </w:rPr>
-        <w:t xml:space="preserve"> o </w:t>
-      </w:r>
-      <w:proofErr w:type="spellStart"/>
-      <w:r>
-        <w:rPr>
-          <w:rFonts w:cs="Arial"/>
-        </w:rPr>
-        <w:t>Queue</w:t>
-      </w:r>
-      <w:proofErr w:type="spellEnd"/>
-      <w:r>
-        <w:rPr>
-          <w:rFonts w:cs="Arial"/>
-        </w:rPr>
-        <w:t xml:space="preserve"> anteriormente mencionadas paras implementar las dos nuevas funcionalidades, ya que ambas funcionalidades solo permiten adicionar bloques del mismo tipo si necesidad de ningún tipo de comprobación. </w:t>
-      </w:r>
-    </w:p>
-    <w:p>
-      <w:pPr>
-        <w:spacing w:line="360" w:lineRule="auto"/>
-        <w:jc w:val="center"/>
-        <w:rPr>
-          <w:rFonts w:cs="Arial"/>
-        </w:rPr>
-      </w:pPr>
-      <w:r>
-        <w:rPr>
-          <w:rFonts w:cs="Arial"/>
-        </w:rPr>
-        <w:t>Requerimiento</w:t>
-      </w:r>
-      <w:r>
-        <w:rPr>
-          <w:rFonts w:cs="Arial"/>
-        </w:rPr>
-        <w:t xml:space="preserve"> 3</w:t>
-      </w:r>
-      <w:r>
-        <w:rPr>
-          <w:rFonts w:cs="Arial"/>
-        </w:rPr>
-        <w:t>:</w:t>
-      </w:r>
+        <w:rPr>
+          <w:rFonts w:cs="Arial"/>
+        </w:rPr>
+      </w:pPr>
+      <w:r>
+        <w:rPr>
+          <w:rFonts w:cs="Arial"/>
+        </w:rPr>
+        <w:t xml:space="preserve">Se propone utilizar una estructura de datos tipo Stack o Queue anteriormente mencionadas paras implementar las dos nuevas funcionalidades, ya que ambas funcionalidades solo permiten adicionar bloques del mismo tipo si necesidad de ningún tipo de comprobación. </w:t>
+      </w:r>
+    </w:p>
+    <w:p>
+      <w:pPr>
+        <w:pStyle w:val="Heading2"/>
+      </w:pPr>
+      <w:bookmarkStart w:id="11" w:name="_Toc18790981"/>
+      <w:r>
+        <w:t>Requerimiento 3</w:t>
+      </w:r>
+      <w:bookmarkEnd w:id="11"/>
     </w:p>
     <w:p>
       <w:pPr>
@@ -3211,20 +3093,30 @@
     </w:p>
     <w:p>
       <w:pPr>
-        <w:pStyle w:val="Ttulo1"/>
         <w:spacing w:line="360" w:lineRule="auto"/>
         <w:rPr>
           <w:rFonts w:cs="Arial"/>
-        </w:rPr>
-      </w:pPr>
-      <w:bookmarkStart w:id="6" w:name="_Toc18773670"/>
-      <w:r>
-        <w:rPr>
-          <w:rFonts w:cs="Arial"/>
-        </w:rPr>
+          <w:szCs w:val="24"/>
+        </w:rPr>
+      </w:pPr>
+    </w:p>
+    <w:p>
+      <w:pPr>
+        <w:pStyle w:val="Heading1"/>
+        <w:spacing w:line="360" w:lineRule="auto"/>
+        <w:rPr>
+          <w:rFonts w:cs="Arial"/>
+        </w:rPr>
+      </w:pPr>
+      <w:bookmarkStart w:id="12" w:name="_Toc18790982"/>
+      <w:r>
+        <w:rPr>
+          <w:rFonts w:cs="Arial"/>
+        </w:rPr>
+        <w:lastRenderedPageBreak/>
         <w:t>Transición de las Ideas a los Diseños Preliminares</w:t>
       </w:r>
-      <w:bookmarkEnd w:id="6"/>
+      <w:bookmarkEnd w:id="12"/>
     </w:p>
     <w:p>
       <w:pPr>
@@ -3233,39 +3125,40 @@
     </w:p>
     <w:p>
       <w:pPr>
-        <w:pStyle w:val="Ttulo2"/>
+        <w:pStyle w:val="Heading2"/>
         <w:spacing w:line="360" w:lineRule="auto"/>
         <w:rPr>
           <w:rFonts w:cs="Arial"/>
         </w:rPr>
       </w:pPr>
-      <w:bookmarkStart w:id="7" w:name="_Toc18773671"/>
+      <w:bookmarkStart w:id="13" w:name="_Toc18790983"/>
       <w:r>
         <w:rPr>
           <w:rFonts w:cs="Arial"/>
         </w:rPr>
         <w:t>Alternativas rechazadas</w:t>
       </w:r>
-      <w:bookmarkEnd w:id="7"/>
-    </w:p>
-    <w:p>
-      <w:bookmarkStart w:id="8" w:name="_GoBack"/>
-      <w:bookmarkEnd w:id="8"/>
-    </w:p>
+      <w:bookmarkEnd w:id="13"/>
+    </w:p>
+    <w:p/>
     <w:p>
       <w:pPr>
         <w:spacing w:line="360" w:lineRule="auto"/>
       </w:pPr>
       <w:r>
-        <w:t xml:space="preserve">En primer lugar, se descarta utilizar la estructura de datos </w:t>
-      </w:r>
-      <w:proofErr w:type="spellStart"/>
-      <w:r>
-        <w:t>Queue</w:t>
-      </w:r>
-      <w:proofErr w:type="spellEnd"/>
-      <w:r>
-        <w:t xml:space="preserve"> para la implementación de las funcionalidades Construcción y Acceso Rápido dado a que no hay necesidad de </w:t>
+        <w:t>En primer lugar, se descarta utilizar la estructura de datos Queue para la implementación de las funcionalidades Construcción y Acceso Rápido</w:t>
+      </w:r>
+      <w:r>
+        <w:t>.</w:t>
+      </w:r>
+      <w:r>
+        <w:t xml:space="preserve"> </w:t>
+      </w:r>
+      <w:r>
+        <w:t>Esto se debe a</w:t>
+      </w:r>
+      <w:r>
+        <w:t xml:space="preserve"> que no hay necesidad de </w:t>
       </w:r>
       <w:r>
         <w:t xml:space="preserve">utilizar </w:t>
@@ -3277,30 +3170,24 @@
         <w:t xml:space="preserve">de </w:t>
       </w:r>
       <w:r>
-        <w:t xml:space="preserve">bloques puesto todos los bloques que se almacenaran serán del mismo </w:t>
-      </w:r>
-      <w:r>
-        <w:t>tipo</w:t>
-      </w:r>
-      <w:r>
-        <w:t>.</w:t>
-      </w:r>
-      <w:r>
-        <w:t xml:space="preserve"> En otras palabras, no hay diferente en el que el bloque que se utilice sea el primero que se obtuvo o el último. En</w:t>
-      </w:r>
-      <w:r>
-        <w:t xml:space="preserve"> segundo lugar…</w:t>
-      </w:r>
-    </w:p>
-    <w:p>
-      <w:pPr>
-        <w:pStyle w:val="Ttulo2"/>
+        <w:t>bloques</w:t>
+      </w:r>
+      <w:r>
+        <w:t>. Con esto nos referimos a que podemos tratar el problema en su forma más simple, una sola entrada de objetos (bloques) del mismo tipo que se irán apilando</w:t>
+      </w:r>
+      <w:r>
+        <w:t xml:space="preserve">. Por lo anterior, pudimos concluir que el uso de una Queue no aportaría mayormente a nuestra solución. </w:t>
+      </w:r>
+    </w:p>
+    <w:p>
+      <w:pPr>
+        <w:pStyle w:val="Heading2"/>
         <w:spacing w:line="360" w:lineRule="auto"/>
         <w:rPr>
           <w:rFonts w:cs="Arial"/>
         </w:rPr>
       </w:pPr>
-      <w:bookmarkStart w:id="9" w:name="_Toc18773672"/>
+      <w:bookmarkStart w:id="14" w:name="_Toc18790984"/>
       <w:r>
         <w:rPr>
           <w:rFonts w:cs="Arial"/>
@@ -3313,12 +3200,12 @@
         </w:rPr>
         <w:t xml:space="preserve"> aceptadas</w:t>
       </w:r>
-      <w:bookmarkEnd w:id="9"/>
+      <w:bookmarkEnd w:id="14"/>
     </w:p>
     <w:p/>
     <w:p>
       <w:pPr>
-        <w:pStyle w:val="Prrafodelista"/>
+        <w:pStyle w:val="ListParagraph"/>
         <w:numPr>
           <w:ilvl w:val="0"/>
           <w:numId w:val="15"/>
@@ -3326,27 +3213,12 @@
         <w:spacing w:line="360" w:lineRule="auto"/>
       </w:pPr>
       <w:r>
-        <w:t xml:space="preserve">El uso de Hash </w:t>
-      </w:r>
-      <w:proofErr w:type="spellStart"/>
-      <w:r>
-        <w:t>Table</w:t>
-      </w:r>
-      <w:proofErr w:type="spellEnd"/>
-      <w:r>
-        <w:t xml:space="preserve"> es de vital importancia para reducir la complejidad y los tiempos de ejecución de los algoritmos utilizados para hacer referencia hacia el elemento deseado y así conectarlo de manera directa con el contador interno del sistema. </w:t>
-      </w:r>
-    </w:p>
-    <w:p>
-      <w:pPr>
-        <w:pStyle w:val="Prrafodelista"/>
-        <w:spacing w:line="360" w:lineRule="auto"/>
-        <w:ind w:left="1440"/>
-      </w:pPr>
-    </w:p>
-    <w:p>
-      <w:pPr>
-        <w:pStyle w:val="Prrafodelista"/>
+        <w:t xml:space="preserve">El uso de Hash Table es de vital importancia para reducir la complejidad y los tiempos de ejecución de los algoritmos utilizados para hacer referencia hacia el elemento deseado y así conectarlo de manera directa con el contador interno del sistema. </w:t>
+      </w:r>
+    </w:p>
+    <w:p>
+      <w:pPr>
+        <w:pStyle w:val="ListParagraph"/>
         <w:numPr>
           <w:ilvl w:val="0"/>
           <w:numId w:val="15"/>
@@ -3354,15 +3226,19 @@
         <w:spacing w:line="360" w:lineRule="auto"/>
       </w:pPr>
       <w:r>
-        <w:t xml:space="preserve">Por simplicidad se utilizara </w:t>
-      </w:r>
-      <w:proofErr w:type="spellStart"/>
-      <w:r>
-        <w:t>Stack</w:t>
-      </w:r>
-      <w:proofErr w:type="spellEnd"/>
-      <w:r>
-        <w:t xml:space="preserve"> como estructura de datos escogida para las implementación de las nuevas funcionalidades del </w:t>
+        <w:t>Por simplicidad</w:t>
+      </w:r>
+      <w:r>
+        <w:t>,</w:t>
+      </w:r>
+      <w:r>
+        <w:t xml:space="preserve"> se </w:t>
+      </w:r>
+      <w:r>
+        <w:t>utilizará</w:t>
+      </w:r>
+      <w:r>
+        <w:t xml:space="preserve"> Stack como estructura de datos escogida para las implementación de las nuevas funcionalidades del </w:t>
       </w:r>
       <w:r>
         <w:t>sistema (</w:t>
@@ -3370,17 +3246,13 @@
       <w:r>
         <w:t>Acceso Rápido / Construcción).</w:t>
       </w:r>
-    </w:p>
-    <w:p>
-      <w:pPr>
-        <w:pStyle w:val="Prrafodelista"/>
-        <w:spacing w:line="360" w:lineRule="auto"/>
-        <w:ind w:left="1440"/>
-      </w:pPr>
-    </w:p>
-    <w:p>
-      <w:pPr>
-        <w:pStyle w:val="Prrafodelista"/>
+      <w:r>
+        <w:t xml:space="preserve"> Esto fue decidido en el momento en que comparamos que tanto nos aportaría usar Queue o Stack y, en resolución, decidimos que el problema no requiere del sistema FIFO de Queue, pues con el sistema LIFO de Stack podríamos manejar fácilmente los bloques.</w:t>
+      </w:r>
+    </w:p>
+    <w:p>
+      <w:pPr>
+        <w:pStyle w:val="ListParagraph"/>
         <w:numPr>
           <w:ilvl w:val="0"/>
           <w:numId w:val="15"/>
@@ -3388,7 +3260,19 @@
         <w:spacing w:line="360" w:lineRule="auto"/>
       </w:pPr>
       <w:r>
-        <w:t xml:space="preserve">Se implementara una interfaz gráfica intuitiva de la manera como se plantea anteriormente debido a que no es una tarea sumamente tediosa y que por el contrario, puede traer grandes beneficios </w:t>
+        <w:t xml:space="preserve">Se </w:t>
+      </w:r>
+      <w:r>
+        <w:t>implementará</w:t>
+      </w:r>
+      <w:r>
+        <w:t xml:space="preserve"> una interfaz gráfica intuitiva de la manera como se plantea anteriormente debido a que no es una tarea sumamente tediosa y que</w:t>
+      </w:r>
+      <w:r>
+        <w:t>,</w:t>
+      </w:r>
+      <w:r>
+        <w:t xml:space="preserve"> por el contrario, puede traer grandes beneficios </w:t>
       </w:r>
       <w:r>
         <w:t xml:space="preserve">para la experiencia de los usuarios. </w:t>
@@ -3397,105 +3281,73 @@
     <w:p/>
     <w:p/>
     <w:p/>
+    <w:p>
+      <w:pPr>
+        <w:pStyle w:val="Heading1"/>
+        <w:rPr>
+          <w:rFonts w:cs="Arial"/>
+        </w:rPr>
+      </w:pPr>
+      <w:bookmarkStart w:id="15" w:name="_Toc18790985"/>
+      <w:r>
+        <w:rPr>
+          <w:rFonts w:cs="Arial"/>
+        </w:rPr>
+        <w:lastRenderedPageBreak/>
+        <w:t>Evaluación y Selección de la Mejor Solución</w:t>
+      </w:r>
+      <w:bookmarkEnd w:id="15"/>
+    </w:p>
+    <w:p>
+      <w:pPr>
+        <w:pStyle w:val="Heading2"/>
+      </w:pPr>
+      <w:bookmarkStart w:id="16" w:name="_Toc18790986"/>
+      <w:r>
+        <w:t>Criterios</w:t>
+      </w:r>
+      <w:bookmarkEnd w:id="16"/>
+    </w:p>
+    <w:p>
+      <w:bookmarkStart w:id="17" w:name="_GoBack"/>
+      <w:bookmarkEnd w:id="17"/>
+    </w:p>
+    <w:p>
+      <w:pPr>
+        <w:pStyle w:val="Heading2"/>
+      </w:pPr>
+      <w:bookmarkStart w:id="18" w:name="_Toc18790987"/>
+      <w:r>
+        <w:t>Evaluación</w:t>
+      </w:r>
+      <w:bookmarkEnd w:id="18"/>
+    </w:p>
     <w:p/>
-    <w:p/>
-    <w:p/>
-    <w:p/>
-    <w:p/>
-    <w:p>
-      <w:pPr>
-        <w:pStyle w:val="Ttulo1"/>
-        <w:rPr>
-          <w:rFonts w:cs="Arial"/>
-        </w:rPr>
-      </w:pPr>
-      <w:bookmarkStart w:id="10" w:name="_Toc18773673"/>
-      <w:r>
-        <w:rPr>
-          <w:rFonts w:cs="Arial"/>
-        </w:rPr>
-        <w:t>Evaluación y Selección de la Mejor Solución</w:t>
-      </w:r>
-      <w:bookmarkEnd w:id="10"/>
-    </w:p>
-    <w:p>
-      <w:pPr>
-        <w:pStyle w:val="Ttulo2"/>
-        <w:rPr>
-          <w:rFonts w:cs="Arial"/>
-        </w:rPr>
-      </w:pPr>
-      <w:r>
-        <w:rPr>
-          <w:rFonts w:cs="Arial"/>
-        </w:rPr>
-        <w:tab/>
-      </w:r>
-      <w:bookmarkStart w:id="11" w:name="_Toc18773674"/>
-      <w:r>
-        <w:rPr>
-          <w:rFonts w:cs="Arial"/>
-        </w:rPr>
-        <w:t>Criterios</w:t>
-      </w:r>
-      <w:bookmarkEnd w:id="11"/>
-    </w:p>
-    <w:p>
-      <w:pPr>
-        <w:pStyle w:val="Prrafodelista"/>
-        <w:rPr>
-          <w:rFonts w:cs="Arial"/>
-          <w:szCs w:val="24"/>
-        </w:rPr>
-      </w:pPr>
-    </w:p>
-    <w:p>
-      <w:pPr>
-        <w:pStyle w:val="Ttulo2"/>
-        <w:rPr>
-          <w:rFonts w:cs="Arial"/>
-        </w:rPr>
-      </w:pPr>
-      <w:bookmarkStart w:id="12" w:name="_Toc18773675"/>
-      <w:r>
-        <w:rPr>
-          <w:rFonts w:cs="Arial"/>
-        </w:rPr>
-        <w:t>Evaluación</w:t>
-      </w:r>
-      <w:bookmarkEnd w:id="12"/>
-    </w:p>
-    <w:p>
-      <w:pPr>
-        <w:pStyle w:val="Ttulo2"/>
-        <w:rPr>
-          <w:rFonts w:cs="Arial"/>
-        </w:rPr>
-      </w:pPr>
-      <w:bookmarkStart w:id="13" w:name="_Toc18773676"/>
-      <w:r>
-        <w:rPr>
-          <w:rFonts w:cs="Arial"/>
-        </w:rPr>
+    <w:p>
+      <w:pPr>
+        <w:pStyle w:val="Heading2"/>
+      </w:pPr>
+      <w:bookmarkStart w:id="19" w:name="_Toc18790988"/>
+      <w:r>
         <w:t>Selección</w:t>
       </w:r>
-      <w:bookmarkEnd w:id="13"/>
-    </w:p>
-    <w:p>
-      <w:pPr>
-        <w:pStyle w:val="Ttulo1"/>
-        <w:rPr>
-          <w:rFonts w:cs="Arial"/>
-        </w:rPr>
-      </w:pPr>
-      <w:bookmarkStart w:id="14" w:name="_Toc18773677"/>
+      <w:bookmarkEnd w:id="19"/>
+    </w:p>
+    <w:p>
+      <w:pPr>
+        <w:pStyle w:val="Heading1"/>
+        <w:rPr>
+          <w:rFonts w:cs="Arial"/>
+        </w:rPr>
+      </w:pPr>
+      <w:bookmarkStart w:id="20" w:name="_Toc18790989"/>
       <w:r>
         <w:rPr>
           <w:rFonts w:cs="Arial"/>
         </w:rPr>
         <w:t>Preparación de Informes y Especificaciones</w:t>
       </w:r>
-      <w:bookmarkEnd w:id="14"/>
+      <w:bookmarkEnd w:id="20"/>
     </w:p>
     <w:p>
       <w:pPr>
@@ -3512,19 +3364,19 @@
     </w:p>
     <w:p>
       <w:pPr>
-        <w:pStyle w:val="Ttulo1"/>
-        <w:rPr>
-          <w:rFonts w:cs="Arial"/>
-        </w:rPr>
-      </w:pPr>
-      <w:bookmarkStart w:id="15" w:name="_Toc18773678"/>
+        <w:pStyle w:val="Heading1"/>
+        <w:rPr>
+          <w:rFonts w:cs="Arial"/>
+        </w:rPr>
+      </w:pPr>
+      <w:bookmarkStart w:id="21" w:name="_Toc18790990"/>
       <w:r>
         <w:rPr>
           <w:rFonts w:cs="Arial"/>
         </w:rPr>
         <w:t>Implementación del Diseño</w:t>
       </w:r>
-      <w:bookmarkEnd w:id="15"/>
+      <w:bookmarkEnd w:id="21"/>
     </w:p>
     <w:p>
       <w:pPr>
@@ -3535,105 +3387,42 @@
         <w:spacing w:line="240" w:lineRule="auto"/>
         <w:rPr>
           <w:rFonts w:cs="Arial"/>
-          <w:noProof/>
+        </w:rPr>
+      </w:pPr>
+      <w:r>
+        <w:rPr>
+          <w:rFonts w:cs="Arial"/>
+        </w:rPr>
+        <w:t>Etapa po</w:t>
+      </w:r>
+      <w:r>
+        <w:rPr>
+          <w:rFonts w:cs="Arial"/>
+        </w:rPr>
+        <w:t>r desarrollar</w:t>
+      </w:r>
+      <w:r>
+        <w:rPr>
+          <w:rFonts w:cs="Arial"/>
           <w:lang w:val="en-US"/>
         </w:rPr>
-      </w:pPr>
-      <w:proofErr w:type="spellStart"/>
-      <w:r>
-        <w:rPr>
-          <w:rFonts w:cs="Arial"/>
-          <w:lang w:val="en-US"/>
-        </w:rPr>
-        <w:t>Etapa</w:t>
-      </w:r>
-      <w:proofErr w:type="spellEnd"/>
-      <w:r>
-        <w:rPr>
-          <w:rFonts w:cs="Arial"/>
-          <w:lang w:val="en-US"/>
+        <w:t>.</w:t>
+      </w:r>
+      <w:r>
+        <w:rPr>
+          <w:rFonts w:cs="Arial"/>
         </w:rPr>
         <w:t xml:space="preserve"> </w:t>
       </w:r>
-      <w:proofErr w:type="spellStart"/>
-      <w:r>
-        <w:rPr>
-          <w:rFonts w:cs="Arial"/>
-          <w:lang w:val="en-US"/>
-        </w:rPr>
-        <w:t>por</w:t>
-      </w:r>
-      <w:proofErr w:type="spellEnd"/>
-      <w:r>
-        <w:rPr>
-          <w:rFonts w:cs="Arial"/>
-          <w:lang w:val="en-US"/>
-        </w:rPr>
-        <w:t xml:space="preserve"> </w:t>
-      </w:r>
-      <w:proofErr w:type="spellStart"/>
-      <w:r>
-        <w:rPr>
-          <w:rFonts w:cs="Arial"/>
-          <w:lang w:val="en-US"/>
-        </w:rPr>
-        <w:t>desarrollar.</w:t>
-      </w:r>
-      <w:r>
-        <w:rPr>
-          <w:rFonts w:cs="Arial"/>
-        </w:rPr>
-        <w:fldChar w:fldCharType="begin" w:fldLock="1"/>
-      </w:r>
-      <w:r>
-        <w:rPr>
-          <w:rFonts w:cs="Arial"/>
-          <w:lang w:val="en-US"/>
-        </w:rPr>
-        <w:instrText xml:space="preserve">ADDIN Mendeley Bibliography CSL_BIBLIOGRAPHY </w:instrText>
-      </w:r>
-      <w:r>
-        <w:rPr>
-          <w:rFonts w:cs="Arial"/>
-        </w:rPr>
-        <w:fldChar w:fldCharType="separate"/>
-      </w:r>
-      <w:r>
-        <w:rPr>
-          <w:rFonts w:cs="Arial"/>
-          <w:noProof/>
-          <w:szCs w:val="24"/>
-          <w:lang w:val="en-US"/>
-        </w:rPr>
-        <w:t>Use</w:t>
-      </w:r>
-      <w:proofErr w:type="spellEnd"/>
-      <w:r>
-        <w:rPr>
-          <w:rFonts w:cs="Arial"/>
-          <w:noProof/>
-          <w:szCs w:val="24"/>
-          <w:lang w:val="en-US"/>
-        </w:rPr>
-        <w:t xml:space="preserve"> the "Insert Citation" button to add citations to this document.</w:t>
-      </w:r>
-    </w:p>
-    <w:p>
-      <w:pPr>
-        <w:rPr>
-          <w:rFonts w:cs="Arial"/>
-        </w:rPr>
-      </w:pPr>
-      <w:r>
-        <w:rPr>
-          <w:rFonts w:cs="Arial"/>
-        </w:rPr>
-        <w:fldChar w:fldCharType="end"/>
-      </w:r>
+    </w:p>
+    <w:p>
+      <w:pPr>
+        <w:rPr>
+          <w:rFonts w:cs="Arial"/>
+        </w:rPr>
+      </w:pPr>
     </w:p>
     <w:sectPr>
-      <w:headerReference w:type="default" r:id="rId11"/>
-      <w:footerReference w:type="default" r:id="rId12"/>
       <w:pgSz w:w="12240" w:h="15840"/>
       <w:pgMar w:top="1440" w:right="1440" w:bottom="1440" w:left="1440" w:header="720" w:footer="720" w:gutter="0"/>
       <w:cols w:space="720"/>
@@ -3644,7 +3433,7 @@
 </file>
 
 <file path=word/endnotes.xml><?xml version="1.0" encoding="utf-8"?>
-<w:endnotes xmlns:wpc="http://schemas.microsoft.com/office/word/2010/wordprocessingCanvas" xmlns:mc="http://schemas.openxmlformats.org/markup-compatibility/2006" xmlns:o="urn:schemas-microsoft-com:office:office" xmlns:r="http://schemas.openxmlformats.org/officeDocument/2006/relationships" xmlns:m="http://schemas.openxmlformats.org/officeDocument/2006/math" xmlns:v="urn:schemas-microsoft-com:vml" xmlns:wp14="http://schemas.microsoft.com/office/word/2010/wordprocessingDrawing" xmlns:wp="http://schemas.openxmlformats.org/drawingml/2006/wordprocessingDrawing" xmlns:w10="urn:schemas-microsoft-com:office:word" xmlns:w="http://schemas.openxmlformats.org/wordprocessingml/2006/main" xmlns:w14="http://schemas.microsoft.com/office/word/2010/wordml" xmlns:w15="http://schemas.microsoft.com/office/word/2012/wordml" xmlns:wpg="http://schemas.microsoft.com/office/word/2010/wordprocessingGroup" xmlns:wpi="http://schemas.microsoft.com/office/word/2010/wordprocessingInk" xmlns:wne="http://schemas.microsoft.com/office/word/2006/wordml" xmlns:wps="http://schemas.microsoft.com/office/word/2010/wordprocessingShape" mc:Ignorable="w14 w15 wp14">
+<w:endnotes xmlns:wpc="http://schemas.microsoft.com/office/word/2010/wordprocessingCanvas" xmlns:cx="http://schemas.microsoft.com/office/drawing/2014/chartex" xmlns:cx1="http://schemas.microsoft.com/office/drawing/2015/9/8/chartex" xmlns:cx2="http://schemas.microsoft.com/office/drawing/2015/10/21/chartex" xmlns:cx3="http://schemas.microsoft.com/office/drawing/2016/5/9/chartex" xmlns:cx4="http://schemas.microsoft.com/office/drawing/2016/5/10/chartex" xmlns:cx5="http://schemas.microsoft.com/office/drawing/2016/5/11/chartex" xmlns:cx6="http://schemas.microsoft.com/office/drawing/2016/5/12/chartex" xmlns:cx7="http://schemas.microsoft.com/office/drawing/2016/5/13/chartex" xmlns:cx8="http://schemas.microsoft.com/office/drawing/2016/5/14/chartex" xmlns:mc="http://schemas.openxmlformats.org/markup-compatibility/2006" xmlns:aink="http://schemas.microsoft.com/office/drawing/2016/ink" xmlns:am3d="http://schemas.microsoft.com/office/drawing/2017/model3d" xmlns:o="urn:schemas-microsoft-com:office:office" xmlns:r="http://schemas.openxmlformats.org/officeDocument/2006/relationships" xmlns:m="http://schemas.openxmlformats.org/officeDocument/2006/math" xmlns:v="urn:schemas-microsoft-com:vml" xmlns:wp14="http://schemas.microsoft.com/office/word/2010/wordprocessingDrawing" xmlns:wp="http://schemas.openxmlformats.org/drawingml/2006/wordprocessingDrawing" xmlns:w10="urn:schemas-microsoft-com:office:word" xmlns:w="http://schemas.openxmlformats.org/wordprocessingml/2006/main" xmlns:w14="http://schemas.microsoft.com/office/word/2010/wordml" xmlns:w15="http://schemas.microsoft.com/office/word/2012/wordml" xmlns:w16cid="http://schemas.microsoft.com/office/word/2016/wordml/cid" xmlns:w16se="http://schemas.microsoft.com/office/word/2015/wordml/symex" xmlns:wpg="http://schemas.microsoft.com/office/word/2010/wordprocessingGroup" xmlns:wpi="http://schemas.microsoft.com/office/word/2010/wordprocessingInk" xmlns:wne="http://schemas.microsoft.com/office/word/2006/wordml" xmlns:wps="http://schemas.microsoft.com/office/word/2010/wordprocessingShape" mc:Ignorable="w14 w15 w16se w16cid wp14">
   <w:endnote w:type="separator" w:id="-1">
     <w:p>
       <w:pPr>
@@ -3669,7 +3458,7 @@
 </file>
 
 <file path=word/footer1.xml><?xml version="1.0" encoding="utf-8"?>
-<w:ftr xmlns:wpc="http://schemas.microsoft.com/office/word/2010/wordprocessingCanvas" xmlns:mc="http://schemas.openxmlformats.org/markup-compatibility/2006" xmlns:o="urn:schemas-microsoft-com:office:office" xmlns:r="http://schemas.openxmlformats.org/officeDocument/2006/relationships" xmlns:m="http://schemas.openxmlformats.org/officeDocument/2006/math" xmlns:v="urn:schemas-microsoft-com:vml" xmlns:wp14="http://schemas.microsoft.com/office/word/2010/wordprocessingDrawing" xmlns:wp="http://schemas.openxmlformats.org/drawingml/2006/wordprocessingDrawing" xmlns:w10="urn:schemas-microsoft-com:office:word" xmlns:w="http://schemas.openxmlformats.org/wordprocessingml/2006/main" xmlns:w14="http://schemas.microsoft.com/office/word/2010/wordml" xmlns:w15="http://schemas.microsoft.com/office/word/2012/wordml" xmlns:wpg="http://schemas.microsoft.com/office/word/2010/wordprocessingGroup" xmlns:wpi="http://schemas.microsoft.com/office/word/2010/wordprocessingInk" xmlns:wne="http://schemas.microsoft.com/office/word/2006/wordml" xmlns:wps="http://schemas.microsoft.com/office/word/2010/wordprocessingShape" mc:Ignorable="w14 w15 wp14">
+<w:ftr xmlns:wpc="http://schemas.microsoft.com/office/word/2010/wordprocessingCanvas" xmlns:cx="http://schemas.microsoft.com/office/drawing/2014/chartex" xmlns:cx1="http://schemas.microsoft.com/office/drawing/2015/9/8/chartex" xmlns:cx2="http://schemas.microsoft.com/office/drawing/2015/10/21/chartex" xmlns:cx3="http://schemas.microsoft.com/office/drawing/2016/5/9/chartex" xmlns:cx4="http://schemas.microsoft.com/office/drawing/2016/5/10/chartex" xmlns:cx5="http://schemas.microsoft.com/office/drawing/2016/5/11/chartex" xmlns:cx6="http://schemas.microsoft.com/office/drawing/2016/5/12/chartex" xmlns:cx7="http://schemas.microsoft.com/office/drawing/2016/5/13/chartex" xmlns:cx8="http://schemas.microsoft.com/office/drawing/2016/5/14/chartex" xmlns:mc="http://schemas.openxmlformats.org/markup-compatibility/2006" xmlns:aink="http://schemas.microsoft.com/office/drawing/2016/ink" xmlns:am3d="http://schemas.microsoft.com/office/drawing/2017/model3d" xmlns:o="urn:schemas-microsoft-com:office:office" xmlns:r="http://schemas.openxmlformats.org/officeDocument/2006/relationships" xmlns:m="http://schemas.openxmlformats.org/officeDocument/2006/math" xmlns:v="urn:schemas-microsoft-com:vml" xmlns:wp14="http://schemas.microsoft.com/office/word/2010/wordprocessingDrawing" xmlns:wp="http://schemas.openxmlformats.org/drawingml/2006/wordprocessingDrawing" xmlns:w10="urn:schemas-microsoft-com:office:word" xmlns:w="http://schemas.openxmlformats.org/wordprocessingml/2006/main" xmlns:w14="http://schemas.microsoft.com/office/word/2010/wordml" xmlns:w15="http://schemas.microsoft.com/office/word/2012/wordml" xmlns:w16cid="http://schemas.microsoft.com/office/word/2016/wordml/cid" xmlns:w16se="http://schemas.microsoft.com/office/word/2015/wordml/symex" xmlns:wpg="http://schemas.microsoft.com/office/word/2010/wordprocessingGroup" xmlns:wpi="http://schemas.microsoft.com/office/word/2010/wordprocessingInk" xmlns:wne="http://schemas.microsoft.com/office/word/2006/wordml" xmlns:wps="http://schemas.microsoft.com/office/word/2010/wordprocessingShape" mc:Ignorable="w14 w15 w16se w16cid wp14">
   <w:sdt>
     <w:sdtPr>
       <w:id w:val="653881552"/>
@@ -3687,7 +3476,7 @@
     <w:sdtContent>
       <w:p>
         <w:pPr>
-          <w:pStyle w:val="Piedepgina"/>
+          <w:pStyle w:val="Footer"/>
           <w:pBdr>
             <w:top w:val="single" w:sz="4" w:space="1" w:color="D9D9D9" w:themeColor="background1" w:themeShade="D9"/>
           </w:pBdr>
@@ -3729,14 +3518,14 @@
   </w:sdt>
   <w:p>
     <w:pPr>
-      <w:pStyle w:val="Piedepgina"/>
+      <w:pStyle w:val="Footer"/>
     </w:pPr>
   </w:p>
 </w:ftr>
 </file>
 
 <file path=word/footnotes.xml><?xml version="1.0" encoding="utf-8"?>
-<w:footnotes xmlns:wpc="http://schemas.microsoft.com/office/word/2010/wordprocessingCanvas" xmlns:mc="http://schemas.openxmlformats.org/markup-compatibility/2006" xmlns:o="urn:schemas-microsoft-com:office:office" xmlns:r="http://schemas.openxmlformats.org/officeDocument/2006/relationships" xmlns:m="http://schemas.openxmlformats.org/officeDocument/2006/math" xmlns:v="urn:schemas-microsoft-com:vml" xmlns:wp14="http://schemas.microsoft.com/office/word/2010/wordprocessingDrawing" xmlns:wp="http://schemas.openxmlformats.org/drawingml/2006/wordprocessingDrawing" xmlns:w10="urn:schemas-microsoft-com:office:word" xmlns:w="http://schemas.openxmlformats.org/wordprocessingml/2006/main" xmlns:w14="http://schemas.microsoft.com/office/word/2010/wordml" xmlns:w15="http://schemas.microsoft.com/office/word/2012/wordml" xmlns:wpg="http://schemas.microsoft.com/office/word/2010/wordprocessingGroup" xmlns:wpi="http://schemas.microsoft.com/office/word/2010/wordprocessingInk" xmlns:wne="http://schemas.microsoft.com/office/word/2006/wordml" xmlns:wps="http://schemas.microsoft.com/office/word/2010/wordprocessingShape" mc:Ignorable="w14 w15 wp14">
+<w:footnotes xmlns:wpc="http://schemas.microsoft.com/office/word/2010/wordprocessingCanvas" xmlns:cx="http://schemas.microsoft.com/office/drawing/2014/chartex" xmlns:cx1="http://schemas.microsoft.com/office/drawing/2015/9/8/chartex" xmlns:cx2="http://schemas.microsoft.com/office/drawing/2015/10/21/chartex" xmlns:cx3="http://schemas.microsoft.com/office/drawing/2016/5/9/chartex" xmlns:cx4="http://schemas.microsoft.com/office/drawing/2016/5/10/chartex" xmlns:cx5="http://schemas.microsoft.com/office/drawing/2016/5/11/chartex" xmlns:cx6="http://schemas.microsoft.com/office/drawing/2016/5/12/chartex" xmlns:cx7="http://schemas.microsoft.com/office/drawing/2016/5/13/chartex" xmlns:cx8="http://schemas.microsoft.com/office/drawing/2016/5/14/chartex" xmlns:mc="http://schemas.openxmlformats.org/markup-compatibility/2006" xmlns:aink="http://schemas.microsoft.com/office/drawing/2016/ink" xmlns:am3d="http://schemas.microsoft.com/office/drawing/2017/model3d" xmlns:o="urn:schemas-microsoft-com:office:office" xmlns:r="http://schemas.openxmlformats.org/officeDocument/2006/relationships" xmlns:m="http://schemas.openxmlformats.org/officeDocument/2006/math" xmlns:v="urn:schemas-microsoft-com:vml" xmlns:wp14="http://schemas.microsoft.com/office/word/2010/wordprocessingDrawing" xmlns:wp="http://schemas.openxmlformats.org/drawingml/2006/wordprocessingDrawing" xmlns:w10="urn:schemas-microsoft-com:office:word" xmlns:w="http://schemas.openxmlformats.org/wordprocessingml/2006/main" xmlns:w14="http://schemas.microsoft.com/office/word/2010/wordml" xmlns:w15="http://schemas.microsoft.com/office/word/2012/wordml" xmlns:w16cid="http://schemas.microsoft.com/office/word/2016/wordml/cid" xmlns:w16se="http://schemas.microsoft.com/office/word/2015/wordml/symex" xmlns:wpg="http://schemas.microsoft.com/office/word/2010/wordprocessingGroup" xmlns:wpi="http://schemas.microsoft.com/office/word/2010/wordprocessingInk" xmlns:wne="http://schemas.microsoft.com/office/word/2006/wordml" xmlns:wps="http://schemas.microsoft.com/office/word/2010/wordprocessingShape" mc:Ignorable="w14 w15 w16se w16cid wp14">
   <w:footnote w:type="separator" w:id="-1">
     <w:p>
       <w:pPr>
@@ -3761,10 +3550,10 @@
 </file>
 
 <file path=word/header1.xml><?xml version="1.0" encoding="utf-8"?>
-<w:hdr xmlns:wpc="http://schemas.microsoft.com/office/word/2010/wordprocessingCanvas" xmlns:mc="http://schemas.openxmlformats.org/markup-compatibility/2006" xmlns:o="urn:schemas-microsoft-com:office:office" xmlns:r="http://schemas.openxmlformats.org/officeDocument/2006/relationships" xmlns:m="http://schemas.openxmlformats.org/officeDocument/2006/math" xmlns:v="urn:schemas-microsoft-com:vml" xmlns:wp14="http://schemas.microsoft.com/office/word/2010/wordprocessingDrawing" xmlns:wp="http://schemas.openxmlformats.org/drawingml/2006/wordprocessingDrawing" xmlns:w10="urn:schemas-microsoft-com:office:word" xmlns:w="http://schemas.openxmlformats.org/wordprocessingml/2006/main" xmlns:w14="http://schemas.microsoft.com/office/word/2010/wordml" xmlns:w15="http://schemas.microsoft.com/office/word/2012/wordml" xmlns:wpg="http://schemas.microsoft.com/office/word/2010/wordprocessingGroup" xmlns:wpi="http://schemas.microsoft.com/office/word/2010/wordprocessingInk" xmlns:wne="http://schemas.microsoft.com/office/word/2006/wordml" xmlns:wps="http://schemas.microsoft.com/office/word/2010/wordprocessingShape" mc:Ignorable="w14 w15 wp14">
+<w:hdr xmlns:wpc="http://schemas.microsoft.com/office/word/2010/wordprocessingCanvas" xmlns:cx="http://schemas.microsoft.com/office/drawing/2014/chartex" xmlns:cx1="http://schemas.microsoft.com/office/drawing/2015/9/8/chartex" xmlns:cx2="http://schemas.microsoft.com/office/drawing/2015/10/21/chartex" xmlns:cx3="http://schemas.microsoft.com/office/drawing/2016/5/9/chartex" xmlns:cx4="http://schemas.microsoft.com/office/drawing/2016/5/10/chartex" xmlns:cx5="http://schemas.microsoft.com/office/drawing/2016/5/11/chartex" xmlns:cx6="http://schemas.microsoft.com/office/drawing/2016/5/12/chartex" xmlns:cx7="http://schemas.microsoft.com/office/drawing/2016/5/13/chartex" xmlns:cx8="http://schemas.microsoft.com/office/drawing/2016/5/14/chartex" xmlns:mc="http://schemas.openxmlformats.org/markup-compatibility/2006" xmlns:aink="http://schemas.microsoft.com/office/drawing/2016/ink" xmlns:am3d="http://schemas.microsoft.com/office/drawing/2017/model3d" xmlns:o="urn:schemas-microsoft-com:office:office" xmlns:r="http://schemas.openxmlformats.org/officeDocument/2006/relationships" xmlns:m="http://schemas.openxmlformats.org/officeDocument/2006/math" xmlns:v="urn:schemas-microsoft-com:vml" xmlns:wp14="http://schemas.microsoft.com/office/word/2010/wordprocessingDrawing" xmlns:wp="http://schemas.openxmlformats.org/drawingml/2006/wordprocessingDrawing" xmlns:w10="urn:schemas-microsoft-com:office:word" xmlns:w="http://schemas.openxmlformats.org/wordprocessingml/2006/main" xmlns:w14="http://schemas.microsoft.com/office/word/2010/wordml" xmlns:w15="http://schemas.microsoft.com/office/word/2012/wordml" xmlns:w16cid="http://schemas.microsoft.com/office/word/2016/wordml/cid" xmlns:w16se="http://schemas.microsoft.com/office/word/2015/wordml/symex" xmlns:wpg="http://schemas.microsoft.com/office/word/2010/wordprocessingGroup" xmlns:wpi="http://schemas.microsoft.com/office/word/2010/wordprocessingInk" xmlns:wne="http://schemas.microsoft.com/office/word/2006/wordml" xmlns:wps="http://schemas.microsoft.com/office/word/2010/wordprocessingShape" mc:Ignorable="w14 w15 w16se w16cid wp14">
   <w:p>
     <w:pPr>
-      <w:pStyle w:val="Encabezado"/>
+      <w:pStyle w:val="Header"/>
       <w:jc w:val="center"/>
       <w:rPr>
         <w:i/>
@@ -3783,8 +3572,8 @@
 </file>
 
 <file path=word/numbering.xml><?xml version="1.0" encoding="utf-8"?>
-<w:numbering xmlns:wpc="http://schemas.microsoft.com/office/word/2010/wordprocessingCanvas" xmlns:mc="http://schemas.openxmlformats.org/markup-compatibility/2006" xmlns:o="urn:schemas-microsoft-com:office:office" xmlns:r="http://schemas.openxmlformats.org/officeDocument/2006/relationships" xmlns:m="http://schemas.openxmlformats.org/officeDocument/2006/math" xmlns:v="urn:schemas-microsoft-com:vml" xmlns:wp14="http://schemas.microsoft.com/office/word/2010/wordprocessingDrawing" xmlns:wp="http://schemas.openxmlformats.org/drawingml/2006/wordprocessingDrawing" xmlns:w10="urn:schemas-microsoft-com:office:word" xmlns:w="http://schemas.openxmlformats.org/wordprocessingml/2006/main" xmlns:w14="http://schemas.microsoft.com/office/word/2010/wordml" xmlns:w15="http://schemas.microsoft.com/office/word/2012/wordml" xmlns:wpg="http://schemas.microsoft.com/office/word/2010/wordprocessingGroup" xmlns:wpi="http://schemas.microsoft.com/office/word/2010/wordprocessingInk" xmlns:wne="http://schemas.microsoft.com/office/word/2006/wordml" xmlns:wps="http://schemas.microsoft.com/office/word/2010/wordprocessingShape" mc:Ignorable="w14 w15 wp14">
-  <w:abstractNum w:abstractNumId="0">
+<w:numbering xmlns:wpc="http://schemas.microsoft.com/office/word/2010/wordprocessingCanvas" xmlns:cx="http://schemas.microsoft.com/office/drawing/2014/chartex" xmlns:cx1="http://schemas.microsoft.com/office/drawing/2015/9/8/chartex" xmlns:cx2="http://schemas.microsoft.com/office/drawing/2015/10/21/chartex" xmlns:cx3="http://schemas.microsoft.com/office/drawing/2016/5/9/chartex" xmlns:cx4="http://schemas.microsoft.com/office/drawing/2016/5/10/chartex" xmlns:cx5="http://schemas.microsoft.com/office/drawing/2016/5/11/chartex" xmlns:cx6="http://schemas.microsoft.com/office/drawing/2016/5/12/chartex" xmlns:cx7="http://schemas.microsoft.com/office/drawing/2016/5/13/chartex" xmlns:cx8="http://schemas.microsoft.com/office/drawing/2016/5/14/chartex" xmlns:mc="http://schemas.openxmlformats.org/markup-compatibility/2006" xmlns:aink="http://schemas.microsoft.com/office/drawing/2016/ink" xmlns:am3d="http://schemas.microsoft.com/office/drawing/2017/model3d" xmlns:o="urn:schemas-microsoft-com:office:office" xmlns:r="http://schemas.openxmlformats.org/officeDocument/2006/relationships" xmlns:m="http://schemas.openxmlformats.org/officeDocument/2006/math" xmlns:v="urn:schemas-microsoft-com:vml" xmlns:wp14="http://schemas.microsoft.com/office/word/2010/wordprocessingDrawing" xmlns:wp="http://schemas.openxmlformats.org/drawingml/2006/wordprocessingDrawing" xmlns:w10="urn:schemas-microsoft-com:office:word" xmlns:w="http://schemas.openxmlformats.org/wordprocessingml/2006/main" xmlns:w14="http://schemas.microsoft.com/office/word/2010/wordml" xmlns:w15="http://schemas.microsoft.com/office/word/2012/wordml" xmlns:w16cid="http://schemas.microsoft.com/office/word/2016/wordml/cid" xmlns:w16se="http://schemas.microsoft.com/office/word/2015/wordml/symex" xmlns:wpg="http://schemas.microsoft.com/office/word/2010/wordprocessingGroup" xmlns:wpi="http://schemas.microsoft.com/office/word/2010/wordprocessingInk" xmlns:wne="http://schemas.microsoft.com/office/word/2006/wordml" xmlns:wps="http://schemas.microsoft.com/office/word/2010/wordprocessingShape" mc:Ignorable="w14 w15 w16se w16cid wp14">
+  <w:abstractNum w:abstractNumId="0" w15:restartNumberingAfterBreak="0">
     <w:nsid w:val="01AF4C53"/>
     <w:multiLevelType w:val="hybridMultilevel"/>
     <w:tmpl w:val="646E50CA"/>
@@ -3897,7 +3686,7 @@
       </w:rPr>
     </w:lvl>
   </w:abstractNum>
-  <w:abstractNum w:abstractNumId="1">
+  <w:abstractNum w:abstractNumId="1" w15:restartNumberingAfterBreak="0">
     <w:nsid w:val="12A2116C"/>
     <w:multiLevelType w:val="hybridMultilevel"/>
     <w:tmpl w:val="F9EED612"/>
@@ -3983,7 +3772,7 @@
       </w:pPr>
     </w:lvl>
   </w:abstractNum>
-  <w:abstractNum w:abstractNumId="2">
+  <w:abstractNum w:abstractNumId="2" w15:restartNumberingAfterBreak="0">
     <w:nsid w:val="146639B4"/>
     <w:multiLevelType w:val="hybridMultilevel"/>
     <w:tmpl w:val="E5DA8652"/>
@@ -4096,7 +3885,7 @@
       </w:rPr>
     </w:lvl>
   </w:abstractNum>
-  <w:abstractNum w:abstractNumId="3">
+  <w:abstractNum w:abstractNumId="3" w15:restartNumberingAfterBreak="0">
     <w:nsid w:val="1DF33713"/>
     <w:multiLevelType w:val="hybridMultilevel"/>
     <w:tmpl w:val="30D262B4"/>
@@ -4209,7 +3998,7 @@
       </w:rPr>
     </w:lvl>
   </w:abstractNum>
-  <w:abstractNum w:abstractNumId="4">
+  <w:abstractNum w:abstractNumId="4" w15:restartNumberingAfterBreak="0">
     <w:nsid w:val="25753FAF"/>
     <w:multiLevelType w:val="hybridMultilevel"/>
     <w:tmpl w:val="DFEE728A"/>
@@ -4295,7 +4084,7 @@
       </w:pPr>
     </w:lvl>
   </w:abstractNum>
-  <w:abstractNum w:abstractNumId="5">
+  <w:abstractNum w:abstractNumId="5" w15:restartNumberingAfterBreak="0">
     <w:nsid w:val="27C605FA"/>
     <w:multiLevelType w:val="hybridMultilevel"/>
     <w:tmpl w:val="11568CB6"/>
@@ -4381,7 +4170,7 @@
       </w:pPr>
     </w:lvl>
   </w:abstractNum>
-  <w:abstractNum w:abstractNumId="6">
+  <w:abstractNum w:abstractNumId="6" w15:restartNumberingAfterBreak="0">
     <w:nsid w:val="324C47FC"/>
     <w:multiLevelType w:val="hybridMultilevel"/>
     <w:tmpl w:val="BC129450"/>
@@ -4494,7 +4283,7 @@
       </w:rPr>
     </w:lvl>
   </w:abstractNum>
-  <w:abstractNum w:abstractNumId="7">
+  <w:abstractNum w:abstractNumId="7" w15:restartNumberingAfterBreak="0">
     <w:nsid w:val="3C1D7230"/>
     <w:multiLevelType w:val="hybridMultilevel"/>
     <w:tmpl w:val="E9E82FA6"/>
@@ -4580,7 +4369,7 @@
       </w:pPr>
     </w:lvl>
   </w:abstractNum>
-  <w:abstractNum w:abstractNumId="8">
+  <w:abstractNum w:abstractNumId="8" w15:restartNumberingAfterBreak="0">
     <w:nsid w:val="4693441A"/>
     <w:multiLevelType w:val="hybridMultilevel"/>
     <w:tmpl w:val="5F84D290"/>
@@ -4673,7 +4462,7 @@
       </w:pPr>
     </w:lvl>
   </w:abstractNum>
-  <w:abstractNum w:abstractNumId="9">
+  <w:abstractNum w:abstractNumId="9" w15:restartNumberingAfterBreak="0">
     <w:nsid w:val="472E03B7"/>
     <w:multiLevelType w:val="hybridMultilevel"/>
     <w:tmpl w:val="4FDE61C4"/>
@@ -4786,7 +4575,7 @@
       </w:rPr>
     </w:lvl>
   </w:abstractNum>
-  <w:abstractNum w:abstractNumId="10">
+  <w:abstractNum w:abstractNumId="10" w15:restartNumberingAfterBreak="0">
     <w:nsid w:val="475F5A5F"/>
     <w:multiLevelType w:val="hybridMultilevel"/>
     <w:tmpl w:val="821CFE06"/>
@@ -4899,7 +4688,7 @@
       </w:rPr>
     </w:lvl>
   </w:abstractNum>
-  <w:abstractNum w:abstractNumId="11">
+  <w:abstractNum w:abstractNumId="11" w15:restartNumberingAfterBreak="0">
     <w:nsid w:val="4D225E7D"/>
     <w:multiLevelType w:val="hybridMultilevel"/>
     <w:tmpl w:val="60F61E78"/>
@@ -5012,7 +4801,7 @@
       </w:rPr>
     </w:lvl>
   </w:abstractNum>
-  <w:abstractNum w:abstractNumId="12">
+  <w:abstractNum w:abstractNumId="12" w15:restartNumberingAfterBreak="0">
     <w:nsid w:val="5440623F"/>
     <w:multiLevelType w:val="hybridMultilevel"/>
     <w:tmpl w:val="9724D4FA"/>
@@ -5101,7 +4890,7 @@
       </w:pPr>
     </w:lvl>
   </w:abstractNum>
-  <w:abstractNum w:abstractNumId="13">
+  <w:abstractNum w:abstractNumId="13" w15:restartNumberingAfterBreak="0">
     <w:nsid w:val="6D8B3F35"/>
     <w:multiLevelType w:val="hybridMultilevel"/>
     <w:tmpl w:val="38FEFA42"/>
@@ -5214,7 +5003,7 @@
       </w:rPr>
     </w:lvl>
   </w:abstractNum>
-  <w:abstractNum w:abstractNumId="14">
+  <w:abstractNum w:abstractNumId="14" w15:restartNumberingAfterBreak="0">
     <w:nsid w:val="75FD4999"/>
     <w:multiLevelType w:val="hybridMultilevel"/>
     <w:tmpl w:val="6AB4FBB0"/>
@@ -5349,7 +5138,7 @@
 </file>
 
 <file path=word/styles.xml><?xml version="1.0" encoding="utf-8"?>
-<w:styles xmlns:mc="http://schemas.openxmlformats.org/markup-compatibility/2006" xmlns:r="http://schemas.openxmlformats.org/officeDocument/2006/relationships" xmlns:w="http://schemas.openxmlformats.org/wordprocessingml/2006/main" xmlns:w14="http://schemas.microsoft.com/office/word/2010/wordml" xmlns:w15="http://schemas.microsoft.com/office/word/2012/wordml" mc:Ignorable="w14 w15">
+<w:styles xmlns:mc="http://schemas.openxmlformats.org/markup-compatibility/2006" xmlns:r="http://schemas.openxmlformats.org/officeDocument/2006/relationships" xmlns:w="http://schemas.openxmlformats.org/wordprocessingml/2006/main" xmlns:w14="http://schemas.microsoft.com/office/word/2010/wordml" xmlns:w15="http://schemas.microsoft.com/office/word/2012/wordml" xmlns:w16cid="http://schemas.microsoft.com/office/word/2016/wordml/cid" xmlns:w16se="http://schemas.microsoft.com/office/word/2015/wordml/symex" mc:Ignorable="w14 w15 w16se w16cid">
   <w:docDefaults>
     <w:rPrDefault>
       <w:rPr>
@@ -5365,7 +5154,7 @@
       </w:pPr>
     </w:pPrDefault>
   </w:docDefaults>
-  <w:latentStyles w:defLockedState="0" w:defUIPriority="99" w:defSemiHidden="0" w:defUnhideWhenUsed="0" w:defQFormat="0" w:count="371">
+  <w:latentStyles w:defLockedState="0" w:defUIPriority="99" w:defSemiHidden="0" w:defUnhideWhenUsed="0" w:defQFormat="0" w:count="375">
     <w:lsdException w:name="Normal" w:uiPriority="0" w:qFormat="1"/>
     <w:lsdException w:name="heading 1" w:uiPriority="9" w:qFormat="1"/>
     <w:lsdException w:name="heading 2" w:semiHidden="1" w:uiPriority="9" w:unhideWhenUsed="1" w:qFormat="1"/>
@@ -5471,7 +5260,6 @@
     <w:lsdException w:name="HTML Sample" w:semiHidden="1" w:unhideWhenUsed="1"/>
     <w:lsdException w:name="HTML Typewriter" w:semiHidden="1" w:unhideWhenUsed="1"/>
     <w:lsdException w:name="HTML Variable" w:semiHidden="1" w:unhideWhenUsed="1"/>
-    <w:lsdException w:name="Normal Table" w:semiHidden="1" w:unhideWhenUsed="1"/>
     <w:lsdException w:name="annotation subject" w:semiHidden="1" w:unhideWhenUsed="1"/>
     <w:lsdException w:name="No List" w:semiHidden="1" w:unhideWhenUsed="1"/>
     <w:lsdException w:name="Outline List 1" w:semiHidden="1" w:unhideWhenUsed="1"/>
@@ -5515,10 +5303,8 @@
     <w:lsdException w:name="Table Elegant" w:semiHidden="1" w:unhideWhenUsed="1"/>
     <w:lsdException w:name="Table Professional" w:semiHidden="1" w:unhideWhenUsed="1"/>
     <w:lsdException w:name="Table Subtle 1" w:semiHidden="1" w:unhideWhenUsed="1"/>
-    <w:lsdException w:name="Table Subtle 2" w:semiHidden="1" w:unhideWhenUsed="1"/>
     <w:lsdException w:name="Table Web 1" w:semiHidden="1" w:unhideWhenUsed="1"/>
     <w:lsdException w:name="Table Web 2" w:semiHidden="1" w:unhideWhenUsed="1"/>
-    <w:lsdException w:name="Table Web 3" w:semiHidden="1" w:unhideWhenUsed="1"/>
     <w:lsdException w:name="Balloon Text" w:semiHidden="1" w:unhideWhenUsed="1"/>
     <w:lsdException w:name="Table Grid" w:uiPriority="39"/>
     <w:lsdException w:name="Table Theme" w:semiHidden="1" w:unhideWhenUsed="1"/>
@@ -5737,6 +5523,10 @@
     <w:lsdException w:name="List Table 5 Dark Accent 6" w:uiPriority="50"/>
     <w:lsdException w:name="List Table 6 Colorful Accent 6" w:uiPriority="51"/>
     <w:lsdException w:name="List Table 7 Colorful Accent 6" w:uiPriority="52"/>
+    <w:lsdException w:name="Mention" w:semiHidden="1" w:unhideWhenUsed="1"/>
+    <w:lsdException w:name="Smart Hyperlink" w:semiHidden="1" w:unhideWhenUsed="1"/>
+    <w:lsdException w:name="Hashtag" w:semiHidden="1" w:unhideWhenUsed="1"/>
+    <w:lsdException w:name="Unresolved Mention" w:semiHidden="1" w:unhideWhenUsed="1"/>
   </w:latentStyles>
   <w:style w:type="paragraph" w:default="1" w:styleId="Normal">
     <w:name w:val="Normal"/>
@@ -5751,11 +5541,11 @@
       <w:lang w:val="es-CO"/>
     </w:rPr>
   </w:style>
-  <w:style w:type="paragraph" w:styleId="Ttulo1">
+  <w:style w:type="paragraph" w:styleId="Heading1">
     <w:name w:val="heading 1"/>
     <w:basedOn w:val="Normal"/>
     <w:next w:val="Normal"/>
-    <w:link w:val="Ttulo1Car"/>
+    <w:link w:val="Heading1Char"/>
     <w:uiPriority w:val="9"/>
     <w:qFormat/>
     <w:rsid w:val="00AE25E4"/>
@@ -5772,11 +5562,11 @@
       <w:szCs w:val="32"/>
     </w:rPr>
   </w:style>
-  <w:style w:type="paragraph" w:styleId="Ttulo2">
+  <w:style w:type="paragraph" w:styleId="Heading2">
     <w:name w:val="heading 2"/>
     <w:basedOn w:val="Normal"/>
     <w:next w:val="Normal"/>
-    <w:link w:val="Ttulo2Car"/>
+    <w:link w:val="Heading2Char"/>
     <w:uiPriority w:val="9"/>
     <w:unhideWhenUsed/>
     <w:qFormat/>
@@ -5795,13 +5585,35 @@
       <w:szCs w:val="26"/>
     </w:rPr>
   </w:style>
-  <w:style w:type="character" w:default="1" w:styleId="Fuentedeprrafopredeter">
+  <w:style w:type="paragraph" w:styleId="Heading3">
+    <w:name w:val="heading 3"/>
+    <w:basedOn w:val="Normal"/>
+    <w:next w:val="Normal"/>
+    <w:link w:val="Heading3Char"/>
+    <w:uiPriority w:val="9"/>
+    <w:unhideWhenUsed/>
+    <w:qFormat/>
+    <w:rsid w:val="001C1818"/>
+    <w:pPr>
+      <w:keepNext/>
+      <w:keepLines/>
+      <w:spacing w:before="40" w:after="0"/>
+      <w:outlineLvl w:val="2"/>
+    </w:pPr>
+    <w:rPr>
+      <w:rFonts w:eastAsiaTheme="majorEastAsia" w:cstheme="majorBidi"/>
+      <w:i/>
+      <w:szCs w:val="24"/>
+      <w:u w:val="single"/>
+    </w:rPr>
+  </w:style>
+  <w:style w:type="character" w:default="1" w:styleId="DefaultParagraphFont">
     <w:name w:val="Default Paragraph Font"/>
     <w:uiPriority w:val="1"/>
     <w:semiHidden/>
     <w:unhideWhenUsed/>
   </w:style>
-  <w:style w:type="table" w:default="1" w:styleId="Tablanormal">
+  <w:style w:type="table" w:default="1" w:styleId="TableNormal">
     <w:name w:val="Normal Table"/>
     <w:uiPriority w:val="99"/>
     <w:semiHidden/>
@@ -5816,13 +5628,13 @@
       </w:tblCellMar>
     </w:tblPr>
   </w:style>
-  <w:style w:type="numbering" w:default="1" w:styleId="Sinlista">
+  <w:style w:type="numbering" w:default="1" w:styleId="NoList">
     <w:name w:val="No List"/>
     <w:uiPriority w:val="99"/>
     <w:semiHidden/>
     <w:unhideWhenUsed/>
   </w:style>
-  <w:style w:type="paragraph" w:styleId="Prrafodelista">
+  <w:style w:type="paragraph" w:styleId="ListParagraph">
     <w:name w:val="List Paragraph"/>
     <w:basedOn w:val="Normal"/>
     <w:uiPriority w:val="34"/>
@@ -5833,10 +5645,10 @@
       <w:contextualSpacing/>
     </w:pPr>
   </w:style>
-  <w:style w:type="paragraph" w:styleId="Encabezado">
+  <w:style w:type="paragraph" w:styleId="Header">
     <w:name w:val="header"/>
     <w:basedOn w:val="Normal"/>
-    <w:link w:val="EncabezadoCar"/>
+    <w:link w:val="HeaderChar"/>
     <w:uiPriority w:val="99"/>
     <w:unhideWhenUsed/>
     <w:rsid w:val="00D656E9"/>
@@ -5848,20 +5660,20 @@
       <w:spacing w:after="0" w:line="240" w:lineRule="auto"/>
     </w:pPr>
   </w:style>
-  <w:style w:type="character" w:customStyle="1" w:styleId="EncabezadoCar">
-    <w:name w:val="Encabezado Car"/>
-    <w:basedOn w:val="Fuentedeprrafopredeter"/>
-    <w:link w:val="Encabezado"/>
+  <w:style w:type="character" w:customStyle="1" w:styleId="HeaderChar">
+    <w:name w:val="Header Char"/>
+    <w:basedOn w:val="DefaultParagraphFont"/>
+    <w:link w:val="Header"/>
     <w:uiPriority w:val="99"/>
     <w:rsid w:val="00D656E9"/>
     <w:rPr>
       <w:lang w:val="es-CO"/>
     </w:rPr>
   </w:style>
-  <w:style w:type="paragraph" w:styleId="Piedepgina">
+  <w:style w:type="paragraph" w:styleId="Footer">
     <w:name w:val="footer"/>
     <w:basedOn w:val="Normal"/>
-    <w:link w:val="PiedepginaCar"/>
+    <w:link w:val="FooterChar"/>
     <w:uiPriority w:val="99"/>
     <w:unhideWhenUsed/>
     <w:rsid w:val="00D656E9"/>
@@ -5873,21 +5685,21 @@
       <w:spacing w:after="0" w:line="240" w:lineRule="auto"/>
     </w:pPr>
   </w:style>
-  <w:style w:type="character" w:customStyle="1" w:styleId="PiedepginaCar">
-    <w:name w:val="Pie de página Car"/>
-    <w:basedOn w:val="Fuentedeprrafopredeter"/>
-    <w:link w:val="Piedepgina"/>
+  <w:style w:type="character" w:customStyle="1" w:styleId="FooterChar">
+    <w:name w:val="Footer Char"/>
+    <w:basedOn w:val="DefaultParagraphFont"/>
+    <w:link w:val="Footer"/>
     <w:uiPriority w:val="99"/>
     <w:rsid w:val="00D656E9"/>
     <w:rPr>
       <w:lang w:val="es-CO"/>
     </w:rPr>
   </w:style>
-  <w:style w:type="paragraph" w:styleId="Puesto">
+  <w:style w:type="paragraph" w:styleId="Title">
     <w:name w:val="Title"/>
     <w:basedOn w:val="Normal"/>
     <w:next w:val="Normal"/>
-    <w:link w:val="PuestoCar"/>
+    <w:link w:val="TitleChar"/>
     <w:uiPriority w:val="10"/>
     <w:qFormat/>
     <w:rsid w:val="00651E53"/>
@@ -5903,10 +5715,10 @@
       <w:szCs w:val="56"/>
     </w:rPr>
   </w:style>
-  <w:style w:type="character" w:customStyle="1" w:styleId="PuestoCar">
-    <w:name w:val="Puesto Car"/>
-    <w:basedOn w:val="Fuentedeprrafopredeter"/>
-    <w:link w:val="Puesto"/>
+  <w:style w:type="character" w:customStyle="1" w:styleId="TitleChar">
+    <w:name w:val="Title Char"/>
+    <w:basedOn w:val="DefaultParagraphFont"/>
+    <w:link w:val="Title"/>
     <w:uiPriority w:val="10"/>
     <w:rsid w:val="00651E53"/>
     <w:rPr>
@@ -5918,10 +5730,10 @@
       <w:lang w:val="es-CO"/>
     </w:rPr>
   </w:style>
-  <w:style w:type="character" w:customStyle="1" w:styleId="Ttulo1Car">
-    <w:name w:val="Título 1 Car"/>
-    <w:basedOn w:val="Fuentedeprrafopredeter"/>
-    <w:link w:val="Ttulo1"/>
+  <w:style w:type="character" w:customStyle="1" w:styleId="Heading1Char">
+    <w:name w:val="Heading 1 Char"/>
+    <w:basedOn w:val="DefaultParagraphFont"/>
+    <w:link w:val="Heading1"/>
     <w:uiPriority w:val="9"/>
     <w:rsid w:val="00AE25E4"/>
     <w:rPr>
@@ -5932,10 +5744,10 @@
       <w:lang w:val="es-CO"/>
     </w:rPr>
   </w:style>
-  <w:style w:type="character" w:customStyle="1" w:styleId="Ttulo2Car">
-    <w:name w:val="Título 2 Car"/>
-    <w:basedOn w:val="Fuentedeprrafopredeter"/>
-    <w:link w:val="Ttulo2"/>
+  <w:style w:type="character" w:customStyle="1" w:styleId="Heading2Char">
+    <w:name w:val="Heading 2 Char"/>
+    <w:basedOn w:val="DefaultParagraphFont"/>
+    <w:link w:val="Heading2"/>
     <w:uiPriority w:val="9"/>
     <w:rsid w:val="00AE25E4"/>
     <w:rPr>
@@ -5946,9 +5758,9 @@
       <w:lang w:val="es-CO"/>
     </w:rPr>
   </w:style>
-  <w:style w:type="paragraph" w:styleId="TtulodeTDC">
+  <w:style w:type="paragraph" w:styleId="TOCHeading">
     <w:name w:val="TOC Heading"/>
-    <w:basedOn w:val="Ttulo1"/>
+    <w:basedOn w:val="Heading1"/>
     <w:next w:val="Normal"/>
     <w:uiPriority w:val="39"/>
     <w:unhideWhenUsed/>
@@ -5965,7 +5777,7 @@
       <w:lang w:val="en-US"/>
     </w:rPr>
   </w:style>
-  <w:style w:type="paragraph" w:styleId="TDC1">
+  <w:style w:type="paragraph" w:styleId="TOC1">
     <w:name w:val="toc 1"/>
     <w:basedOn w:val="Normal"/>
     <w:next w:val="Normal"/>
@@ -5985,7 +5797,7 @@
       <w:szCs w:val="20"/>
     </w:rPr>
   </w:style>
-  <w:style w:type="paragraph" w:styleId="TDC2">
+  <w:style w:type="paragraph" w:styleId="TOC2">
     <w:name w:val="toc 2"/>
     <w:basedOn w:val="Normal"/>
     <w:next w:val="Normal"/>
@@ -6004,9 +5816,9 @@
       <w:szCs w:val="20"/>
     </w:rPr>
   </w:style>
-  <w:style w:type="character" w:styleId="Hipervnculo">
+  <w:style w:type="character" w:styleId="Hyperlink">
     <w:name w:val="Hyperlink"/>
-    <w:basedOn w:val="Fuentedeprrafopredeter"/>
+    <w:basedOn w:val="DefaultParagraphFont"/>
     <w:uiPriority w:val="99"/>
     <w:unhideWhenUsed/>
     <w:rsid w:val="0009510F"/>
@@ -6015,7 +5827,7 @@
       <w:u w:val="single"/>
     </w:rPr>
   </w:style>
-  <w:style w:type="paragraph" w:styleId="TDC3">
+  <w:style w:type="paragraph" w:styleId="TOC3">
     <w:name w:val="toc 3"/>
     <w:basedOn w:val="Normal"/>
     <w:next w:val="Normal"/>
@@ -6035,7 +5847,7 @@
       <w:szCs w:val="20"/>
     </w:rPr>
   </w:style>
-  <w:style w:type="paragraph" w:styleId="TDC4">
+  <w:style w:type="paragraph" w:styleId="TOC4">
     <w:name w:val="toc 4"/>
     <w:basedOn w:val="Normal"/>
     <w:next w:val="Normal"/>
@@ -6053,7 +5865,7 @@
       <w:szCs w:val="18"/>
     </w:rPr>
   </w:style>
-  <w:style w:type="paragraph" w:styleId="TDC5">
+  <w:style w:type="paragraph" w:styleId="TOC5">
     <w:name w:val="toc 5"/>
     <w:basedOn w:val="Normal"/>
     <w:next w:val="Normal"/>
@@ -6071,7 +5883,7 @@
       <w:szCs w:val="18"/>
     </w:rPr>
   </w:style>
-  <w:style w:type="paragraph" w:styleId="TDC6">
+  <w:style w:type="paragraph" w:styleId="TOC6">
     <w:name w:val="toc 6"/>
     <w:basedOn w:val="Normal"/>
     <w:next w:val="Normal"/>
@@ -6089,7 +5901,7 @@
       <w:szCs w:val="18"/>
     </w:rPr>
   </w:style>
-  <w:style w:type="paragraph" w:styleId="TDC7">
+  <w:style w:type="paragraph" w:styleId="TOC7">
     <w:name w:val="toc 7"/>
     <w:basedOn w:val="Normal"/>
     <w:next w:val="Normal"/>
@@ -6107,7 +5919,7 @@
       <w:szCs w:val="18"/>
     </w:rPr>
   </w:style>
-  <w:style w:type="paragraph" w:styleId="TDC8">
+  <w:style w:type="paragraph" w:styleId="TOC8">
     <w:name w:val="toc 8"/>
     <w:basedOn w:val="Normal"/>
     <w:next w:val="Normal"/>
@@ -6125,7 +5937,7 @@
       <w:szCs w:val="18"/>
     </w:rPr>
   </w:style>
-  <w:style w:type="paragraph" w:styleId="TDC9">
+  <w:style w:type="paragraph" w:styleId="TOC9">
     <w:name w:val="toc 9"/>
     <w:basedOn w:val="Normal"/>
     <w:next w:val="Normal"/>
@@ -6143,7 +5955,7 @@
       <w:szCs w:val="18"/>
     </w:rPr>
   </w:style>
-  <w:style w:type="paragraph" w:styleId="Bibliografa">
+  <w:style w:type="paragraph" w:styleId="Bibliography">
     <w:name w:val="Bibliography"/>
     <w:basedOn w:val="Normal"/>
     <w:next w:val="Normal"/>
@@ -6151,9 +5963,9 @@
     <w:unhideWhenUsed/>
     <w:rsid w:val="002239FA"/>
   </w:style>
-  <w:style w:type="character" w:styleId="Hipervnculovisitado">
+  <w:style w:type="character" w:styleId="FollowedHyperlink">
     <w:name w:val="FollowedHyperlink"/>
-    <w:basedOn w:val="Fuentedeprrafopredeter"/>
+    <w:basedOn w:val="DefaultParagraphFont"/>
     <w:uiPriority w:val="99"/>
     <w:semiHidden/>
     <w:unhideWhenUsed/>
@@ -6163,16 +5975,15 @@
       <w:u w:val="single"/>
     </w:rPr>
   </w:style>
-  <w:style w:type="table" w:styleId="Tablaconcuadrcula">
+  <w:style w:type="table" w:styleId="TableGrid">
     <w:name w:val="Table Grid"/>
-    <w:basedOn w:val="Tablanormal"/>
+    <w:basedOn w:val="TableNormal"/>
     <w:uiPriority w:val="39"/>
     <w:rsid w:val="0048615A"/>
     <w:pPr>
       <w:spacing w:after="0" w:line="240" w:lineRule="auto"/>
     </w:pPr>
     <w:tblPr>
-      <w:tblInd w:w="0" w:type="dxa"/>
       <w:tblBorders>
         <w:top w:val="single" w:sz="4" w:space="0" w:color="auto"/>
         <w:left w:val="single" w:sz="4" w:space="0" w:color="auto"/>
@@ -6181,13 +5992,53 @@
         <w:insideH w:val="single" w:sz="4" w:space="0" w:color="auto"/>
         <w:insideV w:val="single" w:sz="4" w:space="0" w:color="auto"/>
       </w:tblBorders>
-      <w:tblCellMar>
-        <w:top w:w="0" w:type="dxa"/>
-        <w:left w:w="108" w:type="dxa"/>
-        <w:bottom w:w="0" w:type="dxa"/>
-        <w:right w:w="108" w:type="dxa"/>
-      </w:tblCellMar>
     </w:tblPr>
+  </w:style>
+  <w:style w:type="paragraph" w:styleId="BalloonText">
+    <w:name w:val="Balloon Text"/>
+    <w:basedOn w:val="Normal"/>
+    <w:link w:val="BalloonTextChar"/>
+    <w:uiPriority w:val="99"/>
+    <w:semiHidden/>
+    <w:unhideWhenUsed/>
+    <w:rsid w:val="004668AF"/>
+    <w:pPr>
+      <w:spacing w:after="0" w:line="240" w:lineRule="auto"/>
+    </w:pPr>
+    <w:rPr>
+      <w:rFonts w:ascii="Segoe UI" w:hAnsi="Segoe UI" w:cs="Segoe UI"/>
+      <w:sz w:val="18"/>
+      <w:szCs w:val="18"/>
+    </w:rPr>
+  </w:style>
+  <w:style w:type="character" w:customStyle="1" w:styleId="BalloonTextChar">
+    <w:name w:val="Balloon Text Char"/>
+    <w:basedOn w:val="DefaultParagraphFont"/>
+    <w:link w:val="BalloonText"/>
+    <w:uiPriority w:val="99"/>
+    <w:semiHidden/>
+    <w:rsid w:val="004668AF"/>
+    <w:rPr>
+      <w:rFonts w:ascii="Segoe UI" w:hAnsi="Segoe UI" w:cs="Segoe UI"/>
+      <w:sz w:val="18"/>
+      <w:szCs w:val="18"/>
+      <w:lang w:val="es-CO"/>
+    </w:rPr>
+  </w:style>
+  <w:style w:type="character" w:customStyle="1" w:styleId="Heading3Char">
+    <w:name w:val="Heading 3 Char"/>
+    <w:basedOn w:val="DefaultParagraphFont"/>
+    <w:link w:val="Heading3"/>
+    <w:uiPriority w:val="9"/>
+    <w:rsid w:val="001C1818"/>
+    <w:rPr>
+      <w:rFonts w:ascii="Arial" w:eastAsiaTheme="majorEastAsia" w:hAnsi="Arial" w:cstheme="majorBidi"/>
+      <w:i/>
+      <w:sz w:val="24"/>
+      <w:szCs w:val="24"/>
+      <w:u w:val="single"/>
+      <w:lang w:val="es-CO"/>
+    </w:rPr>
   </w:style>
 </w:styles>
 </file>
@@ -6520,7 +6371,7 @@
 </file>
 
 <file path=customXml/itemProps1.xml><?xml version="1.0" encoding="utf-8"?>
-<ds:datastoreItem xmlns:ds="http://schemas.openxmlformats.org/officeDocument/2006/customXml" ds:itemID="{696C564D-773B-4B58-9E08-73F288ECD311}">
+<ds:datastoreItem xmlns:ds="http://schemas.openxmlformats.org/officeDocument/2006/customXml" ds:itemID="{B6823F08-8C60-4908-96A7-6F65411AF466}">
   <ds:schemaRefs>
     <ds:schemaRef ds:uri="http://schemas.openxmlformats.org/officeDocument/2006/bibliography"/>
   </ds:schemaRefs>

</xml_diff>

<commit_message>
Finished stage 5 of Engineering Method
</commit_message>
<xml_diff>
--- a/Engineering Method/Método de ingeniería.docx
+++ b/Engineering Method/Método de ingeniería.docx
@@ -1,10 +1,10 @@
 
 <file path=word/document.xml><?xml version="1.0" encoding="utf-8"?>
-<w:document xmlns:wpc="http://schemas.microsoft.com/office/word/2010/wordprocessingCanvas" xmlns:cx="http://schemas.microsoft.com/office/drawing/2014/chartex" xmlns:cx1="http://schemas.microsoft.com/office/drawing/2015/9/8/chartex" xmlns:cx2="http://schemas.microsoft.com/office/drawing/2015/10/21/chartex" xmlns:cx3="http://schemas.microsoft.com/office/drawing/2016/5/9/chartex" xmlns:cx4="http://schemas.microsoft.com/office/drawing/2016/5/10/chartex" xmlns:cx5="http://schemas.microsoft.com/office/drawing/2016/5/11/chartex" xmlns:cx6="http://schemas.microsoft.com/office/drawing/2016/5/12/chartex" xmlns:cx7="http://schemas.microsoft.com/office/drawing/2016/5/13/chartex" xmlns:cx8="http://schemas.microsoft.com/office/drawing/2016/5/14/chartex" xmlns:mc="http://schemas.openxmlformats.org/markup-compatibility/2006" xmlns:aink="http://schemas.microsoft.com/office/drawing/2016/ink" xmlns:am3d="http://schemas.microsoft.com/office/drawing/2017/model3d" xmlns:o="urn:schemas-microsoft-com:office:office" xmlns:r="http://schemas.openxmlformats.org/officeDocument/2006/relationships" xmlns:m="http://schemas.openxmlformats.org/officeDocument/2006/math" xmlns:v="urn:schemas-microsoft-com:vml" xmlns:wp14="http://schemas.microsoft.com/office/word/2010/wordprocessingDrawing" xmlns:wp="http://schemas.openxmlformats.org/drawingml/2006/wordprocessingDrawing" xmlns:w10="urn:schemas-microsoft-com:office:word" xmlns:w="http://schemas.openxmlformats.org/wordprocessingml/2006/main" xmlns:w14="http://schemas.microsoft.com/office/word/2010/wordml" xmlns:w15="http://schemas.microsoft.com/office/word/2012/wordml" xmlns:w16cid="http://schemas.microsoft.com/office/word/2016/wordml/cid" xmlns:w16se="http://schemas.microsoft.com/office/word/2015/wordml/symex" xmlns:wpg="http://schemas.microsoft.com/office/word/2010/wordprocessingGroup" xmlns:wpi="http://schemas.microsoft.com/office/word/2010/wordprocessingInk" xmlns:wne="http://schemas.microsoft.com/office/word/2006/wordml" xmlns:wps="http://schemas.microsoft.com/office/word/2010/wordprocessingShape" mc:Ignorable="w14 w15 w16se w16cid wp14">
+<w:document xmlns:wpc="http://schemas.microsoft.com/office/word/2010/wordprocessingCanvas" xmlns:mc="http://schemas.openxmlformats.org/markup-compatibility/2006" xmlns:o="urn:schemas-microsoft-com:office:office" xmlns:r="http://schemas.openxmlformats.org/officeDocument/2006/relationships" xmlns:m="http://schemas.openxmlformats.org/officeDocument/2006/math" xmlns:v="urn:schemas-microsoft-com:vml" xmlns:wp14="http://schemas.microsoft.com/office/word/2010/wordprocessingDrawing" xmlns:wp="http://schemas.openxmlformats.org/drawingml/2006/wordprocessingDrawing" xmlns:w10="urn:schemas-microsoft-com:office:word" xmlns:w="http://schemas.openxmlformats.org/wordprocessingml/2006/main" xmlns:w14="http://schemas.microsoft.com/office/word/2010/wordml" xmlns:w15="http://schemas.microsoft.com/office/word/2012/wordml" xmlns:wpg="http://schemas.microsoft.com/office/word/2010/wordprocessingGroup" xmlns:wpi="http://schemas.microsoft.com/office/word/2010/wordprocessingInk" xmlns:wne="http://schemas.microsoft.com/office/word/2006/wordml" xmlns:wps="http://schemas.microsoft.com/office/word/2010/wordprocessingShape" mc:Ignorable="w14 w15 wp14">
   <w:body>
     <w:p>
       <w:pPr>
-        <w:pStyle w:val="Title"/>
+        <w:pStyle w:val="Puesto"/>
         <w:ind w:firstLine="720"/>
         <w:jc w:val="center"/>
         <w:rPr>
@@ -81,7 +81,7 @@
       <w:sdtContent>
         <w:p>
           <w:pPr>
-            <w:pStyle w:val="TOCHeading"/>
+            <w:pStyle w:val="TtulodeTDC"/>
             <w:rPr>
               <w:rFonts w:ascii="Arial" w:hAnsi="Arial" w:cs="Arial"/>
               <w:b/>
@@ -103,7 +103,7 @@
         </w:p>
         <w:p>
           <w:pPr>
-            <w:pStyle w:val="TOC1"/>
+            <w:pStyle w:val="TDC1"/>
             <w:tabs>
               <w:tab w:val="right" w:leader="underscore" w:pos="9350"/>
             </w:tabs>
@@ -151,7 +151,7 @@
           <w:hyperlink w:anchor="_Toc18790970" w:history="1">
             <w:r>
               <w:rPr>
-                <w:rStyle w:val="Hyperlink"/>
+                <w:rStyle w:val="Hipervnculo"/>
                 <w:rFonts w:cs="Arial"/>
                 <w:noProof/>
               </w:rPr>
@@ -209,7 +209,7 @@
         </w:p>
         <w:p>
           <w:pPr>
-            <w:pStyle w:val="TOC2"/>
+            <w:pStyle w:val="TDC2"/>
             <w:tabs>
               <w:tab w:val="right" w:leader="underscore" w:pos="9350"/>
             </w:tabs>
@@ -225,7 +225,7 @@
           <w:hyperlink w:anchor="_Toc18790971" w:history="1">
             <w:r>
               <w:rPr>
-                <w:rStyle w:val="Hyperlink"/>
+                <w:rStyle w:val="Hipervnculo"/>
                 <w:rFonts w:cs="Arial"/>
                 <w:noProof/>
               </w:rPr>
@@ -283,7 +283,7 @@
         </w:p>
         <w:p>
           <w:pPr>
-            <w:pStyle w:val="TOC2"/>
+            <w:pStyle w:val="TDC2"/>
             <w:tabs>
               <w:tab w:val="right" w:leader="underscore" w:pos="9350"/>
             </w:tabs>
@@ -299,7 +299,7 @@
           <w:hyperlink w:anchor="_Toc18790972" w:history="1">
             <w:r>
               <w:rPr>
-                <w:rStyle w:val="Hyperlink"/>
+                <w:rStyle w:val="Hipervnculo"/>
                 <w:rFonts w:cs="Arial"/>
                 <w:noProof/>
               </w:rPr>
@@ -357,7 +357,7 @@
         </w:p>
         <w:p>
           <w:pPr>
-            <w:pStyle w:val="TOC2"/>
+            <w:pStyle w:val="TDC2"/>
             <w:tabs>
               <w:tab w:val="right" w:leader="underscore" w:pos="9350"/>
             </w:tabs>
@@ -373,7 +373,7 @@
           <w:hyperlink w:anchor="_Toc18790973" w:history="1">
             <w:r>
               <w:rPr>
-                <w:rStyle w:val="Hyperlink"/>
+                <w:rStyle w:val="Hipervnculo"/>
                 <w:rFonts w:cs="Arial"/>
                 <w:noProof/>
               </w:rPr>
@@ -431,7 +431,7 @@
         </w:p>
         <w:p>
           <w:pPr>
-            <w:pStyle w:val="TOC1"/>
+            <w:pStyle w:val="TDC1"/>
             <w:tabs>
               <w:tab w:val="right" w:leader="underscore" w:pos="9350"/>
             </w:tabs>
@@ -449,7 +449,7 @@
           <w:hyperlink w:anchor="_Toc18790974" w:history="1">
             <w:r>
               <w:rPr>
-                <w:rStyle w:val="Hyperlink"/>
+                <w:rStyle w:val="Hipervnculo"/>
                 <w:rFonts w:cs="Arial"/>
                 <w:noProof/>
               </w:rPr>
@@ -507,7 +507,7 @@
         </w:p>
         <w:p>
           <w:pPr>
-            <w:pStyle w:val="TOC1"/>
+            <w:pStyle w:val="TDC1"/>
             <w:tabs>
               <w:tab w:val="right" w:leader="underscore" w:pos="9350"/>
             </w:tabs>
@@ -525,7 +525,7 @@
           <w:hyperlink w:anchor="_Toc18790975" w:history="1">
             <w:r>
               <w:rPr>
-                <w:rStyle w:val="Hyperlink"/>
+                <w:rStyle w:val="Hipervnculo"/>
                 <w:rFonts w:cs="Arial"/>
                 <w:noProof/>
               </w:rPr>
@@ -583,7 +583,7 @@
         </w:p>
         <w:p>
           <w:pPr>
-            <w:pStyle w:val="TOC2"/>
+            <w:pStyle w:val="TDC2"/>
             <w:tabs>
               <w:tab w:val="right" w:leader="underscore" w:pos="9350"/>
             </w:tabs>
@@ -599,7 +599,7 @@
           <w:hyperlink w:anchor="_Toc18790976" w:history="1">
             <w:r>
               <w:rPr>
-                <w:rStyle w:val="Hyperlink"/>
+                <w:rStyle w:val="Hipervnculo"/>
                 <w:noProof/>
               </w:rPr>
               <w:t>Requerimiento 1</w:t>
@@ -656,7 +656,7 @@
         </w:p>
         <w:p>
           <w:pPr>
-            <w:pStyle w:val="TOC3"/>
+            <w:pStyle w:val="TDC3"/>
             <w:tabs>
               <w:tab w:val="right" w:leader="underscore" w:pos="9350"/>
             </w:tabs>
@@ -673,7 +673,7 @@
           <w:hyperlink w:anchor="_Toc18790977" w:history="1">
             <w:r>
               <w:rPr>
-                <w:rStyle w:val="Hyperlink"/>
+                <w:rStyle w:val="Hipervnculo"/>
                 <w:noProof/>
               </w:rPr>
               <w:t>Alternativa 1. Stacks Data Structure</w:t>
@@ -730,7 +730,7 @@
         </w:p>
         <w:p>
           <w:pPr>
-            <w:pStyle w:val="TOC3"/>
+            <w:pStyle w:val="TDC3"/>
             <w:tabs>
               <w:tab w:val="right" w:leader="underscore" w:pos="9350"/>
             </w:tabs>
@@ -747,7 +747,7 @@
           <w:hyperlink w:anchor="_Toc18790978" w:history="1">
             <w:r>
               <w:rPr>
-                <w:rStyle w:val="Hyperlink"/>
+                <w:rStyle w:val="Hipervnculo"/>
                 <w:noProof/>
               </w:rPr>
               <w:t>Alternativa 2. Queue Data Structure</w:t>
@@ -804,7 +804,7 @@
         </w:p>
         <w:p>
           <w:pPr>
-            <w:pStyle w:val="TOC3"/>
+            <w:pStyle w:val="TDC3"/>
             <w:tabs>
               <w:tab w:val="right" w:leader="underscore" w:pos="9350"/>
             </w:tabs>
@@ -821,7 +821,7 @@
           <w:hyperlink w:anchor="_Toc18790979" w:history="1">
             <w:r>
               <w:rPr>
-                <w:rStyle w:val="Hyperlink"/>
+                <w:rStyle w:val="Hipervnculo"/>
                 <w:noProof/>
               </w:rPr>
               <w:t>Alternativa 3. Hash Table Data Structure</w:t>
@@ -878,7 +878,7 @@
         </w:p>
         <w:p>
           <w:pPr>
-            <w:pStyle w:val="TOC2"/>
+            <w:pStyle w:val="TDC2"/>
             <w:tabs>
               <w:tab w:val="right" w:leader="underscore" w:pos="9350"/>
             </w:tabs>
@@ -894,7 +894,7 @@
           <w:hyperlink w:anchor="_Toc18790980" w:history="1">
             <w:r>
               <w:rPr>
-                <w:rStyle w:val="Hyperlink"/>
+                <w:rStyle w:val="Hipervnculo"/>
                 <w:noProof/>
               </w:rPr>
               <w:t>Requerimiento 2</w:t>
@@ -951,7 +951,7 @@
         </w:p>
         <w:p>
           <w:pPr>
-            <w:pStyle w:val="TOC2"/>
+            <w:pStyle w:val="TDC2"/>
             <w:tabs>
               <w:tab w:val="right" w:leader="underscore" w:pos="9350"/>
             </w:tabs>
@@ -967,7 +967,7 @@
           <w:hyperlink w:anchor="_Toc18790981" w:history="1">
             <w:r>
               <w:rPr>
-                <w:rStyle w:val="Hyperlink"/>
+                <w:rStyle w:val="Hipervnculo"/>
                 <w:noProof/>
               </w:rPr>
               <w:t>Requerimiento 3</w:t>
@@ -1024,7 +1024,7 @@
         </w:p>
         <w:p>
           <w:pPr>
-            <w:pStyle w:val="TOC1"/>
+            <w:pStyle w:val="TDC1"/>
             <w:tabs>
               <w:tab w:val="right" w:leader="underscore" w:pos="9350"/>
             </w:tabs>
@@ -1042,7 +1042,7 @@
           <w:hyperlink w:anchor="_Toc18790982" w:history="1">
             <w:r>
               <w:rPr>
-                <w:rStyle w:val="Hyperlink"/>
+                <w:rStyle w:val="Hipervnculo"/>
                 <w:rFonts w:cs="Arial"/>
                 <w:noProof/>
               </w:rPr>
@@ -1100,7 +1100,7 @@
         </w:p>
         <w:p>
           <w:pPr>
-            <w:pStyle w:val="TOC2"/>
+            <w:pStyle w:val="TDC2"/>
             <w:tabs>
               <w:tab w:val="right" w:leader="underscore" w:pos="9350"/>
             </w:tabs>
@@ -1116,7 +1116,7 @@
           <w:hyperlink w:anchor="_Toc18790983" w:history="1">
             <w:r>
               <w:rPr>
-                <w:rStyle w:val="Hyperlink"/>
+                <w:rStyle w:val="Hipervnculo"/>
                 <w:rFonts w:cs="Arial"/>
                 <w:noProof/>
               </w:rPr>
@@ -1174,7 +1174,7 @@
         </w:p>
         <w:p>
           <w:pPr>
-            <w:pStyle w:val="TOC2"/>
+            <w:pStyle w:val="TDC2"/>
             <w:tabs>
               <w:tab w:val="right" w:leader="underscore" w:pos="9350"/>
             </w:tabs>
@@ -1190,7 +1190,7 @@
           <w:hyperlink w:anchor="_Toc18790984" w:history="1">
             <w:r>
               <w:rPr>
-                <w:rStyle w:val="Hyperlink"/>
+                <w:rStyle w:val="Hipervnculo"/>
                 <w:rFonts w:cs="Arial"/>
                 <w:noProof/>
               </w:rPr>
@@ -1248,7 +1248,7 @@
         </w:p>
         <w:p>
           <w:pPr>
-            <w:pStyle w:val="TOC1"/>
+            <w:pStyle w:val="TDC1"/>
             <w:tabs>
               <w:tab w:val="right" w:leader="underscore" w:pos="9350"/>
             </w:tabs>
@@ -1266,7 +1266,7 @@
           <w:hyperlink w:anchor="_Toc18790985" w:history="1">
             <w:r>
               <w:rPr>
-                <w:rStyle w:val="Hyperlink"/>
+                <w:rStyle w:val="Hipervnculo"/>
                 <w:rFonts w:cs="Arial"/>
                 <w:noProof/>
               </w:rPr>
@@ -1324,7 +1324,7 @@
         </w:p>
         <w:p>
           <w:pPr>
-            <w:pStyle w:val="TOC2"/>
+            <w:pStyle w:val="TDC2"/>
             <w:tabs>
               <w:tab w:val="right" w:leader="underscore" w:pos="9350"/>
             </w:tabs>
@@ -1340,7 +1340,7 @@
           <w:hyperlink w:anchor="_Toc18790986" w:history="1">
             <w:r>
               <w:rPr>
-                <w:rStyle w:val="Hyperlink"/>
+                <w:rStyle w:val="Hipervnculo"/>
                 <w:noProof/>
               </w:rPr>
               <w:t>Criterios</w:t>
@@ -1397,7 +1397,7 @@
         </w:p>
         <w:p>
           <w:pPr>
-            <w:pStyle w:val="TOC2"/>
+            <w:pStyle w:val="TDC2"/>
             <w:tabs>
               <w:tab w:val="right" w:leader="underscore" w:pos="9350"/>
             </w:tabs>
@@ -1413,7 +1413,7 @@
           <w:hyperlink w:anchor="_Toc18790987" w:history="1">
             <w:r>
               <w:rPr>
-                <w:rStyle w:val="Hyperlink"/>
+                <w:rStyle w:val="Hipervnculo"/>
                 <w:noProof/>
               </w:rPr>
               <w:t>Evaluación</w:t>
@@ -1470,7 +1470,7 @@
         </w:p>
         <w:p>
           <w:pPr>
-            <w:pStyle w:val="TOC2"/>
+            <w:pStyle w:val="TDC2"/>
             <w:tabs>
               <w:tab w:val="right" w:leader="underscore" w:pos="9350"/>
             </w:tabs>
@@ -1486,7 +1486,7 @@
           <w:hyperlink w:anchor="_Toc18790988" w:history="1">
             <w:r>
               <w:rPr>
-                <w:rStyle w:val="Hyperlink"/>
+                <w:rStyle w:val="Hipervnculo"/>
                 <w:noProof/>
               </w:rPr>
               <w:t>Selección</w:t>
@@ -1543,7 +1543,7 @@
         </w:p>
         <w:p>
           <w:pPr>
-            <w:pStyle w:val="TOC1"/>
+            <w:pStyle w:val="TDC1"/>
             <w:tabs>
               <w:tab w:val="right" w:leader="underscore" w:pos="9350"/>
             </w:tabs>
@@ -1561,7 +1561,7 @@
           <w:hyperlink w:anchor="_Toc18790989" w:history="1">
             <w:r>
               <w:rPr>
-                <w:rStyle w:val="Hyperlink"/>
+                <w:rStyle w:val="Hipervnculo"/>
                 <w:rFonts w:cs="Arial"/>
                 <w:noProof/>
               </w:rPr>
@@ -1619,7 +1619,7 @@
         </w:p>
         <w:p>
           <w:pPr>
-            <w:pStyle w:val="TOC1"/>
+            <w:pStyle w:val="TDC1"/>
             <w:tabs>
               <w:tab w:val="right" w:leader="underscore" w:pos="9350"/>
             </w:tabs>
@@ -1637,7 +1637,7 @@
           <w:hyperlink w:anchor="_Toc18790990" w:history="1">
             <w:r>
               <w:rPr>
-                <w:rStyle w:val="Hyperlink"/>
+                <w:rStyle w:val="Hipervnculo"/>
                 <w:rFonts w:cs="Arial"/>
                 <w:noProof/>
               </w:rPr>
@@ -1785,7 +1785,7 @@
     </w:p>
     <w:p>
       <w:pPr>
-        <w:pStyle w:val="Heading1"/>
+        <w:pStyle w:val="Ttulo1"/>
         <w:spacing w:line="360" w:lineRule="auto"/>
         <w:rPr>
           <w:rFonts w:cs="Arial"/>
@@ -1804,7 +1804,7 @@
     </w:p>
     <w:p>
       <w:pPr>
-        <w:pStyle w:val="Heading2"/>
+        <w:pStyle w:val="Ttulo2"/>
         <w:spacing w:line="360" w:lineRule="auto"/>
         <w:rPr>
           <w:rFonts w:cs="Arial"/>
@@ -1837,7 +1837,7 @@
     </w:p>
     <w:p>
       <w:pPr>
-        <w:pStyle w:val="Heading2"/>
+        <w:pStyle w:val="Ttulo2"/>
         <w:spacing w:line="360" w:lineRule="auto"/>
         <w:rPr>
           <w:rFonts w:cs="Arial"/>
@@ -1877,7 +1877,7 @@
     </w:p>
     <w:p>
       <w:pPr>
-        <w:pStyle w:val="Heading2"/>
+        <w:pStyle w:val="Ttulo2"/>
         <w:spacing w:line="360" w:lineRule="auto"/>
         <w:rPr>
           <w:rFonts w:cs="Arial"/>
@@ -1894,7 +1894,7 @@
     </w:p>
     <w:p>
       <w:pPr>
-        <w:pStyle w:val="ListParagraph"/>
+        <w:pStyle w:val="Prrafodelista"/>
         <w:numPr>
           <w:ilvl w:val="0"/>
           <w:numId w:val="4"/>
@@ -1929,7 +1929,7 @@
     </w:p>
     <w:p>
       <w:pPr>
-        <w:pStyle w:val="ListParagraph"/>
+        <w:pStyle w:val="Prrafodelista"/>
         <w:numPr>
           <w:ilvl w:val="0"/>
           <w:numId w:val="4"/>
@@ -1996,7 +1996,7 @@
     </w:p>
     <w:p>
       <w:pPr>
-        <w:pStyle w:val="ListParagraph"/>
+        <w:pStyle w:val="Prrafodelista"/>
         <w:numPr>
           <w:ilvl w:val="0"/>
           <w:numId w:val="4"/>
@@ -2026,7 +2026,7 @@
     </w:p>
     <w:p>
       <w:pPr>
-        <w:pStyle w:val="Heading1"/>
+        <w:pStyle w:val="Ttulo1"/>
         <w:spacing w:line="360" w:lineRule="auto"/>
         <w:rPr>
           <w:rFonts w:cs="Arial"/>
@@ -2087,7 +2087,7 @@
     </w:p>
     <w:p>
       <w:pPr>
-        <w:pStyle w:val="ListParagraph"/>
+        <w:pStyle w:val="Prrafodelista"/>
         <w:numPr>
           <w:ilvl w:val="0"/>
           <w:numId w:val="13"/>
@@ -2150,7 +2150,7 @@
     </w:p>
     <w:p>
       <w:pPr>
-        <w:pStyle w:val="ListParagraph"/>
+        <w:pStyle w:val="Prrafodelista"/>
         <w:numPr>
           <w:ilvl w:val="0"/>
           <w:numId w:val="13"/>
@@ -2169,7 +2169,7 @@
     </w:p>
     <w:p>
       <w:pPr>
-        <w:pStyle w:val="ListParagraph"/>
+        <w:pStyle w:val="Prrafodelista"/>
         <w:numPr>
           <w:ilvl w:val="1"/>
           <w:numId w:val="13"/>
@@ -2188,7 +2188,7 @@
     </w:p>
     <w:p>
       <w:pPr>
-        <w:pStyle w:val="ListParagraph"/>
+        <w:pStyle w:val="Prrafodelista"/>
         <w:numPr>
           <w:ilvl w:val="2"/>
           <w:numId w:val="13"/>
@@ -2281,7 +2281,7 @@
     </w:p>
     <w:p>
       <w:pPr>
-        <w:pStyle w:val="ListParagraph"/>
+        <w:pStyle w:val="Prrafodelista"/>
         <w:numPr>
           <w:ilvl w:val="1"/>
           <w:numId w:val="13"/>
@@ -2300,7 +2300,7 @@
     </w:p>
     <w:p>
       <w:pPr>
-        <w:pStyle w:val="ListParagraph"/>
+        <w:pStyle w:val="Prrafodelista"/>
         <w:numPr>
           <w:ilvl w:val="2"/>
           <w:numId w:val="13"/>
@@ -2392,7 +2392,7 @@
     </w:p>
     <w:p>
       <w:pPr>
-        <w:pStyle w:val="Heading1"/>
+        <w:pStyle w:val="Ttulo1"/>
         <w:spacing w:line="360" w:lineRule="auto"/>
         <w:rPr>
           <w:rFonts w:cs="Arial"/>
@@ -2420,7 +2420,7 @@
     </w:p>
     <w:p>
       <w:pPr>
-        <w:pStyle w:val="Heading2"/>
+        <w:pStyle w:val="Ttulo2"/>
       </w:pPr>
       <w:bookmarkStart w:id="6" w:name="_Toc18790976"/>
       <w:r>
@@ -2453,7 +2453,7 @@
     </w:p>
     <w:p>
       <w:pPr>
-        <w:pStyle w:val="Heading3"/>
+        <w:pStyle w:val="Ttulo3"/>
       </w:pPr>
       <w:bookmarkStart w:id="7" w:name="_Toc18790977"/>
       <w:r>
@@ -2615,12 +2615,12 @@
     </w:p>
     <w:p>
       <w:pPr>
-        <w:pStyle w:val="Heading3"/>
-      </w:pPr>
-    </w:p>
-    <w:p>
-      <w:pPr>
-        <w:pStyle w:val="Heading3"/>
+        <w:pStyle w:val="Ttulo3"/>
+      </w:pPr>
+    </w:p>
+    <w:p>
+      <w:pPr>
+        <w:pStyle w:val="Ttulo3"/>
       </w:pPr>
       <w:bookmarkStart w:id="8" w:name="_Toc18790978"/>
       <w:r>
@@ -2737,7 +2737,7 @@
     </w:p>
     <w:p>
       <w:pPr>
-        <w:pStyle w:val="Heading3"/>
+        <w:pStyle w:val="Ttulo3"/>
       </w:pPr>
       <w:bookmarkStart w:id="9" w:name="_Toc18790979"/>
       <w:r>
@@ -2899,7 +2899,7 @@
     </w:p>
     <w:p>
       <w:pPr>
-        <w:pStyle w:val="Heading2"/>
+        <w:pStyle w:val="Ttulo2"/>
       </w:pPr>
       <w:bookmarkStart w:id="10" w:name="_Toc18790980"/>
       <w:r>
@@ -2923,7 +2923,7 @@
     </w:p>
     <w:p>
       <w:pPr>
-        <w:pStyle w:val="Heading2"/>
+        <w:pStyle w:val="Ttulo2"/>
       </w:pPr>
       <w:bookmarkStart w:id="11" w:name="_Toc18790981"/>
       <w:r>
@@ -3102,7 +3102,7 @@
     </w:p>
     <w:p>
       <w:pPr>
-        <w:pStyle w:val="Heading1"/>
+        <w:pStyle w:val="Ttulo1"/>
         <w:spacing w:line="360" w:lineRule="auto"/>
         <w:rPr>
           <w:rFonts w:cs="Arial"/>
@@ -3125,7 +3125,7 @@
     </w:p>
     <w:p>
       <w:pPr>
-        <w:pStyle w:val="Heading2"/>
+        <w:pStyle w:val="Ttulo2"/>
         <w:spacing w:line="360" w:lineRule="auto"/>
         <w:rPr>
           <w:rFonts w:cs="Arial"/>
@@ -3181,7 +3181,7 @@
     </w:p>
     <w:p>
       <w:pPr>
-        <w:pStyle w:val="Heading2"/>
+        <w:pStyle w:val="Ttulo2"/>
         <w:spacing w:line="360" w:lineRule="auto"/>
         <w:rPr>
           <w:rFonts w:cs="Arial"/>
@@ -3205,7 +3205,7 @@
     <w:p/>
     <w:p>
       <w:pPr>
-        <w:pStyle w:val="ListParagraph"/>
+        <w:pStyle w:val="Prrafodelista"/>
         <w:numPr>
           <w:ilvl w:val="0"/>
           <w:numId w:val="15"/>
@@ -3218,7 +3218,7 @@
     </w:p>
     <w:p>
       <w:pPr>
-        <w:pStyle w:val="ListParagraph"/>
+        <w:pStyle w:val="Prrafodelista"/>
         <w:numPr>
           <w:ilvl w:val="0"/>
           <w:numId w:val="15"/>
@@ -3252,7 +3252,7 @@
     </w:p>
     <w:p>
       <w:pPr>
-        <w:pStyle w:val="ListParagraph"/>
+        <w:pStyle w:val="Prrafodelista"/>
         <w:numPr>
           <w:ilvl w:val="0"/>
           <w:numId w:val="15"/>
@@ -3283,7 +3283,7 @@
     <w:p/>
     <w:p>
       <w:pPr>
-        <w:pStyle w:val="Heading1"/>
+        <w:pStyle w:val="Ttulo1"/>
         <w:rPr>
           <w:rFonts w:cs="Arial"/>
         </w:rPr>
@@ -3300,7 +3300,10 @@
     </w:p>
     <w:p>
       <w:pPr>
-        <w:pStyle w:val="Heading2"/>
+        <w:pStyle w:val="Ttulo2"/>
+        <w:rPr>
+          <w:lang w:val="es-ES"/>
+        </w:rPr>
       </w:pPr>
       <w:bookmarkStart w:id="16" w:name="_Toc18790986"/>
       <w:r>
@@ -3309,33 +3312,495 @@
       <w:bookmarkEnd w:id="16"/>
     </w:p>
     <w:p>
-      <w:bookmarkStart w:id="17" w:name="_GoBack"/>
+      <w:pPr>
+        <w:pStyle w:val="Prrafodelista"/>
+        <w:numPr>
+          <w:ilvl w:val="0"/>
+          <w:numId w:val="16"/>
+        </w:numPr>
+      </w:pPr>
+      <w:r>
+        <w:t>Criterio A. Facilidad de interpretación</w:t>
+      </w:r>
+    </w:p>
+    <w:p>
+      <w:pPr>
+        <w:pStyle w:val="Prrafodelista"/>
+      </w:pPr>
+      <w:r>
+        <w:t>[3</w:t>
+      </w:r>
+      <w:r>
+        <w:t>]</w:t>
+      </w:r>
+      <w:r>
+        <w:t xml:space="preserve"> </w:t>
+      </w:r>
+      <w:r>
+        <w:t>Sencillo, con leerlo se entiende</w:t>
+      </w:r>
+    </w:p>
+    <w:p>
+      <w:pPr>
+        <w:pStyle w:val="Prrafodelista"/>
+      </w:pPr>
+      <w:r>
+        <w:t>[2</w:t>
+      </w:r>
+      <w:r>
+        <w:t>]</w:t>
+      </w:r>
+      <w:r>
+        <w:t xml:space="preserve"> Moderado, necesito leerlo varias veces para entenderlo</w:t>
+      </w:r>
+    </w:p>
+    <w:p>
+      <w:pPr>
+        <w:pStyle w:val="Prrafodelista"/>
+      </w:pPr>
+      <w:r>
+        <w:t>[1</w:t>
+      </w:r>
+      <w:r>
+        <w:t>]</w:t>
+      </w:r>
+      <w:r>
+        <w:t xml:space="preserve"> Complicado, necesito leerlo varias veces durante mucho tiempo y buscar ayuda para entenderlo</w:t>
+      </w:r>
+    </w:p>
+    <w:p>
+      <w:pPr>
+        <w:pStyle w:val="Prrafodelista"/>
+      </w:pPr>
+    </w:p>
+    <w:p>
+      <w:pPr>
+        <w:pStyle w:val="Prrafodelista"/>
+        <w:numPr>
+          <w:ilvl w:val="0"/>
+          <w:numId w:val="16"/>
+        </w:numPr>
+      </w:pPr>
+      <w:r>
+        <w:t>Criterio B. Eficiencia</w:t>
+      </w:r>
+    </w:p>
+    <w:p>
+      <w:pPr>
+        <w:pStyle w:val="Prrafodelista"/>
+      </w:pPr>
+      <w:r>
+        <w:t>[3</w:t>
+      </w:r>
+      <w:r>
+        <w:t>]</w:t>
+      </w:r>
+      <w:r>
+        <w:t xml:space="preserve"> </w:t>
+      </w:r>
+      <w:r>
+        <w:t>Constante</w:t>
+      </w:r>
+      <w:r>
+        <w:tab/>
+      </w:r>
+    </w:p>
+    <w:p>
+      <w:pPr>
+        <w:pStyle w:val="Prrafodelista"/>
+      </w:pPr>
+      <w:r>
+        <w:t>[2</w:t>
+      </w:r>
+      <w:r>
+        <w:t>]</w:t>
+      </w:r>
+      <w:r>
+        <w:t xml:space="preserve"> </w:t>
+      </w:r>
+      <w:r>
+        <w:t>Linear</w:t>
+      </w:r>
+    </w:p>
+    <w:p>
+      <w:pPr>
+        <w:pStyle w:val="Prrafodelista"/>
+      </w:pPr>
+      <w:r>
+        <w:t>[1</w:t>
+      </w:r>
+      <w:r>
+        <w:t>]</w:t>
+      </w:r>
+      <w:r>
+        <w:t xml:space="preserve"> </w:t>
+      </w:r>
+      <w:r>
+        <w:t>Exponencial</w:t>
+      </w:r>
+    </w:p>
+    <w:p>
+      <w:pPr>
+        <w:pStyle w:val="Ttulo2"/>
+      </w:pPr>
+      <w:bookmarkStart w:id="17" w:name="_Toc18790987"/>
+      <w:r>
+        <w:t>Evaluación</w:t>
+      </w:r>
       <w:bookmarkEnd w:id="17"/>
     </w:p>
-    <w:p>
-      <w:pPr>
-        <w:pStyle w:val="Heading2"/>
-      </w:pPr>
-      <w:bookmarkStart w:id="18" w:name="_Toc18790987"/>
-      <w:r>
-        <w:t>Evaluación</w:t>
+    <w:tbl>
+      <w:tblPr>
+        <w:tblStyle w:val="Tablaconcuadrcula"/>
+        <w:tblW w:w="9639" w:type="dxa"/>
+        <w:tblInd w:w="137" w:type="dxa"/>
+        <w:tblLook w:val="04A0" w:firstRow="1" w:lastRow="0" w:firstColumn="1" w:lastColumn="0" w:noHBand="0" w:noVBand="1"/>
+      </w:tblPr>
+      <w:tblGrid>
+        <w:gridCol w:w="2977"/>
+        <w:gridCol w:w="2268"/>
+        <w:gridCol w:w="2268"/>
+        <w:gridCol w:w="2126"/>
+      </w:tblGrid>
+      <w:tr>
+        <w:tc>
+          <w:tcPr>
+            <w:tcW w:w="2977" w:type="dxa"/>
+          </w:tcPr>
+          <w:p/>
+        </w:tc>
+        <w:tc>
+          <w:tcPr>
+            <w:tcW w:w="2268" w:type="dxa"/>
+          </w:tcPr>
+          <w:p>
+            <w:pPr>
+              <w:jc w:val="center"/>
+            </w:pPr>
+            <w:r>
+              <w:t>Criterio A</w:t>
+            </w:r>
+          </w:p>
+        </w:tc>
+        <w:tc>
+          <w:tcPr>
+            <w:tcW w:w="2268" w:type="dxa"/>
+          </w:tcPr>
+          <w:p>
+            <w:pPr>
+              <w:jc w:val="center"/>
+            </w:pPr>
+            <w:r>
+              <w:t>Criterio B</w:t>
+            </w:r>
+          </w:p>
+        </w:tc>
+        <w:tc>
+          <w:tcPr>
+            <w:tcW w:w="2126" w:type="dxa"/>
+          </w:tcPr>
+          <w:p>
+            <w:pPr>
+              <w:jc w:val="center"/>
+              <w:rPr>
+                <w:b/>
+              </w:rPr>
+            </w:pPr>
+            <w:r>
+              <w:rPr>
+                <w:b/>
+              </w:rPr>
+              <w:t>Total</w:t>
+            </w:r>
+          </w:p>
+        </w:tc>
+      </w:tr>
+      <w:tr>
+        <w:tc>
+          <w:tcPr>
+            <w:tcW w:w="2977" w:type="dxa"/>
+          </w:tcPr>
+          <w:p>
+            <w:pPr>
+              <w:pStyle w:val="Ttulo3"/>
+              <w:rPr>
+                <w:i w:val="0"/>
+                <w:u w:val="none"/>
+              </w:rPr>
+            </w:pPr>
+            <w:r>
+              <w:rPr>
+                <w:i w:val="0"/>
+                <w:u w:val="none"/>
+              </w:rPr>
+              <w:t xml:space="preserve">Alternativa 1. </w:t>
+            </w:r>
+            <w:proofErr w:type="spellStart"/>
+            <w:r>
+              <w:rPr>
+                <w:i w:val="0"/>
+                <w:u w:val="none"/>
+              </w:rPr>
+              <w:t>Stacks</w:t>
+            </w:r>
+            <w:proofErr w:type="spellEnd"/>
+            <w:r>
+              <w:rPr>
+                <w:i w:val="0"/>
+                <w:u w:val="none"/>
+              </w:rPr>
+              <w:t xml:space="preserve"> Data </w:t>
+            </w:r>
+            <w:proofErr w:type="spellStart"/>
+            <w:r>
+              <w:rPr>
+                <w:i w:val="0"/>
+                <w:u w:val="none"/>
+              </w:rPr>
+              <w:t>Structure</w:t>
+            </w:r>
+            <w:proofErr w:type="spellEnd"/>
+            <w:r>
+              <w:rPr>
+                <w:i w:val="0"/>
+                <w:u w:val="none"/>
+              </w:rPr>
+              <w:t xml:space="preserve"> </w:t>
+            </w:r>
+          </w:p>
+        </w:tc>
+        <w:tc>
+          <w:tcPr>
+            <w:tcW w:w="2268" w:type="dxa"/>
+          </w:tcPr>
+          <w:p>
+            <w:pPr>
+              <w:jc w:val="center"/>
+            </w:pPr>
+            <w:r>
+              <w:t>2</w:t>
+            </w:r>
+          </w:p>
+        </w:tc>
+        <w:tc>
+          <w:tcPr>
+            <w:tcW w:w="2268" w:type="dxa"/>
+          </w:tcPr>
+          <w:p>
+            <w:pPr>
+              <w:jc w:val="center"/>
+            </w:pPr>
+            <w:r>
+              <w:t>2</w:t>
+            </w:r>
+          </w:p>
+        </w:tc>
+        <w:tc>
+          <w:tcPr>
+            <w:tcW w:w="2126" w:type="dxa"/>
+          </w:tcPr>
+          <w:p>
+            <w:pPr>
+              <w:jc w:val="center"/>
+            </w:pPr>
+            <w:r>
+              <w:t>4</w:t>
+            </w:r>
+          </w:p>
+        </w:tc>
+      </w:tr>
+      <w:tr>
+        <w:tc>
+          <w:tcPr>
+            <w:tcW w:w="2977" w:type="dxa"/>
+          </w:tcPr>
+          <w:p>
+            <w:r>
+              <w:t xml:space="preserve">Alternativa 2. </w:t>
+            </w:r>
+            <w:proofErr w:type="spellStart"/>
+            <w:r>
+              <w:t>Queue</w:t>
+            </w:r>
+            <w:proofErr w:type="spellEnd"/>
+            <w:r>
+              <w:t xml:space="preserve"> Data </w:t>
+            </w:r>
+            <w:proofErr w:type="spellStart"/>
+            <w:r>
+              <w:t>Structure</w:t>
+            </w:r>
+            <w:proofErr w:type="spellEnd"/>
+          </w:p>
+        </w:tc>
+        <w:tc>
+          <w:tcPr>
+            <w:tcW w:w="2268" w:type="dxa"/>
+          </w:tcPr>
+          <w:p>
+            <w:pPr>
+              <w:jc w:val="center"/>
+            </w:pPr>
+            <w:r>
+              <w:t>2</w:t>
+            </w:r>
+          </w:p>
+        </w:tc>
+        <w:tc>
+          <w:tcPr>
+            <w:tcW w:w="2268" w:type="dxa"/>
+          </w:tcPr>
+          <w:p>
+            <w:pPr>
+              <w:jc w:val="center"/>
+            </w:pPr>
+            <w:r>
+              <w:t>2</w:t>
+            </w:r>
+          </w:p>
+        </w:tc>
+        <w:tc>
+          <w:tcPr>
+            <w:tcW w:w="2126" w:type="dxa"/>
+          </w:tcPr>
+          <w:p>
+            <w:pPr>
+              <w:jc w:val="center"/>
+            </w:pPr>
+            <w:r>
+              <w:t>4</w:t>
+            </w:r>
+          </w:p>
+        </w:tc>
+      </w:tr>
+      <w:tr>
+        <w:tc>
+          <w:tcPr>
+            <w:tcW w:w="2977" w:type="dxa"/>
+          </w:tcPr>
+          <w:p>
+            <w:pPr>
+              <w:pStyle w:val="Ttulo3"/>
+              <w:rPr>
+                <w:i w:val="0"/>
+                <w:u w:val="none"/>
+              </w:rPr>
+            </w:pPr>
+            <w:r>
+              <w:rPr>
+                <w:i w:val="0"/>
+                <w:u w:val="none"/>
+              </w:rPr>
+              <w:t xml:space="preserve">Alternativa 3. Hash </w:t>
+            </w:r>
+            <w:proofErr w:type="spellStart"/>
+            <w:r>
+              <w:rPr>
+                <w:i w:val="0"/>
+                <w:u w:val="none"/>
+              </w:rPr>
+              <w:t>Table</w:t>
+            </w:r>
+            <w:proofErr w:type="spellEnd"/>
+            <w:r>
+              <w:rPr>
+                <w:i w:val="0"/>
+                <w:u w:val="none"/>
+              </w:rPr>
+              <w:t xml:space="preserve"> Data </w:t>
+            </w:r>
+            <w:proofErr w:type="spellStart"/>
+            <w:r>
+              <w:rPr>
+                <w:i w:val="0"/>
+                <w:u w:val="none"/>
+              </w:rPr>
+              <w:t>Structure</w:t>
+            </w:r>
+            <w:proofErr w:type="spellEnd"/>
+            <w:r>
+              <w:rPr>
+                <w:i w:val="0"/>
+                <w:u w:val="none"/>
+              </w:rPr>
+              <w:t xml:space="preserve"> </w:t>
+            </w:r>
+          </w:p>
+        </w:tc>
+        <w:tc>
+          <w:tcPr>
+            <w:tcW w:w="2268" w:type="dxa"/>
+          </w:tcPr>
+          <w:p>
+            <w:pPr>
+              <w:jc w:val="center"/>
+            </w:pPr>
+            <w:r>
+              <w:t>2</w:t>
+            </w:r>
+          </w:p>
+        </w:tc>
+        <w:tc>
+          <w:tcPr>
+            <w:tcW w:w="2268" w:type="dxa"/>
+          </w:tcPr>
+          <w:p>
+            <w:pPr>
+              <w:jc w:val="center"/>
+            </w:pPr>
+            <w:r>
+              <w:t>3</w:t>
+            </w:r>
+          </w:p>
+        </w:tc>
+        <w:tc>
+          <w:tcPr>
+            <w:tcW w:w="2126" w:type="dxa"/>
+          </w:tcPr>
+          <w:p>
+            <w:pPr>
+              <w:jc w:val="center"/>
+            </w:pPr>
+            <w:r>
+              <w:t>5</w:t>
+            </w:r>
+          </w:p>
+        </w:tc>
+      </w:tr>
+    </w:tbl>
+    <w:p/>
+    <w:p>
+      <w:pPr>
+        <w:pStyle w:val="Ttulo2"/>
+      </w:pPr>
+      <w:bookmarkStart w:id="18" w:name="_Toc18790988"/>
+      <w:r>
+        <w:t>Selección</w:t>
       </w:r>
       <w:bookmarkEnd w:id="18"/>
     </w:p>
+    <w:p>
+      <w:pPr>
+        <w:spacing w:line="360" w:lineRule="auto"/>
+      </w:pPr>
+      <w:r>
+        <w:t xml:space="preserve">Las alternativas 3 y 1 son las escogidas. Con respecto a la alternativa 3, presenta conveniencia en eficiencia, lo que permitirá reducir tiempos de ejecución y reducir la complejidad de ejecución. El empate entre la alternativa 1 y 2 se decidió al saber que no existe una jerarquía en la entrada de los datos para lo cual el uso de una </w:t>
+      </w:r>
+      <w:proofErr w:type="spellStart"/>
+      <w:r>
+        <w:t>Queue</w:t>
+      </w:r>
+      <w:proofErr w:type="spellEnd"/>
+      <w:r>
+        <w:t xml:space="preserve"> de la alternativa 2 siendo equivalente a la alternativa 1 que maneja este problema de la misma manera y con mayor facilidad. Así que, las alternativas 1 y 3 serán las que van a ser usadas.</w:t>
+      </w:r>
+      <w:bookmarkStart w:id="19" w:name="_GoBack"/>
+      <w:bookmarkEnd w:id="19"/>
+    </w:p>
     <w:p/>
     <w:p>
       <w:pPr>
-        <w:pStyle w:val="Heading2"/>
-      </w:pPr>
-      <w:bookmarkStart w:id="19" w:name="_Toc18790988"/>
-      <w:r>
-        <w:t>Selección</w:t>
-      </w:r>
-      <w:bookmarkEnd w:id="19"/>
-    </w:p>
-    <w:p>
-      <w:pPr>
-        <w:pStyle w:val="Heading1"/>
+        <w:pStyle w:val="Ttulo1"/>
         <w:rPr>
           <w:rFonts w:cs="Arial"/>
         </w:rPr>
@@ -3364,7 +3829,7 @@
     </w:p>
     <w:p>
       <w:pPr>
-        <w:pStyle w:val="Heading1"/>
+        <w:pStyle w:val="Ttulo1"/>
         <w:rPr>
           <w:rFonts w:cs="Arial"/>
         </w:rPr>
@@ -3433,7 +3898,7 @@
 </file>
 
 <file path=word/endnotes.xml><?xml version="1.0" encoding="utf-8"?>
-<w:endnotes xmlns:wpc="http://schemas.microsoft.com/office/word/2010/wordprocessingCanvas" xmlns:cx="http://schemas.microsoft.com/office/drawing/2014/chartex" xmlns:cx1="http://schemas.microsoft.com/office/drawing/2015/9/8/chartex" xmlns:cx2="http://schemas.microsoft.com/office/drawing/2015/10/21/chartex" xmlns:cx3="http://schemas.microsoft.com/office/drawing/2016/5/9/chartex" xmlns:cx4="http://schemas.microsoft.com/office/drawing/2016/5/10/chartex" xmlns:cx5="http://schemas.microsoft.com/office/drawing/2016/5/11/chartex" xmlns:cx6="http://schemas.microsoft.com/office/drawing/2016/5/12/chartex" xmlns:cx7="http://schemas.microsoft.com/office/drawing/2016/5/13/chartex" xmlns:cx8="http://schemas.microsoft.com/office/drawing/2016/5/14/chartex" xmlns:mc="http://schemas.openxmlformats.org/markup-compatibility/2006" xmlns:aink="http://schemas.microsoft.com/office/drawing/2016/ink" xmlns:am3d="http://schemas.microsoft.com/office/drawing/2017/model3d" xmlns:o="urn:schemas-microsoft-com:office:office" xmlns:r="http://schemas.openxmlformats.org/officeDocument/2006/relationships" xmlns:m="http://schemas.openxmlformats.org/officeDocument/2006/math" xmlns:v="urn:schemas-microsoft-com:vml" xmlns:wp14="http://schemas.microsoft.com/office/word/2010/wordprocessingDrawing" xmlns:wp="http://schemas.openxmlformats.org/drawingml/2006/wordprocessingDrawing" xmlns:w10="urn:schemas-microsoft-com:office:word" xmlns:w="http://schemas.openxmlformats.org/wordprocessingml/2006/main" xmlns:w14="http://schemas.microsoft.com/office/word/2010/wordml" xmlns:w15="http://schemas.microsoft.com/office/word/2012/wordml" xmlns:w16cid="http://schemas.microsoft.com/office/word/2016/wordml/cid" xmlns:w16se="http://schemas.microsoft.com/office/word/2015/wordml/symex" xmlns:wpg="http://schemas.microsoft.com/office/word/2010/wordprocessingGroup" xmlns:wpi="http://schemas.microsoft.com/office/word/2010/wordprocessingInk" xmlns:wne="http://schemas.microsoft.com/office/word/2006/wordml" xmlns:wps="http://schemas.microsoft.com/office/word/2010/wordprocessingShape" mc:Ignorable="w14 w15 w16se w16cid wp14">
+<w:endnotes xmlns:wpc="http://schemas.microsoft.com/office/word/2010/wordprocessingCanvas" xmlns:mc="http://schemas.openxmlformats.org/markup-compatibility/2006" xmlns:o="urn:schemas-microsoft-com:office:office" xmlns:r="http://schemas.openxmlformats.org/officeDocument/2006/relationships" xmlns:m="http://schemas.openxmlformats.org/officeDocument/2006/math" xmlns:v="urn:schemas-microsoft-com:vml" xmlns:wp14="http://schemas.microsoft.com/office/word/2010/wordprocessingDrawing" xmlns:wp="http://schemas.openxmlformats.org/drawingml/2006/wordprocessingDrawing" xmlns:w10="urn:schemas-microsoft-com:office:word" xmlns:w="http://schemas.openxmlformats.org/wordprocessingml/2006/main" xmlns:w14="http://schemas.microsoft.com/office/word/2010/wordml" xmlns:w15="http://schemas.microsoft.com/office/word/2012/wordml" xmlns:wpg="http://schemas.microsoft.com/office/word/2010/wordprocessingGroup" xmlns:wpi="http://schemas.microsoft.com/office/word/2010/wordprocessingInk" xmlns:wne="http://schemas.microsoft.com/office/word/2006/wordml" xmlns:wps="http://schemas.microsoft.com/office/word/2010/wordprocessingShape" mc:Ignorable="w14 w15 wp14">
   <w:endnote w:type="separator" w:id="-1">
     <w:p>
       <w:pPr>
@@ -3458,7 +3923,7 @@
 </file>
 
 <file path=word/footer1.xml><?xml version="1.0" encoding="utf-8"?>
-<w:ftr xmlns:wpc="http://schemas.microsoft.com/office/word/2010/wordprocessingCanvas" xmlns:cx="http://schemas.microsoft.com/office/drawing/2014/chartex" xmlns:cx1="http://schemas.microsoft.com/office/drawing/2015/9/8/chartex" xmlns:cx2="http://schemas.microsoft.com/office/drawing/2015/10/21/chartex" xmlns:cx3="http://schemas.microsoft.com/office/drawing/2016/5/9/chartex" xmlns:cx4="http://schemas.microsoft.com/office/drawing/2016/5/10/chartex" xmlns:cx5="http://schemas.microsoft.com/office/drawing/2016/5/11/chartex" xmlns:cx6="http://schemas.microsoft.com/office/drawing/2016/5/12/chartex" xmlns:cx7="http://schemas.microsoft.com/office/drawing/2016/5/13/chartex" xmlns:cx8="http://schemas.microsoft.com/office/drawing/2016/5/14/chartex" xmlns:mc="http://schemas.openxmlformats.org/markup-compatibility/2006" xmlns:aink="http://schemas.microsoft.com/office/drawing/2016/ink" xmlns:am3d="http://schemas.microsoft.com/office/drawing/2017/model3d" xmlns:o="urn:schemas-microsoft-com:office:office" xmlns:r="http://schemas.openxmlformats.org/officeDocument/2006/relationships" xmlns:m="http://schemas.openxmlformats.org/officeDocument/2006/math" xmlns:v="urn:schemas-microsoft-com:vml" xmlns:wp14="http://schemas.microsoft.com/office/word/2010/wordprocessingDrawing" xmlns:wp="http://schemas.openxmlformats.org/drawingml/2006/wordprocessingDrawing" xmlns:w10="urn:schemas-microsoft-com:office:word" xmlns:w="http://schemas.openxmlformats.org/wordprocessingml/2006/main" xmlns:w14="http://schemas.microsoft.com/office/word/2010/wordml" xmlns:w15="http://schemas.microsoft.com/office/word/2012/wordml" xmlns:w16cid="http://schemas.microsoft.com/office/word/2016/wordml/cid" xmlns:w16se="http://schemas.microsoft.com/office/word/2015/wordml/symex" xmlns:wpg="http://schemas.microsoft.com/office/word/2010/wordprocessingGroup" xmlns:wpi="http://schemas.microsoft.com/office/word/2010/wordprocessingInk" xmlns:wne="http://schemas.microsoft.com/office/word/2006/wordml" xmlns:wps="http://schemas.microsoft.com/office/word/2010/wordprocessingShape" mc:Ignorable="w14 w15 w16se w16cid wp14">
+<w:ftr xmlns:wpc="http://schemas.microsoft.com/office/word/2010/wordprocessingCanvas" xmlns:mc="http://schemas.openxmlformats.org/markup-compatibility/2006" xmlns:o="urn:schemas-microsoft-com:office:office" xmlns:r="http://schemas.openxmlformats.org/officeDocument/2006/relationships" xmlns:m="http://schemas.openxmlformats.org/officeDocument/2006/math" xmlns:v="urn:schemas-microsoft-com:vml" xmlns:wp14="http://schemas.microsoft.com/office/word/2010/wordprocessingDrawing" xmlns:wp="http://schemas.openxmlformats.org/drawingml/2006/wordprocessingDrawing" xmlns:w10="urn:schemas-microsoft-com:office:word" xmlns:w="http://schemas.openxmlformats.org/wordprocessingml/2006/main" xmlns:w14="http://schemas.microsoft.com/office/word/2010/wordml" xmlns:w15="http://schemas.microsoft.com/office/word/2012/wordml" xmlns:wpg="http://schemas.microsoft.com/office/word/2010/wordprocessingGroup" xmlns:wpi="http://schemas.microsoft.com/office/word/2010/wordprocessingInk" xmlns:wne="http://schemas.microsoft.com/office/word/2006/wordml" xmlns:wps="http://schemas.microsoft.com/office/word/2010/wordprocessingShape" mc:Ignorable="w14 w15 wp14">
   <w:sdt>
     <w:sdtPr>
       <w:id w:val="653881552"/>
@@ -3476,7 +3941,7 @@
     <w:sdtContent>
       <w:p>
         <w:pPr>
-          <w:pStyle w:val="Footer"/>
+          <w:pStyle w:val="Piedepgina"/>
           <w:pBdr>
             <w:top w:val="single" w:sz="4" w:space="1" w:color="D9D9D9" w:themeColor="background1" w:themeShade="D9"/>
           </w:pBdr>
@@ -3518,14 +3983,14 @@
   </w:sdt>
   <w:p>
     <w:pPr>
-      <w:pStyle w:val="Footer"/>
+      <w:pStyle w:val="Piedepgina"/>
     </w:pPr>
   </w:p>
 </w:ftr>
 </file>
 
 <file path=word/footnotes.xml><?xml version="1.0" encoding="utf-8"?>
-<w:footnotes xmlns:wpc="http://schemas.microsoft.com/office/word/2010/wordprocessingCanvas" xmlns:cx="http://schemas.microsoft.com/office/drawing/2014/chartex" xmlns:cx1="http://schemas.microsoft.com/office/drawing/2015/9/8/chartex" xmlns:cx2="http://schemas.microsoft.com/office/drawing/2015/10/21/chartex" xmlns:cx3="http://schemas.microsoft.com/office/drawing/2016/5/9/chartex" xmlns:cx4="http://schemas.microsoft.com/office/drawing/2016/5/10/chartex" xmlns:cx5="http://schemas.microsoft.com/office/drawing/2016/5/11/chartex" xmlns:cx6="http://schemas.microsoft.com/office/drawing/2016/5/12/chartex" xmlns:cx7="http://schemas.microsoft.com/office/drawing/2016/5/13/chartex" xmlns:cx8="http://schemas.microsoft.com/office/drawing/2016/5/14/chartex" xmlns:mc="http://schemas.openxmlformats.org/markup-compatibility/2006" xmlns:aink="http://schemas.microsoft.com/office/drawing/2016/ink" xmlns:am3d="http://schemas.microsoft.com/office/drawing/2017/model3d" xmlns:o="urn:schemas-microsoft-com:office:office" xmlns:r="http://schemas.openxmlformats.org/officeDocument/2006/relationships" xmlns:m="http://schemas.openxmlformats.org/officeDocument/2006/math" xmlns:v="urn:schemas-microsoft-com:vml" xmlns:wp14="http://schemas.microsoft.com/office/word/2010/wordprocessingDrawing" xmlns:wp="http://schemas.openxmlformats.org/drawingml/2006/wordprocessingDrawing" xmlns:w10="urn:schemas-microsoft-com:office:word" xmlns:w="http://schemas.openxmlformats.org/wordprocessingml/2006/main" xmlns:w14="http://schemas.microsoft.com/office/word/2010/wordml" xmlns:w15="http://schemas.microsoft.com/office/word/2012/wordml" xmlns:w16cid="http://schemas.microsoft.com/office/word/2016/wordml/cid" xmlns:w16se="http://schemas.microsoft.com/office/word/2015/wordml/symex" xmlns:wpg="http://schemas.microsoft.com/office/word/2010/wordprocessingGroup" xmlns:wpi="http://schemas.microsoft.com/office/word/2010/wordprocessingInk" xmlns:wne="http://schemas.microsoft.com/office/word/2006/wordml" xmlns:wps="http://schemas.microsoft.com/office/word/2010/wordprocessingShape" mc:Ignorable="w14 w15 w16se w16cid wp14">
+<w:footnotes xmlns:wpc="http://schemas.microsoft.com/office/word/2010/wordprocessingCanvas" xmlns:mc="http://schemas.openxmlformats.org/markup-compatibility/2006" xmlns:o="urn:schemas-microsoft-com:office:office" xmlns:r="http://schemas.openxmlformats.org/officeDocument/2006/relationships" xmlns:m="http://schemas.openxmlformats.org/officeDocument/2006/math" xmlns:v="urn:schemas-microsoft-com:vml" xmlns:wp14="http://schemas.microsoft.com/office/word/2010/wordprocessingDrawing" xmlns:wp="http://schemas.openxmlformats.org/drawingml/2006/wordprocessingDrawing" xmlns:w10="urn:schemas-microsoft-com:office:word" xmlns:w="http://schemas.openxmlformats.org/wordprocessingml/2006/main" xmlns:w14="http://schemas.microsoft.com/office/word/2010/wordml" xmlns:w15="http://schemas.microsoft.com/office/word/2012/wordml" xmlns:wpg="http://schemas.microsoft.com/office/word/2010/wordprocessingGroup" xmlns:wpi="http://schemas.microsoft.com/office/word/2010/wordprocessingInk" xmlns:wne="http://schemas.microsoft.com/office/word/2006/wordml" xmlns:wps="http://schemas.microsoft.com/office/word/2010/wordprocessingShape" mc:Ignorable="w14 w15 wp14">
   <w:footnote w:type="separator" w:id="-1">
     <w:p>
       <w:pPr>
@@ -3550,10 +4015,10 @@
 </file>
 
 <file path=word/header1.xml><?xml version="1.0" encoding="utf-8"?>
-<w:hdr xmlns:wpc="http://schemas.microsoft.com/office/word/2010/wordprocessingCanvas" xmlns:cx="http://schemas.microsoft.com/office/drawing/2014/chartex" xmlns:cx1="http://schemas.microsoft.com/office/drawing/2015/9/8/chartex" xmlns:cx2="http://schemas.microsoft.com/office/drawing/2015/10/21/chartex" xmlns:cx3="http://schemas.microsoft.com/office/drawing/2016/5/9/chartex" xmlns:cx4="http://schemas.microsoft.com/office/drawing/2016/5/10/chartex" xmlns:cx5="http://schemas.microsoft.com/office/drawing/2016/5/11/chartex" xmlns:cx6="http://schemas.microsoft.com/office/drawing/2016/5/12/chartex" xmlns:cx7="http://schemas.microsoft.com/office/drawing/2016/5/13/chartex" xmlns:cx8="http://schemas.microsoft.com/office/drawing/2016/5/14/chartex" xmlns:mc="http://schemas.openxmlformats.org/markup-compatibility/2006" xmlns:aink="http://schemas.microsoft.com/office/drawing/2016/ink" xmlns:am3d="http://schemas.microsoft.com/office/drawing/2017/model3d" xmlns:o="urn:schemas-microsoft-com:office:office" xmlns:r="http://schemas.openxmlformats.org/officeDocument/2006/relationships" xmlns:m="http://schemas.openxmlformats.org/officeDocument/2006/math" xmlns:v="urn:schemas-microsoft-com:vml" xmlns:wp14="http://schemas.microsoft.com/office/word/2010/wordprocessingDrawing" xmlns:wp="http://schemas.openxmlformats.org/drawingml/2006/wordprocessingDrawing" xmlns:w10="urn:schemas-microsoft-com:office:word" xmlns:w="http://schemas.openxmlformats.org/wordprocessingml/2006/main" xmlns:w14="http://schemas.microsoft.com/office/word/2010/wordml" xmlns:w15="http://schemas.microsoft.com/office/word/2012/wordml" xmlns:w16cid="http://schemas.microsoft.com/office/word/2016/wordml/cid" xmlns:w16se="http://schemas.microsoft.com/office/word/2015/wordml/symex" xmlns:wpg="http://schemas.microsoft.com/office/word/2010/wordprocessingGroup" xmlns:wpi="http://schemas.microsoft.com/office/word/2010/wordprocessingInk" xmlns:wne="http://schemas.microsoft.com/office/word/2006/wordml" xmlns:wps="http://schemas.microsoft.com/office/word/2010/wordprocessingShape" mc:Ignorable="w14 w15 w16se w16cid wp14">
+<w:hdr xmlns:wpc="http://schemas.microsoft.com/office/word/2010/wordprocessingCanvas" xmlns:mc="http://schemas.openxmlformats.org/markup-compatibility/2006" xmlns:o="urn:schemas-microsoft-com:office:office" xmlns:r="http://schemas.openxmlformats.org/officeDocument/2006/relationships" xmlns:m="http://schemas.openxmlformats.org/officeDocument/2006/math" xmlns:v="urn:schemas-microsoft-com:vml" xmlns:wp14="http://schemas.microsoft.com/office/word/2010/wordprocessingDrawing" xmlns:wp="http://schemas.openxmlformats.org/drawingml/2006/wordprocessingDrawing" xmlns:w10="urn:schemas-microsoft-com:office:word" xmlns:w="http://schemas.openxmlformats.org/wordprocessingml/2006/main" xmlns:w14="http://schemas.microsoft.com/office/word/2010/wordml" xmlns:w15="http://schemas.microsoft.com/office/word/2012/wordml" xmlns:wpg="http://schemas.microsoft.com/office/word/2010/wordprocessingGroup" xmlns:wpi="http://schemas.microsoft.com/office/word/2010/wordprocessingInk" xmlns:wne="http://schemas.microsoft.com/office/word/2006/wordml" xmlns:wps="http://schemas.microsoft.com/office/word/2010/wordprocessingShape" mc:Ignorable="w14 w15 wp14">
   <w:p>
     <w:pPr>
-      <w:pStyle w:val="Header"/>
+      <w:pStyle w:val="Encabezado"/>
       <w:jc w:val="center"/>
       <w:rPr>
         <w:i/>
@@ -3572,7 +4037,7 @@
 </file>
 
 <file path=word/numbering.xml><?xml version="1.0" encoding="utf-8"?>
-<w:numbering xmlns:wpc="http://schemas.microsoft.com/office/word/2010/wordprocessingCanvas" xmlns:cx="http://schemas.microsoft.com/office/drawing/2014/chartex" xmlns:cx1="http://schemas.microsoft.com/office/drawing/2015/9/8/chartex" xmlns:cx2="http://schemas.microsoft.com/office/drawing/2015/10/21/chartex" xmlns:cx3="http://schemas.microsoft.com/office/drawing/2016/5/9/chartex" xmlns:cx4="http://schemas.microsoft.com/office/drawing/2016/5/10/chartex" xmlns:cx5="http://schemas.microsoft.com/office/drawing/2016/5/11/chartex" xmlns:cx6="http://schemas.microsoft.com/office/drawing/2016/5/12/chartex" xmlns:cx7="http://schemas.microsoft.com/office/drawing/2016/5/13/chartex" xmlns:cx8="http://schemas.microsoft.com/office/drawing/2016/5/14/chartex" xmlns:mc="http://schemas.openxmlformats.org/markup-compatibility/2006" xmlns:aink="http://schemas.microsoft.com/office/drawing/2016/ink" xmlns:am3d="http://schemas.microsoft.com/office/drawing/2017/model3d" xmlns:o="urn:schemas-microsoft-com:office:office" xmlns:r="http://schemas.openxmlformats.org/officeDocument/2006/relationships" xmlns:m="http://schemas.openxmlformats.org/officeDocument/2006/math" xmlns:v="urn:schemas-microsoft-com:vml" xmlns:wp14="http://schemas.microsoft.com/office/word/2010/wordprocessingDrawing" xmlns:wp="http://schemas.openxmlformats.org/drawingml/2006/wordprocessingDrawing" xmlns:w10="urn:schemas-microsoft-com:office:word" xmlns:w="http://schemas.openxmlformats.org/wordprocessingml/2006/main" xmlns:w14="http://schemas.microsoft.com/office/word/2010/wordml" xmlns:w15="http://schemas.microsoft.com/office/word/2012/wordml" xmlns:w16cid="http://schemas.microsoft.com/office/word/2016/wordml/cid" xmlns:w16se="http://schemas.microsoft.com/office/word/2015/wordml/symex" xmlns:wpg="http://schemas.microsoft.com/office/word/2010/wordprocessingGroup" xmlns:wpi="http://schemas.microsoft.com/office/word/2010/wordprocessingInk" xmlns:wne="http://schemas.microsoft.com/office/word/2006/wordml" xmlns:wps="http://schemas.microsoft.com/office/word/2010/wordprocessingShape" mc:Ignorable="w14 w15 w16se w16cid wp14">
+<w:numbering xmlns:wpc="http://schemas.microsoft.com/office/word/2010/wordprocessingCanvas" xmlns:mc="http://schemas.openxmlformats.org/markup-compatibility/2006" xmlns:o="urn:schemas-microsoft-com:office:office" xmlns:r="http://schemas.openxmlformats.org/officeDocument/2006/relationships" xmlns:m="http://schemas.openxmlformats.org/officeDocument/2006/math" xmlns:v="urn:schemas-microsoft-com:vml" xmlns:wp14="http://schemas.microsoft.com/office/word/2010/wordprocessingDrawing" xmlns:wp="http://schemas.openxmlformats.org/drawingml/2006/wordprocessingDrawing" xmlns:w10="urn:schemas-microsoft-com:office:word" xmlns:w="http://schemas.openxmlformats.org/wordprocessingml/2006/main" xmlns:w14="http://schemas.microsoft.com/office/word/2010/wordml" xmlns:w15="http://schemas.microsoft.com/office/word/2012/wordml" xmlns:wpg="http://schemas.microsoft.com/office/word/2010/wordprocessingGroup" xmlns:wpi="http://schemas.microsoft.com/office/word/2010/wordprocessingInk" xmlns:wne="http://schemas.microsoft.com/office/word/2006/wordml" xmlns:wps="http://schemas.microsoft.com/office/word/2010/wordprocessingShape" mc:Ignorable="w14 w15 wp14">
   <w:abstractNum w:abstractNumId="0" w15:restartNumberingAfterBreak="0">
     <w:nsid w:val="01AF4C53"/>
     <w:multiLevelType w:val="hybridMultilevel"/>
@@ -3687,6 +4152,118 @@
     </w:lvl>
   </w:abstractNum>
   <w:abstractNum w:abstractNumId="1" w15:restartNumberingAfterBreak="0">
+    <w:nsid w:val="04A96756"/>
+    <w:multiLevelType w:val="hybridMultilevel"/>
+    <w:tmpl w:val="CCFA1A06"/>
+    <w:lvl w:ilvl="0" w:tplc="52D4F5EA">
+      <w:numFmt w:val="bullet"/>
+      <w:lvlText w:val="-"/>
+      <w:lvlJc w:val="left"/>
+      <w:pPr>
+        <w:ind w:left="1080" w:hanging="360"/>
+      </w:pPr>
+      <w:rPr>
+        <w:rFonts w:ascii="Arial" w:eastAsiaTheme="minorHAnsi" w:hAnsi="Arial" w:cs="Arial" w:hint="default"/>
+      </w:rPr>
+    </w:lvl>
+    <w:lvl w:ilvl="1" w:tplc="240A0003" w:tentative="1">
+      <w:start w:val="1"/>
+      <w:numFmt w:val="bullet"/>
+      <w:lvlText w:val="o"/>
+      <w:lvlJc w:val="left"/>
+      <w:pPr>
+        <w:ind w:left="1800" w:hanging="360"/>
+      </w:pPr>
+      <w:rPr>
+        <w:rFonts w:ascii="Courier New" w:hAnsi="Courier New" w:cs="Courier New" w:hint="default"/>
+      </w:rPr>
+    </w:lvl>
+    <w:lvl w:ilvl="2" w:tplc="240A0005" w:tentative="1">
+      <w:start w:val="1"/>
+      <w:numFmt w:val="bullet"/>
+      <w:lvlText w:val=""/>
+      <w:lvlJc w:val="left"/>
+      <w:pPr>
+        <w:ind w:left="2520" w:hanging="360"/>
+      </w:pPr>
+      <w:rPr>
+        <w:rFonts w:ascii="Wingdings" w:hAnsi="Wingdings" w:hint="default"/>
+      </w:rPr>
+    </w:lvl>
+    <w:lvl w:ilvl="3" w:tplc="240A0001" w:tentative="1">
+      <w:start w:val="1"/>
+      <w:numFmt w:val="bullet"/>
+      <w:lvlText w:val=""/>
+      <w:lvlJc w:val="left"/>
+      <w:pPr>
+        <w:ind w:left="3240" w:hanging="360"/>
+      </w:pPr>
+      <w:rPr>
+        <w:rFonts w:ascii="Symbol" w:hAnsi="Symbol" w:hint="default"/>
+      </w:rPr>
+    </w:lvl>
+    <w:lvl w:ilvl="4" w:tplc="240A0003" w:tentative="1">
+      <w:start w:val="1"/>
+      <w:numFmt w:val="bullet"/>
+      <w:lvlText w:val="o"/>
+      <w:lvlJc w:val="left"/>
+      <w:pPr>
+        <w:ind w:left="3960" w:hanging="360"/>
+      </w:pPr>
+      <w:rPr>
+        <w:rFonts w:ascii="Courier New" w:hAnsi="Courier New" w:cs="Courier New" w:hint="default"/>
+      </w:rPr>
+    </w:lvl>
+    <w:lvl w:ilvl="5" w:tplc="240A0005" w:tentative="1">
+      <w:start w:val="1"/>
+      <w:numFmt w:val="bullet"/>
+      <w:lvlText w:val=""/>
+      <w:lvlJc w:val="left"/>
+      <w:pPr>
+        <w:ind w:left="4680" w:hanging="360"/>
+      </w:pPr>
+      <w:rPr>
+        <w:rFonts w:ascii="Wingdings" w:hAnsi="Wingdings" w:hint="default"/>
+      </w:rPr>
+    </w:lvl>
+    <w:lvl w:ilvl="6" w:tplc="240A0001" w:tentative="1">
+      <w:start w:val="1"/>
+      <w:numFmt w:val="bullet"/>
+      <w:lvlText w:val=""/>
+      <w:lvlJc w:val="left"/>
+      <w:pPr>
+        <w:ind w:left="5400" w:hanging="360"/>
+      </w:pPr>
+      <w:rPr>
+        <w:rFonts w:ascii="Symbol" w:hAnsi="Symbol" w:hint="default"/>
+      </w:rPr>
+    </w:lvl>
+    <w:lvl w:ilvl="7" w:tplc="240A0003" w:tentative="1">
+      <w:start w:val="1"/>
+      <w:numFmt w:val="bullet"/>
+      <w:lvlText w:val="o"/>
+      <w:lvlJc w:val="left"/>
+      <w:pPr>
+        <w:ind w:left="6120" w:hanging="360"/>
+      </w:pPr>
+      <w:rPr>
+        <w:rFonts w:ascii="Courier New" w:hAnsi="Courier New" w:cs="Courier New" w:hint="default"/>
+      </w:rPr>
+    </w:lvl>
+    <w:lvl w:ilvl="8" w:tplc="240A0005" w:tentative="1">
+      <w:start w:val="1"/>
+      <w:numFmt w:val="bullet"/>
+      <w:lvlText w:val=""/>
+      <w:lvlJc w:val="left"/>
+      <w:pPr>
+        <w:ind w:left="6840" w:hanging="360"/>
+      </w:pPr>
+      <w:rPr>
+        <w:rFonts w:ascii="Wingdings" w:hAnsi="Wingdings" w:hint="default"/>
+      </w:rPr>
+    </w:lvl>
+  </w:abstractNum>
+  <w:abstractNum w:abstractNumId="2" w15:restartNumberingAfterBreak="0">
     <w:nsid w:val="12A2116C"/>
     <w:multiLevelType w:val="hybridMultilevel"/>
     <w:tmpl w:val="F9EED612"/>
@@ -3772,7 +4349,7 @@
       </w:pPr>
     </w:lvl>
   </w:abstractNum>
-  <w:abstractNum w:abstractNumId="2" w15:restartNumberingAfterBreak="0">
+  <w:abstractNum w:abstractNumId="3" w15:restartNumberingAfterBreak="0">
     <w:nsid w:val="146639B4"/>
     <w:multiLevelType w:val="hybridMultilevel"/>
     <w:tmpl w:val="E5DA8652"/>
@@ -3885,7 +4462,7 @@
       </w:rPr>
     </w:lvl>
   </w:abstractNum>
-  <w:abstractNum w:abstractNumId="3" w15:restartNumberingAfterBreak="0">
+  <w:abstractNum w:abstractNumId="4" w15:restartNumberingAfterBreak="0">
     <w:nsid w:val="1DF33713"/>
     <w:multiLevelType w:val="hybridMultilevel"/>
     <w:tmpl w:val="30D262B4"/>
@@ -3998,7 +4575,7 @@
       </w:rPr>
     </w:lvl>
   </w:abstractNum>
-  <w:abstractNum w:abstractNumId="4" w15:restartNumberingAfterBreak="0">
+  <w:abstractNum w:abstractNumId="5" w15:restartNumberingAfterBreak="0">
     <w:nsid w:val="25753FAF"/>
     <w:multiLevelType w:val="hybridMultilevel"/>
     <w:tmpl w:val="DFEE728A"/>
@@ -4084,7 +4661,7 @@
       </w:pPr>
     </w:lvl>
   </w:abstractNum>
-  <w:abstractNum w:abstractNumId="5" w15:restartNumberingAfterBreak="0">
+  <w:abstractNum w:abstractNumId="6" w15:restartNumberingAfterBreak="0">
     <w:nsid w:val="27C605FA"/>
     <w:multiLevelType w:val="hybridMultilevel"/>
     <w:tmpl w:val="11568CB6"/>
@@ -4170,7 +4747,7 @@
       </w:pPr>
     </w:lvl>
   </w:abstractNum>
-  <w:abstractNum w:abstractNumId="6" w15:restartNumberingAfterBreak="0">
+  <w:abstractNum w:abstractNumId="7" w15:restartNumberingAfterBreak="0">
     <w:nsid w:val="324C47FC"/>
     <w:multiLevelType w:val="hybridMultilevel"/>
     <w:tmpl w:val="BC129450"/>
@@ -4283,7 +4860,7 @@
       </w:rPr>
     </w:lvl>
   </w:abstractNum>
-  <w:abstractNum w:abstractNumId="7" w15:restartNumberingAfterBreak="0">
+  <w:abstractNum w:abstractNumId="8" w15:restartNumberingAfterBreak="0">
     <w:nsid w:val="3C1D7230"/>
     <w:multiLevelType w:val="hybridMultilevel"/>
     <w:tmpl w:val="E9E82FA6"/>
@@ -4369,7 +4946,93 @@
       </w:pPr>
     </w:lvl>
   </w:abstractNum>
-  <w:abstractNum w:abstractNumId="8" w15:restartNumberingAfterBreak="0">
+  <w:abstractNum w:abstractNumId="9" w15:restartNumberingAfterBreak="0">
+    <w:nsid w:val="3CD60F71"/>
+    <w:multiLevelType w:val="hybridMultilevel"/>
+    <w:tmpl w:val="1B6EBE02"/>
+    <w:lvl w:ilvl="0" w:tplc="240A000F">
+      <w:start w:val="1"/>
+      <w:numFmt w:val="decimal"/>
+      <w:lvlText w:val="%1."/>
+      <w:lvlJc w:val="left"/>
+      <w:pPr>
+        <w:ind w:left="720" w:hanging="360"/>
+      </w:pPr>
+    </w:lvl>
+    <w:lvl w:ilvl="1" w:tplc="240A0019">
+      <w:start w:val="1"/>
+      <w:numFmt w:val="lowerLetter"/>
+      <w:lvlText w:val="%2."/>
+      <w:lvlJc w:val="left"/>
+      <w:pPr>
+        <w:ind w:left="1440" w:hanging="360"/>
+      </w:pPr>
+    </w:lvl>
+    <w:lvl w:ilvl="2" w:tplc="240A001B" w:tentative="1">
+      <w:start w:val="1"/>
+      <w:numFmt w:val="lowerRoman"/>
+      <w:lvlText w:val="%3."/>
+      <w:lvlJc w:val="right"/>
+      <w:pPr>
+        <w:ind w:left="2160" w:hanging="180"/>
+      </w:pPr>
+    </w:lvl>
+    <w:lvl w:ilvl="3" w:tplc="240A000F" w:tentative="1">
+      <w:start w:val="1"/>
+      <w:numFmt w:val="decimal"/>
+      <w:lvlText w:val="%4."/>
+      <w:lvlJc w:val="left"/>
+      <w:pPr>
+        <w:ind w:left="2880" w:hanging="360"/>
+      </w:pPr>
+    </w:lvl>
+    <w:lvl w:ilvl="4" w:tplc="240A0019" w:tentative="1">
+      <w:start w:val="1"/>
+      <w:numFmt w:val="lowerLetter"/>
+      <w:lvlText w:val="%5."/>
+      <w:lvlJc w:val="left"/>
+      <w:pPr>
+        <w:ind w:left="3600" w:hanging="360"/>
+      </w:pPr>
+    </w:lvl>
+    <w:lvl w:ilvl="5" w:tplc="240A001B" w:tentative="1">
+      <w:start w:val="1"/>
+      <w:numFmt w:val="lowerRoman"/>
+      <w:lvlText w:val="%6."/>
+      <w:lvlJc w:val="right"/>
+      <w:pPr>
+        <w:ind w:left="4320" w:hanging="180"/>
+      </w:pPr>
+    </w:lvl>
+    <w:lvl w:ilvl="6" w:tplc="240A000F" w:tentative="1">
+      <w:start w:val="1"/>
+      <w:numFmt w:val="decimal"/>
+      <w:lvlText w:val="%7."/>
+      <w:lvlJc w:val="left"/>
+      <w:pPr>
+        <w:ind w:left="5040" w:hanging="360"/>
+      </w:pPr>
+    </w:lvl>
+    <w:lvl w:ilvl="7" w:tplc="240A0019" w:tentative="1">
+      <w:start w:val="1"/>
+      <w:numFmt w:val="lowerLetter"/>
+      <w:lvlText w:val="%8."/>
+      <w:lvlJc w:val="left"/>
+      <w:pPr>
+        <w:ind w:left="5760" w:hanging="360"/>
+      </w:pPr>
+    </w:lvl>
+    <w:lvl w:ilvl="8" w:tplc="240A001B" w:tentative="1">
+      <w:start w:val="1"/>
+      <w:numFmt w:val="lowerRoman"/>
+      <w:lvlText w:val="%9."/>
+      <w:lvlJc w:val="right"/>
+      <w:pPr>
+        <w:ind w:left="6480" w:hanging="180"/>
+      </w:pPr>
+    </w:lvl>
+  </w:abstractNum>
+  <w:abstractNum w:abstractNumId="10" w15:restartNumberingAfterBreak="0">
     <w:nsid w:val="4693441A"/>
     <w:multiLevelType w:val="hybridMultilevel"/>
     <w:tmpl w:val="5F84D290"/>
@@ -4462,7 +5125,7 @@
       </w:pPr>
     </w:lvl>
   </w:abstractNum>
-  <w:abstractNum w:abstractNumId="9" w15:restartNumberingAfterBreak="0">
+  <w:abstractNum w:abstractNumId="11" w15:restartNumberingAfterBreak="0">
     <w:nsid w:val="472E03B7"/>
     <w:multiLevelType w:val="hybridMultilevel"/>
     <w:tmpl w:val="4FDE61C4"/>
@@ -4575,7 +5238,7 @@
       </w:rPr>
     </w:lvl>
   </w:abstractNum>
-  <w:abstractNum w:abstractNumId="10" w15:restartNumberingAfterBreak="0">
+  <w:abstractNum w:abstractNumId="12" w15:restartNumberingAfterBreak="0">
     <w:nsid w:val="475F5A5F"/>
     <w:multiLevelType w:val="hybridMultilevel"/>
     <w:tmpl w:val="821CFE06"/>
@@ -4688,7 +5351,7 @@
       </w:rPr>
     </w:lvl>
   </w:abstractNum>
-  <w:abstractNum w:abstractNumId="11" w15:restartNumberingAfterBreak="0">
+  <w:abstractNum w:abstractNumId="13" w15:restartNumberingAfterBreak="0">
     <w:nsid w:val="4D225E7D"/>
     <w:multiLevelType w:val="hybridMultilevel"/>
     <w:tmpl w:val="60F61E78"/>
@@ -4801,7 +5464,7 @@
       </w:rPr>
     </w:lvl>
   </w:abstractNum>
-  <w:abstractNum w:abstractNumId="12" w15:restartNumberingAfterBreak="0">
+  <w:abstractNum w:abstractNumId="14" w15:restartNumberingAfterBreak="0">
     <w:nsid w:val="5440623F"/>
     <w:multiLevelType w:val="hybridMultilevel"/>
     <w:tmpl w:val="9724D4FA"/>
@@ -4890,7 +5553,7 @@
       </w:pPr>
     </w:lvl>
   </w:abstractNum>
-  <w:abstractNum w:abstractNumId="13" w15:restartNumberingAfterBreak="0">
+  <w:abstractNum w:abstractNumId="15" w15:restartNumberingAfterBreak="0">
     <w:nsid w:val="6D8B3F35"/>
     <w:multiLevelType w:val="hybridMultilevel"/>
     <w:tmpl w:val="38FEFA42"/>
@@ -5003,7 +5666,7 @@
       </w:rPr>
     </w:lvl>
   </w:abstractNum>
-  <w:abstractNum w:abstractNumId="14" w15:restartNumberingAfterBreak="0">
+  <w:abstractNum w:abstractNumId="16" w15:restartNumberingAfterBreak="0">
     <w:nsid w:val="75FD4999"/>
     <w:multiLevelType w:val="hybridMultilevel"/>
     <w:tmpl w:val="6AB4FBB0"/>
@@ -5090,55 +5753,61 @@
     </w:lvl>
   </w:abstractNum>
   <w:num w:numId="1">
-    <w:abstractNumId w:val="8"/>
+    <w:abstractNumId w:val="10"/>
   </w:num>
   <w:num w:numId="2">
     <w:abstractNumId w:val="0"/>
   </w:num>
   <w:num w:numId="3">
+    <w:abstractNumId w:val="7"/>
+  </w:num>
+  <w:num w:numId="4">
+    <w:abstractNumId w:val="14"/>
+  </w:num>
+  <w:num w:numId="5">
+    <w:abstractNumId w:val="15"/>
+  </w:num>
+  <w:num w:numId="6">
+    <w:abstractNumId w:val="12"/>
+  </w:num>
+  <w:num w:numId="7">
+    <w:abstractNumId w:val="11"/>
+  </w:num>
+  <w:num w:numId="8">
+    <w:abstractNumId w:val="2"/>
+  </w:num>
+  <w:num w:numId="9">
+    <w:abstractNumId w:val="5"/>
+  </w:num>
+  <w:num w:numId="10">
     <w:abstractNumId w:val="6"/>
   </w:num>
-  <w:num w:numId="4">
-    <w:abstractNumId w:val="12"/>
+  <w:num w:numId="11">
+    <w:abstractNumId w:val="16"/>
   </w:num>
-  <w:num w:numId="5">
+  <w:num w:numId="12">
+    <w:abstractNumId w:val="8"/>
+  </w:num>
+  <w:num w:numId="13">
+    <w:abstractNumId w:val="3"/>
+  </w:num>
+  <w:num w:numId="14">
+    <w:abstractNumId w:val="4"/>
+  </w:num>
+  <w:num w:numId="15">
     <w:abstractNumId w:val="13"/>
   </w:num>
-  <w:num w:numId="6">
-    <w:abstractNumId w:val="10"/>
-  </w:num>
-  <w:num w:numId="7">
+  <w:num w:numId="16">
     <w:abstractNumId w:val="9"/>
   </w:num>
-  <w:num w:numId="8">
+  <w:num w:numId="17">
     <w:abstractNumId w:val="1"/>
-  </w:num>
-  <w:num w:numId="9">
-    <w:abstractNumId w:val="4"/>
-  </w:num>
-  <w:num w:numId="10">
-    <w:abstractNumId w:val="5"/>
-  </w:num>
-  <w:num w:numId="11">
-    <w:abstractNumId w:val="14"/>
-  </w:num>
-  <w:num w:numId="12">
-    <w:abstractNumId w:val="7"/>
-  </w:num>
-  <w:num w:numId="13">
-    <w:abstractNumId w:val="2"/>
-  </w:num>
-  <w:num w:numId="14">
-    <w:abstractNumId w:val="3"/>
-  </w:num>
-  <w:num w:numId="15">
-    <w:abstractNumId w:val="11"/>
   </w:num>
 </w:numbering>
 </file>
 
 <file path=word/styles.xml><?xml version="1.0" encoding="utf-8"?>
-<w:styles xmlns:mc="http://schemas.openxmlformats.org/markup-compatibility/2006" xmlns:r="http://schemas.openxmlformats.org/officeDocument/2006/relationships" xmlns:w="http://schemas.openxmlformats.org/wordprocessingml/2006/main" xmlns:w14="http://schemas.microsoft.com/office/word/2010/wordml" xmlns:w15="http://schemas.microsoft.com/office/word/2012/wordml" xmlns:w16cid="http://schemas.microsoft.com/office/word/2016/wordml/cid" xmlns:w16se="http://schemas.microsoft.com/office/word/2015/wordml/symex" mc:Ignorable="w14 w15 w16se w16cid">
+<w:styles xmlns:mc="http://schemas.openxmlformats.org/markup-compatibility/2006" xmlns:r="http://schemas.openxmlformats.org/officeDocument/2006/relationships" xmlns:w="http://schemas.openxmlformats.org/wordprocessingml/2006/main" xmlns:w14="http://schemas.microsoft.com/office/word/2010/wordml" xmlns:w15="http://schemas.microsoft.com/office/word/2012/wordml" mc:Ignorable="w14 w15">
   <w:docDefaults>
     <w:rPrDefault>
       <w:rPr>
@@ -5154,7 +5823,7 @@
       </w:pPr>
     </w:pPrDefault>
   </w:docDefaults>
-  <w:latentStyles w:defLockedState="0" w:defUIPriority="99" w:defSemiHidden="0" w:defUnhideWhenUsed="0" w:defQFormat="0" w:count="375">
+  <w:latentStyles w:defLockedState="0" w:defUIPriority="99" w:defSemiHidden="0" w:defUnhideWhenUsed="0" w:defQFormat="0" w:count="371">
     <w:lsdException w:name="Normal" w:uiPriority="0" w:qFormat="1"/>
     <w:lsdException w:name="heading 1" w:uiPriority="9" w:qFormat="1"/>
     <w:lsdException w:name="heading 2" w:semiHidden="1" w:uiPriority="9" w:unhideWhenUsed="1" w:qFormat="1"/>
@@ -5260,6 +5929,7 @@
     <w:lsdException w:name="HTML Sample" w:semiHidden="1" w:unhideWhenUsed="1"/>
     <w:lsdException w:name="HTML Typewriter" w:semiHidden="1" w:unhideWhenUsed="1"/>
     <w:lsdException w:name="HTML Variable" w:semiHidden="1" w:unhideWhenUsed="1"/>
+    <w:lsdException w:name="Normal Table" w:semiHidden="1" w:unhideWhenUsed="1"/>
     <w:lsdException w:name="annotation subject" w:semiHidden="1" w:unhideWhenUsed="1"/>
     <w:lsdException w:name="No List" w:semiHidden="1" w:unhideWhenUsed="1"/>
     <w:lsdException w:name="Outline List 1" w:semiHidden="1" w:unhideWhenUsed="1"/>
@@ -5303,8 +5973,10 @@
     <w:lsdException w:name="Table Elegant" w:semiHidden="1" w:unhideWhenUsed="1"/>
     <w:lsdException w:name="Table Professional" w:semiHidden="1" w:unhideWhenUsed="1"/>
     <w:lsdException w:name="Table Subtle 1" w:semiHidden="1" w:unhideWhenUsed="1"/>
+    <w:lsdException w:name="Table Subtle 2" w:semiHidden="1" w:unhideWhenUsed="1"/>
     <w:lsdException w:name="Table Web 1" w:semiHidden="1" w:unhideWhenUsed="1"/>
     <w:lsdException w:name="Table Web 2" w:semiHidden="1" w:unhideWhenUsed="1"/>
+    <w:lsdException w:name="Table Web 3" w:semiHidden="1" w:unhideWhenUsed="1"/>
     <w:lsdException w:name="Balloon Text" w:semiHidden="1" w:unhideWhenUsed="1"/>
     <w:lsdException w:name="Table Grid" w:uiPriority="39"/>
     <w:lsdException w:name="Table Theme" w:semiHidden="1" w:unhideWhenUsed="1"/>
@@ -5523,10 +6195,6 @@
     <w:lsdException w:name="List Table 5 Dark Accent 6" w:uiPriority="50"/>
     <w:lsdException w:name="List Table 6 Colorful Accent 6" w:uiPriority="51"/>
     <w:lsdException w:name="List Table 7 Colorful Accent 6" w:uiPriority="52"/>
-    <w:lsdException w:name="Mention" w:semiHidden="1" w:unhideWhenUsed="1"/>
-    <w:lsdException w:name="Smart Hyperlink" w:semiHidden="1" w:unhideWhenUsed="1"/>
-    <w:lsdException w:name="Hashtag" w:semiHidden="1" w:unhideWhenUsed="1"/>
-    <w:lsdException w:name="Unresolved Mention" w:semiHidden="1" w:unhideWhenUsed="1"/>
   </w:latentStyles>
   <w:style w:type="paragraph" w:default="1" w:styleId="Normal">
     <w:name w:val="Normal"/>
@@ -5541,11 +6209,11 @@
       <w:lang w:val="es-CO"/>
     </w:rPr>
   </w:style>
-  <w:style w:type="paragraph" w:styleId="Heading1">
+  <w:style w:type="paragraph" w:styleId="Ttulo1">
     <w:name w:val="heading 1"/>
     <w:basedOn w:val="Normal"/>
     <w:next w:val="Normal"/>
-    <w:link w:val="Heading1Char"/>
+    <w:link w:val="Ttulo1Car"/>
     <w:uiPriority w:val="9"/>
     <w:qFormat/>
     <w:rsid w:val="00AE25E4"/>
@@ -5562,11 +6230,11 @@
       <w:szCs w:val="32"/>
     </w:rPr>
   </w:style>
-  <w:style w:type="paragraph" w:styleId="Heading2">
+  <w:style w:type="paragraph" w:styleId="Ttulo2">
     <w:name w:val="heading 2"/>
     <w:basedOn w:val="Normal"/>
     <w:next w:val="Normal"/>
-    <w:link w:val="Heading2Char"/>
+    <w:link w:val="Ttulo2Car"/>
     <w:uiPriority w:val="9"/>
     <w:unhideWhenUsed/>
     <w:qFormat/>
@@ -5585,11 +6253,11 @@
       <w:szCs w:val="26"/>
     </w:rPr>
   </w:style>
-  <w:style w:type="paragraph" w:styleId="Heading3">
+  <w:style w:type="paragraph" w:styleId="Ttulo3">
     <w:name w:val="heading 3"/>
     <w:basedOn w:val="Normal"/>
     <w:next w:val="Normal"/>
-    <w:link w:val="Heading3Char"/>
+    <w:link w:val="Ttulo3Car"/>
     <w:uiPriority w:val="9"/>
     <w:unhideWhenUsed/>
     <w:qFormat/>
@@ -5607,13 +6275,13 @@
       <w:u w:val="single"/>
     </w:rPr>
   </w:style>
-  <w:style w:type="character" w:default="1" w:styleId="DefaultParagraphFont">
+  <w:style w:type="character" w:default="1" w:styleId="Fuentedeprrafopredeter">
     <w:name w:val="Default Paragraph Font"/>
     <w:uiPriority w:val="1"/>
     <w:semiHidden/>
     <w:unhideWhenUsed/>
   </w:style>
-  <w:style w:type="table" w:default="1" w:styleId="TableNormal">
+  <w:style w:type="table" w:default="1" w:styleId="Tablanormal">
     <w:name w:val="Normal Table"/>
     <w:uiPriority w:val="99"/>
     <w:semiHidden/>
@@ -5628,13 +6296,13 @@
       </w:tblCellMar>
     </w:tblPr>
   </w:style>
-  <w:style w:type="numbering" w:default="1" w:styleId="NoList">
+  <w:style w:type="numbering" w:default="1" w:styleId="Sinlista">
     <w:name w:val="No List"/>
     <w:uiPriority w:val="99"/>
     <w:semiHidden/>
     <w:unhideWhenUsed/>
   </w:style>
-  <w:style w:type="paragraph" w:styleId="ListParagraph">
+  <w:style w:type="paragraph" w:styleId="Prrafodelista">
     <w:name w:val="List Paragraph"/>
     <w:basedOn w:val="Normal"/>
     <w:uiPriority w:val="34"/>
@@ -5645,10 +6313,10 @@
       <w:contextualSpacing/>
     </w:pPr>
   </w:style>
-  <w:style w:type="paragraph" w:styleId="Header">
+  <w:style w:type="paragraph" w:styleId="Encabezado">
     <w:name w:val="header"/>
     <w:basedOn w:val="Normal"/>
-    <w:link w:val="HeaderChar"/>
+    <w:link w:val="EncabezadoCar"/>
     <w:uiPriority w:val="99"/>
     <w:unhideWhenUsed/>
     <w:rsid w:val="00D656E9"/>
@@ -5660,20 +6328,20 @@
       <w:spacing w:after="0" w:line="240" w:lineRule="auto"/>
     </w:pPr>
   </w:style>
-  <w:style w:type="character" w:customStyle="1" w:styleId="HeaderChar">
-    <w:name w:val="Header Char"/>
-    <w:basedOn w:val="DefaultParagraphFont"/>
-    <w:link w:val="Header"/>
+  <w:style w:type="character" w:customStyle="1" w:styleId="EncabezadoCar">
+    <w:name w:val="Encabezado Car"/>
+    <w:basedOn w:val="Fuentedeprrafopredeter"/>
+    <w:link w:val="Encabezado"/>
     <w:uiPriority w:val="99"/>
     <w:rsid w:val="00D656E9"/>
     <w:rPr>
       <w:lang w:val="es-CO"/>
     </w:rPr>
   </w:style>
-  <w:style w:type="paragraph" w:styleId="Footer">
+  <w:style w:type="paragraph" w:styleId="Piedepgina">
     <w:name w:val="footer"/>
     <w:basedOn w:val="Normal"/>
-    <w:link w:val="FooterChar"/>
+    <w:link w:val="PiedepginaCar"/>
     <w:uiPriority w:val="99"/>
     <w:unhideWhenUsed/>
     <w:rsid w:val="00D656E9"/>
@@ -5685,21 +6353,21 @@
       <w:spacing w:after="0" w:line="240" w:lineRule="auto"/>
     </w:pPr>
   </w:style>
-  <w:style w:type="character" w:customStyle="1" w:styleId="FooterChar">
-    <w:name w:val="Footer Char"/>
-    <w:basedOn w:val="DefaultParagraphFont"/>
-    <w:link w:val="Footer"/>
+  <w:style w:type="character" w:customStyle="1" w:styleId="PiedepginaCar">
+    <w:name w:val="Pie de página Car"/>
+    <w:basedOn w:val="Fuentedeprrafopredeter"/>
+    <w:link w:val="Piedepgina"/>
     <w:uiPriority w:val="99"/>
     <w:rsid w:val="00D656E9"/>
     <w:rPr>
       <w:lang w:val="es-CO"/>
     </w:rPr>
   </w:style>
-  <w:style w:type="paragraph" w:styleId="Title">
+  <w:style w:type="paragraph" w:styleId="Puesto">
     <w:name w:val="Title"/>
     <w:basedOn w:val="Normal"/>
     <w:next w:val="Normal"/>
-    <w:link w:val="TitleChar"/>
+    <w:link w:val="PuestoCar"/>
     <w:uiPriority w:val="10"/>
     <w:qFormat/>
     <w:rsid w:val="00651E53"/>
@@ -5715,10 +6383,10 @@
       <w:szCs w:val="56"/>
     </w:rPr>
   </w:style>
-  <w:style w:type="character" w:customStyle="1" w:styleId="TitleChar">
-    <w:name w:val="Title Char"/>
-    <w:basedOn w:val="DefaultParagraphFont"/>
-    <w:link w:val="Title"/>
+  <w:style w:type="character" w:customStyle="1" w:styleId="PuestoCar">
+    <w:name w:val="Puesto Car"/>
+    <w:basedOn w:val="Fuentedeprrafopredeter"/>
+    <w:link w:val="Puesto"/>
     <w:uiPriority w:val="10"/>
     <w:rsid w:val="00651E53"/>
     <w:rPr>
@@ -5730,10 +6398,10 @@
       <w:lang w:val="es-CO"/>
     </w:rPr>
   </w:style>
-  <w:style w:type="character" w:customStyle="1" w:styleId="Heading1Char">
-    <w:name w:val="Heading 1 Char"/>
-    <w:basedOn w:val="DefaultParagraphFont"/>
-    <w:link w:val="Heading1"/>
+  <w:style w:type="character" w:customStyle="1" w:styleId="Ttulo1Car">
+    <w:name w:val="Título 1 Car"/>
+    <w:basedOn w:val="Fuentedeprrafopredeter"/>
+    <w:link w:val="Ttulo1"/>
     <w:uiPriority w:val="9"/>
     <w:rsid w:val="00AE25E4"/>
     <w:rPr>
@@ -5744,10 +6412,10 @@
       <w:lang w:val="es-CO"/>
     </w:rPr>
   </w:style>
-  <w:style w:type="character" w:customStyle="1" w:styleId="Heading2Char">
-    <w:name w:val="Heading 2 Char"/>
-    <w:basedOn w:val="DefaultParagraphFont"/>
-    <w:link w:val="Heading2"/>
+  <w:style w:type="character" w:customStyle="1" w:styleId="Ttulo2Car">
+    <w:name w:val="Título 2 Car"/>
+    <w:basedOn w:val="Fuentedeprrafopredeter"/>
+    <w:link w:val="Ttulo2"/>
     <w:uiPriority w:val="9"/>
     <w:rsid w:val="00AE25E4"/>
     <w:rPr>
@@ -5758,9 +6426,9 @@
       <w:lang w:val="es-CO"/>
     </w:rPr>
   </w:style>
-  <w:style w:type="paragraph" w:styleId="TOCHeading">
+  <w:style w:type="paragraph" w:styleId="TtulodeTDC">
     <w:name w:val="TOC Heading"/>
-    <w:basedOn w:val="Heading1"/>
+    <w:basedOn w:val="Ttulo1"/>
     <w:next w:val="Normal"/>
     <w:uiPriority w:val="39"/>
     <w:unhideWhenUsed/>
@@ -5777,7 +6445,7 @@
       <w:lang w:val="en-US"/>
     </w:rPr>
   </w:style>
-  <w:style w:type="paragraph" w:styleId="TOC1">
+  <w:style w:type="paragraph" w:styleId="TDC1">
     <w:name w:val="toc 1"/>
     <w:basedOn w:val="Normal"/>
     <w:next w:val="Normal"/>
@@ -5797,7 +6465,7 @@
       <w:szCs w:val="20"/>
     </w:rPr>
   </w:style>
-  <w:style w:type="paragraph" w:styleId="TOC2">
+  <w:style w:type="paragraph" w:styleId="TDC2">
     <w:name w:val="toc 2"/>
     <w:basedOn w:val="Normal"/>
     <w:next w:val="Normal"/>
@@ -5816,9 +6484,9 @@
       <w:szCs w:val="20"/>
     </w:rPr>
   </w:style>
-  <w:style w:type="character" w:styleId="Hyperlink">
+  <w:style w:type="character" w:styleId="Hipervnculo">
     <w:name w:val="Hyperlink"/>
-    <w:basedOn w:val="DefaultParagraphFont"/>
+    <w:basedOn w:val="Fuentedeprrafopredeter"/>
     <w:uiPriority w:val="99"/>
     <w:unhideWhenUsed/>
     <w:rsid w:val="0009510F"/>
@@ -5827,7 +6495,7 @@
       <w:u w:val="single"/>
     </w:rPr>
   </w:style>
-  <w:style w:type="paragraph" w:styleId="TOC3">
+  <w:style w:type="paragraph" w:styleId="TDC3">
     <w:name w:val="toc 3"/>
     <w:basedOn w:val="Normal"/>
     <w:next w:val="Normal"/>
@@ -5847,7 +6515,7 @@
       <w:szCs w:val="20"/>
     </w:rPr>
   </w:style>
-  <w:style w:type="paragraph" w:styleId="TOC4">
+  <w:style w:type="paragraph" w:styleId="TDC4">
     <w:name w:val="toc 4"/>
     <w:basedOn w:val="Normal"/>
     <w:next w:val="Normal"/>
@@ -5865,7 +6533,7 @@
       <w:szCs w:val="18"/>
     </w:rPr>
   </w:style>
-  <w:style w:type="paragraph" w:styleId="TOC5">
+  <w:style w:type="paragraph" w:styleId="TDC5">
     <w:name w:val="toc 5"/>
     <w:basedOn w:val="Normal"/>
     <w:next w:val="Normal"/>
@@ -5883,7 +6551,7 @@
       <w:szCs w:val="18"/>
     </w:rPr>
   </w:style>
-  <w:style w:type="paragraph" w:styleId="TOC6">
+  <w:style w:type="paragraph" w:styleId="TDC6">
     <w:name w:val="toc 6"/>
     <w:basedOn w:val="Normal"/>
     <w:next w:val="Normal"/>
@@ -5901,7 +6569,7 @@
       <w:szCs w:val="18"/>
     </w:rPr>
   </w:style>
-  <w:style w:type="paragraph" w:styleId="TOC7">
+  <w:style w:type="paragraph" w:styleId="TDC7">
     <w:name w:val="toc 7"/>
     <w:basedOn w:val="Normal"/>
     <w:next w:val="Normal"/>
@@ -5919,7 +6587,7 @@
       <w:szCs w:val="18"/>
     </w:rPr>
   </w:style>
-  <w:style w:type="paragraph" w:styleId="TOC8">
+  <w:style w:type="paragraph" w:styleId="TDC8">
     <w:name w:val="toc 8"/>
     <w:basedOn w:val="Normal"/>
     <w:next w:val="Normal"/>
@@ -5937,7 +6605,7 @@
       <w:szCs w:val="18"/>
     </w:rPr>
   </w:style>
-  <w:style w:type="paragraph" w:styleId="TOC9">
+  <w:style w:type="paragraph" w:styleId="TDC9">
     <w:name w:val="toc 9"/>
     <w:basedOn w:val="Normal"/>
     <w:next w:val="Normal"/>
@@ -5955,7 +6623,7 @@
       <w:szCs w:val="18"/>
     </w:rPr>
   </w:style>
-  <w:style w:type="paragraph" w:styleId="Bibliography">
+  <w:style w:type="paragraph" w:styleId="Bibliografa">
     <w:name w:val="Bibliography"/>
     <w:basedOn w:val="Normal"/>
     <w:next w:val="Normal"/>
@@ -5963,9 +6631,9 @@
     <w:unhideWhenUsed/>
     <w:rsid w:val="002239FA"/>
   </w:style>
-  <w:style w:type="character" w:styleId="FollowedHyperlink">
+  <w:style w:type="character" w:styleId="Hipervnculovisitado">
     <w:name w:val="FollowedHyperlink"/>
-    <w:basedOn w:val="DefaultParagraphFont"/>
+    <w:basedOn w:val="Fuentedeprrafopredeter"/>
     <w:uiPriority w:val="99"/>
     <w:semiHidden/>
     <w:unhideWhenUsed/>
@@ -5975,9 +6643,9 @@
       <w:u w:val="single"/>
     </w:rPr>
   </w:style>
-  <w:style w:type="table" w:styleId="TableGrid">
+  <w:style w:type="table" w:styleId="Tablaconcuadrcula">
     <w:name w:val="Table Grid"/>
-    <w:basedOn w:val="TableNormal"/>
+    <w:basedOn w:val="Tablanormal"/>
     <w:uiPriority w:val="39"/>
     <w:rsid w:val="0048615A"/>
     <w:pPr>
@@ -5994,10 +6662,10 @@
       </w:tblBorders>
     </w:tblPr>
   </w:style>
-  <w:style w:type="paragraph" w:styleId="BalloonText">
+  <w:style w:type="paragraph" w:styleId="Textodeglobo">
     <w:name w:val="Balloon Text"/>
     <w:basedOn w:val="Normal"/>
-    <w:link w:val="BalloonTextChar"/>
+    <w:link w:val="TextodegloboCar"/>
     <w:uiPriority w:val="99"/>
     <w:semiHidden/>
     <w:unhideWhenUsed/>
@@ -6011,10 +6679,10 @@
       <w:szCs w:val="18"/>
     </w:rPr>
   </w:style>
-  <w:style w:type="character" w:customStyle="1" w:styleId="BalloonTextChar">
-    <w:name w:val="Balloon Text Char"/>
-    <w:basedOn w:val="DefaultParagraphFont"/>
-    <w:link w:val="BalloonText"/>
+  <w:style w:type="character" w:customStyle="1" w:styleId="TextodegloboCar">
+    <w:name w:val="Texto de globo Car"/>
+    <w:basedOn w:val="Fuentedeprrafopredeter"/>
+    <w:link w:val="Textodeglobo"/>
     <w:uiPriority w:val="99"/>
     <w:semiHidden/>
     <w:rsid w:val="004668AF"/>
@@ -6025,10 +6693,10 @@
       <w:lang w:val="es-CO"/>
     </w:rPr>
   </w:style>
-  <w:style w:type="character" w:customStyle="1" w:styleId="Heading3Char">
-    <w:name w:val="Heading 3 Char"/>
-    <w:basedOn w:val="DefaultParagraphFont"/>
-    <w:link w:val="Heading3"/>
+  <w:style w:type="character" w:customStyle="1" w:styleId="Ttulo3Car">
+    <w:name w:val="Título 3 Car"/>
+    <w:basedOn w:val="Fuentedeprrafopredeter"/>
+    <w:link w:val="Ttulo3"/>
     <w:uiPriority w:val="9"/>
     <w:rsid w:val="001C1818"/>
     <w:rPr>
@@ -6371,7 +7039,7 @@
 </file>
 
 <file path=customXml/itemProps1.xml><?xml version="1.0" encoding="utf-8"?>
-<ds:datastoreItem xmlns:ds="http://schemas.openxmlformats.org/officeDocument/2006/customXml" ds:itemID="{B6823F08-8C60-4908-96A7-6F65411AF466}">
+<ds:datastoreItem xmlns:ds="http://schemas.openxmlformats.org/officeDocument/2006/customXml" ds:itemID="{8C007BA7-7C46-412D-BF08-026D6359694A}">
   <ds:schemaRefs>
     <ds:schemaRef ds:uri="http://schemas.openxmlformats.org/officeDocument/2006/bibliography"/>
   </ds:schemaRefs>

</xml_diff>

<commit_message>
The project its finally done
</commit_message>
<xml_diff>
--- a/Engineering Method/Método de ingeniería.docx
+++ b/Engineering Method/Método de ingeniería.docx
@@ -115,7 +115,7 @@
               <w:noProof/>
               <w:sz w:val="22"/>
               <w:szCs w:val="22"/>
-              <w:lang w:val="en-US"/>
+              <w:lang w:eastAsia="es-CO"/>
             </w:rPr>
           </w:pPr>
           <w:r>
@@ -148,7 +148,7 @@
             </w:rPr>
             <w:fldChar w:fldCharType="separate"/>
           </w:r>
-          <w:hyperlink w:anchor="_Toc18790970" w:history="1">
+          <w:hyperlink w:anchor="_Toc19480674" w:history="1">
             <w:r>
               <w:rPr>
                 <w:rStyle w:val="Hipervnculo"/>
@@ -176,7 +176,7 @@
                 <w:noProof/>
                 <w:webHidden/>
               </w:rPr>
-              <w:instrText xml:space="preserve"> PAGEREF _Toc18790970 \h </w:instrText>
+              <w:instrText xml:space="preserve"> PAGEREF _Toc19480674 \h </w:instrText>
             </w:r>
             <w:r>
               <w:rPr>
@@ -219,10 +219,10 @@
               <w:noProof/>
               <w:sz w:val="22"/>
               <w:szCs w:val="22"/>
-              <w:lang w:val="en-US"/>
+              <w:lang w:eastAsia="es-CO"/>
             </w:rPr>
           </w:pPr>
-          <w:hyperlink w:anchor="_Toc18790971" w:history="1">
+          <w:hyperlink w:anchor="_Toc19480675" w:history="1">
             <w:r>
               <w:rPr>
                 <w:rStyle w:val="Hipervnculo"/>
@@ -250,7 +250,7 @@
                 <w:noProof/>
                 <w:webHidden/>
               </w:rPr>
-              <w:instrText xml:space="preserve"> PAGEREF _Toc18790971 \h </w:instrText>
+              <w:instrText xml:space="preserve"> PAGEREF _Toc19480675 \h </w:instrText>
             </w:r>
             <w:r>
               <w:rPr>
@@ -293,10 +293,10 @@
               <w:noProof/>
               <w:sz w:val="22"/>
               <w:szCs w:val="22"/>
-              <w:lang w:val="en-US"/>
+              <w:lang w:eastAsia="es-CO"/>
             </w:rPr>
           </w:pPr>
-          <w:hyperlink w:anchor="_Toc18790972" w:history="1">
+          <w:hyperlink w:anchor="_Toc19480676" w:history="1">
             <w:r>
               <w:rPr>
                 <w:rStyle w:val="Hipervnculo"/>
@@ -324,7 +324,7 @@
                 <w:noProof/>
                 <w:webHidden/>
               </w:rPr>
-              <w:instrText xml:space="preserve"> PAGEREF _Toc18790972 \h </w:instrText>
+              <w:instrText xml:space="preserve"> PAGEREF _Toc19480676 \h </w:instrText>
             </w:r>
             <w:r>
               <w:rPr>
@@ -367,10 +367,10 @@
               <w:noProof/>
               <w:sz w:val="22"/>
               <w:szCs w:val="22"/>
-              <w:lang w:val="en-US"/>
+              <w:lang w:eastAsia="es-CO"/>
             </w:rPr>
           </w:pPr>
-          <w:hyperlink w:anchor="_Toc18790973" w:history="1">
+          <w:hyperlink w:anchor="_Toc19480677" w:history="1">
             <w:r>
               <w:rPr>
                 <w:rStyle w:val="Hipervnculo"/>
@@ -398,7 +398,7 @@
                 <w:noProof/>
                 <w:webHidden/>
               </w:rPr>
-              <w:instrText xml:space="preserve"> PAGEREF _Toc18790973 \h </w:instrText>
+              <w:instrText xml:space="preserve"> PAGEREF _Toc19480677 \h </w:instrText>
             </w:r>
             <w:r>
               <w:rPr>
@@ -443,10 +443,10 @@
               <w:noProof/>
               <w:sz w:val="22"/>
               <w:szCs w:val="22"/>
-              <w:lang w:val="en-US"/>
+              <w:lang w:eastAsia="es-CO"/>
             </w:rPr>
           </w:pPr>
-          <w:hyperlink w:anchor="_Toc18790974" w:history="1">
+          <w:hyperlink w:anchor="_Toc19480678" w:history="1">
             <w:r>
               <w:rPr>
                 <w:rStyle w:val="Hipervnculo"/>
@@ -474,7 +474,7 @@
                 <w:noProof/>
                 <w:webHidden/>
               </w:rPr>
-              <w:instrText xml:space="preserve"> PAGEREF _Toc18790974 \h </w:instrText>
+              <w:instrText xml:space="preserve"> PAGEREF _Toc19480678 \h </w:instrText>
             </w:r>
             <w:r>
               <w:rPr>
@@ -519,10 +519,10 @@
               <w:noProof/>
               <w:sz w:val="22"/>
               <w:szCs w:val="22"/>
-              <w:lang w:val="en-US"/>
+              <w:lang w:eastAsia="es-CO"/>
             </w:rPr>
           </w:pPr>
-          <w:hyperlink w:anchor="_Toc18790975" w:history="1">
+          <w:hyperlink w:anchor="_Toc19480679" w:history="1">
             <w:r>
               <w:rPr>
                 <w:rStyle w:val="Hipervnculo"/>
@@ -550,7 +550,7 @@
                 <w:noProof/>
                 <w:webHidden/>
               </w:rPr>
-              <w:instrText xml:space="preserve"> PAGEREF _Toc18790975 \h </w:instrText>
+              <w:instrText xml:space="preserve"> PAGEREF _Toc19480679 \h </w:instrText>
             </w:r>
             <w:r>
               <w:rPr>
@@ -593,10 +593,10 @@
               <w:noProof/>
               <w:sz w:val="22"/>
               <w:szCs w:val="22"/>
-              <w:lang w:val="en-US"/>
+              <w:lang w:eastAsia="es-CO"/>
             </w:rPr>
           </w:pPr>
-          <w:hyperlink w:anchor="_Toc18790976" w:history="1">
+          <w:hyperlink w:anchor="_Toc19480680" w:history="1">
             <w:r>
               <w:rPr>
                 <w:rStyle w:val="Hipervnculo"/>
@@ -623,7 +623,7 @@
                 <w:noProof/>
                 <w:webHidden/>
               </w:rPr>
-              <w:instrText xml:space="preserve"> PAGEREF _Toc18790976 \h </w:instrText>
+              <w:instrText xml:space="preserve"> PAGEREF _Toc19480680 \h </w:instrText>
             </w:r>
             <w:r>
               <w:rPr>
@@ -667,10 +667,10 @@
               <w:noProof/>
               <w:sz w:val="22"/>
               <w:szCs w:val="22"/>
-              <w:lang w:val="en-US"/>
+              <w:lang w:eastAsia="es-CO"/>
             </w:rPr>
           </w:pPr>
-          <w:hyperlink w:anchor="_Toc18790977" w:history="1">
+          <w:hyperlink w:anchor="_Toc19480681" w:history="1">
             <w:r>
               <w:rPr>
                 <w:rStyle w:val="Hipervnculo"/>
@@ -697,7 +697,7 @@
                 <w:noProof/>
                 <w:webHidden/>
               </w:rPr>
-              <w:instrText xml:space="preserve"> PAGEREF _Toc18790977 \h </w:instrText>
+              <w:instrText xml:space="preserve"> PAGEREF _Toc19480681 \h </w:instrText>
             </w:r>
             <w:r>
               <w:rPr>
@@ -741,10 +741,10 @@
               <w:noProof/>
               <w:sz w:val="22"/>
               <w:szCs w:val="22"/>
-              <w:lang w:val="en-US"/>
+              <w:lang w:eastAsia="es-CO"/>
             </w:rPr>
           </w:pPr>
-          <w:hyperlink w:anchor="_Toc18790978" w:history="1">
+          <w:hyperlink w:anchor="_Toc19480682" w:history="1">
             <w:r>
               <w:rPr>
                 <w:rStyle w:val="Hipervnculo"/>
@@ -771,7 +771,7 @@
                 <w:noProof/>
                 <w:webHidden/>
               </w:rPr>
-              <w:instrText xml:space="preserve"> PAGEREF _Toc18790978 \h </w:instrText>
+              <w:instrText xml:space="preserve"> PAGEREF _Toc19480682 \h </w:instrText>
             </w:r>
             <w:r>
               <w:rPr>
@@ -815,10 +815,10 @@
               <w:noProof/>
               <w:sz w:val="22"/>
               <w:szCs w:val="22"/>
-              <w:lang w:val="en-US"/>
+              <w:lang w:eastAsia="es-CO"/>
             </w:rPr>
           </w:pPr>
-          <w:hyperlink w:anchor="_Toc18790979" w:history="1">
+          <w:hyperlink w:anchor="_Toc19480683" w:history="1">
             <w:r>
               <w:rPr>
                 <w:rStyle w:val="Hipervnculo"/>
@@ -845,7 +845,7 @@
                 <w:noProof/>
                 <w:webHidden/>
               </w:rPr>
-              <w:instrText xml:space="preserve"> PAGEREF _Toc18790979 \h </w:instrText>
+              <w:instrText xml:space="preserve"> PAGEREF _Toc19480683 \h </w:instrText>
             </w:r>
             <w:r>
               <w:rPr>
@@ -888,10 +888,10 @@
               <w:noProof/>
               <w:sz w:val="22"/>
               <w:szCs w:val="22"/>
-              <w:lang w:val="en-US"/>
+              <w:lang w:eastAsia="es-CO"/>
             </w:rPr>
           </w:pPr>
-          <w:hyperlink w:anchor="_Toc18790980" w:history="1">
+          <w:hyperlink w:anchor="_Toc19480684" w:history="1">
             <w:r>
               <w:rPr>
                 <w:rStyle w:val="Hipervnculo"/>
@@ -918,7 +918,7 @@
                 <w:noProof/>
                 <w:webHidden/>
               </w:rPr>
-              <w:instrText xml:space="preserve"> PAGEREF _Toc18790980 \h </w:instrText>
+              <w:instrText xml:space="preserve"> PAGEREF _Toc19480684 \h </w:instrText>
             </w:r>
             <w:r>
               <w:rPr>
@@ -961,10 +961,10 @@
               <w:noProof/>
               <w:sz w:val="22"/>
               <w:szCs w:val="22"/>
-              <w:lang w:val="en-US"/>
+              <w:lang w:eastAsia="es-CO"/>
             </w:rPr>
           </w:pPr>
-          <w:hyperlink w:anchor="_Toc18790981" w:history="1">
+          <w:hyperlink w:anchor="_Toc19480685" w:history="1">
             <w:r>
               <w:rPr>
                 <w:rStyle w:val="Hipervnculo"/>
@@ -991,7 +991,7 @@
                 <w:noProof/>
                 <w:webHidden/>
               </w:rPr>
-              <w:instrText xml:space="preserve"> PAGEREF _Toc18790981 \h </w:instrText>
+              <w:instrText xml:space="preserve"> PAGEREF _Toc19480685 \h </w:instrText>
             </w:r>
             <w:r>
               <w:rPr>
@@ -1036,10 +1036,10 @@
               <w:noProof/>
               <w:sz w:val="22"/>
               <w:szCs w:val="22"/>
-              <w:lang w:val="en-US"/>
+              <w:lang w:eastAsia="es-CO"/>
             </w:rPr>
           </w:pPr>
-          <w:hyperlink w:anchor="_Toc18790982" w:history="1">
+          <w:hyperlink w:anchor="_Toc19480686" w:history="1">
             <w:r>
               <w:rPr>
                 <w:rStyle w:val="Hipervnculo"/>
@@ -1067,7 +1067,7 @@
                 <w:noProof/>
                 <w:webHidden/>
               </w:rPr>
-              <w:instrText xml:space="preserve"> PAGEREF _Toc18790982 \h </w:instrText>
+              <w:instrText xml:space="preserve"> PAGEREF _Toc19480686 \h </w:instrText>
             </w:r>
             <w:r>
               <w:rPr>
@@ -1110,10 +1110,10 @@
               <w:noProof/>
               <w:sz w:val="22"/>
               <w:szCs w:val="22"/>
-              <w:lang w:val="en-US"/>
+              <w:lang w:eastAsia="es-CO"/>
             </w:rPr>
           </w:pPr>
-          <w:hyperlink w:anchor="_Toc18790983" w:history="1">
+          <w:hyperlink w:anchor="_Toc19480687" w:history="1">
             <w:r>
               <w:rPr>
                 <w:rStyle w:val="Hipervnculo"/>
@@ -1141,7 +1141,7 @@
                 <w:noProof/>
                 <w:webHidden/>
               </w:rPr>
-              <w:instrText xml:space="preserve"> PAGEREF _Toc18790983 \h </w:instrText>
+              <w:instrText xml:space="preserve"> PAGEREF _Toc19480687 \h </w:instrText>
             </w:r>
             <w:r>
               <w:rPr>
@@ -1184,10 +1184,10 @@
               <w:noProof/>
               <w:sz w:val="22"/>
               <w:szCs w:val="22"/>
-              <w:lang w:val="en-US"/>
+              <w:lang w:eastAsia="es-CO"/>
             </w:rPr>
           </w:pPr>
-          <w:hyperlink w:anchor="_Toc18790984" w:history="1">
+          <w:hyperlink w:anchor="_Toc19480688" w:history="1">
             <w:r>
               <w:rPr>
                 <w:rStyle w:val="Hipervnculo"/>
@@ -1215,7 +1215,7 @@
                 <w:noProof/>
                 <w:webHidden/>
               </w:rPr>
-              <w:instrText xml:space="preserve"> PAGEREF _Toc18790984 \h </w:instrText>
+              <w:instrText xml:space="preserve"> PAGEREF _Toc19480688 \h </w:instrText>
             </w:r>
             <w:r>
               <w:rPr>
@@ -1260,10 +1260,10 @@
               <w:noProof/>
               <w:sz w:val="22"/>
               <w:szCs w:val="22"/>
-              <w:lang w:val="en-US"/>
+              <w:lang w:eastAsia="es-CO"/>
             </w:rPr>
           </w:pPr>
-          <w:hyperlink w:anchor="_Toc18790985" w:history="1">
+          <w:hyperlink w:anchor="_Toc19480689" w:history="1">
             <w:r>
               <w:rPr>
                 <w:rStyle w:val="Hipervnculo"/>
@@ -1291,7 +1291,7 @@
                 <w:noProof/>
                 <w:webHidden/>
               </w:rPr>
-              <w:instrText xml:space="preserve"> PAGEREF _Toc18790985 \h </w:instrText>
+              <w:instrText xml:space="preserve"> PAGEREF _Toc19480689 \h </w:instrText>
             </w:r>
             <w:r>
               <w:rPr>
@@ -1334,10 +1334,10 @@
               <w:noProof/>
               <w:sz w:val="22"/>
               <w:szCs w:val="22"/>
-              <w:lang w:val="en-US"/>
+              <w:lang w:eastAsia="es-CO"/>
             </w:rPr>
           </w:pPr>
-          <w:hyperlink w:anchor="_Toc18790986" w:history="1">
+          <w:hyperlink w:anchor="_Toc19480690" w:history="1">
             <w:r>
               <w:rPr>
                 <w:rStyle w:val="Hipervnculo"/>
@@ -1364,7 +1364,7 @@
                 <w:noProof/>
                 <w:webHidden/>
               </w:rPr>
-              <w:instrText xml:space="preserve"> PAGEREF _Toc18790986 \h </w:instrText>
+              <w:instrText xml:space="preserve"> PAGEREF _Toc19480690 \h </w:instrText>
             </w:r>
             <w:r>
               <w:rPr>
@@ -1407,10 +1407,10 @@
               <w:noProof/>
               <w:sz w:val="22"/>
               <w:szCs w:val="22"/>
-              <w:lang w:val="en-US"/>
+              <w:lang w:eastAsia="es-CO"/>
             </w:rPr>
           </w:pPr>
-          <w:hyperlink w:anchor="_Toc18790987" w:history="1">
+          <w:hyperlink w:anchor="_Toc19480691" w:history="1">
             <w:r>
               <w:rPr>
                 <w:rStyle w:val="Hipervnculo"/>
@@ -1437,7 +1437,155 @@
                 <w:noProof/>
                 <w:webHidden/>
               </w:rPr>
-              <w:instrText xml:space="preserve"> PAGEREF _Toc18790987 \h </w:instrText>
+              <w:instrText xml:space="preserve"> PAGEREF _Toc19480691 \h </w:instrText>
+            </w:r>
+            <w:r>
+              <w:rPr>
+                <w:noProof/>
+                <w:webHidden/>
+              </w:rPr>
+            </w:r>
+            <w:r>
+              <w:rPr>
+                <w:noProof/>
+                <w:webHidden/>
+              </w:rPr>
+              <w:fldChar w:fldCharType="separate"/>
+            </w:r>
+            <w:r>
+              <w:rPr>
+                <w:noProof/>
+                <w:webHidden/>
+              </w:rPr>
+              <w:t>7</w:t>
+            </w:r>
+            <w:r>
+              <w:rPr>
+                <w:noProof/>
+                <w:webHidden/>
+              </w:rPr>
+              <w:fldChar w:fldCharType="end"/>
+            </w:r>
+          </w:hyperlink>
+        </w:p>
+        <w:p>
+          <w:pPr>
+            <w:pStyle w:val="TDC3"/>
+            <w:tabs>
+              <w:tab w:val="right" w:leader="underscore" w:pos="9350"/>
+            </w:tabs>
+            <w:rPr>
+              <w:rFonts w:asciiTheme="minorHAnsi" w:eastAsiaTheme="minorEastAsia" w:hAnsiTheme="minorHAnsi" w:cstheme="minorBidi"/>
+              <w:i w:val="0"/>
+              <w:iCs w:val="0"/>
+              <w:noProof/>
+              <w:sz w:val="22"/>
+              <w:szCs w:val="22"/>
+              <w:lang w:eastAsia="es-CO"/>
+            </w:rPr>
+          </w:pPr>
+          <w:hyperlink w:anchor="_Toc19480692" w:history="1">
+            <w:r>
+              <w:rPr>
+                <w:rStyle w:val="Hipervnculo"/>
+                <w:noProof/>
+              </w:rPr>
+              <w:t>Alternativa 1. Stacks Data Structure</w:t>
+            </w:r>
+            <w:r>
+              <w:rPr>
+                <w:noProof/>
+                <w:webHidden/>
+              </w:rPr>
+              <w:tab/>
+            </w:r>
+            <w:r>
+              <w:rPr>
+                <w:noProof/>
+                <w:webHidden/>
+              </w:rPr>
+              <w:fldChar w:fldCharType="begin"/>
+            </w:r>
+            <w:r>
+              <w:rPr>
+                <w:noProof/>
+                <w:webHidden/>
+              </w:rPr>
+              <w:instrText xml:space="preserve"> PAGEREF _Toc19480692 \h </w:instrText>
+            </w:r>
+            <w:r>
+              <w:rPr>
+                <w:noProof/>
+                <w:webHidden/>
+              </w:rPr>
+            </w:r>
+            <w:r>
+              <w:rPr>
+                <w:noProof/>
+                <w:webHidden/>
+              </w:rPr>
+              <w:fldChar w:fldCharType="separate"/>
+            </w:r>
+            <w:r>
+              <w:rPr>
+                <w:noProof/>
+                <w:webHidden/>
+              </w:rPr>
+              <w:t>7</w:t>
+            </w:r>
+            <w:r>
+              <w:rPr>
+                <w:noProof/>
+                <w:webHidden/>
+              </w:rPr>
+              <w:fldChar w:fldCharType="end"/>
+            </w:r>
+          </w:hyperlink>
+        </w:p>
+        <w:p>
+          <w:pPr>
+            <w:pStyle w:val="TDC3"/>
+            <w:tabs>
+              <w:tab w:val="right" w:leader="underscore" w:pos="9350"/>
+            </w:tabs>
+            <w:rPr>
+              <w:rFonts w:asciiTheme="minorHAnsi" w:eastAsiaTheme="minorEastAsia" w:hAnsiTheme="minorHAnsi" w:cstheme="minorBidi"/>
+              <w:i w:val="0"/>
+              <w:iCs w:val="0"/>
+              <w:noProof/>
+              <w:sz w:val="22"/>
+              <w:szCs w:val="22"/>
+              <w:lang w:eastAsia="es-CO"/>
+            </w:rPr>
+          </w:pPr>
+          <w:hyperlink w:anchor="_Toc19480693" w:history="1">
+            <w:r>
+              <w:rPr>
+                <w:rStyle w:val="Hipervnculo"/>
+                <w:noProof/>
+              </w:rPr>
+              <w:t>Alternativa 3. Hash Table Data Structure</w:t>
+            </w:r>
+            <w:r>
+              <w:rPr>
+                <w:noProof/>
+                <w:webHidden/>
+              </w:rPr>
+              <w:tab/>
+            </w:r>
+            <w:r>
+              <w:rPr>
+                <w:noProof/>
+                <w:webHidden/>
+              </w:rPr>
+              <w:fldChar w:fldCharType="begin"/>
+            </w:r>
+            <w:r>
+              <w:rPr>
+                <w:noProof/>
+                <w:webHidden/>
+              </w:rPr>
+              <w:instrText xml:space="preserve"> PAGEREF _Toc19480693 \h </w:instrText>
             </w:r>
             <w:r>
               <w:rPr>
@@ -1480,10 +1628,10 @@
               <w:noProof/>
               <w:sz w:val="22"/>
               <w:szCs w:val="22"/>
-              <w:lang w:val="en-US"/>
+              <w:lang w:eastAsia="es-CO"/>
             </w:rPr>
           </w:pPr>
-          <w:hyperlink w:anchor="_Toc18790988" w:history="1">
+          <w:hyperlink w:anchor="_Toc19480694" w:history="1">
             <w:r>
               <w:rPr>
                 <w:rStyle w:val="Hipervnculo"/>
@@ -1510,7 +1658,7 @@
                 <w:noProof/>
                 <w:webHidden/>
               </w:rPr>
-              <w:instrText xml:space="preserve"> PAGEREF _Toc18790988 \h </w:instrText>
+              <w:instrText xml:space="preserve"> PAGEREF _Toc19480694 \h </w:instrText>
             </w:r>
             <w:r>
               <w:rPr>
@@ -1555,10 +1703,10 @@
               <w:noProof/>
               <w:sz w:val="22"/>
               <w:szCs w:val="22"/>
-              <w:lang w:val="en-US"/>
+              <w:lang w:eastAsia="es-CO"/>
             </w:rPr>
           </w:pPr>
-          <w:hyperlink w:anchor="_Toc18790989" w:history="1">
+          <w:hyperlink w:anchor="_Toc19480695" w:history="1">
             <w:r>
               <w:rPr>
                 <w:rStyle w:val="Hipervnculo"/>
@@ -1586,83 +1734,7 @@
                 <w:noProof/>
                 <w:webHidden/>
               </w:rPr>
-              <w:instrText xml:space="preserve"> PAGEREF _Toc18790989 \h </w:instrText>
-            </w:r>
-            <w:r>
-              <w:rPr>
-                <w:noProof/>
-                <w:webHidden/>
-              </w:rPr>
-            </w:r>
-            <w:r>
-              <w:rPr>
-                <w:noProof/>
-                <w:webHidden/>
-              </w:rPr>
-              <w:fldChar w:fldCharType="separate"/>
-            </w:r>
-            <w:r>
-              <w:rPr>
-                <w:noProof/>
-                <w:webHidden/>
-              </w:rPr>
-              <w:t>7</w:t>
-            </w:r>
-            <w:r>
-              <w:rPr>
-                <w:noProof/>
-                <w:webHidden/>
-              </w:rPr>
-              <w:fldChar w:fldCharType="end"/>
-            </w:r>
-          </w:hyperlink>
-        </w:p>
-        <w:p>
-          <w:pPr>
-            <w:pStyle w:val="TDC1"/>
-            <w:tabs>
-              <w:tab w:val="right" w:leader="underscore" w:pos="9350"/>
-            </w:tabs>
-            <w:rPr>
-              <w:rFonts w:asciiTheme="minorHAnsi" w:eastAsiaTheme="minorEastAsia" w:hAnsiTheme="minorHAnsi" w:cstheme="minorBidi"/>
-              <w:b w:val="0"/>
-              <w:bCs w:val="0"/>
-              <w:caps w:val="0"/>
-              <w:noProof/>
-              <w:sz w:val="22"/>
-              <w:szCs w:val="22"/>
-              <w:lang w:val="en-US"/>
-            </w:rPr>
-          </w:pPr>
-          <w:hyperlink w:anchor="_Toc18790990" w:history="1">
-            <w:r>
-              <w:rPr>
-                <w:rStyle w:val="Hipervnculo"/>
-                <w:rFonts w:cs="Arial"/>
-                <w:noProof/>
-              </w:rPr>
-              <w:t>Implementación del Diseño</w:t>
-            </w:r>
-            <w:r>
-              <w:rPr>
-                <w:noProof/>
-                <w:webHidden/>
-              </w:rPr>
-              <w:tab/>
-            </w:r>
-            <w:r>
-              <w:rPr>
-                <w:noProof/>
-                <w:webHidden/>
-              </w:rPr>
-              <w:fldChar w:fldCharType="begin"/>
-            </w:r>
-            <w:r>
-              <w:rPr>
-                <w:noProof/>
-                <w:webHidden/>
-              </w:rPr>
-              <w:instrText xml:space="preserve"> PAGEREF _Toc18790990 \h </w:instrText>
+              <w:instrText xml:space="preserve"> PAGEREF _Toc19480695 \h </w:instrText>
             </w:r>
             <w:r>
               <w:rPr>
@@ -1792,7 +1864,7 @@
           <w:b w:val="0"/>
         </w:rPr>
       </w:pPr>
-      <w:bookmarkStart w:id="0" w:name="_Toc18790970"/>
+      <w:bookmarkStart w:id="0" w:name="_Toc19480674"/>
       <w:r>
         <w:rPr>
           <w:rFonts w:cs="Arial"/>
@@ -1810,7 +1882,7 @@
           <w:rFonts w:cs="Arial"/>
         </w:rPr>
       </w:pPr>
-      <w:bookmarkStart w:id="1" w:name="_Toc18790971"/>
+      <w:bookmarkStart w:id="1" w:name="_Toc19480675"/>
       <w:r>
         <w:rPr>
           <w:rFonts w:cs="Arial"/>
@@ -1843,7 +1915,7 @@
           <w:rFonts w:cs="Arial"/>
         </w:rPr>
       </w:pPr>
-      <w:bookmarkStart w:id="2" w:name="_Toc18790972"/>
+      <w:bookmarkStart w:id="2" w:name="_Toc19480676"/>
       <w:r>
         <w:rPr>
           <w:rFonts w:cs="Arial"/>
@@ -1883,7 +1955,7 @@
           <w:rFonts w:cs="Arial"/>
         </w:rPr>
       </w:pPr>
-      <w:bookmarkStart w:id="3" w:name="_Toc18790973"/>
+      <w:bookmarkStart w:id="3" w:name="_Toc19480677"/>
       <w:r>
         <w:rPr>
           <w:rFonts w:cs="Arial"/>
@@ -2032,7 +2104,7 @@
           <w:rFonts w:cs="Arial"/>
         </w:rPr>
       </w:pPr>
-      <w:bookmarkStart w:id="4" w:name="_Toc18790974"/>
+      <w:bookmarkStart w:id="4" w:name="_Toc19480678"/>
       <w:r>
         <w:rPr>
           <w:rFonts w:cs="Arial"/>
@@ -2398,7 +2470,7 @@
           <w:rFonts w:cs="Arial"/>
         </w:rPr>
       </w:pPr>
-      <w:bookmarkStart w:id="5" w:name="_Toc18790975"/>
+      <w:bookmarkStart w:id="5" w:name="_Toc19480679"/>
       <w:r>
         <w:rPr>
           <w:rFonts w:cs="Arial"/>
@@ -2422,7 +2494,7 @@
       <w:pPr>
         <w:pStyle w:val="Ttulo2"/>
       </w:pPr>
-      <w:bookmarkStart w:id="6" w:name="_Toc18790976"/>
+      <w:bookmarkStart w:id="6" w:name="_Toc19480680"/>
       <w:r>
         <w:t>Requerimiento 1</w:t>
       </w:r>
@@ -2455,7 +2527,7 @@
       <w:pPr>
         <w:pStyle w:val="Ttulo3"/>
       </w:pPr>
-      <w:bookmarkStart w:id="7" w:name="_Toc18790977"/>
+      <w:bookmarkStart w:id="7" w:name="_Toc19480681"/>
       <w:r>
         <w:lastRenderedPageBreak/>
         <w:t>Alternativa 1. Stacks Data Structure</w:t>
@@ -2622,7 +2694,7 @@
       <w:pPr>
         <w:pStyle w:val="Ttulo3"/>
       </w:pPr>
-      <w:bookmarkStart w:id="8" w:name="_Toc18790978"/>
+      <w:bookmarkStart w:id="8" w:name="_Toc19480682"/>
       <w:r>
         <w:t>Alternativa 2. Queue Data Structure</w:t>
       </w:r>
@@ -2739,7 +2811,7 @@
       <w:pPr>
         <w:pStyle w:val="Ttulo3"/>
       </w:pPr>
-      <w:bookmarkStart w:id="9" w:name="_Toc18790979"/>
+      <w:bookmarkStart w:id="9" w:name="_Toc19480683"/>
       <w:r>
         <w:t>Alternativa 3. Hash Table Data Structure</w:t>
       </w:r>
@@ -2901,7 +2973,7 @@
       <w:pPr>
         <w:pStyle w:val="Ttulo2"/>
       </w:pPr>
-      <w:bookmarkStart w:id="10" w:name="_Toc18790980"/>
+      <w:bookmarkStart w:id="10" w:name="_Toc19480684"/>
       <w:r>
         <w:t>Requerimiento 2</w:t>
       </w:r>
@@ -2925,7 +2997,7 @@
       <w:pPr>
         <w:pStyle w:val="Ttulo2"/>
       </w:pPr>
-      <w:bookmarkStart w:id="11" w:name="_Toc18790981"/>
+      <w:bookmarkStart w:id="11" w:name="_Toc19480685"/>
       <w:r>
         <w:t>Requerimiento 3</w:t>
       </w:r>
@@ -3108,7 +3180,7 @@
           <w:rFonts w:cs="Arial"/>
         </w:rPr>
       </w:pPr>
-      <w:bookmarkStart w:id="12" w:name="_Toc18790982"/>
+      <w:bookmarkStart w:id="12" w:name="_Toc19480686"/>
       <w:r>
         <w:rPr>
           <w:rFonts w:cs="Arial"/>
@@ -3131,7 +3203,7 @@
           <w:rFonts w:cs="Arial"/>
         </w:rPr>
       </w:pPr>
-      <w:bookmarkStart w:id="13" w:name="_Toc18790983"/>
+      <w:bookmarkStart w:id="13" w:name="_Toc19480687"/>
       <w:r>
         <w:rPr>
           <w:rFonts w:cs="Arial"/>
@@ -3187,7 +3259,7 @@
           <w:rFonts w:cs="Arial"/>
         </w:rPr>
       </w:pPr>
-      <w:bookmarkStart w:id="14" w:name="_Toc18790984"/>
+      <w:bookmarkStart w:id="14" w:name="_Toc19480688"/>
       <w:r>
         <w:rPr>
           <w:rFonts w:cs="Arial"/>
@@ -3288,7 +3360,7 @@
           <w:rFonts w:cs="Arial"/>
         </w:rPr>
       </w:pPr>
-      <w:bookmarkStart w:id="15" w:name="_Toc18790985"/>
+      <w:bookmarkStart w:id="15" w:name="_Toc19480689"/>
       <w:r>
         <w:rPr>
           <w:rFonts w:cs="Arial"/>
@@ -3305,7 +3377,7 @@
           <w:lang w:val="es-ES"/>
         </w:rPr>
       </w:pPr>
-      <w:bookmarkStart w:id="16" w:name="_Toc18790986"/>
+      <w:bookmarkStart w:id="16" w:name="_Toc19480690"/>
       <w:r>
         <w:t>Criterios</w:t>
       </w:r>
@@ -3334,10 +3406,7 @@
         <w:t>]</w:t>
       </w:r>
       <w:r>
-        <w:t xml:space="preserve"> </w:t>
-      </w:r>
-      <w:r>
-        <w:t>Sencillo, con leerlo se entiende</w:t>
+        <w:t xml:space="preserve"> Sencillo, con leerlo se entiende</w:t>
       </w:r>
     </w:p>
     <w:p>
@@ -3396,13 +3465,27 @@
         <w:t>]</w:t>
       </w:r>
       <w:r>
+        <w:t xml:space="preserve"> Constante</w:t>
+      </w:r>
+      <w:r>
+        <w:tab/>
+      </w:r>
+    </w:p>
+    <w:p>
+      <w:pPr>
+        <w:pStyle w:val="Prrafodelista"/>
+      </w:pPr>
+      <w:r>
+        <w:t>[2</w:t>
+      </w:r>
+      <w:r>
+        <w:t>]</w:t>
+      </w:r>
+      <w:r>
         <w:t xml:space="preserve"> </w:t>
       </w:r>
       <w:r>
-        <w:t>Constante</w:t>
-      </w:r>
-      <w:r>
-        <w:tab/>
+        <w:t>Linear</w:t>
       </w:r>
     </w:p>
     <w:p>
@@ -3410,7 +3493,7 @@
         <w:pStyle w:val="Prrafodelista"/>
       </w:pPr>
       <w:r>
-        <w:t>[2</w:t>
+        <w:t>[1</w:t>
       </w:r>
       <w:r>
         <w:t>]</w:t>
@@ -3419,23 +3502,6 @@
         <w:t xml:space="preserve"> </w:t>
       </w:r>
       <w:r>
-        <w:t>Linear</w:t>
-      </w:r>
-    </w:p>
-    <w:p>
-      <w:pPr>
-        <w:pStyle w:val="Prrafodelista"/>
-      </w:pPr>
-      <w:r>
-        <w:t>[1</w:t>
-      </w:r>
-      <w:r>
-        <w:t>]</w:t>
-      </w:r>
-      <w:r>
-        <w:t xml:space="preserve"> </w:t>
-      </w:r>
-      <w:r>
         <w:t>Exponencial</w:t>
       </w:r>
     </w:p>
@@ -3443,7 +3509,7 @@
       <w:pPr>
         <w:pStyle w:val="Ttulo2"/>
       </w:pPr>
-      <w:bookmarkStart w:id="17" w:name="_Toc18790987"/>
+      <w:bookmarkStart w:id="17" w:name="_Toc19480691"/>
       <w:r>
         <w:t>Evaluación</w:t>
       </w:r>
@@ -3523,11 +3589,13 @@
           <w:p>
             <w:pPr>
               <w:pStyle w:val="Ttulo3"/>
+              <w:outlineLvl w:val="2"/>
               <w:rPr>
                 <w:i w:val="0"/>
                 <w:u w:val="none"/>
               </w:rPr>
             </w:pPr>
+            <w:bookmarkStart w:id="18" w:name="_Toc19480692"/>
             <w:r>
               <w:rPr>
                 <w:i w:val="0"/>
@@ -3559,6 +3627,7 @@
               </w:rPr>
               <w:t>Structure</w:t>
             </w:r>
+            <w:bookmarkEnd w:id="18"/>
             <w:proofErr w:type="spellEnd"/>
             <w:r>
               <w:rPr>
@@ -3681,11 +3750,13 @@
           <w:p>
             <w:pPr>
               <w:pStyle w:val="Ttulo3"/>
+              <w:outlineLvl w:val="2"/>
               <w:rPr>
                 <w:i w:val="0"/>
                 <w:u w:val="none"/>
               </w:rPr>
             </w:pPr>
+            <w:bookmarkStart w:id="19" w:name="_Toc19480693"/>
             <w:r>
               <w:rPr>
                 <w:i w:val="0"/>
@@ -3717,6 +3788,7 @@
               </w:rPr>
               <w:t>Structure</w:t>
             </w:r>
+            <w:bookmarkEnd w:id="19"/>
             <w:proofErr w:type="spellEnd"/>
             <w:r>
               <w:rPr>
@@ -3773,11 +3845,11 @@
       <w:pPr>
         <w:pStyle w:val="Ttulo2"/>
       </w:pPr>
-      <w:bookmarkStart w:id="18" w:name="_Toc18790988"/>
+      <w:bookmarkStart w:id="20" w:name="_Toc19480694"/>
       <w:r>
         <w:t>Selección</w:t>
       </w:r>
-      <w:bookmarkEnd w:id="18"/>
+      <w:bookmarkEnd w:id="20"/>
     </w:p>
     <w:p>
       <w:pPr>
@@ -3794,8 +3866,6 @@
       <w:r>
         <w:t xml:space="preserve"> de la alternativa 2 siendo equivalente a la alternativa 1 que maneja este problema de la misma manera y con mayor facilidad. Así que, las alternativas 1 y 3 serán las que van a ser usadas.</w:t>
       </w:r>
-      <w:bookmarkStart w:id="19" w:name="_GoBack"/>
-      <w:bookmarkEnd w:id="19"/>
     </w:p>
     <w:p/>
     <w:p>
@@ -3805,87 +3875,97 @@
           <w:rFonts w:cs="Arial"/>
         </w:rPr>
       </w:pPr>
-      <w:bookmarkStart w:id="20" w:name="_Toc18790989"/>
+      <w:bookmarkStart w:id="21" w:name="_Toc19480695"/>
       <w:r>
         <w:rPr>
           <w:rFonts w:cs="Arial"/>
         </w:rPr>
         <w:t>Preparación de Informes y Especificaciones</w:t>
       </w:r>
-      <w:bookmarkEnd w:id="20"/>
-    </w:p>
-    <w:p>
-      <w:pPr>
-        <w:rPr>
-          <w:rFonts w:cs="Arial"/>
-        </w:rPr>
-      </w:pPr>
-      <w:r>
-        <w:rPr>
-          <w:rFonts w:cs="Arial"/>
-        </w:rPr>
-        <w:t>Etapa en desarrollo.</w:t>
-      </w:r>
-    </w:p>
-    <w:p>
-      <w:pPr>
-        <w:pStyle w:val="Ttulo1"/>
-        <w:rPr>
-          <w:rFonts w:cs="Arial"/>
-        </w:rPr>
-      </w:pPr>
-      <w:bookmarkStart w:id="21" w:name="_Toc18790990"/>
-      <w:r>
-        <w:rPr>
-          <w:rFonts w:cs="Arial"/>
-        </w:rPr>
-        <w:t>Implementación del Diseño</w:t>
-      </w:r>
       <w:bookmarkEnd w:id="21"/>
     </w:p>
     <w:p>
       <w:pPr>
-        <w:widowControl w:val="0"/>
-        <w:autoSpaceDE w:val="0"/>
-        <w:autoSpaceDN w:val="0"/>
-        <w:adjustRightInd w:val="0"/>
-        <w:spacing w:line="240" w:lineRule="auto"/>
-        <w:rPr>
-          <w:rFonts w:cs="Arial"/>
-        </w:rPr>
-      </w:pPr>
-      <w:r>
-        <w:rPr>
-          <w:rFonts w:cs="Arial"/>
-        </w:rPr>
-        <w:t>Etapa po</w:t>
-      </w:r>
-      <w:r>
-        <w:rPr>
-          <w:rFonts w:cs="Arial"/>
-        </w:rPr>
-        <w:t>r desarrollar</w:t>
-      </w:r>
-      <w:r>
-        <w:rPr>
-          <w:rFonts w:cs="Arial"/>
-          <w:lang w:val="en-US"/>
-        </w:rPr>
-        <w:t>.</w:t>
-      </w:r>
-      <w:r>
-        <w:rPr>
-          <w:rFonts w:cs="Arial"/>
+        <w:rPr>
+          <w:rFonts w:cs="Arial"/>
+        </w:rPr>
+      </w:pPr>
+    </w:p>
+    <w:p>
+      <w:pPr>
+        <w:ind w:firstLine="720"/>
+        <w:rPr>
+          <w:rFonts w:cs="Arial"/>
+          <w:b/>
+        </w:rPr>
+      </w:pPr>
+      <w:r>
+        <w:rPr>
+          <w:rFonts w:cs="Arial"/>
+          <w:b/>
+        </w:rPr>
+        <w:t xml:space="preserve">Diagrama de clases, Requerimientos, Diseño de pruebas y Diseño de </w:t>
+      </w:r>
+      <w:proofErr w:type="spellStart"/>
+      <w:r>
+        <w:rPr>
+          <w:rFonts w:cs="Arial"/>
+          <w:b/>
+        </w:rPr>
+        <w:t>TAD´s</w:t>
+      </w:r>
+      <w:proofErr w:type="spellEnd"/>
+      <w:r>
+        <w:rPr>
+          <w:rFonts w:cs="Arial"/>
+          <w:b/>
         </w:rPr>
         <w:t xml:space="preserve"> </w:t>
       </w:r>
     </w:p>
     <w:p>
       <w:pPr>
-        <w:rPr>
-          <w:rFonts w:cs="Arial"/>
-        </w:rPr>
-      </w:pPr>
+        <w:ind w:left="720" w:firstLine="720"/>
+        <w:rPr>
+          <w:rFonts w:cs="Arial"/>
+        </w:rPr>
+      </w:pPr>
+      <w:r>
+        <w:rPr>
+          <w:rFonts w:cs="Arial"/>
+        </w:rPr>
+        <w:t xml:space="preserve">Ver carpeta </w:t>
+      </w:r>
+      <w:proofErr w:type="spellStart"/>
+      <w:r>
+        <w:rPr>
+          <w:rFonts w:cs="Arial"/>
+        </w:rPr>
+        <w:t>docs</w:t>
+      </w:r>
+      <w:proofErr w:type="spellEnd"/>
+      <w:r>
+        <w:rPr>
+          <w:rFonts w:cs="Arial"/>
+        </w:rPr>
+        <w:t xml:space="preserve"> dentro del proyecto.</w:t>
+      </w:r>
+      <w:bookmarkStart w:id="22" w:name="_GoBack"/>
+      <w:bookmarkEnd w:id="22"/>
+    </w:p>
+    <w:p>
+      <w:pPr>
+        <w:rPr>
+          <w:rFonts w:cs="Arial"/>
+        </w:rPr>
+      </w:pPr>
+      <w:r>
+        <w:rPr>
+          <w:rFonts w:cs="Arial"/>
+        </w:rPr>
+        <w:tab/>
+        <w:t xml:space="preserve"> </w:t>
+      </w:r>
     </w:p>
     <w:sectPr>
       <w:pgSz w:w="12240" w:h="15840"/>
@@ -5554,6 +5634,119 @@
     </w:lvl>
   </w:abstractNum>
   <w:abstractNum w:abstractNumId="15" w15:restartNumberingAfterBreak="0">
+    <w:nsid w:val="637E1994"/>
+    <w:multiLevelType w:val="hybridMultilevel"/>
+    <w:tmpl w:val="D2BC309C"/>
+    <w:lvl w:ilvl="0" w:tplc="240A0001">
+      <w:start w:val="1"/>
+      <w:numFmt w:val="bullet"/>
+      <w:lvlText w:val=""/>
+      <w:lvlJc w:val="left"/>
+      <w:pPr>
+        <w:ind w:left="720" w:hanging="360"/>
+      </w:pPr>
+      <w:rPr>
+        <w:rFonts w:ascii="Symbol" w:hAnsi="Symbol" w:hint="default"/>
+      </w:rPr>
+    </w:lvl>
+    <w:lvl w:ilvl="1" w:tplc="240A0003" w:tentative="1">
+      <w:start w:val="1"/>
+      <w:numFmt w:val="bullet"/>
+      <w:lvlText w:val="o"/>
+      <w:lvlJc w:val="left"/>
+      <w:pPr>
+        <w:ind w:left="1440" w:hanging="360"/>
+      </w:pPr>
+      <w:rPr>
+        <w:rFonts w:ascii="Courier New" w:hAnsi="Courier New" w:cs="Courier New" w:hint="default"/>
+      </w:rPr>
+    </w:lvl>
+    <w:lvl w:ilvl="2" w:tplc="240A0005" w:tentative="1">
+      <w:start w:val="1"/>
+      <w:numFmt w:val="bullet"/>
+      <w:lvlText w:val=""/>
+      <w:lvlJc w:val="left"/>
+      <w:pPr>
+        <w:ind w:left="2160" w:hanging="360"/>
+      </w:pPr>
+      <w:rPr>
+        <w:rFonts w:ascii="Wingdings" w:hAnsi="Wingdings" w:hint="default"/>
+      </w:rPr>
+    </w:lvl>
+    <w:lvl w:ilvl="3" w:tplc="240A0001" w:tentative="1">
+      <w:start w:val="1"/>
+      <w:numFmt w:val="bullet"/>
+      <w:lvlText w:val=""/>
+      <w:lvlJc w:val="left"/>
+      <w:pPr>
+        <w:ind w:left="2880" w:hanging="360"/>
+      </w:pPr>
+      <w:rPr>
+        <w:rFonts w:ascii="Symbol" w:hAnsi="Symbol" w:hint="default"/>
+      </w:rPr>
+    </w:lvl>
+    <w:lvl w:ilvl="4" w:tplc="240A0003" w:tentative="1">
+      <w:start w:val="1"/>
+      <w:numFmt w:val="bullet"/>
+      <w:lvlText w:val="o"/>
+      <w:lvlJc w:val="left"/>
+      <w:pPr>
+        <w:ind w:left="3600" w:hanging="360"/>
+      </w:pPr>
+      <w:rPr>
+        <w:rFonts w:ascii="Courier New" w:hAnsi="Courier New" w:cs="Courier New" w:hint="default"/>
+      </w:rPr>
+    </w:lvl>
+    <w:lvl w:ilvl="5" w:tplc="240A0005" w:tentative="1">
+      <w:start w:val="1"/>
+      <w:numFmt w:val="bullet"/>
+      <w:lvlText w:val=""/>
+      <w:lvlJc w:val="left"/>
+      <w:pPr>
+        <w:ind w:left="4320" w:hanging="360"/>
+      </w:pPr>
+      <w:rPr>
+        <w:rFonts w:ascii="Wingdings" w:hAnsi="Wingdings" w:hint="default"/>
+      </w:rPr>
+    </w:lvl>
+    <w:lvl w:ilvl="6" w:tplc="240A0001" w:tentative="1">
+      <w:start w:val="1"/>
+      <w:numFmt w:val="bullet"/>
+      <w:lvlText w:val=""/>
+      <w:lvlJc w:val="left"/>
+      <w:pPr>
+        <w:ind w:left="5040" w:hanging="360"/>
+      </w:pPr>
+      <w:rPr>
+        <w:rFonts w:ascii="Symbol" w:hAnsi="Symbol" w:hint="default"/>
+      </w:rPr>
+    </w:lvl>
+    <w:lvl w:ilvl="7" w:tplc="240A0003" w:tentative="1">
+      <w:start w:val="1"/>
+      <w:numFmt w:val="bullet"/>
+      <w:lvlText w:val="o"/>
+      <w:lvlJc w:val="left"/>
+      <w:pPr>
+        <w:ind w:left="5760" w:hanging="360"/>
+      </w:pPr>
+      <w:rPr>
+        <w:rFonts w:ascii="Courier New" w:hAnsi="Courier New" w:cs="Courier New" w:hint="default"/>
+      </w:rPr>
+    </w:lvl>
+    <w:lvl w:ilvl="8" w:tplc="240A0005" w:tentative="1">
+      <w:start w:val="1"/>
+      <w:numFmt w:val="bullet"/>
+      <w:lvlText w:val=""/>
+      <w:lvlJc w:val="left"/>
+      <w:pPr>
+        <w:ind w:left="6480" w:hanging="360"/>
+      </w:pPr>
+      <w:rPr>
+        <w:rFonts w:ascii="Wingdings" w:hAnsi="Wingdings" w:hint="default"/>
+      </w:rPr>
+    </w:lvl>
+  </w:abstractNum>
+  <w:abstractNum w:abstractNumId="16" w15:restartNumberingAfterBreak="0">
     <w:nsid w:val="6D8B3F35"/>
     <w:multiLevelType w:val="hybridMultilevel"/>
     <w:tmpl w:val="38FEFA42"/>
@@ -5666,7 +5859,7 @@
       </w:rPr>
     </w:lvl>
   </w:abstractNum>
-  <w:abstractNum w:abstractNumId="16" w15:restartNumberingAfterBreak="0">
+  <w:abstractNum w:abstractNumId="17" w15:restartNumberingAfterBreak="0">
     <w:nsid w:val="75FD4999"/>
     <w:multiLevelType w:val="hybridMultilevel"/>
     <w:tmpl w:val="6AB4FBB0"/>
@@ -5765,7 +5958,7 @@
     <w:abstractNumId w:val="14"/>
   </w:num>
   <w:num w:numId="5">
-    <w:abstractNumId w:val="15"/>
+    <w:abstractNumId w:val="16"/>
   </w:num>
   <w:num w:numId="6">
     <w:abstractNumId w:val="12"/>
@@ -5783,7 +5976,7 @@
     <w:abstractNumId w:val="6"/>
   </w:num>
   <w:num w:numId="11">
-    <w:abstractNumId w:val="16"/>
+    <w:abstractNumId w:val="17"/>
   </w:num>
   <w:num w:numId="12">
     <w:abstractNumId w:val="8"/>
@@ -5802,6 +5995,9 @@
   </w:num>
   <w:num w:numId="17">
     <w:abstractNumId w:val="1"/>
+  </w:num>
+  <w:num w:numId="18">
+    <w:abstractNumId w:val="15"/>
   </w:num>
 </w:numbering>
 </file>
@@ -7039,7 +7235,7 @@
 </file>
 
 <file path=customXml/itemProps1.xml><?xml version="1.0" encoding="utf-8"?>
-<ds:datastoreItem xmlns:ds="http://schemas.openxmlformats.org/officeDocument/2006/customXml" ds:itemID="{8C007BA7-7C46-412D-BF08-026D6359694A}">
+<ds:datastoreItem xmlns:ds="http://schemas.openxmlformats.org/officeDocument/2006/customXml" ds:itemID="{13299AC0-4B29-4198-BD8C-40AEF23C2467}">
   <ds:schemaRefs>
     <ds:schemaRef ds:uri="http://schemas.openxmlformats.org/officeDocument/2006/bibliography"/>
   </ds:schemaRefs>

</xml_diff>